<commit_message>
Endret litt på oppgavene
</commit_message>
<xml_diff>
--- a/BEKK DotNet Introduksjonskurs Oppgaver.docx
+++ b/BEKK DotNet Introduksjonskurs Oppgaver.docx
@@ -1,10 +1,10 @@
 
 <file path=word/document.xml><?xml version="1.0" encoding="utf-8"?>
-<w:document xmlns:wpc="http://schemas.microsoft.com/office/word/2010/wordprocessingCanvas" xmlns:mc="http://schemas.openxmlformats.org/markup-compatibility/2006" xmlns:o="urn:schemas-microsoft-com:office:office" xmlns:r="http://schemas.openxmlformats.org/officeDocument/2006/relationships" xmlns:m="http://schemas.openxmlformats.org/officeDocument/2006/math" xmlns:v="urn:schemas-microsoft-com:vml" xmlns:wp14="http://schemas.microsoft.com/office/word/2010/wordprocessingDrawing" xmlns:wp="http://schemas.openxmlformats.org/drawingml/2006/wordprocessingDrawing" xmlns:w10="urn:schemas-microsoft-com:office:word" xmlns:w="http://schemas.openxmlformats.org/wordprocessingml/2006/main" xmlns:w14="http://schemas.microsoft.com/office/word/2010/wordml" xmlns:wpg="http://schemas.microsoft.com/office/word/2010/wordprocessingGroup" xmlns:wpi="http://schemas.microsoft.com/office/word/2010/wordprocessingInk" xmlns:wne="http://schemas.microsoft.com/office/word/2006/wordml" xmlns:wps="http://schemas.microsoft.com/office/word/2010/wordprocessingShape" mc:Ignorable="w14 wp14">
+<w:document xmlns:wpc="http://schemas.microsoft.com/office/word/2010/wordprocessingCanvas" xmlns:mc="http://schemas.openxmlformats.org/markup-compatibility/2006" xmlns:o="urn:schemas-microsoft-com:office:office" xmlns:r="http://schemas.openxmlformats.org/officeDocument/2006/relationships" xmlns:m="http://schemas.openxmlformats.org/officeDocument/2006/math" xmlns:v="urn:schemas-microsoft-com:vml" xmlns:wp14="http://schemas.microsoft.com/office/word/2010/wordprocessingDrawing" xmlns:wp="http://schemas.openxmlformats.org/drawingml/2006/wordprocessingDrawing" xmlns:w10="urn:schemas-microsoft-com:office:word" xmlns:w="http://schemas.openxmlformats.org/wordprocessingml/2006/main" xmlns:w14="http://schemas.microsoft.com/office/word/2010/wordml" xmlns:w15="http://schemas.microsoft.com/office/word/2012/wordml" xmlns:wpg="http://schemas.microsoft.com/office/word/2010/wordprocessingGroup" xmlns:wpi="http://schemas.microsoft.com/office/word/2010/wordprocessingInk" xmlns:wne="http://schemas.microsoft.com/office/word/2006/wordml" xmlns:wps="http://schemas.microsoft.com/office/word/2010/wordprocessingShape" mc:Ignorable="w14 w15 wp14">
   <w:body>
     <w:p>
       <w:pPr>
-        <w:pStyle w:val="INNH1"/>
+        <w:pStyle w:val="TOC1"/>
       </w:pPr>
       <w:r>
         <w:t>Del 1 – C# &amp; .NET</w:t>
@@ -12,7 +12,7 @@
     </w:p>
     <w:p>
       <w:pPr>
-        <w:pStyle w:val="INNH1"/>
+        <w:pStyle w:val="TOC1"/>
       </w:pPr>
       <w:r>
         <w:t>Oppgave 1 – Hello World</w:t>
@@ -66,28 +66,16 @@
     </w:p>
     <w:p>
       <w:pPr>
-        <w:pStyle w:val="Overskrift1"/>
+        <w:pStyle w:val="Heading1"/>
         <w:spacing w:before="0"/>
-        <w:rPr>
-          <w:lang w:val="en-US"/>
-        </w:rPr>
-      </w:pPr>
-      <w:r>
-        <w:rPr>
-          <w:lang w:val="en-US"/>
-        </w:rPr>
+      </w:pPr>
+      <w:r>
         <w:t>Oppgave 2</w:t>
       </w:r>
       <w:r>
-        <w:rPr>
-          <w:lang w:val="en-US"/>
-        </w:rPr>
         <w:t xml:space="preserve"> – </w:t>
       </w:r>
       <w:r>
-        <w:rPr>
-          <w:lang w:val="en-US"/>
-        </w:rPr>
         <w:t>Personer</w:t>
       </w:r>
     </w:p>
@@ -235,13 +223,10 @@
     </w:p>
     <w:p>
       <w:pPr>
-        <w:pStyle w:val="Overskrift1"/>
+        <w:pStyle w:val="Heading1"/>
         <w:spacing w:before="0"/>
       </w:pPr>
       <w:r>
-        <w:rPr>
-          <w:lang w:val="en-US"/>
-        </w:rPr>
         <w:t>Oppgave</w:t>
       </w:r>
       <w:r>
@@ -257,8 +242,14 @@
     <w:p>
       <w:pPr>
         <w:pStyle w:val="Body"/>
-      </w:pPr>
-      <w:r>
+        <w:rPr>
+          <w:lang w:val="nb-NO"/>
+        </w:rPr>
+      </w:pPr>
+      <w:r>
+        <w:rPr>
+          <w:lang w:val="nb-NO"/>
+        </w:rPr>
         <w:t>Kunden vår ønsker å ha mulighet til å logge hendelser.</w:t>
       </w:r>
     </w:p>
@@ -267,22 +258,43 @@
         <w:pStyle w:val="Body"/>
       </w:pPr>
       <w:r>
+        <w:rPr>
+          <w:lang w:val="nb-NO"/>
+        </w:rPr>
         <w:t>Lag en metode på person-klassen som logger utsagn</w:t>
       </w:r>
       <w:r>
+        <w:rPr>
+          <w:lang w:val="nb-NO"/>
+        </w:rPr>
         <w:t xml:space="preserve"> til konsollet (Console.WriteLine())</w:t>
       </w:r>
       <w:r>
+        <w:rPr>
+          <w:lang w:val="nb-NO"/>
+        </w:rPr>
         <w:t xml:space="preserve">. Metoden skal logge ett eller flere utsagn om gangen. Hvert utsagn skal prefikses med personens navn. </w:t>
       </w:r>
       <w:r>
+        <w:rPr>
+          <w:lang w:val="nb-NO"/>
+        </w:rPr>
         <w:t xml:space="preserve"> ( </w:t>
       </w:r>
       <w:r>
+        <w:rPr>
+          <w:lang w:val="nb-NO"/>
+        </w:rPr>
         <w:t>Bonuspoeng til de som klarer å legge til et default utsagn</w:t>
       </w:r>
       <w:r>
-        <w:t>: ”Blah blah blah..” )</w:t>
+        <w:rPr>
+          <w:lang w:val="nb-NO"/>
+        </w:rPr>
+        <w:t xml:space="preserve">: ”Blah blah blah..” </w:t>
+      </w:r>
+      <w:r>
+        <w:t>)</w:t>
       </w:r>
     </w:p>
     <w:p>
@@ -295,7 +307,7 @@
     </w:p>
     <w:tbl>
       <w:tblPr>
-        <w:tblStyle w:val="Tabellrutenett"/>
+        <w:tblStyle w:val="TableGrid"/>
         <w:tblW w:w="0" w:type="auto"/>
         <w:tblLook w:val="00A0" w:firstRow="1" w:lastRow="0" w:firstColumn="1" w:lastColumn="0" w:noHBand="0" w:noVBand="0"/>
       </w:tblPr>
@@ -310,42 +322,51 @@
           <w:p>
             <w:pPr>
               <w:pStyle w:val="Body"/>
+              <w:rPr>
+                <w:lang w:val="nb-NO"/>
+              </w:rPr>
             </w:pPr>
           </w:p>
           <w:p>
             <w:pPr>
               <w:pStyle w:val="Body"/>
+              <w:rPr>
+                <w:lang w:val="nb-NO"/>
+              </w:rPr>
             </w:pPr>
             <w:r>
+              <w:rPr>
+                <w:lang w:val="nb-NO"/>
+              </w:rPr>
               <w:t>Starter loggen…</w:t>
             </w:r>
           </w:p>
           <w:p>
             <w:pPr>
               <w:pStyle w:val="Body"/>
+              <w:rPr>
+                <w:lang w:val="nb-NO"/>
+              </w:rPr>
             </w:pPr>
             <w:r>
-              <w:t>KongenDin: “</w:t>
-            </w:r>
-            <w:r>
-              <w:t>min karse vokser fortere enn Sonja sin!! YESSSS!!!!!</w:t>
-            </w:r>
-            <w:r>
-              <w:t>”</w:t>
+              <w:rPr>
+                <w:lang w:val="nb-NO"/>
+              </w:rPr>
+              <w:t>KongenDin: “min karse vokser fortere enn Sonja sin!! YESSSS!!!!!”</w:t>
             </w:r>
           </w:p>
           <w:p>
             <w:pPr>
               <w:pStyle w:val="Body"/>
+              <w:rPr>
+                <w:lang w:val="nb-NO"/>
+              </w:rPr>
             </w:pPr>
             <w:r>
-              <w:t>KongenDin: “</w:t>
-            </w:r>
-            <w:r>
-              <w:t>spilte vri åtter og vridde akkurat med en knekt. Han der lille marius er ikke så veldig observant.</w:t>
-            </w:r>
-            <w:r>
-              <w:t>”</w:t>
+              <w:rPr>
+                <w:lang w:val="nb-NO"/>
+              </w:rPr>
+              <w:t>KongenDin: “spilte vri åtter og vridde akkurat med en knekt. Han der lille marius er ikke så veldig observant.”</w:t>
             </w:r>
           </w:p>
         </w:tc>
@@ -354,6 +375,9 @@
     <w:p>
       <w:pPr>
         <w:pStyle w:val="Body"/>
+        <w:rPr>
+          <w:lang w:val="nb-NO"/>
+        </w:rPr>
       </w:pPr>
     </w:p>
     <w:p>
@@ -385,7 +409,7 @@
     </w:p>
     <w:p>
       <w:pPr>
-        <w:pStyle w:val="Overskrift1"/>
+        <w:pStyle w:val="Heading1"/>
       </w:pPr>
       <w:r>
         <w:lastRenderedPageBreak/>
@@ -455,7 +479,7 @@
     </w:p>
     <w:p>
       <w:pPr>
-        <w:pStyle w:val="Overskrift1"/>
+        <w:pStyle w:val="Heading1"/>
       </w:pPr>
       <w:r>
         <w:t xml:space="preserve">Oppgave 5 – </w:t>
@@ -510,7 +534,7 @@
     </w:p>
     <w:tbl>
       <w:tblPr>
-        <w:tblStyle w:val="Middelsskyggelegging1-uthevingsfarge2"/>
+        <w:tblStyle w:val="MediumShading1-Accent2"/>
         <w:tblW w:w="0" w:type="auto"/>
         <w:tblLook w:val="04A0" w:firstRow="1" w:lastRow="0" w:firstColumn="1" w:lastColumn="0" w:noHBand="0" w:noVBand="1"/>
       </w:tblPr>
@@ -1665,7 +1689,7 @@
     </w:p>
     <w:p>
       <w:pPr>
-        <w:pStyle w:val="Overskrift1"/>
+        <w:pStyle w:val="Heading1"/>
       </w:pPr>
       <w:r>
         <w:lastRenderedPageBreak/>
@@ -1719,7 +1743,7 @@
     </w:p>
     <w:p>
       <w:pPr>
-        <w:pStyle w:val="Overskrift1"/>
+        <w:pStyle w:val="Heading1"/>
       </w:pPr>
       <w:r>
         <w:t>Oppgave 7</w:t>
@@ -1824,19 +1848,20 @@
       <w:pPr>
         <w:pStyle w:val="Body"/>
         <w:rPr>
-          <w:rStyle w:val="Svakutheving"/>
-        </w:rPr>
-      </w:pPr>
-      <w:r>
-        <w:rPr>
-          <w:rStyle w:val="Svakutheving"/>
+          <w:rStyle w:val="SubtleEmphasis"/>
+          <w:lang w:val="nb-NO"/>
+        </w:rPr>
+      </w:pPr>
+      <w:r>
+        <w:rPr>
+          <w:rStyle w:val="SubtleEmphasis"/>
           <w:lang w:val="nb-NO"/>
         </w:rPr>
         <w:t>Eeevil</w:t>
       </w:r>
       <w:r>
         <w:rPr>
-          <w:rStyle w:val="Svakutheving"/>
+          <w:rStyle w:val="SubtleEmphasis"/>
           <w:lang w:val="nb-NO"/>
         </w:rPr>
         <w:t>:</w:t>
@@ -1846,19 +1871,20 @@
       <w:pPr>
         <w:pStyle w:val="Body"/>
         <w:rPr>
-          <w:rStyle w:val="Svakutheving"/>
-        </w:rPr>
-      </w:pPr>
-      <w:r>
-        <w:rPr>
-          <w:rStyle w:val="Svakutheving"/>
+          <w:rStyle w:val="SubtleEmphasis"/>
+          <w:lang w:val="nb-NO"/>
+        </w:rPr>
+      </w:pPr>
+      <w:r>
+        <w:rPr>
+          <w:rStyle w:val="SubtleEmphasis"/>
           <w:lang w:val="nb-NO"/>
         </w:rPr>
         <w:tab/>
       </w:r>
       <w:r>
         <w:rPr>
-          <w:rStyle w:val="Svakutheving"/>
+          <w:rStyle w:val="SubtleEmphasis"/>
           <w:lang w:val="nb-NO"/>
         </w:rPr>
         <w:t>Hans</w:t>
@@ -1868,19 +1894,20 @@
       <w:pPr>
         <w:pStyle w:val="Body"/>
         <w:rPr>
-          <w:rStyle w:val="Svakutheving"/>
-        </w:rPr>
-      </w:pPr>
-      <w:r>
-        <w:rPr>
-          <w:rStyle w:val="Svakutheving"/>
+          <w:rStyle w:val="SubtleEmphasis"/>
+          <w:lang w:val="nb-NO"/>
+        </w:rPr>
+      </w:pPr>
+      <w:r>
+        <w:rPr>
+          <w:rStyle w:val="SubtleEmphasis"/>
           <w:lang w:val="nb-NO"/>
         </w:rPr>
         <w:tab/>
       </w:r>
       <w:r>
         <w:rPr>
-          <w:rStyle w:val="Svakutheving"/>
+          <w:rStyle w:val="SubtleEmphasis"/>
           <w:lang w:val="nb-NO"/>
         </w:rPr>
         <w:t>Gretchen</w:t>
@@ -1890,19 +1917,20 @@
       <w:pPr>
         <w:pStyle w:val="Body"/>
         <w:rPr>
-          <w:rStyle w:val="Svakutheving"/>
-        </w:rPr>
-      </w:pPr>
-      <w:r>
-        <w:rPr>
-          <w:rStyle w:val="Svakutheving"/>
+          <w:rStyle w:val="SubtleEmphasis"/>
+          <w:lang w:val="nb-NO"/>
+        </w:rPr>
+      </w:pPr>
+      <w:r>
+        <w:rPr>
+          <w:rStyle w:val="SubtleEmphasis"/>
           <w:lang w:val="nb-NO"/>
         </w:rPr>
         <w:t>Good</w:t>
       </w:r>
       <w:r>
         <w:rPr>
-          <w:rStyle w:val="Svakutheving"/>
+          <w:rStyle w:val="SubtleEmphasis"/>
           <w:lang w:val="nb-NO"/>
         </w:rPr>
         <w:t>:</w:t>
@@ -1912,12 +1940,13 @@
       <w:pPr>
         <w:pStyle w:val="Body"/>
         <w:rPr>
-          <w:rStyle w:val="Svakutheving"/>
-        </w:rPr>
-      </w:pPr>
-      <w:r>
-        <w:rPr>
-          <w:rStyle w:val="Svakutheving"/>
+          <w:rStyle w:val="SubtleEmphasis"/>
+          <w:lang w:val="nb-NO"/>
+        </w:rPr>
+      </w:pPr>
+      <w:r>
+        <w:rPr>
+          <w:rStyle w:val="SubtleEmphasis"/>
           <w:lang w:val="nb-NO"/>
         </w:rPr>
         <w:tab/>
@@ -1928,13 +1957,13 @@
       <w:pPr>
         <w:pStyle w:val="Body"/>
         <w:rPr>
-          <w:rStyle w:val="Svakutheving"/>
-          <w:lang w:val="nb-NO"/>
-        </w:rPr>
-      </w:pPr>
-      <w:r>
-        <w:rPr>
-          <w:rStyle w:val="Svakutheving"/>
+          <w:rStyle w:val="SubtleEmphasis"/>
+          <w:lang w:val="nb-NO"/>
+        </w:rPr>
+      </w:pPr>
+      <w:r>
+        <w:rPr>
+          <w:rStyle w:val="SubtleEmphasis"/>
           <w:lang w:val="nb-NO"/>
         </w:rPr>
         <w:tab/>
@@ -1945,13 +1974,13 @@
       <w:pPr>
         <w:pStyle w:val="Body"/>
         <w:rPr>
-          <w:rStyle w:val="Svakutheving"/>
-          <w:lang w:val="nb-NO"/>
-        </w:rPr>
-      </w:pPr>
-      <w:r>
-        <w:rPr>
-          <w:rStyle w:val="Svakutheving"/>
+          <w:rStyle w:val="SubtleEmphasis"/>
+          <w:lang w:val="nb-NO"/>
+        </w:rPr>
+      </w:pPr>
+      <w:r>
+        <w:rPr>
+          <w:rStyle w:val="SubtleEmphasis"/>
           <w:lang w:val="nb-NO"/>
         </w:rPr>
         <w:t>Dontknow:</w:t>
@@ -1961,12 +1990,13 @@
       <w:pPr>
         <w:pStyle w:val="Body"/>
         <w:rPr>
-          <w:rStyle w:val="Svakutheving"/>
-        </w:rPr>
-      </w:pPr>
-      <w:r>
-        <w:rPr>
-          <w:rStyle w:val="Svakutheving"/>
+          <w:rStyle w:val="SubtleEmphasis"/>
+          <w:lang w:val="nb-NO"/>
+        </w:rPr>
+      </w:pPr>
+      <w:r>
+        <w:rPr>
+          <w:rStyle w:val="SubtleEmphasis"/>
           <w:lang w:val="nb-NO"/>
         </w:rPr>
         <w:tab/>
@@ -1990,7 +2020,7 @@
     </w:p>
     <w:p>
       <w:pPr>
-        <w:pStyle w:val="Overskrift1"/>
+        <w:pStyle w:val="Heading1"/>
       </w:pPr>
       <w:r>
         <w:lastRenderedPageBreak/>
@@ -2072,7 +2102,7 @@
     </w:p>
     <w:p>
       <w:pPr>
-        <w:pStyle w:val="Overskrift1"/>
+        <w:pStyle w:val="Heading1"/>
       </w:pPr>
       <w:r>
         <w:t>Oppgave 9</w:t>
@@ -2184,12 +2214,13 @@
       <w:pPr>
         <w:pStyle w:val="Body"/>
         <w:rPr>
-          <w:rStyle w:val="Svakutheving"/>
-        </w:rPr>
-      </w:pPr>
-      <w:r>
-        <w:rPr>
-          <w:rStyle w:val="Svakutheving"/>
+          <w:rStyle w:val="SubtleEmphasis"/>
+          <w:lang w:val="nb-NO"/>
+        </w:rPr>
+      </w:pPr>
+      <w:r>
+        <w:rPr>
+          <w:rStyle w:val="SubtleEmphasis"/>
           <w:lang w:val="nb-NO"/>
         </w:rPr>
         <w:t>Hint: Et predikat er en delegat som tar inn ett objekt og returnerer en boolsk verdi.</w:t>
@@ -2197,7 +2228,7 @@
     </w:p>
     <w:p>
       <w:pPr>
-        <w:pStyle w:val="Overskrift1"/>
+        <w:pStyle w:val="Heading1"/>
       </w:pPr>
       <w:r>
         <w:t>Oppgave 1</w:t>
@@ -2211,7 +2242,7 @@
     </w:p>
     <w:p>
       <w:pPr>
-        <w:pStyle w:val="Overskrift2"/>
+        <w:pStyle w:val="Heading2"/>
       </w:pPr>
       <w:r>
         <w:t>Oppgave 10</w:t>
@@ -2293,7 +2324,7 @@
     </w:p>
     <w:p>
       <w:pPr>
-        <w:pStyle w:val="Overskrift2"/>
+        <w:pStyle w:val="Heading2"/>
       </w:pPr>
       <w:r>
         <w:t>Oppgave 10</w:t>
@@ -2333,7 +2364,7 @@
     </w:p>
     <w:p>
       <w:pPr>
-        <w:pStyle w:val="Overskrift1"/>
+        <w:pStyle w:val="Heading1"/>
       </w:pPr>
       <w:r>
         <w:lastRenderedPageBreak/>
@@ -2342,7 +2373,7 @@
     </w:p>
     <w:p>
       <w:pPr>
-        <w:pStyle w:val="Overskrift1"/>
+        <w:pStyle w:val="Heading1"/>
       </w:pPr>
       <w:r>
         <w:t>Oppgave 1 – To sider som lenker til hverandre</w:t>
@@ -2365,7 +2396,13 @@
         <w:rPr>
           <w:lang w:val="nb-NO"/>
         </w:rPr>
-        <w:t xml:space="preserve">3 </w:t>
+        <w:t>5</w:t>
+      </w:r>
+      <w:r>
+        <w:rPr>
+          <w:lang w:val="nb-NO"/>
+        </w:rPr>
+        <w:t xml:space="preserve"> </w:t>
       </w:r>
       <w:r>
         <w:rPr>
@@ -2400,7 +2437,7 @@
     </w:p>
     <w:p>
       <w:pPr>
-        <w:pStyle w:val="Overskrift1"/>
+        <w:pStyle w:val="Heading1"/>
       </w:pPr>
       <w:r>
         <w:t>Oppgave 2 – Utlisting av personer</w:t>
@@ -2455,18 +2492,12 @@
         <w:rPr>
           <w:lang w:val="nb-NO"/>
         </w:rPr>
-        <w:t xml:space="preserve"> vi å registrere om en person er ond/god</w:t>
-      </w:r>
-      <w:r>
-        <w:rPr>
-          <w:lang w:val="nb-NO"/>
-        </w:rPr>
-        <w:t>, så du kan fjerne Enum + Property for dette.</w:t>
-      </w:r>
-    </w:p>
-    <w:p>
-      <w:pPr>
-        <w:pStyle w:val="Overskrift1"/>
+        <w:t xml:space="preserve"> vi å registrere om en person er ond/god, så du kan fjerne Enum + Property for dette.</w:t>
+      </w:r>
+    </w:p>
+    <w:p>
+      <w:pPr>
+        <w:pStyle w:val="Heading1"/>
       </w:pPr>
       <w:r>
         <w:t>Oppgave 3 – Registrere nye personer</w:t>
@@ -2558,7 +2589,7 @@
     </w:p>
     <w:p>
       <w:pPr>
-        <w:pStyle w:val="Overskrift1"/>
+        <w:pStyle w:val="Heading1"/>
       </w:pPr>
       <w:r>
         <w:t xml:space="preserve">Oppgave 4 – </w:t>
@@ -2595,7 +2626,7 @@
     </w:p>
     <w:p>
       <w:pPr>
-        <w:pStyle w:val="Listeavsnitt"/>
+        <w:pStyle w:val="ListParagraph"/>
         <w:numPr>
           <w:ilvl w:val="0"/>
           <w:numId w:val="42"/>
@@ -2617,7 +2648,7 @@
     </w:p>
     <w:p>
       <w:pPr>
-        <w:pStyle w:val="Listeavsnitt"/>
+        <w:pStyle w:val="ListParagraph"/>
         <w:numPr>
           <w:ilvl w:val="0"/>
           <w:numId w:val="42"/>
@@ -2659,11 +2690,25 @@
     </w:p>
     <w:p/>
     <w:p>
-      <w:r>
+      <w:pPr>
+        <w:rPr>
+          <w:lang w:val="en-US"/>
+        </w:rPr>
+      </w:pPr>
+      <w:r>
+        <w:rPr>
+          <w:lang w:val="en-US"/>
+        </w:rPr>
         <w:t>Legg til ny Connection String i Web.Config (nederst, før &lt;/Configuration&gt;):</w:t>
       </w:r>
     </w:p>
-    <w:p/>
+    <w:p>
+      <w:pPr>
+        <w:rPr>
+          <w:lang w:val="en-US"/>
+        </w:rPr>
+      </w:pPr>
+    </w:p>
     <w:p>
       <w:pPr>
         <w:autoSpaceDE w:val="0"/>
@@ -2674,6 +2719,7 @@
           <w:rFonts w:ascii="Consolas" w:hAnsi="Consolas" w:cs="Consolas"/>
           <w:sz w:val="14"/>
           <w:szCs w:val="28"/>
+          <w:lang w:val="en-US"/>
         </w:rPr>
       </w:pPr>
       <w:r>
@@ -2682,6 +2728,7 @@
           <w:color w:val="4F76AC"/>
           <w:sz w:val="14"/>
           <w:szCs w:val="28"/>
+          <w:lang w:val="en-US"/>
         </w:rPr>
         <w:t xml:space="preserve">  &lt;</w:t>
       </w:r>
@@ -2691,6 +2738,7 @@
           <w:color w:val="823125"/>
           <w:sz w:val="14"/>
           <w:szCs w:val="28"/>
+          <w:lang w:val="en-US"/>
         </w:rPr>
         <w:t>connectionStrings</w:t>
       </w:r>
@@ -2700,6 +2748,7 @@
           <w:color w:val="4F76AC"/>
           <w:sz w:val="14"/>
           <w:szCs w:val="28"/>
+          <w:lang w:val="en-US"/>
         </w:rPr>
         <w:t>&gt;</w:t>
       </w:r>
@@ -2714,6 +2763,7 @@
           <w:rFonts w:ascii="Consolas" w:hAnsi="Consolas" w:cs="Consolas"/>
           <w:sz w:val="14"/>
           <w:szCs w:val="28"/>
+          <w:lang w:val="en-US"/>
         </w:rPr>
       </w:pPr>
       <w:r>
@@ -2722,6 +2772,7 @@
           <w:color w:val="4F76AC"/>
           <w:sz w:val="14"/>
           <w:szCs w:val="28"/>
+          <w:lang w:val="en-US"/>
         </w:rPr>
         <w:t xml:space="preserve">    &lt;</w:t>
       </w:r>
@@ -2731,6 +2782,7 @@
           <w:color w:val="823125"/>
           <w:sz w:val="14"/>
           <w:szCs w:val="28"/>
+          <w:lang w:val="en-US"/>
         </w:rPr>
         <w:t>add</w:t>
       </w:r>
@@ -2740,6 +2792,7 @@
           <w:color w:val="4F76AC"/>
           <w:sz w:val="14"/>
           <w:szCs w:val="28"/>
+          <w:lang w:val="en-US"/>
         </w:rPr>
         <w:t xml:space="preserve"> </w:t>
       </w:r>
@@ -2749,6 +2802,7 @@
           <w:color w:val="D75028"/>
           <w:sz w:val="14"/>
           <w:szCs w:val="28"/>
+          <w:lang w:val="en-US"/>
         </w:rPr>
         <w:t>name</w:t>
       </w:r>
@@ -2758,6 +2812,7 @@
           <w:color w:val="4F76AC"/>
           <w:sz w:val="14"/>
           <w:szCs w:val="28"/>
+          <w:lang w:val="en-US"/>
         </w:rPr>
         <w:t>=</w:t>
       </w:r>
@@ -2766,6 +2821,7 @@
           <w:rFonts w:ascii="Consolas" w:hAnsi="Consolas" w:cs="Consolas"/>
           <w:sz w:val="14"/>
           <w:szCs w:val="28"/>
+          <w:lang w:val="en-US"/>
         </w:rPr>
         <w:t>"</w:t>
       </w:r>
@@ -2775,6 +2831,7 @@
           <w:color w:val="4F76AC"/>
           <w:sz w:val="14"/>
           <w:szCs w:val="28"/>
+          <w:lang w:val="en-US"/>
         </w:rPr>
         <w:t>PersonWeb.Model.PersonContext</w:t>
       </w:r>
@@ -2783,6 +2840,7 @@
           <w:rFonts w:ascii="Consolas" w:hAnsi="Consolas" w:cs="Consolas"/>
           <w:sz w:val="14"/>
           <w:szCs w:val="28"/>
+          <w:lang w:val="en-US"/>
         </w:rPr>
         <w:t>"</w:t>
       </w:r>
@@ -2792,6 +2850,7 @@
           <w:color w:val="4F76AC"/>
           <w:sz w:val="14"/>
           <w:szCs w:val="28"/>
+          <w:lang w:val="en-US"/>
         </w:rPr>
         <w:t xml:space="preserve"> </w:t>
       </w:r>
@@ -2801,6 +2860,7 @@
           <w:color w:val="4F76AC"/>
           <w:sz w:val="14"/>
           <w:szCs w:val="28"/>
+          <w:lang w:val="en-US"/>
         </w:rPr>
         <w:br/>
         <w:t xml:space="preserve">         </w:t>
@@ -2811,6 +2871,7 @@
           <w:color w:val="D75028"/>
           <w:sz w:val="14"/>
           <w:szCs w:val="28"/>
+          <w:lang w:val="en-US"/>
         </w:rPr>
         <w:t>connectionString</w:t>
       </w:r>
@@ -2820,6 +2881,7 @@
           <w:color w:val="4F76AC"/>
           <w:sz w:val="14"/>
           <w:szCs w:val="28"/>
+          <w:lang w:val="en-US"/>
         </w:rPr>
         <w:t>=</w:t>
       </w:r>
@@ -2828,6 +2890,7 @@
           <w:rFonts w:ascii="Consolas" w:hAnsi="Consolas" w:cs="Consolas"/>
           <w:sz w:val="14"/>
           <w:szCs w:val="28"/>
+          <w:lang w:val="en-US"/>
         </w:rPr>
         <w:t>"</w:t>
       </w:r>
@@ -2837,6 +2900,7 @@
           <w:color w:val="4F76AC"/>
           <w:sz w:val="14"/>
           <w:szCs w:val="28"/>
+          <w:lang w:val="en-US"/>
         </w:rPr>
         <w:t>Data Source=|DataDirectory|PersonWeb.sdf</w:t>
       </w:r>
@@ -2845,6 +2909,7 @@
           <w:rFonts w:ascii="Consolas" w:hAnsi="Consolas" w:cs="Consolas"/>
           <w:sz w:val="14"/>
           <w:szCs w:val="28"/>
+          <w:lang w:val="en-US"/>
         </w:rPr>
         <w:t>"</w:t>
       </w:r>
@@ -2854,6 +2919,7 @@
           <w:color w:val="4F76AC"/>
           <w:sz w:val="14"/>
           <w:szCs w:val="28"/>
+          <w:lang w:val="en-US"/>
         </w:rPr>
         <w:br/>
         <w:t xml:space="preserve">         </w:t>
@@ -2864,6 +2930,7 @@
           <w:color w:val="D75028"/>
           <w:sz w:val="14"/>
           <w:szCs w:val="28"/>
+          <w:lang w:val="en-US"/>
         </w:rPr>
         <w:t>providerName</w:t>
       </w:r>
@@ -2873,6 +2940,7 @@
           <w:color w:val="4F76AC"/>
           <w:sz w:val="14"/>
           <w:szCs w:val="28"/>
+          <w:lang w:val="en-US"/>
         </w:rPr>
         <w:t>=</w:t>
       </w:r>
@@ -2881,6 +2949,7 @@
           <w:rFonts w:ascii="Consolas" w:hAnsi="Consolas" w:cs="Consolas"/>
           <w:sz w:val="14"/>
           <w:szCs w:val="28"/>
+          <w:lang w:val="en-US"/>
         </w:rPr>
         <w:t>"</w:t>
       </w:r>
@@ -2890,6 +2959,7 @@
           <w:color w:val="4F76AC"/>
           <w:sz w:val="14"/>
           <w:szCs w:val="28"/>
+          <w:lang w:val="en-US"/>
         </w:rPr>
         <w:t>System.Data.SqlServerCe.4.0</w:t>
       </w:r>
@@ -2898,6 +2968,7 @@
           <w:rFonts w:ascii="Consolas" w:hAnsi="Consolas" w:cs="Consolas"/>
           <w:sz w:val="14"/>
           <w:szCs w:val="28"/>
+          <w:lang w:val="en-US"/>
         </w:rPr>
         <w:t>"</w:t>
       </w:r>
@@ -2907,6 +2978,7 @@
           <w:color w:val="4F76AC"/>
           <w:sz w:val="14"/>
           <w:szCs w:val="28"/>
+          <w:lang w:val="en-US"/>
         </w:rPr>
         <w:t xml:space="preserve"> /&gt;</w:t>
       </w:r>
@@ -2930,8 +3002,18 @@
           <w:color w:val="4F76AC"/>
           <w:sz w:val="14"/>
           <w:szCs w:val="28"/>
-        </w:rPr>
-        <w:t xml:space="preserve">  &lt;/</w:t>
+          <w:lang w:val="en-US"/>
+        </w:rPr>
+        <w:t xml:space="preserve">  </w:t>
+      </w:r>
+      <w:r>
+        <w:rPr>
+          <w:rFonts w:ascii="Consolas" w:hAnsi="Consolas" w:cs="Consolas"/>
+          <w:color w:val="4F76AC"/>
+          <w:sz w:val="14"/>
+          <w:szCs w:val="28"/>
+        </w:rPr>
+        <w:t>&lt;/</w:t>
       </w:r>
       <w:r>
         <w:rPr>
@@ -3000,6 +3082,7 @@
           <w:rFonts w:ascii="Consolas" w:hAnsi="Consolas" w:cs="Consolas"/>
           <w:sz w:val="16"/>
           <w:szCs w:val="28"/>
+          <w:lang w:val="en-US"/>
         </w:rPr>
       </w:pPr>
       <w:r>
@@ -3008,6 +3091,7 @@
           <w:color w:val="4F76AC"/>
           <w:sz w:val="16"/>
           <w:szCs w:val="28"/>
+          <w:lang w:val="en-US"/>
         </w:rPr>
         <w:t>public</w:t>
       </w:r>
@@ -3016,6 +3100,7 @@
           <w:rFonts w:ascii="Consolas" w:hAnsi="Consolas" w:cs="Consolas"/>
           <w:sz w:val="16"/>
           <w:szCs w:val="28"/>
+          <w:lang w:val="en-US"/>
         </w:rPr>
         <w:t xml:space="preserve"> </w:t>
       </w:r>
@@ -3025,6 +3110,7 @@
           <w:color w:val="4F76AC"/>
           <w:sz w:val="16"/>
           <w:szCs w:val="28"/>
+          <w:lang w:val="en-US"/>
         </w:rPr>
         <w:t>class</w:t>
       </w:r>
@@ -3033,6 +3119,7 @@
           <w:rFonts w:ascii="Consolas" w:hAnsi="Consolas" w:cs="Consolas"/>
           <w:sz w:val="16"/>
           <w:szCs w:val="28"/>
+          <w:lang w:val="en-US"/>
         </w:rPr>
         <w:t xml:space="preserve"> </w:t>
       </w:r>
@@ -3042,6 +3129,7 @@
           <w:color w:val="2B91AF"/>
           <w:sz w:val="16"/>
           <w:szCs w:val="28"/>
+          <w:lang w:val="en-US"/>
         </w:rPr>
         <w:t>PersonContext</w:t>
       </w:r>
@@ -3050,6 +3138,7 @@
           <w:rFonts w:ascii="Consolas" w:hAnsi="Consolas" w:cs="Consolas"/>
           <w:sz w:val="16"/>
           <w:szCs w:val="28"/>
+          <w:lang w:val="en-US"/>
         </w:rPr>
         <w:t xml:space="preserve"> : </w:t>
       </w:r>
@@ -3059,6 +3148,7 @@
           <w:color w:val="2B91AF"/>
           <w:sz w:val="16"/>
           <w:szCs w:val="28"/>
+          <w:lang w:val="en-US"/>
         </w:rPr>
         <w:t>DbContext</w:t>
       </w:r>
@@ -3073,6 +3163,7 @@
           <w:rFonts w:ascii="Consolas" w:hAnsi="Consolas" w:cs="Consolas"/>
           <w:sz w:val="16"/>
           <w:szCs w:val="28"/>
+          <w:lang w:val="en-US"/>
         </w:rPr>
       </w:pPr>
       <w:r>
@@ -3080,6 +3171,7 @@
           <w:rFonts w:ascii="Consolas" w:hAnsi="Consolas" w:cs="Consolas"/>
           <w:sz w:val="16"/>
           <w:szCs w:val="28"/>
+          <w:lang w:val="en-US"/>
         </w:rPr>
         <w:t>{</w:t>
       </w:r>
@@ -3094,6 +3186,7 @@
           <w:rFonts w:ascii="Consolas" w:hAnsi="Consolas" w:cs="Consolas"/>
           <w:sz w:val="16"/>
           <w:szCs w:val="28"/>
+          <w:lang w:val="en-US"/>
         </w:rPr>
       </w:pPr>
       <w:r>
@@ -3101,6 +3194,7 @@
           <w:rFonts w:ascii="Consolas" w:hAnsi="Consolas" w:cs="Consolas"/>
           <w:sz w:val="16"/>
           <w:szCs w:val="28"/>
+          <w:lang w:val="en-US"/>
         </w:rPr>
         <w:t xml:space="preserve">    </w:t>
       </w:r>
@@ -3110,6 +3204,7 @@
           <w:color w:val="4F76AC"/>
           <w:sz w:val="16"/>
           <w:szCs w:val="28"/>
+          <w:lang w:val="en-US"/>
         </w:rPr>
         <w:t>public</w:t>
       </w:r>
@@ -3118,6 +3213,7 @@
           <w:rFonts w:ascii="Consolas" w:hAnsi="Consolas" w:cs="Consolas"/>
           <w:sz w:val="16"/>
           <w:szCs w:val="28"/>
+          <w:lang w:val="en-US"/>
         </w:rPr>
         <w:t xml:space="preserve"> </w:t>
       </w:r>
@@ -3127,6 +3223,7 @@
           <w:color w:val="2B91AF"/>
           <w:sz w:val="16"/>
           <w:szCs w:val="28"/>
+          <w:lang w:val="en-US"/>
         </w:rPr>
         <w:t>DbSet</w:t>
       </w:r>
@@ -3135,6 +3232,7 @@
           <w:rFonts w:ascii="Consolas" w:hAnsi="Consolas" w:cs="Consolas"/>
           <w:sz w:val="16"/>
           <w:szCs w:val="28"/>
+          <w:lang w:val="en-US"/>
         </w:rPr>
         <w:t>&lt;</w:t>
       </w:r>
@@ -3144,6 +3242,7 @@
           <w:color w:val="2B91AF"/>
           <w:sz w:val="16"/>
           <w:szCs w:val="28"/>
+          <w:lang w:val="en-US"/>
         </w:rPr>
         <w:t>Person</w:t>
       </w:r>
@@ -3152,6 +3251,7 @@
           <w:rFonts w:ascii="Consolas" w:hAnsi="Consolas" w:cs="Consolas"/>
           <w:sz w:val="16"/>
           <w:szCs w:val="28"/>
+          <w:lang w:val="en-US"/>
         </w:rPr>
         <w:t xml:space="preserve">&gt; Persons { </w:t>
       </w:r>
@@ -3161,6 +3261,7 @@
           <w:color w:val="4F76AC"/>
           <w:sz w:val="16"/>
           <w:szCs w:val="28"/>
+          <w:lang w:val="en-US"/>
         </w:rPr>
         <w:t>get</w:t>
       </w:r>
@@ -3169,6 +3270,7 @@
           <w:rFonts w:ascii="Consolas" w:hAnsi="Consolas" w:cs="Consolas"/>
           <w:sz w:val="16"/>
           <w:szCs w:val="28"/>
+          <w:lang w:val="en-US"/>
         </w:rPr>
         <w:t xml:space="preserve">; </w:t>
       </w:r>
@@ -3178,6 +3280,7 @@
           <w:color w:val="4F76AC"/>
           <w:sz w:val="16"/>
           <w:szCs w:val="28"/>
+          <w:lang w:val="en-US"/>
         </w:rPr>
         <w:t>set</w:t>
       </w:r>
@@ -3186,6 +3289,7 @@
           <w:rFonts w:ascii="Consolas" w:hAnsi="Consolas" w:cs="Consolas"/>
           <w:sz w:val="16"/>
           <w:szCs w:val="28"/>
+          <w:lang w:val="en-US"/>
         </w:rPr>
         <w:t>; }</w:t>
       </w:r>
@@ -3200,6 +3304,7 @@
           <w:rFonts w:ascii="Consolas" w:hAnsi="Consolas" w:cs="Consolas"/>
           <w:sz w:val="16"/>
           <w:szCs w:val="28"/>
+          <w:lang w:val="en-US"/>
         </w:rPr>
       </w:pPr>
     </w:p>
@@ -3213,6 +3318,7 @@
           <w:rFonts w:ascii="Consolas" w:hAnsi="Consolas" w:cs="Consolas"/>
           <w:sz w:val="16"/>
           <w:szCs w:val="28"/>
+          <w:lang w:val="en-US"/>
         </w:rPr>
       </w:pPr>
       <w:r>
@@ -3220,6 +3326,7 @@
           <w:rFonts w:ascii="Consolas" w:hAnsi="Consolas" w:cs="Consolas"/>
           <w:sz w:val="16"/>
           <w:szCs w:val="28"/>
+          <w:lang w:val="en-US"/>
         </w:rPr>
         <w:t xml:space="preserve">    </w:t>
       </w:r>
@@ -3229,6 +3336,7 @@
           <w:color w:val="4F76AC"/>
           <w:sz w:val="16"/>
           <w:szCs w:val="28"/>
+          <w:lang w:val="en-US"/>
         </w:rPr>
         <w:t>static</w:t>
       </w:r>
@@ -3237,6 +3345,7 @@
           <w:rFonts w:ascii="Consolas" w:hAnsi="Consolas" w:cs="Consolas"/>
           <w:sz w:val="16"/>
           <w:szCs w:val="28"/>
+          <w:lang w:val="en-US"/>
         </w:rPr>
         <w:t xml:space="preserve"> PersonContext()</w:t>
       </w:r>
@@ -3251,6 +3360,7 @@
           <w:rFonts w:ascii="Consolas" w:hAnsi="Consolas" w:cs="Consolas"/>
           <w:sz w:val="16"/>
           <w:szCs w:val="28"/>
+          <w:lang w:val="en-US"/>
         </w:rPr>
       </w:pPr>
       <w:r>
@@ -3258,6 +3368,7 @@
           <w:rFonts w:ascii="Consolas" w:hAnsi="Consolas" w:cs="Consolas"/>
           <w:sz w:val="16"/>
           <w:szCs w:val="28"/>
+          <w:lang w:val="en-US"/>
         </w:rPr>
         <w:t xml:space="preserve">    {</w:t>
       </w:r>
@@ -3272,6 +3383,7 @@
           <w:rFonts w:ascii="Consolas" w:hAnsi="Consolas" w:cs="Consolas"/>
           <w:sz w:val="16"/>
           <w:szCs w:val="28"/>
+          <w:lang w:val="en-US"/>
         </w:rPr>
       </w:pPr>
       <w:r>
@@ -3279,6 +3391,7 @@
           <w:rFonts w:ascii="Consolas" w:hAnsi="Consolas" w:cs="Consolas"/>
           <w:sz w:val="16"/>
           <w:szCs w:val="28"/>
+          <w:lang w:val="en-US"/>
         </w:rPr>
         <w:t xml:space="preserve">        </w:t>
       </w:r>
@@ -3288,6 +3401,7 @@
           <w:color w:val="2B91AF"/>
           <w:sz w:val="16"/>
           <w:szCs w:val="28"/>
+          <w:lang w:val="en-US"/>
         </w:rPr>
         <w:t>Database</w:t>
       </w:r>
@@ -3296,6 +3410,7 @@
           <w:rFonts w:ascii="Consolas" w:hAnsi="Consolas" w:cs="Consolas"/>
           <w:sz w:val="16"/>
           <w:szCs w:val="28"/>
+          <w:lang w:val="en-US"/>
         </w:rPr>
         <w:t>.SetInitializer(</w:t>
       </w:r>
@@ -3305,6 +3420,7 @@
           <w:color w:val="4F76AC"/>
           <w:sz w:val="16"/>
           <w:szCs w:val="28"/>
+          <w:lang w:val="en-US"/>
         </w:rPr>
         <w:t>new</w:t>
       </w:r>
@@ -3313,6 +3429,7 @@
           <w:rFonts w:ascii="Consolas" w:hAnsi="Consolas" w:cs="Consolas"/>
           <w:sz w:val="16"/>
           <w:szCs w:val="28"/>
+          <w:lang w:val="en-US"/>
         </w:rPr>
         <w:t xml:space="preserve"> </w:t>
       </w:r>
@@ -3322,6 +3439,7 @@
           <w:color w:val="2B91AF"/>
           <w:sz w:val="16"/>
           <w:szCs w:val="28"/>
+          <w:lang w:val="en-US"/>
         </w:rPr>
         <w:t>CreateDatabaseIfNotExists</w:t>
       </w:r>
@@ -3330,6 +3448,7 @@
           <w:rFonts w:ascii="Consolas" w:hAnsi="Consolas" w:cs="Consolas"/>
           <w:sz w:val="16"/>
           <w:szCs w:val="28"/>
+          <w:lang w:val="en-US"/>
         </w:rPr>
         <w:t>&lt;</w:t>
       </w:r>
@@ -3339,6 +3458,7 @@
           <w:color w:val="2B91AF"/>
           <w:sz w:val="16"/>
           <w:szCs w:val="28"/>
+          <w:lang w:val="en-US"/>
         </w:rPr>
         <w:t>PersonContext</w:t>
       </w:r>
@@ -3347,6 +3467,7 @@
           <w:rFonts w:ascii="Consolas" w:hAnsi="Consolas" w:cs="Consolas"/>
           <w:sz w:val="16"/>
           <w:szCs w:val="28"/>
+          <w:lang w:val="en-US"/>
         </w:rPr>
         <w:t>&gt;());</w:t>
       </w:r>
@@ -3368,8 +3489,17 @@
           <w:rFonts w:ascii="Consolas" w:hAnsi="Consolas" w:cs="Consolas"/>
           <w:sz w:val="16"/>
           <w:szCs w:val="28"/>
-        </w:rPr>
-        <w:t xml:space="preserve">    }</w:t>
+          <w:lang w:val="en-US"/>
+        </w:rPr>
+        <w:t xml:space="preserve">    </w:t>
+      </w:r>
+      <w:r>
+        <w:rPr>
+          <w:rFonts w:ascii="Consolas" w:hAnsi="Consolas" w:cs="Consolas"/>
+          <w:sz w:val="16"/>
+          <w:szCs w:val="28"/>
+        </w:rPr>
+        <w:t>}</w:t>
       </w:r>
     </w:p>
     <w:p>
@@ -3442,7 +3572,7 @@
     </w:p>
     <w:p>
       <w:pPr>
-        <w:pStyle w:val="Overskrift1"/>
+        <w:pStyle w:val="Heading1"/>
       </w:pPr>
       <w:r>
         <w:t>Oppgave 5 – Oppdatere en eksisterende person</w:t>
@@ -3478,6 +3608,7 @@
           <w:rFonts w:ascii="Consolas" w:hAnsi="Consolas" w:cs="Consolas"/>
           <w:color w:val="4F76AC"/>
           <w:szCs w:val="28"/>
+          <w:lang w:val="en-US"/>
         </w:rPr>
       </w:pPr>
       <w:r>
@@ -3485,6 +3616,7 @@
           <w:rFonts w:ascii="Consolas" w:hAnsi="Consolas" w:cs="Consolas"/>
           <w:color w:val="4F76AC"/>
           <w:szCs w:val="28"/>
+          <w:lang w:val="en-US"/>
         </w:rPr>
         <w:t>&lt;</w:t>
       </w:r>
@@ -3493,6 +3625,7 @@
           <w:rFonts w:ascii="Consolas" w:hAnsi="Consolas" w:cs="Consolas"/>
           <w:color w:val="823125"/>
           <w:szCs w:val="28"/>
+          <w:lang w:val="en-US"/>
         </w:rPr>
         <w:t>td</w:t>
       </w:r>
@@ -3501,6 +3634,7 @@
           <w:rFonts w:ascii="Consolas" w:hAnsi="Consolas" w:cs="Consolas"/>
           <w:color w:val="4F76AC"/>
           <w:szCs w:val="28"/>
+          <w:lang w:val="en-US"/>
         </w:rPr>
         <w:t>&gt;</w:t>
       </w:r>
@@ -3509,6 +3643,7 @@
           <w:rFonts w:ascii="Consolas" w:hAnsi="Consolas" w:cs="Consolas"/>
           <w:szCs w:val="28"/>
           <w:highlight w:val="yellow"/>
+          <w:lang w:val="en-US"/>
         </w:rPr>
         <w:t>@</w:t>
       </w:r>
@@ -3516,6 +3651,7 @@
         <w:rPr>
           <w:rFonts w:ascii="Consolas" w:hAnsi="Consolas" w:cs="Consolas"/>
           <w:szCs w:val="28"/>
+          <w:lang w:val="en-US"/>
         </w:rPr>
         <w:t>Html.ActionLink(</w:t>
       </w:r>
@@ -3524,6 +3660,7 @@
           <w:rFonts w:ascii="Consolas" w:hAnsi="Consolas" w:cs="Consolas"/>
           <w:color w:val="823125"/>
           <w:szCs w:val="28"/>
+          <w:lang w:val="en-US"/>
         </w:rPr>
         <w:t>"Rediger"</w:t>
       </w:r>
@@ -3531,6 +3668,7 @@
         <w:rPr>
           <w:rFonts w:ascii="Consolas" w:hAnsi="Consolas" w:cs="Consolas"/>
           <w:szCs w:val="28"/>
+          <w:lang w:val="en-US"/>
         </w:rPr>
         <w:t xml:space="preserve">, </w:t>
       </w:r>
@@ -3539,6 +3677,7 @@
           <w:rFonts w:ascii="Consolas" w:hAnsi="Consolas" w:cs="Consolas"/>
           <w:color w:val="823125"/>
           <w:szCs w:val="28"/>
+          <w:lang w:val="en-US"/>
         </w:rPr>
         <w:t>"Update"</w:t>
       </w:r>
@@ -3546,6 +3685,7 @@
         <w:rPr>
           <w:rFonts w:ascii="Consolas" w:hAnsi="Consolas" w:cs="Consolas"/>
           <w:szCs w:val="28"/>
+          <w:lang w:val="en-US"/>
         </w:rPr>
         <w:t xml:space="preserve">, </w:t>
       </w:r>
@@ -3554,6 +3694,7 @@
           <w:rFonts w:ascii="Consolas" w:hAnsi="Consolas" w:cs="Consolas"/>
           <w:color w:val="4F76AC"/>
           <w:szCs w:val="28"/>
+          <w:lang w:val="en-US"/>
         </w:rPr>
         <w:t>new</w:t>
       </w:r>
@@ -3561,6 +3702,7 @@
         <w:rPr>
           <w:rFonts w:ascii="Consolas" w:hAnsi="Consolas" w:cs="Consolas"/>
           <w:szCs w:val="28"/>
+          <w:lang w:val="en-US"/>
         </w:rPr>
         <w:t xml:space="preserve"> {Id = person.Id})</w:t>
       </w:r>
@@ -3569,6 +3711,7 @@
           <w:rFonts w:ascii="Consolas" w:hAnsi="Consolas" w:cs="Consolas"/>
           <w:color w:val="4F76AC"/>
           <w:szCs w:val="28"/>
+          <w:lang w:val="en-US"/>
         </w:rPr>
         <w:t>&lt;/</w:t>
       </w:r>
@@ -3577,6 +3720,7 @@
           <w:rFonts w:ascii="Consolas" w:hAnsi="Consolas" w:cs="Consolas"/>
           <w:color w:val="823125"/>
           <w:szCs w:val="28"/>
+          <w:lang w:val="en-US"/>
         </w:rPr>
         <w:t>td</w:t>
       </w:r>
@@ -3585,6 +3729,7 @@
           <w:rFonts w:ascii="Consolas" w:hAnsi="Consolas" w:cs="Consolas"/>
           <w:color w:val="4F76AC"/>
           <w:szCs w:val="28"/>
+          <w:lang w:val="en-US"/>
         </w:rPr>
         <w:t>&gt;</w:t>
       </w:r>
@@ -3601,6 +3746,11 @@
           <w:lang w:val="nb-NO"/>
         </w:rPr>
         <w:br/>
+      </w:r>
+      <w:r>
+        <w:rPr>
+          <w:lang w:val="nb-NO"/>
+        </w:rPr>
         <w:t>Her må du og ha to Action som heter Update, en som tar inn en Id og henter personen som skal redigeres fra databasen og sender han til Viewet, og en som tar inn den oppdaterte Personen i en HTTP POST, og lagrer endringene i databasen.</w:t>
       </w:r>
     </w:p>
@@ -3620,7 +3770,7 @@
     </w:p>
     <w:p>
       <w:pPr>
-        <w:pStyle w:val="Overskrift1"/>
+        <w:pStyle w:val="Heading1"/>
       </w:pPr>
       <w:r>
         <w:t>Oppgave 6 –</w:t>
@@ -3654,7 +3804,7 @@
     </w:p>
     <w:p>
       <w:pPr>
-        <w:pStyle w:val="Overskrift1"/>
+        <w:pStyle w:val="Heading1"/>
       </w:pPr>
       <w:r>
         <w:t>Oppgave 7 – Returnere en liste av personer som JSON</w:t>
@@ -3671,971 +3821,21 @@
         <w:rPr>
           <w:lang w:val="nb-NO"/>
         </w:rPr>
-        <w:t xml:space="preserve">For å kunne bruke systemet fra flest mulig enheter ønsker kunden ett enkelt web api. Lag en ny Action som returnerer en oversikt over alle kundene som JSON. </w:t>
-      </w:r>
-    </w:p>
-    <w:p>
-      <w:pPr>
-        <w:spacing w:before="200" w:after="100"/>
-        <w:ind w:left="1701" w:hanging="567"/>
-      </w:pPr>
-      <w:r>
-        <w:br w:type="page"/>
-      </w:r>
-    </w:p>
-    <w:p>
-      <w:pPr>
-        <w:pStyle w:val="Overskrift1"/>
-      </w:pPr>
-      <w:r>
-        <w:lastRenderedPageBreak/>
-        <w:t>Del 3 – Windows Phone 7</w:t>
-      </w:r>
-    </w:p>
-    <w:p>
-      <w:pPr>
-        <w:pStyle w:val="Overskrift1"/>
-      </w:pPr>
-      <w:r>
-        <w:t>Oppgave 1 – Utlisting av personer</w:t>
-      </w:r>
-    </w:p>
-    <w:p>
-      <w:pPr>
-        <w:pStyle w:val="Body"/>
-        <w:rPr>
-          <w:lang w:val="nb-NO"/>
-        </w:rPr>
-      </w:pPr>
-      <w:r>
-        <w:rPr>
-          <w:lang w:val="nb-NO"/>
-        </w:rPr>
-        <w:t>Kunden ser at mobil er framtiden, og ønsker en mobil versjon av systemet. Din oppgave er å lage en app som kan vise registrerte personer. Begynn med å opprette en ny Windows Phone 7 Silverlight applikasjon.</w:t>
-      </w:r>
-    </w:p>
-    <w:p>
-      <w:pPr>
-        <w:pStyle w:val="Body"/>
-        <w:rPr>
-          <w:lang w:val="nb-NO"/>
-        </w:rPr>
-      </w:pPr>
-      <w:r>
-        <w:rPr>
-          <w:lang w:val="nb-NO"/>
-        </w:rPr>
-        <w:t>Kopier over Person-klassen fra MVC prosjektet, slik at vi kan gjenbruke denne. Kopier og over en me</w:t>
-      </w:r>
-      <w:r>
-        <w:rPr>
-          <w:lang w:val="nb-NO"/>
-        </w:rPr>
-        <w:t>tode som genererer eksempeldata, slik at vi kan begynne med noen hardkodede personer først.</w:t>
-      </w:r>
-    </w:p>
-    <w:p>
-      <w:pPr>
-        <w:pStyle w:val="Body"/>
-        <w:rPr>
-          <w:lang w:val="nb-NO"/>
-        </w:rPr>
-      </w:pPr>
-      <w:r>
-        <w:rPr>
-          <w:lang w:val="nb-NO"/>
-        </w:rPr>
-        <w:t>Lag en ListBox, med en data template som viser navnet på personen. I PageLoaded event-et må du sette ItemsSource til listen over personer som skal vises.</w:t>
-      </w:r>
-    </w:p>
-    <w:p>
-      <w:pPr>
-        <w:pStyle w:val="Overskrift1"/>
-      </w:pPr>
-      <w:r>
-        <w:t>Oppgave 2 – Hente personer fra web</w:t>
-      </w:r>
-    </w:p>
-    <w:p>
-      <w:pPr>
-        <w:pStyle w:val="Body"/>
-      </w:pPr>
-      <w:r>
-        <w:rPr>
-          <w:lang w:val="nb-NO"/>
-        </w:rPr>
-        <w:t xml:space="preserve">For at appen skal være nyttig må personene hentes fra serveren. Dataen er tilgjengelig på </w:t>
-      </w:r>
-      <w:hyperlink r:id="rId9" w:history="1">
-        <w:r>
-          <w:rPr>
-            <w:rStyle w:val="Hyperkobling"/>
-          </w:rPr>
-          <w:t>https://raw.github.com/bekkopen/dotnetkurs/master/PersonPhoneApp/Persons.json</w:t>
-        </w:r>
-      </w:hyperlink>
-      <w:r>
-        <w:t>, og vi skal bruke RestSharp til å hente personene.</w:t>
-      </w:r>
-    </w:p>
-    <w:p>
-      <w:pPr>
-        <w:pStyle w:val="Body"/>
-      </w:pPr>
-      <w:r>
-        <w:t>Installer RestSharp via NuGet, og lag en ny klasse som skal brukes til å hente personene.</w:t>
-      </w:r>
-      <w:r>
-        <w:t xml:space="preserve"> Nedenfor er et enkelt eksempel på hvordan metoden kan se ut.</w:t>
-      </w:r>
-    </w:p>
-    <w:p>
-      <w:pPr>
-        <w:autoSpaceDE w:val="0"/>
-        <w:autoSpaceDN w:val="0"/>
-        <w:adjustRightInd w:val="0"/>
-        <w:spacing w:line="240" w:lineRule="auto"/>
-        <w:rPr>
-          <w:rFonts w:ascii="Consolas" w:hAnsi="Consolas" w:cs="Consolas"/>
-          <w:sz w:val="14"/>
-          <w:szCs w:val="28"/>
-        </w:rPr>
-      </w:pPr>
-      <w:r>
-        <w:rPr>
-          <w:rFonts w:ascii="Consolas" w:hAnsi="Consolas" w:cs="Consolas"/>
-          <w:color w:val="4F76AC"/>
-          <w:sz w:val="14"/>
-          <w:szCs w:val="28"/>
-        </w:rPr>
-        <w:t>public</w:t>
-      </w:r>
-      <w:r>
-        <w:rPr>
-          <w:rFonts w:ascii="Consolas" w:hAnsi="Consolas" w:cs="Consolas"/>
-          <w:sz w:val="14"/>
-          <w:szCs w:val="28"/>
-        </w:rPr>
-        <w:t xml:space="preserve"> </w:t>
-      </w:r>
-      <w:r>
-        <w:rPr>
-          <w:rFonts w:ascii="Consolas" w:hAnsi="Consolas" w:cs="Consolas"/>
-          <w:color w:val="4F76AC"/>
-          <w:sz w:val="14"/>
-          <w:szCs w:val="28"/>
-        </w:rPr>
-        <w:t>void</w:t>
-      </w:r>
-      <w:r>
-        <w:rPr>
-          <w:rFonts w:ascii="Consolas" w:hAnsi="Consolas" w:cs="Consolas"/>
-          <w:sz w:val="14"/>
-          <w:szCs w:val="28"/>
-        </w:rPr>
-        <w:t xml:space="preserve"> GetPersons(</w:t>
-      </w:r>
-      <w:r>
-        <w:rPr>
-          <w:rFonts w:ascii="Consolas" w:hAnsi="Consolas" w:cs="Consolas"/>
-          <w:color w:val="2B91AF"/>
-          <w:sz w:val="14"/>
-          <w:szCs w:val="28"/>
-        </w:rPr>
-        <w:t>Action</w:t>
-      </w:r>
-      <w:r>
-        <w:rPr>
-          <w:rFonts w:ascii="Consolas" w:hAnsi="Consolas" w:cs="Consolas"/>
-          <w:sz w:val="14"/>
-          <w:szCs w:val="28"/>
-        </w:rPr>
-        <w:t>&lt;</w:t>
-      </w:r>
-      <w:r>
-        <w:rPr>
-          <w:rFonts w:ascii="Consolas" w:hAnsi="Consolas" w:cs="Consolas"/>
-          <w:color w:val="2B91AF"/>
-          <w:sz w:val="14"/>
-          <w:szCs w:val="28"/>
-        </w:rPr>
-        <w:t>List</w:t>
-      </w:r>
-      <w:r>
-        <w:rPr>
-          <w:rFonts w:ascii="Consolas" w:hAnsi="Consolas" w:cs="Consolas"/>
-          <w:sz w:val="14"/>
-          <w:szCs w:val="28"/>
-        </w:rPr>
-        <w:t>&lt;</w:t>
-      </w:r>
-      <w:r>
-        <w:rPr>
-          <w:rFonts w:ascii="Consolas" w:hAnsi="Consolas" w:cs="Consolas"/>
-          <w:color w:val="2B91AF"/>
-          <w:sz w:val="14"/>
-          <w:szCs w:val="28"/>
-        </w:rPr>
-        <w:t>Person</w:t>
-      </w:r>
-      <w:r>
-        <w:rPr>
-          <w:rFonts w:ascii="Consolas" w:hAnsi="Consolas" w:cs="Consolas"/>
-          <w:sz w:val="14"/>
-          <w:szCs w:val="28"/>
-        </w:rPr>
-        <w:t>&gt;&gt; callback)</w:t>
-      </w:r>
-    </w:p>
-    <w:p>
-      <w:pPr>
-        <w:autoSpaceDE w:val="0"/>
-        <w:autoSpaceDN w:val="0"/>
-        <w:adjustRightInd w:val="0"/>
-        <w:spacing w:line="240" w:lineRule="auto"/>
-        <w:rPr>
-          <w:rFonts w:ascii="Consolas" w:hAnsi="Consolas" w:cs="Consolas"/>
-          <w:sz w:val="14"/>
-          <w:szCs w:val="28"/>
-        </w:rPr>
-      </w:pPr>
-      <w:r>
-        <w:rPr>
-          <w:rFonts w:ascii="Consolas" w:hAnsi="Consolas" w:cs="Consolas"/>
-          <w:sz w:val="14"/>
-          <w:szCs w:val="28"/>
-        </w:rPr>
-        <w:t xml:space="preserve">{           </w:t>
-      </w:r>
-    </w:p>
-    <w:p>
-      <w:pPr>
-        <w:autoSpaceDE w:val="0"/>
-        <w:autoSpaceDN w:val="0"/>
-        <w:adjustRightInd w:val="0"/>
-        <w:spacing w:line="240" w:lineRule="auto"/>
-        <w:rPr>
-          <w:rFonts w:ascii="Consolas" w:hAnsi="Consolas" w:cs="Consolas"/>
-          <w:sz w:val="14"/>
-          <w:szCs w:val="28"/>
-        </w:rPr>
-      </w:pPr>
-      <w:r>
-        <w:rPr>
-          <w:rFonts w:ascii="Consolas" w:hAnsi="Consolas" w:cs="Consolas"/>
-          <w:sz w:val="14"/>
-          <w:szCs w:val="28"/>
-        </w:rPr>
-        <w:t xml:space="preserve">    </w:t>
-      </w:r>
-      <w:r>
-        <w:rPr>
-          <w:rFonts w:ascii="Consolas" w:hAnsi="Consolas" w:cs="Consolas"/>
-          <w:color w:val="4F76AC"/>
-          <w:sz w:val="14"/>
-          <w:szCs w:val="28"/>
-        </w:rPr>
-        <w:t>var</w:t>
-      </w:r>
-      <w:r>
-        <w:rPr>
-          <w:rFonts w:ascii="Consolas" w:hAnsi="Consolas" w:cs="Consolas"/>
-          <w:sz w:val="14"/>
-          <w:szCs w:val="28"/>
-        </w:rPr>
-        <w:t xml:space="preserve"> client = </w:t>
-      </w:r>
-      <w:r>
-        <w:rPr>
-          <w:rFonts w:ascii="Consolas" w:hAnsi="Consolas" w:cs="Consolas"/>
-          <w:color w:val="4F76AC"/>
-          <w:sz w:val="14"/>
-          <w:szCs w:val="28"/>
-        </w:rPr>
-        <w:t>new</w:t>
-      </w:r>
-      <w:r>
-        <w:rPr>
-          <w:rFonts w:ascii="Consolas" w:hAnsi="Consolas" w:cs="Consolas"/>
-          <w:sz w:val="14"/>
-          <w:szCs w:val="28"/>
-        </w:rPr>
-        <w:t xml:space="preserve"> </w:t>
-      </w:r>
-      <w:r>
-        <w:rPr>
-          <w:rFonts w:ascii="Consolas" w:hAnsi="Consolas" w:cs="Consolas"/>
-          <w:color w:val="2B91AF"/>
-          <w:sz w:val="14"/>
-          <w:szCs w:val="28"/>
-        </w:rPr>
-        <w:t>RestClient</w:t>
-      </w:r>
-      <w:r>
-        <w:rPr>
-          <w:rFonts w:ascii="Consolas" w:hAnsi="Consolas" w:cs="Consolas"/>
-          <w:sz w:val="14"/>
-          <w:szCs w:val="28"/>
-        </w:rPr>
-        <w:t>(</w:t>
-      </w:r>
-      <w:r>
-        <w:rPr>
-          <w:rFonts w:ascii="Consolas" w:hAnsi="Consolas" w:cs="Consolas"/>
-          <w:color w:val="823125"/>
-          <w:sz w:val="14"/>
-          <w:szCs w:val="28"/>
-        </w:rPr>
-        <w:t>"https://raw.github.com/bekkopen/dotnetkurs/master/PersonPhoneApp/"</w:t>
-      </w:r>
-      <w:r>
-        <w:rPr>
-          <w:rFonts w:ascii="Consolas" w:hAnsi="Consolas" w:cs="Consolas"/>
-          <w:sz w:val="14"/>
-          <w:szCs w:val="28"/>
-        </w:rPr>
-        <w:t>);</w:t>
-      </w:r>
-    </w:p>
-    <w:p>
-      <w:pPr>
-        <w:autoSpaceDE w:val="0"/>
-        <w:autoSpaceDN w:val="0"/>
-        <w:adjustRightInd w:val="0"/>
-        <w:spacing w:line="240" w:lineRule="auto"/>
-        <w:rPr>
-          <w:rFonts w:ascii="Consolas" w:hAnsi="Consolas" w:cs="Consolas"/>
-          <w:sz w:val="14"/>
-          <w:szCs w:val="28"/>
-        </w:rPr>
-      </w:pPr>
-      <w:r>
-        <w:rPr>
-          <w:rFonts w:ascii="Consolas" w:hAnsi="Consolas" w:cs="Consolas"/>
-          <w:sz w:val="14"/>
-          <w:szCs w:val="28"/>
-        </w:rPr>
-        <w:t xml:space="preserve">    client.AddHandler(</w:t>
-      </w:r>
-      <w:r>
-        <w:rPr>
-          <w:rFonts w:ascii="Consolas" w:hAnsi="Consolas" w:cs="Consolas"/>
-          <w:color w:val="823125"/>
-          <w:sz w:val="14"/>
-          <w:szCs w:val="28"/>
-        </w:rPr>
-        <w:t>"text/plain"</w:t>
-      </w:r>
-      <w:r>
-        <w:rPr>
-          <w:rFonts w:ascii="Consolas" w:hAnsi="Consolas" w:cs="Consolas"/>
-          <w:sz w:val="14"/>
-          <w:szCs w:val="28"/>
-        </w:rPr>
-        <w:t xml:space="preserve">, </w:t>
-      </w:r>
-      <w:r>
-        <w:rPr>
-          <w:rFonts w:ascii="Consolas" w:hAnsi="Consolas" w:cs="Consolas"/>
-          <w:color w:val="4F76AC"/>
-          <w:sz w:val="14"/>
-          <w:szCs w:val="28"/>
-        </w:rPr>
-        <w:t>new</w:t>
-      </w:r>
-      <w:r>
-        <w:rPr>
-          <w:rFonts w:ascii="Consolas" w:hAnsi="Consolas" w:cs="Consolas"/>
-          <w:sz w:val="14"/>
-          <w:szCs w:val="28"/>
-        </w:rPr>
-        <w:t xml:space="preserve"> </w:t>
-      </w:r>
-      <w:r>
-        <w:rPr>
-          <w:rFonts w:ascii="Consolas" w:hAnsi="Consolas" w:cs="Consolas"/>
-          <w:color w:val="2B91AF"/>
-          <w:sz w:val="14"/>
-          <w:szCs w:val="28"/>
-        </w:rPr>
-        <w:t>JsonDeserializer</w:t>
-      </w:r>
-      <w:r>
-        <w:rPr>
-          <w:rFonts w:ascii="Consolas" w:hAnsi="Consolas" w:cs="Consolas"/>
-          <w:sz w:val="14"/>
-          <w:szCs w:val="28"/>
-        </w:rPr>
-        <w:t>());</w:t>
-      </w:r>
-    </w:p>
-    <w:p>
-      <w:pPr>
-        <w:autoSpaceDE w:val="0"/>
-        <w:autoSpaceDN w:val="0"/>
-        <w:adjustRightInd w:val="0"/>
-        <w:spacing w:line="240" w:lineRule="auto"/>
-        <w:rPr>
-          <w:rFonts w:ascii="Consolas" w:hAnsi="Consolas" w:cs="Consolas"/>
-          <w:sz w:val="14"/>
-          <w:szCs w:val="28"/>
-        </w:rPr>
-      </w:pPr>
-      <w:r>
-        <w:rPr>
-          <w:rFonts w:ascii="Consolas" w:hAnsi="Consolas" w:cs="Consolas"/>
-          <w:sz w:val="14"/>
-          <w:szCs w:val="28"/>
-        </w:rPr>
-        <w:t xml:space="preserve">    </w:t>
-      </w:r>
-      <w:r>
-        <w:rPr>
-          <w:rFonts w:ascii="Consolas" w:hAnsi="Consolas" w:cs="Consolas"/>
-          <w:color w:val="4F76AC"/>
-          <w:sz w:val="14"/>
-          <w:szCs w:val="28"/>
-        </w:rPr>
-        <w:t>var</w:t>
-      </w:r>
-      <w:r>
-        <w:rPr>
-          <w:rFonts w:ascii="Consolas" w:hAnsi="Consolas" w:cs="Consolas"/>
-          <w:sz w:val="14"/>
-          <w:szCs w:val="28"/>
-        </w:rPr>
-        <w:t xml:space="preserve"> request = </w:t>
-      </w:r>
-      <w:r>
-        <w:rPr>
-          <w:rFonts w:ascii="Consolas" w:hAnsi="Consolas" w:cs="Consolas"/>
-          <w:color w:val="4F76AC"/>
-          <w:sz w:val="14"/>
-          <w:szCs w:val="28"/>
-        </w:rPr>
-        <w:t>new</w:t>
-      </w:r>
-      <w:r>
-        <w:rPr>
-          <w:rFonts w:ascii="Consolas" w:hAnsi="Consolas" w:cs="Consolas"/>
-          <w:sz w:val="14"/>
-          <w:szCs w:val="28"/>
-        </w:rPr>
-        <w:t xml:space="preserve"> </w:t>
-      </w:r>
-      <w:r>
-        <w:rPr>
-          <w:rFonts w:ascii="Consolas" w:hAnsi="Consolas" w:cs="Consolas"/>
-          <w:color w:val="2B91AF"/>
-          <w:sz w:val="14"/>
-          <w:szCs w:val="28"/>
-        </w:rPr>
-        <w:t>RestRequest</w:t>
-      </w:r>
-      <w:r>
-        <w:rPr>
-          <w:rFonts w:ascii="Consolas" w:hAnsi="Consolas" w:cs="Consolas"/>
-          <w:sz w:val="14"/>
-          <w:szCs w:val="28"/>
-        </w:rPr>
-        <w:t>(</w:t>
-      </w:r>
-      <w:r>
-        <w:rPr>
-          <w:rFonts w:ascii="Consolas" w:hAnsi="Consolas" w:cs="Consolas"/>
-          <w:color w:val="823125"/>
-          <w:sz w:val="14"/>
-          <w:szCs w:val="28"/>
-        </w:rPr>
-        <w:t>"Persons.json"</w:t>
-      </w:r>
-      <w:r>
-        <w:rPr>
-          <w:rFonts w:ascii="Consolas" w:hAnsi="Consolas" w:cs="Consolas"/>
-          <w:sz w:val="14"/>
-          <w:szCs w:val="28"/>
-        </w:rPr>
-        <w:t xml:space="preserve">, </w:t>
-      </w:r>
-      <w:r>
-        <w:rPr>
-          <w:rFonts w:ascii="Consolas" w:hAnsi="Consolas" w:cs="Consolas"/>
-          <w:color w:val="2B91AF"/>
-          <w:sz w:val="14"/>
-          <w:szCs w:val="28"/>
-        </w:rPr>
-        <w:t>Method</w:t>
-      </w:r>
-      <w:r>
-        <w:rPr>
-          <w:rFonts w:ascii="Consolas" w:hAnsi="Consolas" w:cs="Consolas"/>
-          <w:sz w:val="14"/>
-          <w:szCs w:val="28"/>
-        </w:rPr>
-        <w:t xml:space="preserve">.GET) {RequestFormat = </w:t>
-      </w:r>
-      <w:r>
-        <w:rPr>
-          <w:rFonts w:ascii="Consolas" w:hAnsi="Consolas" w:cs="Consolas"/>
-          <w:color w:val="2B91AF"/>
-          <w:sz w:val="14"/>
-          <w:szCs w:val="28"/>
-        </w:rPr>
-        <w:t>DataFormat</w:t>
-      </w:r>
-      <w:r>
-        <w:rPr>
-          <w:rFonts w:ascii="Consolas" w:hAnsi="Consolas" w:cs="Consolas"/>
-          <w:sz w:val="14"/>
-          <w:szCs w:val="28"/>
-        </w:rPr>
-        <w:t xml:space="preserve">.Json};                        </w:t>
-      </w:r>
-    </w:p>
-    <w:p>
-      <w:pPr>
-        <w:autoSpaceDE w:val="0"/>
-        <w:autoSpaceDN w:val="0"/>
-        <w:adjustRightInd w:val="0"/>
-        <w:spacing w:line="240" w:lineRule="auto"/>
-        <w:rPr>
-          <w:rFonts w:ascii="Consolas" w:hAnsi="Consolas" w:cs="Consolas"/>
-          <w:sz w:val="14"/>
-          <w:szCs w:val="28"/>
-        </w:rPr>
-      </w:pPr>
-      <w:r>
-        <w:rPr>
-          <w:rFonts w:ascii="Consolas" w:hAnsi="Consolas" w:cs="Consolas"/>
-          <w:sz w:val="14"/>
-          <w:szCs w:val="28"/>
-        </w:rPr>
-        <w:t xml:space="preserve">    client.ExecuteAsync&lt;</w:t>
-      </w:r>
-      <w:r>
-        <w:rPr>
-          <w:rFonts w:ascii="Consolas" w:hAnsi="Consolas" w:cs="Consolas"/>
-          <w:color w:val="2B91AF"/>
-          <w:sz w:val="14"/>
-          <w:szCs w:val="28"/>
-        </w:rPr>
-        <w:t>List</w:t>
-      </w:r>
-      <w:r>
-        <w:rPr>
-          <w:rFonts w:ascii="Consolas" w:hAnsi="Consolas" w:cs="Consolas"/>
-          <w:sz w:val="14"/>
-          <w:szCs w:val="28"/>
-        </w:rPr>
-        <w:t>&lt;</w:t>
-      </w:r>
-      <w:r>
-        <w:rPr>
-          <w:rFonts w:ascii="Consolas" w:hAnsi="Consolas" w:cs="Consolas"/>
-          <w:color w:val="2B91AF"/>
-          <w:sz w:val="14"/>
-          <w:szCs w:val="28"/>
-        </w:rPr>
-        <w:t>Person</w:t>
-      </w:r>
-      <w:r>
-        <w:rPr>
-          <w:rFonts w:ascii="Consolas" w:hAnsi="Consolas" w:cs="Consolas"/>
-          <w:sz w:val="14"/>
-          <w:szCs w:val="28"/>
-        </w:rPr>
-        <w:t>&gt;&gt;(request, response =&gt; callback(response.Data));</w:t>
-      </w:r>
-    </w:p>
-    <w:p>
-      <w:pPr>
-        <w:autoSpaceDE w:val="0"/>
-        <w:autoSpaceDN w:val="0"/>
-        <w:adjustRightInd w:val="0"/>
-        <w:spacing w:line="240" w:lineRule="auto"/>
-        <w:rPr>
-          <w:rFonts w:ascii="Consolas" w:hAnsi="Consolas" w:cs="Consolas"/>
-          <w:sz w:val="14"/>
-          <w:szCs w:val="28"/>
-        </w:rPr>
-      </w:pPr>
-      <w:r>
-        <w:rPr>
-          <w:rFonts w:ascii="Consolas" w:hAnsi="Consolas" w:cs="Consolas"/>
-          <w:sz w:val="14"/>
-          <w:szCs w:val="28"/>
-        </w:rPr>
-        <w:t>}</w:t>
-      </w:r>
-    </w:p>
-    <w:p>
-      <w:pPr>
-        <w:pStyle w:val="Body"/>
-        <w:rPr>
-          <w:lang w:val="nb-NO"/>
-        </w:rPr>
-      </w:pPr>
-      <w:r>
-        <w:rPr>
-          <w:lang w:val="nb-NO"/>
-        </w:rPr>
-        <w:br/>
-      </w:r>
-      <w:r>
-        <w:rPr>
-          <w:lang w:val="nb-NO"/>
-        </w:rPr>
-        <w:t>Når du gjør nettverkskall vil disse kjøre på en egen tråd, og callback-metoden (som vi sender inn som et lambda uttrykk til GetPersons-metoden), vil i så måte kjøre på denne tråden. Windows Phone 7 tillater ikke at man oppdaterer GUI-elementer fra andre tråder enn hovedtråden til applikasjonen. Vi må derfor bytte context:</w:t>
-      </w:r>
-    </w:p>
-    <w:p>
-      <w:pPr>
-        <w:autoSpaceDE w:val="0"/>
-        <w:autoSpaceDN w:val="0"/>
-        <w:adjustRightInd w:val="0"/>
-        <w:spacing w:line="240" w:lineRule="auto"/>
-        <w:rPr>
-          <w:rFonts w:ascii="Consolas" w:hAnsi="Consolas" w:cs="Consolas"/>
-          <w:sz w:val="20"/>
-          <w:szCs w:val="28"/>
-        </w:rPr>
-      </w:pPr>
-      <w:r>
-        <w:rPr>
-          <w:rFonts w:ascii="Consolas" w:hAnsi="Consolas" w:cs="Consolas"/>
-          <w:color w:val="4F76AC"/>
-          <w:sz w:val="20"/>
-          <w:szCs w:val="28"/>
-        </w:rPr>
-        <w:t>private</w:t>
-      </w:r>
-      <w:r>
-        <w:rPr>
-          <w:rFonts w:ascii="Consolas" w:hAnsi="Consolas" w:cs="Consolas"/>
-          <w:sz w:val="20"/>
-          <w:szCs w:val="28"/>
-        </w:rPr>
-        <w:t xml:space="preserve"> </w:t>
-      </w:r>
-      <w:r>
-        <w:rPr>
-          <w:rFonts w:ascii="Consolas" w:hAnsi="Consolas" w:cs="Consolas"/>
-          <w:color w:val="4F76AC"/>
-          <w:sz w:val="20"/>
-          <w:szCs w:val="28"/>
-        </w:rPr>
-        <w:t>void</w:t>
-      </w:r>
-      <w:r>
-        <w:rPr>
-          <w:rFonts w:ascii="Consolas" w:hAnsi="Consolas" w:cs="Consolas"/>
-          <w:sz w:val="20"/>
-          <w:szCs w:val="28"/>
-        </w:rPr>
-        <w:t xml:space="preserve"> MainPage_Loaded(</w:t>
-      </w:r>
-      <w:r>
-        <w:rPr>
-          <w:rFonts w:ascii="Consolas" w:hAnsi="Consolas" w:cs="Consolas"/>
-          <w:color w:val="4F76AC"/>
-          <w:sz w:val="20"/>
-          <w:szCs w:val="28"/>
-        </w:rPr>
-        <w:t>object</w:t>
-      </w:r>
-      <w:r>
-        <w:rPr>
-          <w:rFonts w:ascii="Consolas" w:hAnsi="Consolas" w:cs="Consolas"/>
-          <w:sz w:val="20"/>
-          <w:szCs w:val="28"/>
-        </w:rPr>
-        <w:t xml:space="preserve"> sender, </w:t>
-      </w:r>
-      <w:r>
-        <w:rPr>
-          <w:rFonts w:ascii="Consolas" w:hAnsi="Consolas" w:cs="Consolas"/>
-          <w:color w:val="2B91AF"/>
-          <w:sz w:val="20"/>
-          <w:szCs w:val="28"/>
-        </w:rPr>
-        <w:t>RoutedEventArgs</w:t>
-      </w:r>
-      <w:r>
-        <w:rPr>
-          <w:rFonts w:ascii="Consolas" w:hAnsi="Consolas" w:cs="Consolas"/>
-          <w:sz w:val="20"/>
-          <w:szCs w:val="28"/>
-        </w:rPr>
-        <w:t xml:space="preserve"> e)</w:t>
-      </w:r>
-    </w:p>
-    <w:p>
-      <w:pPr>
-        <w:autoSpaceDE w:val="0"/>
-        <w:autoSpaceDN w:val="0"/>
-        <w:adjustRightInd w:val="0"/>
-        <w:spacing w:line="240" w:lineRule="auto"/>
-        <w:rPr>
-          <w:rFonts w:ascii="Consolas" w:hAnsi="Consolas" w:cs="Consolas"/>
-          <w:sz w:val="20"/>
-          <w:szCs w:val="28"/>
-        </w:rPr>
-      </w:pPr>
-      <w:r>
-        <w:rPr>
-          <w:rFonts w:ascii="Consolas" w:hAnsi="Consolas" w:cs="Consolas"/>
-          <w:sz w:val="20"/>
-          <w:szCs w:val="28"/>
-        </w:rPr>
-        <w:t>{</w:t>
-      </w:r>
-    </w:p>
-    <w:p>
-      <w:pPr>
-        <w:autoSpaceDE w:val="0"/>
-        <w:autoSpaceDN w:val="0"/>
-        <w:adjustRightInd w:val="0"/>
-        <w:spacing w:line="240" w:lineRule="auto"/>
-        <w:rPr>
-          <w:rFonts w:ascii="Consolas" w:hAnsi="Consolas" w:cs="Consolas"/>
-          <w:sz w:val="20"/>
-          <w:szCs w:val="28"/>
-        </w:rPr>
-      </w:pPr>
-      <w:r>
-        <w:rPr>
-          <w:rFonts w:ascii="Consolas" w:hAnsi="Consolas" w:cs="Consolas"/>
-          <w:sz w:val="20"/>
-          <w:szCs w:val="28"/>
-        </w:rPr>
-        <w:t xml:space="preserve">    </w:t>
-      </w:r>
-      <w:r>
-        <w:rPr>
-          <w:rFonts w:ascii="Consolas" w:hAnsi="Consolas" w:cs="Consolas"/>
-          <w:color w:val="4F76AC"/>
-          <w:sz w:val="20"/>
-          <w:szCs w:val="28"/>
-        </w:rPr>
-        <w:t>var</w:t>
-      </w:r>
-      <w:r>
-        <w:rPr>
-          <w:rFonts w:ascii="Consolas" w:hAnsi="Consolas" w:cs="Consolas"/>
-          <w:sz w:val="20"/>
-          <w:szCs w:val="28"/>
-        </w:rPr>
-        <w:t xml:space="preserve"> client = </w:t>
-      </w:r>
-      <w:r>
-        <w:rPr>
-          <w:rFonts w:ascii="Consolas" w:hAnsi="Consolas" w:cs="Consolas"/>
-          <w:color w:val="4F76AC"/>
-          <w:sz w:val="20"/>
-          <w:szCs w:val="28"/>
-        </w:rPr>
-        <w:t>new</w:t>
-      </w:r>
-      <w:r>
-        <w:rPr>
-          <w:rFonts w:ascii="Consolas" w:hAnsi="Consolas" w:cs="Consolas"/>
-          <w:sz w:val="20"/>
-          <w:szCs w:val="28"/>
-        </w:rPr>
-        <w:t xml:space="preserve"> </w:t>
-      </w:r>
-      <w:r>
-        <w:rPr>
-          <w:rFonts w:ascii="Consolas" w:hAnsi="Consolas" w:cs="Consolas"/>
-          <w:color w:val="2B91AF"/>
-          <w:sz w:val="20"/>
-          <w:szCs w:val="28"/>
-        </w:rPr>
-        <w:t>PersonsRestClient</w:t>
-      </w:r>
-      <w:r>
-        <w:rPr>
-          <w:rFonts w:ascii="Consolas" w:hAnsi="Consolas" w:cs="Consolas"/>
-          <w:sz w:val="20"/>
-          <w:szCs w:val="28"/>
-        </w:rPr>
-        <w:t>();</w:t>
-      </w:r>
-    </w:p>
-    <w:p>
-      <w:pPr>
-        <w:autoSpaceDE w:val="0"/>
-        <w:autoSpaceDN w:val="0"/>
-        <w:adjustRightInd w:val="0"/>
-        <w:spacing w:line="240" w:lineRule="auto"/>
-        <w:rPr>
-          <w:rFonts w:ascii="Consolas" w:hAnsi="Consolas" w:cs="Consolas"/>
-          <w:sz w:val="20"/>
-          <w:szCs w:val="28"/>
-        </w:rPr>
-      </w:pPr>
-      <w:r>
-        <w:rPr>
-          <w:rFonts w:ascii="Consolas" w:hAnsi="Consolas" w:cs="Consolas"/>
-          <w:sz w:val="20"/>
-          <w:szCs w:val="28"/>
-        </w:rPr>
-        <w:t xml:space="preserve">    client.GetPersons(result =&gt; </w:t>
-      </w:r>
-    </w:p>
-    <w:p>
-      <w:pPr>
-        <w:autoSpaceDE w:val="0"/>
-        <w:autoSpaceDN w:val="0"/>
-        <w:adjustRightInd w:val="0"/>
-        <w:spacing w:line="240" w:lineRule="auto"/>
-        <w:rPr>
-          <w:rFonts w:ascii="Consolas" w:hAnsi="Consolas" w:cs="Consolas"/>
-          <w:sz w:val="20"/>
-          <w:szCs w:val="28"/>
-        </w:rPr>
-      </w:pPr>
-      <w:r>
-        <w:rPr>
-          <w:rFonts w:ascii="Consolas" w:hAnsi="Consolas" w:cs="Consolas"/>
-          <w:sz w:val="20"/>
-          <w:szCs w:val="28"/>
-        </w:rPr>
-        <w:t xml:space="preserve">        </w:t>
-      </w:r>
-      <w:r>
-        <w:rPr>
-          <w:rFonts w:ascii="Consolas" w:hAnsi="Consolas" w:cs="Consolas"/>
-          <w:color w:val="2B91AF"/>
-          <w:sz w:val="20"/>
-          <w:szCs w:val="28"/>
-        </w:rPr>
-        <w:t>Deployment</w:t>
-      </w:r>
-      <w:r>
-        <w:rPr>
-          <w:rFonts w:ascii="Consolas" w:hAnsi="Consolas" w:cs="Consolas"/>
-          <w:sz w:val="20"/>
-          <w:szCs w:val="28"/>
-        </w:rPr>
-        <w:t xml:space="preserve">.Current.Dispatcher.BeginInvoke(() =&gt; </w:t>
-      </w:r>
-    </w:p>
-    <w:p>
-      <w:pPr>
-        <w:autoSpaceDE w:val="0"/>
-        <w:autoSpaceDN w:val="0"/>
-        <w:adjustRightInd w:val="0"/>
-        <w:spacing w:line="240" w:lineRule="auto"/>
-        <w:rPr>
-          <w:rFonts w:ascii="Consolas" w:hAnsi="Consolas" w:cs="Consolas"/>
-          <w:sz w:val="20"/>
-          <w:szCs w:val="28"/>
-        </w:rPr>
-      </w:pPr>
-      <w:r>
-        <w:rPr>
-          <w:rFonts w:ascii="Consolas" w:hAnsi="Consolas" w:cs="Consolas"/>
-          <w:sz w:val="20"/>
-          <w:szCs w:val="28"/>
-        </w:rPr>
-        <w:t xml:space="preserve">            personList.ItemsSource = result));</w:t>
-      </w:r>
-    </w:p>
-    <w:p>
-      <w:pPr>
-        <w:autoSpaceDE w:val="0"/>
-        <w:autoSpaceDN w:val="0"/>
-        <w:adjustRightInd w:val="0"/>
-        <w:spacing w:line="240" w:lineRule="auto"/>
-        <w:rPr>
-          <w:rFonts w:ascii="Consolas" w:hAnsi="Consolas" w:cs="Consolas"/>
-          <w:sz w:val="20"/>
-          <w:szCs w:val="28"/>
-        </w:rPr>
-      </w:pPr>
-      <w:r>
-        <w:rPr>
-          <w:rFonts w:ascii="Consolas" w:hAnsi="Consolas" w:cs="Consolas"/>
-          <w:sz w:val="20"/>
-          <w:szCs w:val="28"/>
-        </w:rPr>
-        <w:t>}</w:t>
-      </w:r>
-    </w:p>
-    <w:p>
-      <w:pPr>
-        <w:pStyle w:val="Body"/>
-        <w:rPr>
-          <w:lang w:val="nb-NO"/>
-        </w:rPr>
-      </w:pPr>
-      <w:r>
-        <w:rPr>
-          <w:lang w:val="nb-NO"/>
-        </w:rPr>
-        <w:br/>
-        <w:t>Metoden GetPersons tar et lambda uttrykk som tar i mot resultatet (callback metoden vår). Istedenfor å sette ItemsSource direkte, kaller vi metoden BeginInvoke på Dispatcher objektet, som vil sørge for å bytte context og kjøre lambdaet man sender inn til BeginInvoke på GUI tråden.</w:t>
-      </w:r>
-    </w:p>
-    <w:p>
-      <w:pPr>
-        <w:spacing w:before="200" w:after="100"/>
-        <w:ind w:left="1701" w:hanging="567"/>
-      </w:pPr>
-      <w:r>
-        <w:br w:type="page"/>
-      </w:r>
-    </w:p>
-    <w:p>
-      <w:pPr>
-        <w:pStyle w:val="Overskrift1"/>
-      </w:pPr>
-      <w:r>
-        <w:lastRenderedPageBreak/>
-        <w:t>Oppgave 3 – Vise detaljer for en person</w:t>
-      </w:r>
-    </w:p>
-    <w:p>
-      <w:pPr>
-        <w:pStyle w:val="Body"/>
-        <w:rPr>
-          <w:lang w:val="nb-NO"/>
-        </w:rPr>
-      </w:pPr>
-      <w:r>
-        <w:rPr>
-          <w:lang w:val="nb-NO"/>
-        </w:rPr>
-        <w:t>Foreløpig viser vi kun navnet på personene. Kunden ønsker å se alle detaljer, og vi må derfor lage en underside.</w:t>
-      </w:r>
-      <w:r>
-        <w:rPr>
-          <w:lang w:val="nb-NO"/>
-        </w:rPr>
-        <w:t xml:space="preserve"> Opprett en ny side. Lytt på SelectionChanged eventet på ListBoxen med personer, og naviger til den nye siden når brukeren klikker på en person. Lag en static-property på MainPage for å enkelt kunne dele valgt person med undersiden.</w:t>
-      </w:r>
-    </w:p>
-    <w:p>
-      <w:pPr>
-        <w:pStyle w:val="Body"/>
-        <w:rPr>
-          <w:lang w:val="nb-NO"/>
-        </w:rPr>
-      </w:pPr>
-      <w:r>
-        <w:rPr>
-          <w:lang w:val="nb-NO"/>
-        </w:rPr>
-        <w:t>Når du kommer inn på undersiden skal du vise egenskapene til valgt person.</w:t>
+        <w:t>For å kunne bruke systemet fra flest mulig enheter ønsker kunden ett enkelt web api. Lag en ny Action som returnerer en overs</w:t>
+      </w:r>
+      <w:r>
+        <w:rPr>
+          <w:lang w:val="nb-NO"/>
+        </w:rPr>
+        <w:t>ikt over alle kundene som JSON.</w:t>
       </w:r>
       <w:bookmarkStart w:id="1" w:name="_GoBack"/>
       <w:bookmarkEnd w:id="1"/>
     </w:p>
     <w:sectPr>
-      <w:headerReference w:type="default" r:id="rId10"/>
-      <w:footerReference w:type="default" r:id="rId11"/>
-      <w:footerReference w:type="first" r:id="rId12"/>
+      <w:headerReference w:type="default" r:id="rId8"/>
+      <w:footerReference w:type="default" r:id="rId9"/>
+      <w:footerReference w:type="first" r:id="rId10"/>
       <w:pgSz w:w="11907" w:h="16840" w:code="9"/>
       <w:pgMar w:top="1985" w:right="1701" w:bottom="1701" w:left="2268" w:header="352" w:footer="567" w:gutter="0"/>
       <w:cols w:space="708"/>
@@ -4646,7 +3846,7 @@
 </file>
 
 <file path=word/endnotes.xml><?xml version="1.0" encoding="utf-8"?>
-<w:endnotes xmlns:wpc="http://schemas.microsoft.com/office/word/2010/wordprocessingCanvas" xmlns:mc="http://schemas.openxmlformats.org/markup-compatibility/2006" xmlns:o="urn:schemas-microsoft-com:office:office" xmlns:r="http://schemas.openxmlformats.org/officeDocument/2006/relationships" xmlns:m="http://schemas.openxmlformats.org/officeDocument/2006/math" xmlns:v="urn:schemas-microsoft-com:vml" xmlns:wp14="http://schemas.microsoft.com/office/word/2010/wordprocessingDrawing" xmlns:wp="http://schemas.openxmlformats.org/drawingml/2006/wordprocessingDrawing" xmlns:w10="urn:schemas-microsoft-com:office:word" xmlns:w="http://schemas.openxmlformats.org/wordprocessingml/2006/main" xmlns:w14="http://schemas.microsoft.com/office/word/2010/wordml" xmlns:wpg="http://schemas.microsoft.com/office/word/2010/wordprocessingGroup" xmlns:wpi="http://schemas.microsoft.com/office/word/2010/wordprocessingInk" xmlns:wne="http://schemas.microsoft.com/office/word/2006/wordml" xmlns:wps="http://schemas.microsoft.com/office/word/2010/wordprocessingShape" mc:Ignorable="w14 wp14">
+<w:endnotes xmlns:wpc="http://schemas.microsoft.com/office/word/2010/wordprocessingCanvas" xmlns:mc="http://schemas.openxmlformats.org/markup-compatibility/2006" xmlns:o="urn:schemas-microsoft-com:office:office" xmlns:r="http://schemas.openxmlformats.org/officeDocument/2006/relationships" xmlns:m="http://schemas.openxmlformats.org/officeDocument/2006/math" xmlns:v="urn:schemas-microsoft-com:vml" xmlns:wp14="http://schemas.microsoft.com/office/word/2010/wordprocessingDrawing" xmlns:wp="http://schemas.openxmlformats.org/drawingml/2006/wordprocessingDrawing" xmlns:w10="urn:schemas-microsoft-com:office:word" xmlns:w="http://schemas.openxmlformats.org/wordprocessingml/2006/main" xmlns:w14="http://schemas.microsoft.com/office/word/2010/wordml" xmlns:w15="http://schemas.microsoft.com/office/word/2012/wordml" xmlns:wpg="http://schemas.microsoft.com/office/word/2010/wordprocessingGroup" xmlns:wpi="http://schemas.microsoft.com/office/word/2010/wordprocessingInk" xmlns:wne="http://schemas.microsoft.com/office/word/2006/wordml" xmlns:wps="http://schemas.microsoft.com/office/word/2010/wordprocessingShape" mc:Ignorable="w14 w15 wp14">
   <w:endnote w:type="separator" w:id="-1">
     <w:p>
       <w:r>
@@ -4665,15 +3865,16 @@
 </file>
 
 <file path=word/footer1.xml><?xml version="1.0" encoding="utf-8"?>
-<w:ftr xmlns:wpc="http://schemas.microsoft.com/office/word/2010/wordprocessingCanvas" xmlns:mc="http://schemas.openxmlformats.org/markup-compatibility/2006" xmlns:o="urn:schemas-microsoft-com:office:office" xmlns:r="http://schemas.openxmlformats.org/officeDocument/2006/relationships" xmlns:m="http://schemas.openxmlformats.org/officeDocument/2006/math" xmlns:v="urn:schemas-microsoft-com:vml" xmlns:wp14="http://schemas.microsoft.com/office/word/2010/wordprocessingDrawing" xmlns:wp="http://schemas.openxmlformats.org/drawingml/2006/wordprocessingDrawing" xmlns:w10="urn:schemas-microsoft-com:office:word" xmlns:w="http://schemas.openxmlformats.org/wordprocessingml/2006/main" xmlns:w14="http://schemas.microsoft.com/office/word/2010/wordml" xmlns:wpg="http://schemas.microsoft.com/office/word/2010/wordprocessingGroup" xmlns:wpi="http://schemas.microsoft.com/office/word/2010/wordprocessingInk" xmlns:wne="http://schemas.microsoft.com/office/word/2006/wordml" xmlns:wps="http://schemas.microsoft.com/office/word/2010/wordprocessingShape" mc:Ignorable="w14 wp14">
+<w:ftr xmlns:wpc="http://schemas.microsoft.com/office/word/2010/wordprocessingCanvas" xmlns:mc="http://schemas.openxmlformats.org/markup-compatibility/2006" xmlns:o="urn:schemas-microsoft-com:office:office" xmlns:r="http://schemas.openxmlformats.org/officeDocument/2006/relationships" xmlns:m="http://schemas.openxmlformats.org/officeDocument/2006/math" xmlns:v="urn:schemas-microsoft-com:vml" xmlns:wp14="http://schemas.microsoft.com/office/word/2010/wordprocessingDrawing" xmlns:wp="http://schemas.openxmlformats.org/drawingml/2006/wordprocessingDrawing" xmlns:w10="urn:schemas-microsoft-com:office:word" xmlns:w="http://schemas.openxmlformats.org/wordprocessingml/2006/main" xmlns:w14="http://schemas.microsoft.com/office/word/2010/wordml" xmlns:w15="http://schemas.microsoft.com/office/word/2012/wordml" xmlns:wpg="http://schemas.microsoft.com/office/word/2010/wordprocessingGroup" xmlns:wpi="http://schemas.microsoft.com/office/word/2010/wordprocessingInk" xmlns:wne="http://schemas.microsoft.com/office/word/2006/wordml" xmlns:wps="http://schemas.microsoft.com/office/word/2010/wordprocessingShape" mc:Ignorable="w14 w15 wp14">
   <w:p>
     <w:pPr>
-      <w:pStyle w:val="Bunntekst"/>
+      <w:pStyle w:val="Footer"/>
       <w:ind w:left="-567"/>
       <w:rPr>
         <w:color w:val="auto"/>
         <w:sz w:val="16"/>
         <w:szCs w:val="16"/>
+        <w:lang w:val="en-US"/>
       </w:rPr>
     </w:pPr>
     <w:r>
@@ -4681,6 +3882,7 @@
         <w:color w:val="auto"/>
         <w:sz w:val="16"/>
         <w:szCs w:val="16"/>
+        <w:lang w:val="en-US"/>
       </w:rPr>
       <w:t>.NET, C#, LINQ, ASP.NET MVC, EntityFramework, Windows Phone 7</w:t>
     </w:r>
@@ -4689,15 +3891,15 @@
 </file>
 
 <file path=word/footer2.xml><?xml version="1.0" encoding="utf-8"?>
-<w:ftr xmlns:wpc="http://schemas.microsoft.com/office/word/2010/wordprocessingCanvas" xmlns:mc="http://schemas.openxmlformats.org/markup-compatibility/2006" xmlns:o="urn:schemas-microsoft-com:office:office" xmlns:r="http://schemas.openxmlformats.org/officeDocument/2006/relationships" xmlns:m="http://schemas.openxmlformats.org/officeDocument/2006/math" xmlns:v="urn:schemas-microsoft-com:vml" xmlns:wp14="http://schemas.microsoft.com/office/word/2010/wordprocessingDrawing" xmlns:wp="http://schemas.openxmlformats.org/drawingml/2006/wordprocessingDrawing" xmlns:w10="urn:schemas-microsoft-com:office:word" xmlns:w="http://schemas.openxmlformats.org/wordprocessingml/2006/main" xmlns:w14="http://schemas.microsoft.com/office/word/2010/wordml" xmlns:wpg="http://schemas.microsoft.com/office/word/2010/wordprocessingGroup" xmlns:wpi="http://schemas.microsoft.com/office/word/2010/wordprocessingInk" xmlns:wne="http://schemas.microsoft.com/office/word/2006/wordml" xmlns:wps="http://schemas.microsoft.com/office/word/2010/wordprocessingShape" mc:Ignorable="w14 wp14">
+<w:ftr xmlns:wpc="http://schemas.microsoft.com/office/word/2010/wordprocessingCanvas" xmlns:mc="http://schemas.openxmlformats.org/markup-compatibility/2006" xmlns:o="urn:schemas-microsoft-com:office:office" xmlns:r="http://schemas.openxmlformats.org/officeDocument/2006/relationships" xmlns:m="http://schemas.openxmlformats.org/officeDocument/2006/math" xmlns:v="urn:schemas-microsoft-com:vml" xmlns:wp14="http://schemas.microsoft.com/office/word/2010/wordprocessingDrawing" xmlns:wp="http://schemas.openxmlformats.org/drawingml/2006/wordprocessingDrawing" xmlns:w10="urn:schemas-microsoft-com:office:word" xmlns:w="http://schemas.openxmlformats.org/wordprocessingml/2006/main" xmlns:w14="http://schemas.microsoft.com/office/word/2010/wordml" xmlns:w15="http://schemas.microsoft.com/office/word/2012/wordml" xmlns:wpg="http://schemas.microsoft.com/office/word/2010/wordprocessingGroup" xmlns:wpi="http://schemas.microsoft.com/office/word/2010/wordprocessingInk" xmlns:wne="http://schemas.microsoft.com/office/word/2006/wordml" xmlns:wps="http://schemas.microsoft.com/office/word/2010/wordprocessingShape" mc:Ignorable="w14 w15 wp14">
   <w:p>
     <w:pPr>
-      <w:pStyle w:val="Bunntekst"/>
+      <w:pStyle w:val="Footer"/>
     </w:pPr>
   </w:p>
   <w:p>
     <w:pPr>
-      <w:pStyle w:val="Bunntekst"/>
+      <w:pStyle w:val="Footer"/>
     </w:pPr>
     <w:r>
       <w:tab/>
@@ -4706,16 +3908,29 @@
   </w:p>
   <w:p>
     <w:pPr>
-      <w:pStyle w:val="Bunntekst"/>
+      <w:pStyle w:val="Footer"/>
     </w:pPr>
-    <w:fldSimple w:instr=" FILENAME  \* Lower  \* MERGEFORMAT ">
-      <w:r>
-        <w:rPr>
-          <w:noProof/>
-        </w:rPr>
-        <w:t>oppgaver v2.docx</w:t>
-      </w:r>
-    </w:fldSimple>
+    <w:r>
+      <w:fldChar w:fldCharType="begin"/>
+    </w:r>
+    <w:r>
+      <w:instrText xml:space="preserve"> FILENAME  \* Lower  \* MERGEFORMAT </w:instrText>
+    </w:r>
+    <w:r>
+      <w:fldChar w:fldCharType="separate"/>
+    </w:r>
+    <w:r>
+      <w:rPr>
+        <w:noProof/>
+      </w:rPr>
+      <w:t>oppgaver v2.docx</w:t>
+    </w:r>
+    <w:r>
+      <w:rPr>
+        <w:noProof/>
+      </w:rPr>
+      <w:fldChar w:fldCharType="end"/>
+    </w:r>
     <w:r>
       <w:tab/>
       <w:t>KONFIDENSIELT</w:t>
@@ -4750,20 +3965,33 @@
     <w:r>
       <w:t xml:space="preserve"> / </w:t>
     </w:r>
-    <w:fldSimple w:instr=" NUMPAGES   \* MERGEFORMAT ">
-      <w:r>
-        <w:rPr>
-          <w:noProof/>
-        </w:rPr>
-        <w:t>4</w:t>
-      </w:r>
-    </w:fldSimple>
+    <w:r>
+      <w:fldChar w:fldCharType="begin"/>
+    </w:r>
+    <w:r>
+      <w:instrText xml:space="preserve"> NUMPAGES   \* MERGEFORMAT </w:instrText>
+    </w:r>
+    <w:r>
+      <w:fldChar w:fldCharType="separate"/>
+    </w:r>
+    <w:r>
+      <w:rPr>
+        <w:noProof/>
+      </w:rPr>
+      <w:t>4</w:t>
+    </w:r>
+    <w:r>
+      <w:rPr>
+        <w:noProof/>
+      </w:rPr>
+      <w:fldChar w:fldCharType="end"/>
+    </w:r>
   </w:p>
 </w:ftr>
 </file>
 
 <file path=word/footnotes.xml><?xml version="1.0" encoding="utf-8"?>
-<w:footnotes xmlns:wpc="http://schemas.microsoft.com/office/word/2010/wordprocessingCanvas" xmlns:mc="http://schemas.openxmlformats.org/markup-compatibility/2006" xmlns:o="urn:schemas-microsoft-com:office:office" xmlns:r="http://schemas.openxmlformats.org/officeDocument/2006/relationships" xmlns:m="http://schemas.openxmlformats.org/officeDocument/2006/math" xmlns:v="urn:schemas-microsoft-com:vml" xmlns:wp14="http://schemas.microsoft.com/office/word/2010/wordprocessingDrawing" xmlns:wp="http://schemas.openxmlformats.org/drawingml/2006/wordprocessingDrawing" xmlns:w10="urn:schemas-microsoft-com:office:word" xmlns:w="http://schemas.openxmlformats.org/wordprocessingml/2006/main" xmlns:w14="http://schemas.microsoft.com/office/word/2010/wordml" xmlns:wpg="http://schemas.microsoft.com/office/word/2010/wordprocessingGroup" xmlns:wpi="http://schemas.microsoft.com/office/word/2010/wordprocessingInk" xmlns:wne="http://schemas.microsoft.com/office/word/2006/wordml" xmlns:wps="http://schemas.microsoft.com/office/word/2010/wordprocessingShape" mc:Ignorable="w14 wp14">
+<w:footnotes xmlns:wpc="http://schemas.microsoft.com/office/word/2010/wordprocessingCanvas" xmlns:mc="http://schemas.openxmlformats.org/markup-compatibility/2006" xmlns:o="urn:schemas-microsoft-com:office:office" xmlns:r="http://schemas.openxmlformats.org/officeDocument/2006/relationships" xmlns:m="http://schemas.openxmlformats.org/officeDocument/2006/math" xmlns:v="urn:schemas-microsoft-com:vml" xmlns:wp14="http://schemas.microsoft.com/office/word/2010/wordprocessingDrawing" xmlns:wp="http://schemas.openxmlformats.org/drawingml/2006/wordprocessingDrawing" xmlns:w10="urn:schemas-microsoft-com:office:word" xmlns:w="http://schemas.openxmlformats.org/wordprocessingml/2006/main" xmlns:w14="http://schemas.microsoft.com/office/word/2010/wordml" xmlns:w15="http://schemas.microsoft.com/office/word/2012/wordml" xmlns:wpg="http://schemas.microsoft.com/office/word/2010/wordprocessingGroup" xmlns:wpi="http://schemas.microsoft.com/office/word/2010/wordprocessingInk" xmlns:wne="http://schemas.microsoft.com/office/word/2006/wordml" xmlns:wps="http://schemas.microsoft.com/office/word/2010/wordprocessingShape" mc:Ignorable="w14 w15 wp14">
   <w:footnote w:type="separator" w:id="-1">
     <w:p>
       <w:r>
@@ -4782,10 +4010,10 @@
 </file>
 
 <file path=word/header1.xml><?xml version="1.0" encoding="utf-8"?>
-<w:hdr xmlns:wpc="http://schemas.microsoft.com/office/word/2010/wordprocessingCanvas" xmlns:mc="http://schemas.openxmlformats.org/markup-compatibility/2006" xmlns:o="urn:schemas-microsoft-com:office:office" xmlns:r="http://schemas.openxmlformats.org/officeDocument/2006/relationships" xmlns:m="http://schemas.openxmlformats.org/officeDocument/2006/math" xmlns:v="urn:schemas-microsoft-com:vml" xmlns:wp14="http://schemas.microsoft.com/office/word/2010/wordprocessingDrawing" xmlns:wp="http://schemas.openxmlformats.org/drawingml/2006/wordprocessingDrawing" xmlns:w10="urn:schemas-microsoft-com:office:word" xmlns:w="http://schemas.openxmlformats.org/wordprocessingml/2006/main" xmlns:w14="http://schemas.microsoft.com/office/word/2010/wordml" xmlns:wpg="http://schemas.microsoft.com/office/word/2010/wordprocessingGroup" xmlns:wpi="http://schemas.microsoft.com/office/word/2010/wordprocessingInk" xmlns:wne="http://schemas.microsoft.com/office/word/2006/wordml" xmlns:wps="http://schemas.microsoft.com/office/word/2010/wordprocessingShape" mc:Ignorable="w14 wp14">
+<w:hdr xmlns:wpc="http://schemas.microsoft.com/office/word/2010/wordprocessingCanvas" xmlns:mc="http://schemas.openxmlformats.org/markup-compatibility/2006" xmlns:o="urn:schemas-microsoft-com:office:office" xmlns:r="http://schemas.openxmlformats.org/officeDocument/2006/relationships" xmlns:m="http://schemas.openxmlformats.org/officeDocument/2006/math" xmlns:v="urn:schemas-microsoft-com:vml" xmlns:wp14="http://schemas.microsoft.com/office/word/2010/wordprocessingDrawing" xmlns:wp="http://schemas.openxmlformats.org/drawingml/2006/wordprocessingDrawing" xmlns:w10="urn:schemas-microsoft-com:office:word" xmlns:w="http://schemas.openxmlformats.org/wordprocessingml/2006/main" xmlns:w14="http://schemas.microsoft.com/office/word/2010/wordml" xmlns:w15="http://schemas.microsoft.com/office/word/2012/wordml" xmlns:wpg="http://schemas.microsoft.com/office/word/2010/wordprocessingGroup" xmlns:wpi="http://schemas.microsoft.com/office/word/2010/wordprocessingInk" xmlns:wne="http://schemas.microsoft.com/office/word/2006/wordml" xmlns:wps="http://schemas.microsoft.com/office/word/2010/wordprocessingShape" mc:Ignorable="w14 w15 wp14">
   <w:tbl>
     <w:tblPr>
-      <w:tblStyle w:val="Tabellrutenett"/>
+      <w:tblStyle w:val="TableGrid"/>
       <w:tblW w:w="11341" w:type="dxa"/>
       <w:tblInd w:w="-1877" w:type="dxa"/>
       <w:tblBorders>
@@ -4818,7 +4046,7 @@
         </w:tcPr>
         <w:p>
           <w:pPr>
-            <w:pStyle w:val="Topptekst"/>
+            <w:pStyle w:val="Header"/>
             <w:jc w:val="center"/>
           </w:pPr>
           <w:r>
@@ -4868,22 +4096,22 @@
   </w:tbl>
   <w:p>
     <w:pPr>
-      <w:pStyle w:val="Topptekst"/>
+      <w:pStyle w:val="Header"/>
     </w:pPr>
   </w:p>
 </w:hdr>
 </file>
 
 <file path=word/numbering.xml><?xml version="1.0" encoding="utf-8"?>
-<w:numbering xmlns:wpc="http://schemas.microsoft.com/office/word/2010/wordprocessingCanvas" xmlns:mc="http://schemas.openxmlformats.org/markup-compatibility/2006" xmlns:o="urn:schemas-microsoft-com:office:office" xmlns:r="http://schemas.openxmlformats.org/officeDocument/2006/relationships" xmlns:m="http://schemas.openxmlformats.org/officeDocument/2006/math" xmlns:v="urn:schemas-microsoft-com:vml" xmlns:wp14="http://schemas.microsoft.com/office/word/2010/wordprocessingDrawing" xmlns:wp="http://schemas.openxmlformats.org/drawingml/2006/wordprocessingDrawing" xmlns:w10="urn:schemas-microsoft-com:office:word" xmlns:w="http://schemas.openxmlformats.org/wordprocessingml/2006/main" xmlns:w14="http://schemas.microsoft.com/office/word/2010/wordml" xmlns:wpg="http://schemas.microsoft.com/office/word/2010/wordprocessingGroup" xmlns:wpi="http://schemas.microsoft.com/office/word/2010/wordprocessingInk" xmlns:wne="http://schemas.microsoft.com/office/word/2006/wordml" xmlns:wps="http://schemas.microsoft.com/office/word/2010/wordprocessingShape" mc:Ignorable="w14 wp14">
-  <w:abstractNum w:abstractNumId="0">
+<w:numbering xmlns:wpc="http://schemas.microsoft.com/office/word/2010/wordprocessingCanvas" xmlns:mc="http://schemas.openxmlformats.org/markup-compatibility/2006" xmlns:o="urn:schemas-microsoft-com:office:office" xmlns:r="http://schemas.openxmlformats.org/officeDocument/2006/relationships" xmlns:m="http://schemas.openxmlformats.org/officeDocument/2006/math" xmlns:v="urn:schemas-microsoft-com:vml" xmlns:wp14="http://schemas.microsoft.com/office/word/2010/wordprocessingDrawing" xmlns:wp="http://schemas.openxmlformats.org/drawingml/2006/wordprocessingDrawing" xmlns:w10="urn:schemas-microsoft-com:office:word" xmlns:w="http://schemas.openxmlformats.org/wordprocessingml/2006/main" xmlns:w14="http://schemas.microsoft.com/office/word/2010/wordml" xmlns:w15="http://schemas.microsoft.com/office/word/2012/wordml" xmlns:wpg="http://schemas.microsoft.com/office/word/2010/wordprocessingGroup" xmlns:wpi="http://schemas.microsoft.com/office/word/2010/wordprocessingInk" xmlns:wne="http://schemas.microsoft.com/office/word/2006/wordml" xmlns:wps="http://schemas.microsoft.com/office/word/2010/wordprocessingShape" mc:Ignorable="w14 w15 wp14">
+  <w:abstractNum w:abstractNumId="0" w15:restartNumberingAfterBreak="0">
     <w:nsid w:val="FFFFFF7C"/>
     <w:multiLevelType w:val="singleLevel"/>
     <w:tmpl w:val="EAD81B50"/>
     <w:lvl w:ilvl="0">
       <w:start w:val="1"/>
       <w:numFmt w:val="decimal"/>
-      <w:pStyle w:val="Nummerertliste5"/>
+      <w:pStyle w:val="ListNumber5"/>
       <w:lvlText w:val="%1."/>
       <w:lvlJc w:val="left"/>
       <w:pPr>
@@ -4894,14 +4122,14 @@
       </w:pPr>
     </w:lvl>
   </w:abstractNum>
-  <w:abstractNum w:abstractNumId="1">
+  <w:abstractNum w:abstractNumId="1" w15:restartNumberingAfterBreak="0">
     <w:nsid w:val="FFFFFF7D"/>
     <w:multiLevelType w:val="singleLevel"/>
     <w:tmpl w:val="2F80CAFA"/>
     <w:lvl w:ilvl="0">
       <w:start w:val="1"/>
       <w:numFmt w:val="decimal"/>
-      <w:pStyle w:val="Nummerertliste4"/>
+      <w:pStyle w:val="ListNumber4"/>
       <w:lvlText w:val="%1."/>
       <w:lvlJc w:val="left"/>
       <w:pPr>
@@ -4912,14 +4140,14 @@
       </w:pPr>
     </w:lvl>
   </w:abstractNum>
-  <w:abstractNum w:abstractNumId="2">
+  <w:abstractNum w:abstractNumId="2" w15:restartNumberingAfterBreak="0">
     <w:nsid w:val="FFFFFF7E"/>
     <w:multiLevelType w:val="singleLevel"/>
     <w:tmpl w:val="5C1050D4"/>
     <w:lvl w:ilvl="0">
       <w:start w:val="1"/>
       <w:numFmt w:val="decimal"/>
-      <w:pStyle w:val="Nummerertliste3"/>
+      <w:pStyle w:val="ListNumber3"/>
       <w:lvlText w:val="%1."/>
       <w:lvlJc w:val="left"/>
       <w:pPr>
@@ -4930,14 +4158,14 @@
       </w:pPr>
     </w:lvl>
   </w:abstractNum>
-  <w:abstractNum w:abstractNumId="3">
+  <w:abstractNum w:abstractNumId="3" w15:restartNumberingAfterBreak="0">
     <w:nsid w:val="FFFFFF7F"/>
     <w:multiLevelType w:val="singleLevel"/>
     <w:tmpl w:val="8B547CEE"/>
     <w:lvl w:ilvl="0">
       <w:start w:val="1"/>
       <w:numFmt w:val="decimal"/>
-      <w:pStyle w:val="Nummerertliste2"/>
+      <w:pStyle w:val="ListNumber2"/>
       <w:lvlText w:val="%1."/>
       <w:lvlJc w:val="left"/>
       <w:pPr>
@@ -4945,7 +4173,7 @@
       </w:pPr>
     </w:lvl>
   </w:abstractNum>
-  <w:abstractNum w:abstractNumId="4">
+  <w:abstractNum w:abstractNumId="4" w15:restartNumberingAfterBreak="0">
     <w:nsid w:val="FFFFFF80"/>
     <w:multiLevelType w:val="singleLevel"/>
     <w:tmpl w:val="0F801346"/>
@@ -4965,7 +4193,7 @@
       </w:rPr>
     </w:lvl>
   </w:abstractNum>
-  <w:abstractNum w:abstractNumId="5">
+  <w:abstractNum w:abstractNumId="5" w15:restartNumberingAfterBreak="0">
     <w:nsid w:val="FFFFFF81"/>
     <w:multiLevelType w:val="singleLevel"/>
     <w:tmpl w:val="8B467E76"/>
@@ -4985,7 +4213,7 @@
       </w:rPr>
     </w:lvl>
   </w:abstractNum>
-  <w:abstractNum w:abstractNumId="6">
+  <w:abstractNum w:abstractNumId="6" w15:restartNumberingAfterBreak="0">
     <w:nsid w:val="FFFFFF82"/>
     <w:multiLevelType w:val="singleLevel"/>
     <w:tmpl w:val="AD44BBAE"/>
@@ -5005,7 +4233,7 @@
       </w:rPr>
     </w:lvl>
   </w:abstractNum>
-  <w:abstractNum w:abstractNumId="7">
+  <w:abstractNum w:abstractNumId="7" w15:restartNumberingAfterBreak="0">
     <w:nsid w:val="FFFFFF83"/>
     <w:multiLevelType w:val="singleLevel"/>
     <w:tmpl w:val="20060770"/>
@@ -5025,14 +4253,14 @@
       </w:rPr>
     </w:lvl>
   </w:abstractNum>
-  <w:abstractNum w:abstractNumId="8">
+  <w:abstractNum w:abstractNumId="8" w15:restartNumberingAfterBreak="0">
     <w:nsid w:val="FFFFFF88"/>
     <w:multiLevelType w:val="singleLevel"/>
     <w:tmpl w:val="37808774"/>
     <w:lvl w:ilvl="0">
       <w:start w:val="1"/>
       <w:numFmt w:val="decimal"/>
-      <w:pStyle w:val="Nummerertliste"/>
+      <w:pStyle w:val="ListNumber"/>
       <w:lvlText w:val="%1."/>
       <w:lvlJc w:val="left"/>
       <w:pPr>
@@ -5043,7 +4271,7 @@
       </w:pPr>
     </w:lvl>
   </w:abstractNum>
-  <w:abstractNum w:abstractNumId="9">
+  <w:abstractNum w:abstractNumId="9" w15:restartNumberingAfterBreak="0">
     <w:nsid w:val="FFFFFF89"/>
     <w:multiLevelType w:val="singleLevel"/>
     <w:tmpl w:val="7A3CBBB8"/>
@@ -5063,7 +4291,7 @@
       </w:rPr>
     </w:lvl>
   </w:abstractNum>
-  <w:abstractNum w:abstractNumId="10">
+  <w:abstractNum w:abstractNumId="10" w15:restartNumberingAfterBreak="0">
     <w:nsid w:val="0AA74B5F"/>
     <w:multiLevelType w:val="multilevel"/>
     <w:tmpl w:val="DF6001DC"/>
@@ -5149,7 +4377,7 @@
       </w:pPr>
     </w:lvl>
   </w:abstractNum>
-  <w:abstractNum w:abstractNumId="11">
+  <w:abstractNum w:abstractNumId="11" w15:restartNumberingAfterBreak="0">
     <w:nsid w:val="0AC66DB0"/>
     <w:multiLevelType w:val="hybridMultilevel"/>
     <w:tmpl w:val="43129F7E"/>
@@ -5262,7 +4490,7 @@
       </w:rPr>
     </w:lvl>
   </w:abstractNum>
-  <w:abstractNum w:abstractNumId="12">
+  <w:abstractNum w:abstractNumId="12" w15:restartNumberingAfterBreak="0">
     <w:nsid w:val="0B68553C"/>
     <w:multiLevelType w:val="multilevel"/>
     <w:tmpl w:val="DF6001DC"/>
@@ -5348,7 +4576,7 @@
       </w:pPr>
     </w:lvl>
   </w:abstractNum>
-  <w:abstractNum w:abstractNumId="13">
+  <w:abstractNum w:abstractNumId="13" w15:restartNumberingAfterBreak="0">
     <w:nsid w:val="0FF84B11"/>
     <w:multiLevelType w:val="hybridMultilevel"/>
     <w:tmpl w:val="069AAE64"/>
@@ -5462,7 +4690,7 @@
       </w:rPr>
     </w:lvl>
   </w:abstractNum>
-  <w:abstractNum w:abstractNumId="14">
+  <w:abstractNum w:abstractNumId="14" w15:restartNumberingAfterBreak="0">
     <w:nsid w:val="10BA695C"/>
     <w:multiLevelType w:val="hybridMultilevel"/>
     <w:tmpl w:val="019278D4"/>
@@ -5575,7 +4803,7 @@
       </w:rPr>
     </w:lvl>
   </w:abstractNum>
-  <w:abstractNum w:abstractNumId="15">
+  <w:abstractNum w:abstractNumId="15" w15:restartNumberingAfterBreak="0">
     <w:nsid w:val="12382200"/>
     <w:multiLevelType w:val="hybridMultilevel"/>
     <w:tmpl w:val="A1EA0DCA"/>
@@ -5667,7 +4895,7 @@
       </w:pPr>
     </w:lvl>
   </w:abstractNum>
-  <w:abstractNum w:abstractNumId="16">
+  <w:abstractNum w:abstractNumId="16" w15:restartNumberingAfterBreak="0">
     <w:nsid w:val="13D452B5"/>
     <w:multiLevelType w:val="multilevel"/>
     <w:tmpl w:val="A7A6304A"/>
@@ -5753,7 +4981,7 @@
       </w:pPr>
     </w:lvl>
   </w:abstractNum>
-  <w:abstractNum w:abstractNumId="17">
+  <w:abstractNum w:abstractNumId="17" w15:restartNumberingAfterBreak="0">
     <w:nsid w:val="172A5251"/>
     <w:multiLevelType w:val="hybridMultilevel"/>
     <w:tmpl w:val="968AA992"/>
@@ -5866,7 +5094,7 @@
       </w:rPr>
     </w:lvl>
   </w:abstractNum>
-  <w:abstractNum w:abstractNumId="18">
+  <w:abstractNum w:abstractNumId="18" w15:restartNumberingAfterBreak="0">
     <w:nsid w:val="179E386A"/>
     <w:multiLevelType w:val="hybridMultilevel"/>
     <w:tmpl w:val="F63C2236"/>
@@ -6006,7 +5234,7 @@
       </w:rPr>
     </w:lvl>
   </w:abstractNum>
-  <w:abstractNum w:abstractNumId="19">
+  <w:abstractNum w:abstractNumId="19" w15:restartNumberingAfterBreak="0">
     <w:nsid w:val="19F50B9B"/>
     <w:multiLevelType w:val="hybridMultilevel"/>
     <w:tmpl w:val="DB04CF2E"/>
@@ -6146,7 +5374,7 @@
       </w:rPr>
     </w:lvl>
   </w:abstractNum>
-  <w:abstractNum w:abstractNumId="20">
+  <w:abstractNum w:abstractNumId="20" w15:restartNumberingAfterBreak="0">
     <w:nsid w:val="25363373"/>
     <w:multiLevelType w:val="hybridMultilevel"/>
     <w:tmpl w:val="21F8A366"/>
@@ -6259,7 +5487,7 @@
       </w:rPr>
     </w:lvl>
   </w:abstractNum>
-  <w:abstractNum w:abstractNumId="21">
+  <w:abstractNum w:abstractNumId="21" w15:restartNumberingAfterBreak="0">
     <w:nsid w:val="2CB149C8"/>
     <w:multiLevelType w:val="hybridMultilevel"/>
     <w:tmpl w:val="7A36CB36"/>
@@ -6399,7 +5627,7 @@
       </w:rPr>
     </w:lvl>
   </w:abstractNum>
-  <w:abstractNum w:abstractNumId="22">
+  <w:abstractNum w:abstractNumId="22" w15:restartNumberingAfterBreak="0">
     <w:nsid w:val="2D141C9E"/>
     <w:multiLevelType w:val="hybridMultilevel"/>
     <w:tmpl w:val="4008D570"/>
@@ -6512,7 +5740,7 @@
       </w:rPr>
     </w:lvl>
   </w:abstractNum>
-  <w:abstractNum w:abstractNumId="23">
+  <w:abstractNum w:abstractNumId="23" w15:restartNumberingAfterBreak="0">
     <w:nsid w:val="30AE42AB"/>
     <w:multiLevelType w:val="multilevel"/>
     <w:tmpl w:val="B0DC7456"/>
@@ -6598,7 +5826,7 @@
       </w:pPr>
     </w:lvl>
   </w:abstractNum>
-  <w:abstractNum w:abstractNumId="24">
+  <w:abstractNum w:abstractNumId="24" w15:restartNumberingAfterBreak="0">
     <w:nsid w:val="31EC75CE"/>
     <w:multiLevelType w:val="hybridMultilevel"/>
     <w:tmpl w:val="FCA6092E"/>
@@ -6738,7 +5966,7 @@
       </w:rPr>
     </w:lvl>
   </w:abstractNum>
-  <w:abstractNum w:abstractNumId="25">
+  <w:abstractNum w:abstractNumId="25" w15:restartNumberingAfterBreak="0">
     <w:nsid w:val="39652230"/>
     <w:multiLevelType w:val="hybridMultilevel"/>
     <w:tmpl w:val="8660A2A8"/>
@@ -6824,7 +6052,7 @@
       </w:pPr>
     </w:lvl>
   </w:abstractNum>
-  <w:abstractNum w:abstractNumId="26">
+  <w:abstractNum w:abstractNumId="26" w15:restartNumberingAfterBreak="0">
     <w:nsid w:val="3E0877D4"/>
     <w:multiLevelType w:val="hybridMultilevel"/>
     <w:tmpl w:val="9910832E"/>
@@ -6964,7 +6192,7 @@
       </w:rPr>
     </w:lvl>
   </w:abstractNum>
-  <w:abstractNum w:abstractNumId="27">
+  <w:abstractNum w:abstractNumId="27" w15:restartNumberingAfterBreak="0">
     <w:nsid w:val="3EE5083E"/>
     <w:multiLevelType w:val="hybridMultilevel"/>
     <w:tmpl w:val="744045D4"/>
@@ -7077,7 +6305,7 @@
       </w:rPr>
     </w:lvl>
   </w:abstractNum>
-  <w:abstractNum w:abstractNumId="28">
+  <w:abstractNum w:abstractNumId="28" w15:restartNumberingAfterBreak="0">
     <w:nsid w:val="42672EB3"/>
     <w:multiLevelType w:val="hybridMultilevel"/>
     <w:tmpl w:val="9698ED76"/>
@@ -7190,7 +6418,7 @@
       </w:rPr>
     </w:lvl>
   </w:abstractNum>
-  <w:abstractNum w:abstractNumId="29">
+  <w:abstractNum w:abstractNumId="29" w15:restartNumberingAfterBreak="0">
     <w:nsid w:val="436B10B3"/>
     <w:multiLevelType w:val="hybridMultilevel"/>
     <w:tmpl w:val="333E387A"/>
@@ -7303,7 +6531,7 @@
       </w:rPr>
     </w:lvl>
   </w:abstractNum>
-  <w:abstractNum w:abstractNumId="30">
+  <w:abstractNum w:abstractNumId="30" w15:restartNumberingAfterBreak="0">
     <w:nsid w:val="46D232FF"/>
     <w:multiLevelType w:val="hybridMultilevel"/>
     <w:tmpl w:val="59CC6D7A"/>
@@ -7416,7 +6644,7 @@
       </w:rPr>
     </w:lvl>
   </w:abstractNum>
-  <w:abstractNum w:abstractNumId="31">
+  <w:abstractNum w:abstractNumId="31" w15:restartNumberingAfterBreak="0">
     <w:nsid w:val="47F2569E"/>
     <w:multiLevelType w:val="hybridMultilevel"/>
     <w:tmpl w:val="72B06742"/>
@@ -7556,14 +6784,14 @@
       </w:rPr>
     </w:lvl>
   </w:abstractNum>
-  <w:abstractNum w:abstractNumId="32">
+  <w:abstractNum w:abstractNumId="32" w15:restartNumberingAfterBreak="0">
     <w:nsid w:val="4A7069E7"/>
     <w:multiLevelType w:val="hybridMultilevel"/>
     <w:tmpl w:val="9244B77A"/>
     <w:lvl w:ilvl="0" w:tplc="55D2F38C">
       <w:start w:val="1"/>
       <w:numFmt w:val="bullet"/>
-      <w:pStyle w:val="Listeavsnitt"/>
+      <w:pStyle w:val="ListParagraph"/>
       <w:lvlText w:val=""/>
       <w:lvlJc w:val="left"/>
       <w:pPr>
@@ -7670,7 +6898,7 @@
       </w:rPr>
     </w:lvl>
   </w:abstractNum>
-  <w:abstractNum w:abstractNumId="33">
+  <w:abstractNum w:abstractNumId="33" w15:restartNumberingAfterBreak="0">
     <w:nsid w:val="4B844E33"/>
     <w:multiLevelType w:val="hybridMultilevel"/>
     <w:tmpl w:val="6F1C1546"/>
@@ -7810,7 +7038,7 @@
       </w:rPr>
     </w:lvl>
   </w:abstractNum>
-  <w:abstractNum w:abstractNumId="34">
+  <w:abstractNum w:abstractNumId="34" w15:restartNumberingAfterBreak="0">
     <w:nsid w:val="5DD61943"/>
     <w:multiLevelType w:val="hybridMultilevel"/>
     <w:tmpl w:val="8F7062FE"/>
@@ -7923,7 +7151,7 @@
       </w:rPr>
     </w:lvl>
   </w:abstractNum>
-  <w:abstractNum w:abstractNumId="35">
+  <w:abstractNum w:abstractNumId="35" w15:restartNumberingAfterBreak="0">
     <w:nsid w:val="62063CCF"/>
     <w:multiLevelType w:val="multilevel"/>
     <w:tmpl w:val="2AB243F8"/>
@@ -8009,7 +7237,7 @@
       </w:pPr>
     </w:lvl>
   </w:abstractNum>
-  <w:abstractNum w:abstractNumId="36">
+  <w:abstractNum w:abstractNumId="36" w15:restartNumberingAfterBreak="0">
     <w:nsid w:val="76252BB8"/>
     <w:multiLevelType w:val="hybridMultilevel"/>
     <w:tmpl w:val="DAA8FB7A"/>
@@ -8291,7 +7519,7 @@
 </file>
 
 <file path=word/styles.xml><?xml version="1.0" encoding="utf-8"?>
-<w:styles xmlns:mc="http://schemas.openxmlformats.org/markup-compatibility/2006" xmlns:r="http://schemas.openxmlformats.org/officeDocument/2006/relationships" xmlns:w="http://schemas.openxmlformats.org/wordprocessingml/2006/main" xmlns:w14="http://schemas.microsoft.com/office/word/2010/wordml" mc:Ignorable="w14">
+<w:styles xmlns:mc="http://schemas.openxmlformats.org/markup-compatibility/2006" xmlns:r="http://schemas.openxmlformats.org/officeDocument/2006/relationships" xmlns:w="http://schemas.openxmlformats.org/wordprocessingml/2006/main" xmlns:w14="http://schemas.microsoft.com/office/word/2010/wordml" xmlns:w15="http://schemas.microsoft.com/office/word/2012/wordml" mc:Ignorable="w14 w15">
   <w:docDefaults>
     <w:rPrDefault>
       <w:rPr>
@@ -8308,8 +7536,346 @@
       </w:pPr>
     </w:pPrDefault>
   </w:docDefaults>
-  <w:latentStyles w:defLockedState="0" w:defUIPriority="0" w:defSemiHidden="0" w:defUnhideWhenUsed="0" w:defQFormat="0" w:count="267">
+  <w:latentStyles w:defLockedState="0" w:defUIPriority="0" w:defSemiHidden="0" w:defUnhideWhenUsed="0" w:defQFormat="0" w:count="371">
     <w:lsdException w:name="heading 1" w:uiPriority="99" w:qFormat="1"/>
+    <w:lsdException w:name="heading 7" w:semiHidden="1" w:unhideWhenUsed="1"/>
+    <w:lsdException w:name="heading 8" w:semiHidden="1" w:unhideWhenUsed="1"/>
+    <w:lsdException w:name="heading 9" w:semiHidden="1" w:unhideWhenUsed="1"/>
+    <w:lsdException w:name="index 1" w:semiHidden="1" w:unhideWhenUsed="1"/>
+    <w:lsdException w:name="index 2" w:semiHidden="1" w:unhideWhenUsed="1"/>
+    <w:lsdException w:name="index 3" w:semiHidden="1" w:unhideWhenUsed="1"/>
+    <w:lsdException w:name="index 4" w:semiHidden="1" w:unhideWhenUsed="1"/>
+    <w:lsdException w:name="index 5" w:semiHidden="1" w:unhideWhenUsed="1"/>
+    <w:lsdException w:name="index 6" w:semiHidden="1" w:unhideWhenUsed="1"/>
+    <w:lsdException w:name="index 7" w:semiHidden="1" w:unhideWhenUsed="1"/>
+    <w:lsdException w:name="index 8" w:semiHidden="1" w:unhideWhenUsed="1"/>
+    <w:lsdException w:name="index 9" w:semiHidden="1" w:unhideWhenUsed="1"/>
+    <w:lsdException w:name="toc 1" w:semiHidden="1" w:unhideWhenUsed="1"/>
+    <w:lsdException w:name="toc 2" w:semiHidden="1" w:unhideWhenUsed="1"/>
+    <w:lsdException w:name="toc 3" w:semiHidden="1" w:unhideWhenUsed="1"/>
+    <w:lsdException w:name="toc 4" w:semiHidden="1" w:unhideWhenUsed="1"/>
+    <w:lsdException w:name="toc 5" w:semiHidden="1" w:unhideWhenUsed="1"/>
+    <w:lsdException w:name="toc 6" w:semiHidden="1" w:unhideWhenUsed="1"/>
+    <w:lsdException w:name="toc 7" w:semiHidden="1" w:unhideWhenUsed="1"/>
+    <w:lsdException w:name="toc 8" w:semiHidden="1" w:unhideWhenUsed="1"/>
+    <w:lsdException w:name="toc 9" w:semiHidden="1" w:unhideWhenUsed="1"/>
+    <w:lsdException w:name="Normal Indent" w:semiHidden="1" w:unhideWhenUsed="1"/>
+    <w:lsdException w:name="footnote text" w:semiHidden="1" w:unhideWhenUsed="1"/>
+    <w:lsdException w:name="annotation text" w:semiHidden="1" w:unhideWhenUsed="1"/>
+    <w:lsdException w:name="header" w:semiHidden="1" w:unhideWhenUsed="1"/>
+    <w:lsdException w:name="footer" w:semiHidden="1" w:unhideWhenUsed="1"/>
+    <w:lsdException w:name="index heading" w:semiHidden="1" w:unhideWhenUsed="1"/>
+    <w:lsdException w:name="caption" w:semiHidden="1" w:unhideWhenUsed="1"/>
+    <w:lsdException w:name="table of figures" w:semiHidden="1" w:unhideWhenUsed="1"/>
+    <w:lsdException w:name="envelope address" w:semiHidden="1" w:unhideWhenUsed="1"/>
+    <w:lsdException w:name="envelope return" w:semiHidden="1" w:unhideWhenUsed="1"/>
+    <w:lsdException w:name="footnote reference" w:semiHidden="1" w:unhideWhenUsed="1"/>
+    <w:lsdException w:name="annotation reference" w:semiHidden="1" w:unhideWhenUsed="1"/>
+    <w:lsdException w:name="line number" w:semiHidden="1" w:unhideWhenUsed="1"/>
+    <w:lsdException w:name="page number" w:semiHidden="1" w:unhideWhenUsed="1"/>
+    <w:lsdException w:name="endnote reference" w:semiHidden="1" w:unhideWhenUsed="1"/>
+    <w:lsdException w:name="endnote text" w:semiHidden="1" w:unhideWhenUsed="1"/>
+    <w:lsdException w:name="table of authorities" w:semiHidden="1" w:unhideWhenUsed="1"/>
+    <w:lsdException w:name="macro" w:semiHidden="1" w:unhideWhenUsed="1"/>
+    <w:lsdException w:name="toa heading" w:semiHidden="1" w:unhideWhenUsed="1"/>
+    <w:lsdException w:name="List" w:semiHidden="1" w:unhideWhenUsed="1"/>
+    <w:lsdException w:name="List Bullet" w:semiHidden="1" w:unhideWhenUsed="1"/>
+    <w:lsdException w:name="List 2" w:semiHidden="1" w:unhideWhenUsed="1"/>
+    <w:lsdException w:name="List 3" w:semiHidden="1" w:unhideWhenUsed="1"/>
+    <w:lsdException w:name="List Bullet 2" w:semiHidden="1" w:unhideWhenUsed="1"/>
+    <w:lsdException w:name="List Bullet 3" w:semiHidden="1" w:unhideWhenUsed="1"/>
+    <w:lsdException w:name="List Bullet 4" w:semiHidden="1" w:unhideWhenUsed="1"/>
+    <w:lsdException w:name="List Bullet 5" w:semiHidden="1" w:unhideWhenUsed="1"/>
+    <w:lsdException w:name="List Number 2" w:semiHidden="1" w:unhideWhenUsed="1"/>
+    <w:lsdException w:name="List Number 3" w:semiHidden="1" w:unhideWhenUsed="1"/>
+    <w:lsdException w:name="List Number 4" w:semiHidden="1" w:unhideWhenUsed="1"/>
+    <w:lsdException w:name="List Number 5" w:semiHidden="1" w:unhideWhenUsed="1"/>
+    <w:lsdException w:name="Closing" w:semiHidden="1" w:unhideWhenUsed="1"/>
+    <w:lsdException w:name="Signature" w:semiHidden="1" w:unhideWhenUsed="1"/>
+    <w:lsdException w:name="Default Paragraph Font" w:semiHidden="1" w:unhideWhenUsed="1"/>
+    <w:lsdException w:name="Body Text" w:semiHidden="1" w:unhideWhenUsed="1"/>
+    <w:lsdException w:name="Body Text Indent" w:semiHidden="1" w:unhideWhenUsed="1"/>
+    <w:lsdException w:name="List Continue" w:semiHidden="1" w:unhideWhenUsed="1"/>
+    <w:lsdException w:name="List Continue 2" w:semiHidden="1" w:unhideWhenUsed="1"/>
+    <w:lsdException w:name="List Continue 3" w:semiHidden="1" w:unhideWhenUsed="1"/>
+    <w:lsdException w:name="List Continue 4" w:semiHidden="1" w:unhideWhenUsed="1"/>
+    <w:lsdException w:name="List Continue 5" w:semiHidden="1" w:unhideWhenUsed="1"/>
+    <w:lsdException w:name="Message Header" w:semiHidden="1" w:unhideWhenUsed="1"/>
+    <w:lsdException w:name="Body Text First Indent 2" w:semiHidden="1" w:unhideWhenUsed="1"/>
+    <w:lsdException w:name="Note Heading" w:semiHidden="1" w:unhideWhenUsed="1"/>
+    <w:lsdException w:name="Body Text 2" w:semiHidden="1" w:unhideWhenUsed="1"/>
+    <w:lsdException w:name="Body Text 3" w:semiHidden="1" w:unhideWhenUsed="1"/>
+    <w:lsdException w:name="Body Text Indent 2" w:semiHidden="1" w:unhideWhenUsed="1"/>
+    <w:lsdException w:name="Body Text Indent 3" w:semiHidden="1" w:unhideWhenUsed="1"/>
+    <w:lsdException w:name="Block Text" w:semiHidden="1" w:unhideWhenUsed="1"/>
+    <w:lsdException w:name="Hyperlink" w:semiHidden="1" w:unhideWhenUsed="1"/>
+    <w:lsdException w:name="FollowedHyperlink" w:semiHidden="1" w:unhideWhenUsed="1"/>
+    <w:lsdException w:name="Document Map" w:semiHidden="1" w:unhideWhenUsed="1"/>
+    <w:lsdException w:name="Plain Text" w:semiHidden="1" w:unhideWhenUsed="1"/>
+    <w:lsdException w:name="E-mail Signature" w:semiHidden="1" w:unhideWhenUsed="1"/>
+    <w:lsdException w:name="HTML Top of Form" w:semiHidden="1" w:unhideWhenUsed="1"/>
+    <w:lsdException w:name="HTML Bottom of Form" w:semiHidden="1" w:unhideWhenUsed="1"/>
+    <w:lsdException w:name="Normal (Web)" w:semiHidden="1" w:unhideWhenUsed="1"/>
+    <w:lsdException w:name="HTML Acronym" w:semiHidden="1" w:unhideWhenUsed="1"/>
+    <w:lsdException w:name="HTML Address" w:semiHidden="1" w:unhideWhenUsed="1"/>
+    <w:lsdException w:name="HTML Cite" w:semiHidden="1" w:unhideWhenUsed="1"/>
+    <w:lsdException w:name="HTML Code" w:semiHidden="1" w:unhideWhenUsed="1"/>
+    <w:lsdException w:name="HTML Definition" w:semiHidden="1" w:unhideWhenUsed="1"/>
+    <w:lsdException w:name="HTML Keyboard" w:semiHidden="1" w:unhideWhenUsed="1"/>
+    <w:lsdException w:name="HTML Preformatted" w:semiHidden="1" w:unhideWhenUsed="1"/>
+    <w:lsdException w:name="HTML Sample" w:semiHidden="1" w:unhideWhenUsed="1"/>
+    <w:lsdException w:name="HTML Typewriter" w:semiHidden="1" w:unhideWhenUsed="1"/>
+    <w:lsdException w:name="HTML Variable" w:semiHidden="1" w:unhideWhenUsed="1"/>
+    <w:lsdException w:name="Normal Table" w:semiHidden="1" w:unhideWhenUsed="1"/>
+    <w:lsdException w:name="annotation subject" w:semiHidden="1" w:unhideWhenUsed="1"/>
+    <w:lsdException w:name="No List" w:semiHidden="1" w:unhideWhenUsed="1"/>
+    <w:lsdException w:name="Outline List 1" w:semiHidden="1" w:unhideWhenUsed="1"/>
+    <w:lsdException w:name="Outline List 2" w:semiHidden="1" w:unhideWhenUsed="1"/>
+    <w:lsdException w:name="Outline List 3" w:semiHidden="1" w:unhideWhenUsed="1"/>
+    <w:lsdException w:name="Table Simple 1" w:semiHidden="1" w:unhideWhenUsed="1"/>
+    <w:lsdException w:name="Table Simple 2" w:semiHidden="1" w:unhideWhenUsed="1"/>
+    <w:lsdException w:name="Table Simple 3" w:semiHidden="1" w:unhideWhenUsed="1"/>
+    <w:lsdException w:name="Table Classic 1" w:semiHidden="1" w:unhideWhenUsed="1"/>
+    <w:lsdException w:name="Table Classic 2" w:semiHidden="1" w:unhideWhenUsed="1"/>
+    <w:lsdException w:name="Table Classic 3" w:semiHidden="1" w:unhideWhenUsed="1"/>
+    <w:lsdException w:name="Table Classic 4" w:semiHidden="1" w:unhideWhenUsed="1"/>
+    <w:lsdException w:name="Table Colorful 1" w:semiHidden="1" w:unhideWhenUsed="1"/>
+    <w:lsdException w:name="Table Colorful 2" w:semiHidden="1" w:unhideWhenUsed="1"/>
+    <w:lsdException w:name="Table Colorful 3" w:semiHidden="1" w:unhideWhenUsed="1"/>
+    <w:lsdException w:name="Table Columns 1" w:semiHidden="1" w:unhideWhenUsed="1"/>
+    <w:lsdException w:name="Table Columns 2" w:semiHidden="1" w:unhideWhenUsed="1"/>
+    <w:lsdException w:name="Table Columns 3" w:semiHidden="1" w:unhideWhenUsed="1"/>
+    <w:lsdException w:name="Table Columns 4" w:semiHidden="1" w:unhideWhenUsed="1"/>
+    <w:lsdException w:name="Table Columns 5" w:semiHidden="1" w:unhideWhenUsed="1"/>
+    <w:lsdException w:name="Table Grid 1" w:semiHidden="1" w:unhideWhenUsed="1"/>
+    <w:lsdException w:name="Table Grid 2" w:semiHidden="1" w:unhideWhenUsed="1"/>
+    <w:lsdException w:name="Table Grid 3" w:semiHidden="1" w:unhideWhenUsed="1"/>
+    <w:lsdException w:name="Table Grid 4" w:semiHidden="1" w:unhideWhenUsed="1"/>
+    <w:lsdException w:name="Table Grid 5" w:semiHidden="1" w:unhideWhenUsed="1"/>
+    <w:lsdException w:name="Table Grid 6" w:semiHidden="1" w:unhideWhenUsed="1"/>
+    <w:lsdException w:name="Table Grid 7" w:semiHidden="1" w:unhideWhenUsed="1"/>
+    <w:lsdException w:name="Table Grid 8" w:semiHidden="1" w:unhideWhenUsed="1"/>
+    <w:lsdException w:name="Table List 1" w:semiHidden="1" w:unhideWhenUsed="1"/>
+    <w:lsdException w:name="Table List 2" w:semiHidden="1" w:unhideWhenUsed="1"/>
+    <w:lsdException w:name="Table List 3" w:semiHidden="1" w:unhideWhenUsed="1"/>
+    <w:lsdException w:name="Table List 4" w:semiHidden="1" w:unhideWhenUsed="1"/>
+    <w:lsdException w:name="Table List 5" w:semiHidden="1" w:unhideWhenUsed="1"/>
+    <w:lsdException w:name="Table List 6" w:semiHidden="1" w:unhideWhenUsed="1"/>
+    <w:lsdException w:name="Table List 7" w:semiHidden="1" w:unhideWhenUsed="1"/>
+    <w:lsdException w:name="Table List 8" w:semiHidden="1" w:unhideWhenUsed="1"/>
+    <w:lsdException w:name="Table 3D effects 1" w:semiHidden="1" w:unhideWhenUsed="1"/>
+    <w:lsdException w:name="Table 3D effects 2" w:semiHidden="1" w:unhideWhenUsed="1"/>
+    <w:lsdException w:name="Table 3D effects 3" w:semiHidden="1" w:unhideWhenUsed="1"/>
+    <w:lsdException w:name="Table Contemporary" w:semiHidden="1" w:unhideWhenUsed="1"/>
+    <w:lsdException w:name="Table Elegant" w:semiHidden="1" w:unhideWhenUsed="1"/>
+    <w:lsdException w:name="Table Professional" w:semiHidden="1" w:unhideWhenUsed="1"/>
+    <w:lsdException w:name="Table Subtle 1" w:semiHidden="1" w:unhideWhenUsed="1"/>
+    <w:lsdException w:name="Table Subtle 2" w:semiHidden="1" w:unhideWhenUsed="1"/>
+    <w:lsdException w:name="Table Web 1" w:semiHidden="1" w:unhideWhenUsed="1"/>
+    <w:lsdException w:name="Table Web 2" w:semiHidden="1" w:unhideWhenUsed="1"/>
+    <w:lsdException w:name="Table Web 3" w:semiHidden="1" w:unhideWhenUsed="1"/>
+    <w:lsdException w:name="Balloon Text" w:semiHidden="1" w:unhideWhenUsed="1"/>
+    <w:lsdException w:name="Table Theme" w:semiHidden="1" w:unhideWhenUsed="1"/>
+    <w:lsdException w:name="Medium List 1"/>
+    <w:lsdException w:name="Medium List 2"/>
+    <w:lsdException w:name="Medium Grid 1"/>
+    <w:lsdException w:name="Medium Grid 2"/>
+    <w:lsdException w:name="Medium Grid 3"/>
+    <w:lsdException w:name="Dark List"/>
+    <w:lsdException w:name="Colorful Shading"/>
+    <w:lsdException w:name="Colorful List"/>
+    <w:lsdException w:name="Colorful Grid"/>
+    <w:lsdException w:name="Light Shading Accent 1"/>
+    <w:lsdException w:name="Light List Accent 1"/>
+    <w:lsdException w:name="Light Grid Accent 1"/>
+    <w:lsdException w:name="Medium Shading 1 Accent 1"/>
+    <w:lsdException w:name="Medium Shading 2 Accent 1"/>
+    <w:lsdException w:name="Medium List 1 Accent 1"/>
+    <w:lsdException w:name="Revision" w:semiHidden="1"/>
+    <w:lsdException w:name="Medium List 2 Accent 1"/>
+    <w:lsdException w:name="Medium Grid 1 Accent 1"/>
+    <w:lsdException w:name="Medium Grid 2 Accent 1"/>
+    <w:lsdException w:name="Medium Grid 3 Accent 1"/>
+    <w:lsdException w:name="Dark List Accent 1"/>
+    <w:lsdException w:name="Colorful Shading Accent 1"/>
+    <w:lsdException w:name="Colorful List Accent 1"/>
+    <w:lsdException w:name="Colorful Grid Accent 1"/>
+    <w:lsdException w:name="Light Shading Accent 2"/>
+    <w:lsdException w:name="Light List Accent 2"/>
+    <w:lsdException w:name="Light Grid Accent 2"/>
+    <w:lsdException w:name="Medium Shading 1 Accent 2"/>
+    <w:lsdException w:name="Medium Shading 2 Accent 2"/>
+    <w:lsdException w:name="Medium List 1 Accent 2"/>
+    <w:lsdException w:name="Medium List 2 Accent 2"/>
+    <w:lsdException w:name="Medium Grid 1 Accent 2"/>
+    <w:lsdException w:name="Medium Grid 2 Accent 2"/>
+    <w:lsdException w:name="Medium Grid 3 Accent 2"/>
+    <w:lsdException w:name="Dark List Accent 2"/>
+    <w:lsdException w:name="Colorful Shading Accent 2"/>
+    <w:lsdException w:name="Colorful List Accent 2"/>
+    <w:lsdException w:name="Colorful Grid Accent 2"/>
+    <w:lsdException w:name="Light Shading Accent 3"/>
+    <w:lsdException w:name="Light List Accent 3"/>
+    <w:lsdException w:name="Light Grid Accent 3"/>
+    <w:lsdException w:name="Medium Shading 1 Accent 3"/>
+    <w:lsdException w:name="Medium Shading 2 Accent 3"/>
+    <w:lsdException w:name="Medium List 1 Accent 3"/>
+    <w:lsdException w:name="Medium List 2 Accent 3"/>
+    <w:lsdException w:name="Medium Grid 1 Accent 3"/>
+    <w:lsdException w:name="Medium Grid 2 Accent 3"/>
+    <w:lsdException w:name="Medium Grid 3 Accent 3"/>
+    <w:lsdException w:name="Dark List Accent 3"/>
+    <w:lsdException w:name="Colorful Shading Accent 3"/>
+    <w:lsdException w:name="Colorful List Accent 3"/>
+    <w:lsdException w:name="Colorful Grid Accent 3"/>
+    <w:lsdException w:name="Light Shading Accent 4"/>
+    <w:lsdException w:name="Light List Accent 4"/>
+    <w:lsdException w:name="Light Grid Accent 4"/>
+    <w:lsdException w:name="Medium Shading 1 Accent 4"/>
+    <w:lsdException w:name="Medium Shading 2 Accent 4"/>
+    <w:lsdException w:name="Medium List 1 Accent 4"/>
+    <w:lsdException w:name="Medium List 2 Accent 4"/>
+    <w:lsdException w:name="Medium Grid 1 Accent 4"/>
+    <w:lsdException w:name="Medium Grid 2 Accent 4"/>
+    <w:lsdException w:name="Medium Grid 3 Accent 4"/>
+    <w:lsdException w:name="Dark List Accent 4"/>
+    <w:lsdException w:name="Colorful Shading Accent 4"/>
+    <w:lsdException w:name="Colorful List Accent 4"/>
+    <w:lsdException w:name="Colorful Grid Accent 4"/>
+    <w:lsdException w:name="Light Shading Accent 5"/>
+    <w:lsdException w:name="Light List Accent 5"/>
+    <w:lsdException w:name="Light Grid Accent 5"/>
+    <w:lsdException w:name="Medium Shading 1 Accent 5"/>
+    <w:lsdException w:name="Medium Shading 2 Accent 5"/>
+    <w:lsdException w:name="Medium List 1 Accent 5"/>
+    <w:lsdException w:name="Medium List 2 Accent 5"/>
+    <w:lsdException w:name="Medium Grid 1 Accent 5"/>
+    <w:lsdException w:name="Medium Grid 2 Accent 5"/>
+    <w:lsdException w:name="Medium Grid 3 Accent 5"/>
+    <w:lsdException w:name="Dark List Accent 5"/>
+    <w:lsdException w:name="Colorful Shading Accent 5"/>
+    <w:lsdException w:name="Colorful List Accent 5"/>
+    <w:lsdException w:name="Colorful Grid Accent 5"/>
+    <w:lsdException w:name="Light Shading Accent 6"/>
+    <w:lsdException w:name="Light List Accent 6"/>
+    <w:lsdException w:name="Light Grid Accent 6"/>
+    <w:lsdException w:name="Medium Shading 1 Accent 6"/>
+    <w:lsdException w:name="Medium Shading 2 Accent 6"/>
+    <w:lsdException w:name="Medium List 1 Accent 6"/>
+    <w:lsdException w:name="Medium List 2 Accent 6"/>
+    <w:lsdException w:name="Medium Grid 1 Accent 6"/>
+    <w:lsdException w:name="Medium Grid 2 Accent 6"/>
+    <w:lsdException w:name="Medium Grid 3 Accent 6"/>
+    <w:lsdException w:name="Dark List Accent 6"/>
+    <w:lsdException w:name="Colorful Shading Accent 6"/>
+    <w:lsdException w:name="Colorful List Accent 6"/>
+    <w:lsdException w:name="Colorful Grid Accent 6"/>
+    <w:lsdException w:name="Bibliography" w:semiHidden="1" w:unhideWhenUsed="1"/>
+    <w:lsdException w:name="TOC Heading" w:semiHidden="1" w:unhideWhenUsed="1"/>
+    <w:lsdException w:name="Plain Table 1" w:uiPriority="41"/>
+    <w:lsdException w:name="Plain Table 2" w:uiPriority="42"/>
+    <w:lsdException w:name="Plain Table 3" w:uiPriority="43"/>
+    <w:lsdException w:name="Plain Table 4" w:uiPriority="44"/>
+    <w:lsdException w:name="Plain Table 5" w:uiPriority="45"/>
+    <w:lsdException w:name="Grid Table Light" w:uiPriority="40"/>
+    <w:lsdException w:name="Grid Table 1 Light" w:uiPriority="46"/>
+    <w:lsdException w:name="Grid Table 2" w:uiPriority="47"/>
+    <w:lsdException w:name="Grid Table 3" w:uiPriority="48"/>
+    <w:lsdException w:name="Grid Table 4" w:uiPriority="49"/>
+    <w:lsdException w:name="Grid Table 5 Dark" w:uiPriority="50"/>
+    <w:lsdException w:name="Grid Table 6 Colorful" w:uiPriority="51"/>
+    <w:lsdException w:name="Grid Table 7 Colorful" w:uiPriority="52"/>
+    <w:lsdException w:name="Grid Table 1 Light Accent 1" w:uiPriority="46"/>
+    <w:lsdException w:name="Grid Table 2 Accent 1" w:uiPriority="47"/>
+    <w:lsdException w:name="Grid Table 3 Accent 1" w:uiPriority="48"/>
+    <w:lsdException w:name="Grid Table 4 Accent 1" w:uiPriority="49"/>
+    <w:lsdException w:name="Grid Table 5 Dark Accent 1" w:uiPriority="50"/>
+    <w:lsdException w:name="Grid Table 6 Colorful Accent 1" w:uiPriority="51"/>
+    <w:lsdException w:name="Grid Table 7 Colorful Accent 1" w:uiPriority="52"/>
+    <w:lsdException w:name="Grid Table 1 Light Accent 2" w:uiPriority="46"/>
+    <w:lsdException w:name="Grid Table 2 Accent 2" w:uiPriority="47"/>
+    <w:lsdException w:name="Grid Table 3 Accent 2" w:uiPriority="48"/>
+    <w:lsdException w:name="Grid Table 4 Accent 2" w:uiPriority="49"/>
+    <w:lsdException w:name="Grid Table 5 Dark Accent 2" w:uiPriority="50"/>
+    <w:lsdException w:name="Grid Table 6 Colorful Accent 2" w:uiPriority="51"/>
+    <w:lsdException w:name="Grid Table 7 Colorful Accent 2" w:uiPriority="52"/>
+    <w:lsdException w:name="Grid Table 1 Light Accent 3" w:uiPriority="46"/>
+    <w:lsdException w:name="Grid Table 2 Accent 3" w:uiPriority="47"/>
+    <w:lsdException w:name="Grid Table 3 Accent 3" w:uiPriority="48"/>
+    <w:lsdException w:name="Grid Table 4 Accent 3" w:uiPriority="49"/>
+    <w:lsdException w:name="Grid Table 5 Dark Accent 3" w:uiPriority="50"/>
+    <w:lsdException w:name="Grid Table 6 Colorful Accent 3" w:uiPriority="51"/>
+    <w:lsdException w:name="Grid Table 7 Colorful Accent 3" w:uiPriority="52"/>
+    <w:lsdException w:name="Grid Table 1 Light Accent 4" w:uiPriority="46"/>
+    <w:lsdException w:name="Grid Table 2 Accent 4" w:uiPriority="47"/>
+    <w:lsdException w:name="Grid Table 3 Accent 4" w:uiPriority="48"/>
+    <w:lsdException w:name="Grid Table 4 Accent 4" w:uiPriority="49"/>
+    <w:lsdException w:name="Grid Table 5 Dark Accent 4" w:uiPriority="50"/>
+    <w:lsdException w:name="Grid Table 6 Colorful Accent 4" w:uiPriority="51"/>
+    <w:lsdException w:name="Grid Table 7 Colorful Accent 4" w:uiPriority="52"/>
+    <w:lsdException w:name="Grid Table 1 Light Accent 5" w:uiPriority="46"/>
+    <w:lsdException w:name="Grid Table 2 Accent 5" w:uiPriority="47"/>
+    <w:lsdException w:name="Grid Table 3 Accent 5" w:uiPriority="48"/>
+    <w:lsdException w:name="Grid Table 4 Accent 5" w:uiPriority="49"/>
+    <w:lsdException w:name="Grid Table 5 Dark Accent 5" w:uiPriority="50"/>
+    <w:lsdException w:name="Grid Table 6 Colorful Accent 5" w:uiPriority="51"/>
+    <w:lsdException w:name="Grid Table 7 Colorful Accent 5" w:uiPriority="52"/>
+    <w:lsdException w:name="Grid Table 1 Light Accent 6" w:uiPriority="46"/>
+    <w:lsdException w:name="Grid Table 2 Accent 6" w:uiPriority="47"/>
+    <w:lsdException w:name="Grid Table 3 Accent 6" w:uiPriority="48"/>
+    <w:lsdException w:name="Grid Table 4 Accent 6" w:uiPriority="49"/>
+    <w:lsdException w:name="Grid Table 5 Dark Accent 6" w:uiPriority="50"/>
+    <w:lsdException w:name="Grid Table 6 Colorful Accent 6" w:uiPriority="51"/>
+    <w:lsdException w:name="Grid Table 7 Colorful Accent 6" w:uiPriority="52"/>
+    <w:lsdException w:name="List Table 1 Light" w:uiPriority="46"/>
+    <w:lsdException w:name="List Table 2" w:uiPriority="47"/>
+    <w:lsdException w:name="List Table 3" w:uiPriority="48"/>
+    <w:lsdException w:name="List Table 4" w:uiPriority="49"/>
+    <w:lsdException w:name="List Table 5 Dark" w:uiPriority="50"/>
+    <w:lsdException w:name="List Table 6 Colorful" w:uiPriority="51"/>
+    <w:lsdException w:name="List Table 7 Colorful" w:uiPriority="52"/>
+    <w:lsdException w:name="List Table 1 Light Accent 1" w:uiPriority="46"/>
+    <w:lsdException w:name="List Table 2 Accent 1" w:uiPriority="47"/>
+    <w:lsdException w:name="List Table 3 Accent 1" w:uiPriority="48"/>
+    <w:lsdException w:name="List Table 4 Accent 1" w:uiPriority="49"/>
+    <w:lsdException w:name="List Table 5 Dark Accent 1" w:uiPriority="50"/>
+    <w:lsdException w:name="List Table 6 Colorful Accent 1" w:uiPriority="51"/>
+    <w:lsdException w:name="List Table 7 Colorful Accent 1" w:uiPriority="52"/>
+    <w:lsdException w:name="List Table 1 Light Accent 2" w:uiPriority="46"/>
+    <w:lsdException w:name="List Table 2 Accent 2" w:uiPriority="47"/>
+    <w:lsdException w:name="List Table 3 Accent 2" w:uiPriority="48"/>
+    <w:lsdException w:name="List Table 4 Accent 2" w:uiPriority="49"/>
+    <w:lsdException w:name="List Table 5 Dark Accent 2" w:uiPriority="50"/>
+    <w:lsdException w:name="List Table 6 Colorful Accent 2" w:uiPriority="51"/>
+    <w:lsdException w:name="List Table 7 Colorful Accent 2" w:uiPriority="52"/>
+    <w:lsdException w:name="List Table 1 Light Accent 3" w:uiPriority="46"/>
+    <w:lsdException w:name="List Table 2 Accent 3" w:uiPriority="47"/>
+    <w:lsdException w:name="List Table 3 Accent 3" w:uiPriority="48"/>
+    <w:lsdException w:name="List Table 4 Accent 3" w:uiPriority="49"/>
+    <w:lsdException w:name="List Table 5 Dark Accent 3" w:uiPriority="50"/>
+    <w:lsdException w:name="List Table 6 Colorful Accent 3" w:uiPriority="51"/>
+    <w:lsdException w:name="List Table 7 Colorful Accent 3" w:uiPriority="52"/>
+    <w:lsdException w:name="List Table 1 Light Accent 4" w:uiPriority="46"/>
+    <w:lsdException w:name="List Table 2 Accent 4" w:uiPriority="47"/>
+    <w:lsdException w:name="List Table 3 Accent 4" w:uiPriority="48"/>
+    <w:lsdException w:name="List Table 4 Accent 4" w:uiPriority="49"/>
+    <w:lsdException w:name="List Table 5 Dark Accent 4" w:uiPriority="50"/>
+    <w:lsdException w:name="List Table 6 Colorful Accent 4" w:uiPriority="51"/>
+    <w:lsdException w:name="List Table 7 Colorful Accent 4" w:uiPriority="52"/>
+    <w:lsdException w:name="List Table 1 Light Accent 5" w:uiPriority="46"/>
+    <w:lsdException w:name="List Table 2 Accent 5" w:uiPriority="47"/>
+    <w:lsdException w:name="List Table 3 Accent 5" w:uiPriority="48"/>
+    <w:lsdException w:name="List Table 4 Accent 5" w:uiPriority="49"/>
+    <w:lsdException w:name="List Table 5 Dark Accent 5" w:uiPriority="50"/>
+    <w:lsdException w:name="List Table 6 Colorful Accent 5" w:uiPriority="51"/>
+    <w:lsdException w:name="List Table 7 Colorful Accent 5" w:uiPriority="52"/>
+    <w:lsdException w:name="List Table 1 Light Accent 6" w:uiPriority="46"/>
+    <w:lsdException w:name="List Table 2 Accent 6" w:uiPriority="47"/>
+    <w:lsdException w:name="List Table 3 Accent 6" w:uiPriority="48"/>
+    <w:lsdException w:name="List Table 4 Accent 6" w:uiPriority="49"/>
+    <w:lsdException w:name="List Table 5 Dark Accent 6" w:uiPriority="50"/>
+    <w:lsdException w:name="List Table 6 Colorful Accent 6" w:uiPriority="51"/>
+    <w:lsdException w:name="List Table 7 Colorful Accent 6" w:uiPriority="52"/>
   </w:latentStyles>
   <w:style w:type="paragraph" w:default="1" w:styleId="Normal">
     <w:name w:val="Normal"/>
@@ -8325,11 +7891,11 @@
       <w:lang w:val="nb-NO"/>
     </w:rPr>
   </w:style>
-  <w:style w:type="paragraph" w:styleId="Overskrift1">
+  <w:style w:type="paragraph" w:styleId="Heading1">
     <w:name w:val="heading 1"/>
     <w:basedOn w:val="Normal"/>
     <w:next w:val="Body"/>
-    <w:link w:val="Overskrift1Tegn"/>
+    <w:link w:val="Heading1Char"/>
     <w:uiPriority w:val="99"/>
     <w:qFormat/>
     <w:rsid w:val="00095F45"/>
@@ -8346,11 +7912,11 @@
       <w:szCs w:val="26"/>
     </w:rPr>
   </w:style>
-  <w:style w:type="paragraph" w:styleId="Overskrift2">
+  <w:style w:type="paragraph" w:styleId="Heading2">
     <w:name w:val="heading 2"/>
-    <w:basedOn w:val="Overskrift1"/>
+    <w:basedOn w:val="Heading1"/>
     <w:next w:val="Body"/>
-    <w:link w:val="Overskrift2Tegn"/>
+    <w:link w:val="Heading2Char"/>
     <w:uiPriority w:val="99"/>
     <w:unhideWhenUsed/>
     <w:qFormat/>
@@ -8369,11 +7935,11 @@
       <w:szCs w:val="22"/>
     </w:rPr>
   </w:style>
-  <w:style w:type="paragraph" w:styleId="Overskrift3">
+  <w:style w:type="paragraph" w:styleId="Heading3">
     <w:name w:val="heading 3"/>
-    <w:basedOn w:val="Overskrift2"/>
+    <w:basedOn w:val="Heading2"/>
     <w:next w:val="Body"/>
-    <w:link w:val="Overskrift3Tegn"/>
+    <w:link w:val="Heading3Char"/>
     <w:uiPriority w:val="99"/>
     <w:unhideWhenUsed/>
     <w:qFormat/>
@@ -8391,11 +7957,11 @@
       <w:szCs w:val="18"/>
     </w:rPr>
   </w:style>
-  <w:style w:type="paragraph" w:styleId="Overskrift4">
+  <w:style w:type="paragraph" w:styleId="Heading4">
     <w:name w:val="heading 4"/>
-    <w:basedOn w:val="Overskrift1"/>
+    <w:basedOn w:val="Heading1"/>
     <w:next w:val="Body"/>
-    <w:link w:val="Overskrift4Tegn"/>
+    <w:link w:val="Heading4Char"/>
     <w:uiPriority w:val="99"/>
     <w:unhideWhenUsed/>
     <w:qFormat/>
@@ -8415,11 +7981,11 @@
       <w:szCs w:val="18"/>
     </w:rPr>
   </w:style>
-  <w:style w:type="paragraph" w:styleId="Overskrift5">
+  <w:style w:type="paragraph" w:styleId="Heading5">
     <w:name w:val="heading 5"/>
     <w:basedOn w:val="Normal"/>
     <w:next w:val="Normal"/>
-    <w:link w:val="Overskrift5Tegn"/>
+    <w:link w:val="Heading5Char"/>
     <w:uiPriority w:val="99"/>
     <w:unhideWhenUsed/>
     <w:qFormat/>
@@ -8435,11 +8001,11 @@
       <w:color w:val="423930" w:themeColor="accent1" w:themeShade="7F"/>
     </w:rPr>
   </w:style>
-  <w:style w:type="paragraph" w:styleId="Overskrift6">
+  <w:style w:type="paragraph" w:styleId="Heading6">
     <w:name w:val="heading 6"/>
     <w:basedOn w:val="Normal"/>
     <w:next w:val="Normal"/>
-    <w:link w:val="Overskrift6Tegn"/>
+    <w:link w:val="Heading6Char"/>
     <w:uiPriority w:val="9"/>
     <w:unhideWhenUsed/>
     <w:qFormat/>
@@ -8457,13 +8023,13 @@
       <w:color w:val="423930" w:themeColor="accent1" w:themeShade="7F"/>
     </w:rPr>
   </w:style>
-  <w:style w:type="character" w:default="1" w:styleId="Standardskriftforavsnitt">
+  <w:style w:type="character" w:default="1" w:styleId="DefaultParagraphFont">
     <w:name w:val="Default Paragraph Font"/>
     <w:uiPriority w:val="1"/>
     <w:semiHidden/>
     <w:unhideWhenUsed/>
   </w:style>
-  <w:style w:type="table" w:default="1" w:styleId="Vanligtabell">
+  <w:style w:type="table" w:default="1" w:styleId="TableNormal">
     <w:name w:val="Normal Table"/>
     <w:uiPriority w:val="99"/>
     <w:semiHidden/>
@@ -8478,16 +8044,16 @@
       </w:tblCellMar>
     </w:tblPr>
   </w:style>
-  <w:style w:type="numbering" w:default="1" w:styleId="Ingenliste">
+  <w:style w:type="numbering" w:default="1" w:styleId="NoList">
     <w:name w:val="No List"/>
     <w:uiPriority w:val="99"/>
     <w:semiHidden/>
     <w:unhideWhenUsed/>
   </w:style>
-  <w:style w:type="paragraph" w:styleId="Topptekst">
+  <w:style w:type="paragraph" w:styleId="Header">
     <w:name w:val="header"/>
     <w:basedOn w:val="Normal"/>
-    <w:link w:val="TopptekstTegn"/>
+    <w:link w:val="HeaderChar"/>
     <w:uiPriority w:val="99"/>
     <w:unhideWhenUsed/>
     <w:rsid w:val="003D1758"/>
@@ -8499,17 +8065,17 @@
       <w:spacing w:line="240" w:lineRule="auto"/>
     </w:pPr>
   </w:style>
-  <w:style w:type="character" w:customStyle="1" w:styleId="TopptekstTegn">
-    <w:name w:val="Topptekst Tegn"/>
-    <w:basedOn w:val="Standardskriftforavsnitt"/>
-    <w:link w:val="Topptekst"/>
+  <w:style w:type="character" w:customStyle="1" w:styleId="HeaderChar">
+    <w:name w:val="Header Char"/>
+    <w:basedOn w:val="DefaultParagraphFont"/>
+    <w:link w:val="Header"/>
     <w:uiPriority w:val="99"/>
     <w:rsid w:val="003D1758"/>
   </w:style>
-  <w:style w:type="paragraph" w:styleId="Bunntekst">
+  <w:style w:type="paragraph" w:styleId="Footer">
     <w:name w:val="footer"/>
     <w:basedOn w:val="Normal"/>
-    <w:link w:val="BunntekstTegn"/>
+    <w:link w:val="FooterChar"/>
     <w:uiPriority w:val="99"/>
     <w:unhideWhenUsed/>
     <w:rsid w:val="00AB1606"/>
@@ -8526,10 +8092,10 @@
       <w:sz w:val="14"/>
     </w:rPr>
   </w:style>
-  <w:style w:type="character" w:customStyle="1" w:styleId="BunntekstTegn">
-    <w:name w:val="Bunntekst Tegn"/>
-    <w:basedOn w:val="Standardskriftforavsnitt"/>
-    <w:link w:val="Bunntekst"/>
+  <w:style w:type="character" w:customStyle="1" w:styleId="FooterChar">
+    <w:name w:val="Footer Char"/>
+    <w:basedOn w:val="DefaultParagraphFont"/>
+    <w:link w:val="Footer"/>
     <w:uiPriority w:val="99"/>
     <w:rsid w:val="00AB1606"/>
     <w:rPr>
@@ -8539,10 +8105,10 @@
       <w:lang w:val="nb-NO"/>
     </w:rPr>
   </w:style>
-  <w:style w:type="paragraph" w:styleId="Dokumentkart">
+  <w:style w:type="paragraph" w:styleId="DocumentMap">
     <w:name w:val="Document Map"/>
     <w:basedOn w:val="Normal"/>
-    <w:link w:val="DokumentkartTegn"/>
+    <w:link w:val="DocumentMapChar"/>
     <w:uiPriority w:val="99"/>
     <w:semiHidden/>
     <w:unhideWhenUsed/>
@@ -8556,10 +8122,10 @@
       <w:szCs w:val="16"/>
     </w:rPr>
   </w:style>
-  <w:style w:type="character" w:customStyle="1" w:styleId="DokumentkartTegn">
-    <w:name w:val="Dokumentkart Tegn"/>
-    <w:basedOn w:val="Standardskriftforavsnitt"/>
-    <w:link w:val="Dokumentkart"/>
+  <w:style w:type="character" w:customStyle="1" w:styleId="DocumentMapChar">
+    <w:name w:val="Document Map Char"/>
+    <w:basedOn w:val="DefaultParagraphFont"/>
+    <w:link w:val="DocumentMap"/>
     <w:uiPriority w:val="99"/>
     <w:semiHidden/>
     <w:rsid w:val="003D1758"/>
@@ -8569,10 +8135,10 @@
       <w:szCs w:val="16"/>
     </w:rPr>
   </w:style>
-  <w:style w:type="paragraph" w:styleId="Bobletekst">
+  <w:style w:type="paragraph" w:styleId="BalloonText">
     <w:name w:val="Balloon Text"/>
     <w:basedOn w:val="Normal"/>
-    <w:link w:val="BobletekstTegn"/>
+    <w:link w:val="BalloonTextChar"/>
     <w:uiPriority w:val="99"/>
     <w:semiHidden/>
     <w:unhideWhenUsed/>
@@ -8586,10 +8152,10 @@
       <w:szCs w:val="16"/>
     </w:rPr>
   </w:style>
-  <w:style w:type="character" w:customStyle="1" w:styleId="BobletekstTegn">
-    <w:name w:val="Bobletekst Tegn"/>
-    <w:basedOn w:val="Standardskriftforavsnitt"/>
-    <w:link w:val="Bobletekst"/>
+  <w:style w:type="character" w:customStyle="1" w:styleId="BalloonTextChar">
+    <w:name w:val="Balloon Text Char"/>
+    <w:basedOn w:val="DefaultParagraphFont"/>
+    <w:link w:val="BalloonText"/>
     <w:uiPriority w:val="99"/>
     <w:semiHidden/>
     <w:rsid w:val="003D1758"/>
@@ -8599,16 +8165,15 @@
       <w:szCs w:val="16"/>
     </w:rPr>
   </w:style>
-  <w:style w:type="table" w:styleId="Tabellrutenett">
+  <w:style w:type="table" w:styleId="TableGrid">
     <w:name w:val="Table Grid"/>
-    <w:basedOn w:val="Vanligtabell"/>
+    <w:basedOn w:val="TableNormal"/>
     <w:uiPriority w:val="99"/>
     <w:rsid w:val="003D1758"/>
     <w:pPr>
       <w:spacing w:after="0" w:line="240" w:lineRule="auto"/>
     </w:pPr>
     <w:tblPr>
-      <w:tblInd w:w="0" w:type="dxa"/>
       <w:tblBorders>
         <w:top w:val="single" w:sz="4" w:space="0" w:color="000000" w:themeColor="text1"/>
         <w:left w:val="single" w:sz="4" w:space="0" w:color="000000" w:themeColor="text1"/>
@@ -8617,17 +8182,11 @@
         <w:insideH w:val="single" w:sz="4" w:space="0" w:color="000000" w:themeColor="text1"/>
         <w:insideV w:val="single" w:sz="4" w:space="0" w:color="000000" w:themeColor="text1"/>
       </w:tblBorders>
-      <w:tblCellMar>
-        <w:top w:w="0" w:type="dxa"/>
-        <w:left w:w="108" w:type="dxa"/>
-        <w:bottom w:w="0" w:type="dxa"/>
-        <w:right w:w="108" w:type="dxa"/>
-      </w:tblCellMar>
     </w:tblPr>
   </w:style>
-  <w:style w:type="character" w:styleId="Plassholdertekst">
+  <w:style w:type="character" w:styleId="PlaceholderText">
     <w:name w:val="Placeholder Text"/>
-    <w:basedOn w:val="Standardskriftforavsnitt"/>
+    <w:basedOn w:val="DefaultParagraphFont"/>
     <w:uiPriority w:val="99"/>
     <w:semiHidden/>
     <w:rsid w:val="006A6C27"/>
@@ -8635,9 +8194,9 @@
       <w:color w:val="808080"/>
     </w:rPr>
   </w:style>
-  <w:style w:type="character" w:styleId="Hyperkobling">
+  <w:style w:type="character" w:styleId="Hyperlink">
     <w:name w:val="Hyperlink"/>
-    <w:basedOn w:val="Standardskriftforavsnitt"/>
+    <w:basedOn w:val="DefaultParagraphFont"/>
     <w:uiPriority w:val="99"/>
     <w:unhideWhenUsed/>
     <w:rsid w:val="004222E1"/>
@@ -8646,10 +8205,10 @@
       <w:u w:val="single"/>
     </w:rPr>
   </w:style>
-  <w:style w:type="character" w:customStyle="1" w:styleId="Overskrift1Tegn">
-    <w:name w:val="Overskrift 1 Tegn"/>
-    <w:basedOn w:val="Standardskriftforavsnitt"/>
-    <w:link w:val="Overskrift1"/>
+  <w:style w:type="character" w:customStyle="1" w:styleId="Heading1Char">
+    <w:name w:val="Heading 1 Char"/>
+    <w:basedOn w:val="DefaultParagraphFont"/>
+    <w:link w:val="Heading1"/>
     <w:uiPriority w:val="99"/>
     <w:rsid w:val="00731E27"/>
     <w:rPr>
@@ -8660,11 +8219,11 @@
       <w:lang w:val="nb-NO"/>
     </w:rPr>
   </w:style>
-  <w:style w:type="paragraph" w:styleId="Tittel">
+  <w:style w:type="paragraph" w:styleId="Title">
     <w:name w:val="Title"/>
     <w:basedOn w:val="Normal"/>
     <w:next w:val="Normal"/>
-    <w:link w:val="TittelTegn"/>
+    <w:link w:val="TitleChar"/>
     <w:uiPriority w:val="99"/>
     <w:qFormat/>
     <w:rsid w:val="00B737CB"/>
@@ -8680,10 +8239,10 @@
       <w:szCs w:val="52"/>
     </w:rPr>
   </w:style>
-  <w:style w:type="character" w:customStyle="1" w:styleId="TittelTegn">
-    <w:name w:val="Tittel Tegn"/>
-    <w:basedOn w:val="Standardskriftforavsnitt"/>
-    <w:link w:val="Tittel"/>
+  <w:style w:type="character" w:customStyle="1" w:styleId="TitleChar">
+    <w:name w:val="Title Char"/>
+    <w:basedOn w:val="DefaultParagraphFont"/>
+    <w:link w:val="Title"/>
     <w:uiPriority w:val="99"/>
     <w:rsid w:val="00B737CB"/>
     <w:rPr>
@@ -8693,10 +8252,10 @@
       <w:lang w:val="nb-NO"/>
     </w:rPr>
   </w:style>
-  <w:style w:type="character" w:customStyle="1" w:styleId="Overskrift2Tegn">
-    <w:name w:val="Overskrift 2 Tegn"/>
-    <w:basedOn w:val="Standardskriftforavsnitt"/>
-    <w:link w:val="Overskrift2"/>
+  <w:style w:type="character" w:customStyle="1" w:styleId="Heading2Char">
+    <w:name w:val="Heading 2 Char"/>
+    <w:basedOn w:val="DefaultParagraphFont"/>
+    <w:link w:val="Heading2"/>
     <w:uiPriority w:val="99"/>
     <w:rsid w:val="001411C9"/>
     <w:rPr>
@@ -8704,10 +8263,10 @@
       <w:lang w:val="nb-NO"/>
     </w:rPr>
   </w:style>
-  <w:style w:type="character" w:customStyle="1" w:styleId="Overskrift3Tegn">
-    <w:name w:val="Overskrift 3 Tegn"/>
-    <w:basedOn w:val="Standardskriftforavsnitt"/>
-    <w:link w:val="Overskrift3"/>
+  <w:style w:type="character" w:customStyle="1" w:styleId="Heading3Char">
+    <w:name w:val="Heading 3 Char"/>
+    <w:basedOn w:val="DefaultParagraphFont"/>
+    <w:link w:val="Heading3"/>
     <w:uiPriority w:val="99"/>
     <w:rsid w:val="001411C9"/>
     <w:rPr>
@@ -8718,7 +8277,7 @@
       <w:lang w:val="nb-NO"/>
     </w:rPr>
   </w:style>
-  <w:style w:type="paragraph" w:styleId="Ingenmellomrom">
+  <w:style w:type="paragraph" w:styleId="NoSpacing">
     <w:name w:val="No Spacing"/>
     <w:uiPriority w:val="99"/>
     <w:unhideWhenUsed/>
@@ -8735,7 +8294,7 @@
   </w:style>
   <w:style w:type="paragraph" w:customStyle="1" w:styleId="DocumentType">
     <w:name w:val="Document Type"/>
-    <w:basedOn w:val="Topptekst"/>
+    <w:basedOn w:val="Header"/>
     <w:link w:val="DocumentTypeChar"/>
     <w:uiPriority w:val="99"/>
     <w:rsid w:val="00A84BC1"/>
@@ -8754,7 +8313,7 @@
   </w:style>
   <w:style w:type="table" w:customStyle="1" w:styleId="Calendar1">
     <w:name w:val="Calendar 1"/>
-    <w:basedOn w:val="Vanligtabell"/>
+    <w:basedOn w:val="TableNormal"/>
     <w:uiPriority w:val="99"/>
     <w:qFormat/>
     <w:rsid w:val="00736880"/>
@@ -8768,13 +8327,6 @@
     <w:tblPr>
       <w:tblStyleRowBandSize w:val="1"/>
       <w:tblStyleColBandSize w:val="1"/>
-      <w:tblInd w:w="0" w:type="dxa"/>
-      <w:tblCellMar>
-        <w:top w:w="0" w:type="dxa"/>
-        <w:left w:w="108" w:type="dxa"/>
-        <w:bottom w:w="0" w:type="dxa"/>
-        <w:right w:w="108" w:type="dxa"/>
-      </w:tblCellMar>
     </w:tblPr>
     <w:tcPr>
       <w:shd w:val="clear" w:color="auto" w:fill="auto"/>
@@ -8846,7 +8398,7 @@
   </w:style>
   <w:style w:type="character" w:customStyle="1" w:styleId="DocumentTypeChar">
     <w:name w:val="Document Type Char"/>
-    <w:basedOn w:val="TopptekstTegn"/>
+    <w:basedOn w:val="HeaderChar"/>
     <w:link w:val="DocumentType"/>
     <w:uiPriority w:val="99"/>
     <w:rsid w:val="00A84BC1"/>
@@ -8857,9 +8409,9 @@
       <w:lang w:val="nb-NO"/>
     </w:rPr>
   </w:style>
-  <w:style w:type="table" w:styleId="Fargerikliste-uthevingsfarge1">
+  <w:style w:type="table" w:styleId="ColorfulList-Accent1">
     <w:name w:val="Colorful List Accent 1"/>
-    <w:basedOn w:val="Vanligtabell"/>
+    <w:basedOn w:val="TableNormal"/>
     <w:uiPriority w:val="99"/>
     <w:rsid w:val="00736880"/>
     <w:pPr>
@@ -8871,13 +8423,6 @@
     <w:tblPr>
       <w:tblStyleRowBandSize w:val="1"/>
       <w:tblStyleColBandSize w:val="1"/>
-      <w:tblInd w:w="0" w:type="dxa"/>
-      <w:tblCellMar>
-        <w:top w:w="0" w:type="dxa"/>
-        <w:left w:w="108" w:type="dxa"/>
-        <w:bottom w:w="0" w:type="dxa"/>
-        <w:right w:w="108" w:type="dxa"/>
-      </w:tblCellMar>
     </w:tblPr>
     <w:tcPr>
       <w:shd w:val="clear" w:color="auto" w:fill="F3F1EF" w:themeFill="accent1" w:themeFillTint="19"/>
@@ -8943,9 +8488,9 @@
       </w:tcPr>
     </w:tblStylePr>
   </w:style>
-  <w:style w:type="paragraph" w:styleId="Overskriftforinnholdsfortegnelse">
+  <w:style w:type="paragraph" w:styleId="TOCHeading">
     <w:name w:val="TOC Heading"/>
-    <w:basedOn w:val="Overskrift1"/>
+    <w:basedOn w:val="Heading1"/>
     <w:next w:val="Normal"/>
     <w:uiPriority w:val="99"/>
     <w:unhideWhenUsed/>
@@ -8964,7 +8509,7 @@
       <w:szCs w:val="32"/>
     </w:rPr>
   </w:style>
-  <w:style w:type="paragraph" w:styleId="INNH1">
+  <w:style w:type="paragraph" w:styleId="TOC1">
     <w:name w:val="toc 1"/>
     <w:basedOn w:val="Normal"/>
     <w:next w:val="Normal"/>
@@ -8986,7 +8531,7 @@
       <w:szCs w:val="26"/>
     </w:rPr>
   </w:style>
-  <w:style w:type="paragraph" w:styleId="INNH2">
+  <w:style w:type="paragraph" w:styleId="TOC2">
     <w:name w:val="toc 2"/>
     <w:basedOn w:val="Normal"/>
     <w:next w:val="Normal"/>
@@ -9003,7 +8548,7 @@
       <w:ind w:left="567"/>
     </w:pPr>
   </w:style>
-  <w:style w:type="paragraph" w:styleId="INNH3">
+  <w:style w:type="paragraph" w:styleId="TOC3">
     <w:name w:val="toc 3"/>
     <w:basedOn w:val="Normal"/>
     <w:next w:val="Normal"/>
@@ -9019,10 +8564,10 @@
       <w:ind w:left="1701" w:hanging="567"/>
     </w:pPr>
   </w:style>
-  <w:style w:type="character" w:customStyle="1" w:styleId="Overskrift4Tegn">
-    <w:name w:val="Overskrift 4 Tegn"/>
-    <w:basedOn w:val="Standardskriftforavsnitt"/>
-    <w:link w:val="Overskrift4"/>
+  <w:style w:type="character" w:customStyle="1" w:styleId="Heading4Char">
+    <w:name w:val="Heading 4 Char"/>
+    <w:basedOn w:val="DefaultParagraphFont"/>
+    <w:link w:val="Heading4"/>
     <w:uiPriority w:val="99"/>
     <w:rsid w:val="00731E27"/>
     <w:rPr>
@@ -9035,9 +8580,9 @@
       <w:lang w:val="nb-NO"/>
     </w:rPr>
   </w:style>
-  <w:style w:type="character" w:styleId="Utheving">
+  <w:style w:type="character" w:styleId="Emphasis">
     <w:name w:val="Emphasis"/>
-    <w:basedOn w:val="Standardskriftforavsnitt"/>
+    <w:basedOn w:val="DefaultParagraphFont"/>
     <w:uiPriority w:val="99"/>
     <w:qFormat/>
     <w:rsid w:val="000029A5"/>
@@ -9046,7 +8591,7 @@
       <w:iCs/>
     </w:rPr>
   </w:style>
-  <w:style w:type="paragraph" w:styleId="Listeavsnitt">
+  <w:style w:type="paragraph" w:styleId="ListParagraph">
     <w:name w:val="List Paragraph"/>
     <w:basedOn w:val="Normal"/>
     <w:uiPriority w:val="99"/>
@@ -9075,7 +8620,7 @@
   </w:style>
   <w:style w:type="table" w:customStyle="1" w:styleId="MediumShading1-Accent11">
     <w:name w:val="Medium Shading 1 - Accent 11"/>
-    <w:basedOn w:val="Vanligtabell"/>
+    <w:basedOn w:val="TableNormal"/>
     <w:uiPriority w:val="99"/>
     <w:rsid w:val="009B6A5D"/>
     <w:pPr>
@@ -9084,7 +8629,6 @@
     <w:tblPr>
       <w:tblStyleRowBandSize w:val="1"/>
       <w:tblStyleColBandSize w:val="1"/>
-      <w:tblInd w:w="0" w:type="dxa"/>
       <w:tblBorders>
         <w:top w:val="single" w:sz="8" w:space="0" w:color="A69586" w:themeColor="accent1" w:themeTint="BF"/>
         <w:left w:val="single" w:sz="8" w:space="0" w:color="A69586" w:themeColor="accent1" w:themeTint="BF"/>
@@ -9092,12 +8636,6 @@
         <w:right w:val="single" w:sz="8" w:space="0" w:color="A69586" w:themeColor="accent1" w:themeTint="BF"/>
         <w:insideH w:val="single" w:sz="8" w:space="0" w:color="A69586" w:themeColor="accent1" w:themeTint="BF"/>
       </w:tblBorders>
-      <w:tblCellMar>
-        <w:top w:w="0" w:type="dxa"/>
-        <w:left w:w="108" w:type="dxa"/>
-        <w:bottom w:w="0" w:type="dxa"/>
-        <w:right w:w="108" w:type="dxa"/>
-      </w:tblCellMar>
     </w:tblPr>
     <w:tblStylePr w:type="firstRow">
       <w:pPr>
@@ -9181,7 +8719,7 @@
   </w:style>
   <w:style w:type="character" w:customStyle="1" w:styleId="BodyChar">
     <w:name w:val="Body Char"/>
-    <w:basedOn w:val="Standardskriftforavsnitt"/>
+    <w:basedOn w:val="DefaultParagraphFont"/>
     <w:link w:val="Body"/>
     <w:rsid w:val="00B737CB"/>
     <w:rPr>
@@ -9191,7 +8729,7 @@
   </w:style>
   <w:style w:type="table" w:customStyle="1" w:styleId="BEKK">
     <w:name w:val="BEKK"/>
-    <w:basedOn w:val="Vanligtabell"/>
+    <w:basedOn w:val="TableNormal"/>
     <w:uiPriority w:val="99"/>
     <w:qFormat/>
     <w:rsid w:val="00074CF0"/>
@@ -9205,7 +8743,6 @@
     <w:tblPr>
       <w:tblStyleRowBandSize w:val="1"/>
       <w:tblStyleColBandSize w:val="1"/>
-      <w:tblInd w:w="0" w:type="dxa"/>
       <w:tblBorders>
         <w:top w:val="single" w:sz="8" w:space="0" w:color="FFFFFF" w:themeColor="background1"/>
         <w:left w:val="single" w:sz="8" w:space="0" w:color="FFFFFF" w:themeColor="background1"/>
@@ -9283,7 +8820,7 @@
   </w:style>
   <w:style w:type="table" w:customStyle="1" w:styleId="ColorfulList1">
     <w:name w:val="Colorful List1"/>
-    <w:basedOn w:val="Vanligtabell"/>
+    <w:basedOn w:val="TableNormal"/>
     <w:uiPriority w:val="99"/>
     <w:rsid w:val="006A5D1C"/>
     <w:pPr>
@@ -9295,13 +8832,6 @@
     <w:tblPr>
       <w:tblStyleRowBandSize w:val="1"/>
       <w:tblStyleColBandSize w:val="1"/>
-      <w:tblInd w:w="0" w:type="dxa"/>
-      <w:tblCellMar>
-        <w:top w:w="0" w:type="dxa"/>
-        <w:left w:w="108" w:type="dxa"/>
-        <w:bottom w:w="0" w:type="dxa"/>
-        <w:right w:w="108" w:type="dxa"/>
-      </w:tblCellMar>
     </w:tblPr>
     <w:tcPr>
       <w:shd w:val="clear" w:color="auto" w:fill="E6E6E6" w:themeFill="text1" w:themeFillTint="19"/>
@@ -9367,11 +8897,11 @@
       </w:tcPr>
     </w:tblStylePr>
   </w:style>
-  <w:style w:type="paragraph" w:styleId="Undertittel">
+  <w:style w:type="paragraph" w:styleId="Subtitle">
     <w:name w:val="Subtitle"/>
     <w:basedOn w:val="Normal"/>
     <w:next w:val="Normal"/>
-    <w:link w:val="UndertittelTegn"/>
+    <w:link w:val="SubtitleChar"/>
     <w:uiPriority w:val="99"/>
     <w:qFormat/>
     <w:rsid w:val="00847385"/>
@@ -9389,10 +8919,10 @@
       <w:szCs w:val="32"/>
     </w:rPr>
   </w:style>
-  <w:style w:type="character" w:customStyle="1" w:styleId="UndertittelTegn">
-    <w:name w:val="Undertittel Tegn"/>
-    <w:basedOn w:val="Standardskriftforavsnitt"/>
-    <w:link w:val="Undertittel"/>
+  <w:style w:type="character" w:customStyle="1" w:styleId="SubtitleChar">
+    <w:name w:val="Subtitle Char"/>
+    <w:basedOn w:val="DefaultParagraphFont"/>
+    <w:link w:val="Subtitle"/>
     <w:uiPriority w:val="99"/>
     <w:rsid w:val="00847385"/>
     <w:rPr>
@@ -9404,10 +8934,10 @@
       <w:lang w:val="nb-NO"/>
     </w:rPr>
   </w:style>
-  <w:style w:type="paragraph" w:styleId="Sluttnotetekst">
+  <w:style w:type="paragraph" w:styleId="EndnoteText">
     <w:name w:val="endnote text"/>
     <w:basedOn w:val="Normal"/>
-    <w:link w:val="SluttnotetekstTegn"/>
+    <w:link w:val="EndnoteTextChar"/>
     <w:uiPriority w:val="99"/>
     <w:rsid w:val="00634954"/>
     <w:pPr>
@@ -9418,10 +8948,10 @@
       <w:szCs w:val="20"/>
     </w:rPr>
   </w:style>
-  <w:style w:type="character" w:customStyle="1" w:styleId="SluttnotetekstTegn">
-    <w:name w:val="Sluttnotetekst Tegn"/>
-    <w:basedOn w:val="Standardskriftforavsnitt"/>
-    <w:link w:val="Sluttnotetekst"/>
+  <w:style w:type="character" w:customStyle="1" w:styleId="EndnoteTextChar">
+    <w:name w:val="Endnote Text Char"/>
+    <w:basedOn w:val="DefaultParagraphFont"/>
+    <w:link w:val="EndnoteText"/>
     <w:uiPriority w:val="99"/>
     <w:rsid w:val="00634954"/>
     <w:rPr>
@@ -9430,9 +8960,9 @@
       <w:lang w:val="nb-NO"/>
     </w:rPr>
   </w:style>
-  <w:style w:type="character" w:styleId="Sluttnotereferanse">
+  <w:style w:type="character" w:styleId="EndnoteReference">
     <w:name w:val="endnote reference"/>
-    <w:basedOn w:val="Standardskriftforavsnitt"/>
+    <w:basedOn w:val="DefaultParagraphFont"/>
     <w:uiPriority w:val="99"/>
     <w:semiHidden/>
     <w:unhideWhenUsed/>
@@ -9441,10 +8971,10 @@
       <w:vertAlign w:val="superscript"/>
     </w:rPr>
   </w:style>
-  <w:style w:type="paragraph" w:styleId="Fotnotetekst">
+  <w:style w:type="paragraph" w:styleId="FootnoteText">
     <w:name w:val="footnote text"/>
     <w:basedOn w:val="Normal"/>
-    <w:link w:val="FotnotetekstTegn"/>
+    <w:link w:val="FootnoteTextChar"/>
     <w:uiPriority w:val="99"/>
     <w:rsid w:val="00634954"/>
     <w:pPr>
@@ -9455,10 +8985,10 @@
       <w:szCs w:val="20"/>
     </w:rPr>
   </w:style>
-  <w:style w:type="character" w:customStyle="1" w:styleId="FotnotetekstTegn">
-    <w:name w:val="Fotnotetekst Tegn"/>
-    <w:basedOn w:val="Standardskriftforavsnitt"/>
-    <w:link w:val="Fotnotetekst"/>
+  <w:style w:type="character" w:customStyle="1" w:styleId="FootnoteTextChar">
+    <w:name w:val="Footnote Text Char"/>
+    <w:basedOn w:val="DefaultParagraphFont"/>
+    <w:link w:val="FootnoteText"/>
     <w:uiPriority w:val="99"/>
     <w:rsid w:val="00634954"/>
     <w:rPr>
@@ -9467,9 +8997,9 @@
       <w:lang w:val="nb-NO"/>
     </w:rPr>
   </w:style>
-  <w:style w:type="character" w:styleId="Fotnotereferanse">
+  <w:style w:type="character" w:styleId="FootnoteReference">
     <w:name w:val="footnote reference"/>
-    <w:basedOn w:val="Standardskriftforavsnitt"/>
+    <w:basedOn w:val="DefaultParagraphFont"/>
     <w:uiPriority w:val="99"/>
     <w:unhideWhenUsed/>
     <w:rsid w:val="00723EA8"/>
@@ -9477,7 +9007,7 @@
       <w:vertAlign w:val="superscript"/>
     </w:rPr>
   </w:style>
-  <w:style w:type="paragraph" w:styleId="Bildetekst">
+  <w:style w:type="paragraph" w:styleId="Caption">
     <w:name w:val="caption"/>
     <w:basedOn w:val="Normal"/>
     <w:next w:val="Normal"/>
@@ -9493,10 +9023,10 @@
       <w:i/>
     </w:rPr>
   </w:style>
-  <w:style w:type="character" w:customStyle="1" w:styleId="Overskrift5Tegn">
-    <w:name w:val="Overskrift 5 Tegn"/>
-    <w:basedOn w:val="Standardskriftforavsnitt"/>
-    <w:link w:val="Overskrift5"/>
+  <w:style w:type="character" w:customStyle="1" w:styleId="Heading5Char">
+    <w:name w:val="Heading 5 Char"/>
+    <w:basedOn w:val="DefaultParagraphFont"/>
+    <w:link w:val="Heading5"/>
     <w:uiPriority w:val="99"/>
     <w:semiHidden/>
     <w:rsid w:val="00074CF0"/>
@@ -9508,7 +9038,7 @@
       <w:lang w:val="nb-NO"/>
     </w:rPr>
   </w:style>
-  <w:style w:type="paragraph" w:styleId="INNH4">
+  <w:style w:type="paragraph" w:styleId="TOC4">
     <w:name w:val="toc 4"/>
     <w:basedOn w:val="Normal"/>
     <w:next w:val="Normal"/>
@@ -9521,7 +9051,7 @@
       <w:ind w:left="540"/>
     </w:pPr>
   </w:style>
-  <w:style w:type="paragraph" w:styleId="Nummerertliste">
+  <w:style w:type="paragraph" w:styleId="ListNumber">
     <w:name w:val="List Number"/>
     <w:basedOn w:val="Normal"/>
     <w:uiPriority w:val="99"/>
@@ -9539,7 +9069,7 @@
       <w:contextualSpacing/>
     </w:pPr>
   </w:style>
-  <w:style w:type="paragraph" w:styleId="Nummerertliste2">
+  <w:style w:type="paragraph" w:styleId="ListNumber2">
     <w:name w:val="List Number 2"/>
     <w:basedOn w:val="Normal"/>
     <w:uiPriority w:val="99"/>
@@ -9552,7 +9082,7 @@
       <w:contextualSpacing/>
     </w:pPr>
   </w:style>
-  <w:style w:type="paragraph" w:styleId="Nummerertliste3">
+  <w:style w:type="paragraph" w:styleId="ListNumber3">
     <w:name w:val="List Number 3"/>
     <w:basedOn w:val="Normal"/>
     <w:uiPriority w:val="99"/>
@@ -9565,7 +9095,7 @@
       <w:contextualSpacing/>
     </w:pPr>
   </w:style>
-  <w:style w:type="paragraph" w:styleId="Nummerertliste4">
+  <w:style w:type="paragraph" w:styleId="ListNumber4">
     <w:name w:val="List Number 4"/>
     <w:basedOn w:val="Normal"/>
     <w:uiPriority w:val="99"/>
@@ -9578,7 +9108,7 @@
       <w:contextualSpacing/>
     </w:pPr>
   </w:style>
-  <w:style w:type="paragraph" w:styleId="Nummerertliste5">
+  <w:style w:type="paragraph" w:styleId="ListNumber5">
     <w:name w:val="List Number 5"/>
     <w:basedOn w:val="Normal"/>
     <w:uiPriority w:val="99"/>
@@ -9591,7 +9121,7 @@
       <w:contextualSpacing/>
     </w:pPr>
   </w:style>
-  <w:style w:type="paragraph" w:styleId="INNH5">
+  <w:style w:type="paragraph" w:styleId="TOC5">
     <w:name w:val="toc 5"/>
     <w:basedOn w:val="Normal"/>
     <w:next w:val="Normal"/>
@@ -9610,7 +9140,7 @@
       <w:lang w:eastAsia="nb-NO"/>
     </w:rPr>
   </w:style>
-  <w:style w:type="paragraph" w:styleId="INNH6">
+  <w:style w:type="paragraph" w:styleId="TOC6">
     <w:name w:val="toc 6"/>
     <w:basedOn w:val="Normal"/>
     <w:next w:val="Normal"/>
@@ -9629,7 +9159,7 @@
       <w:lang w:eastAsia="nb-NO"/>
     </w:rPr>
   </w:style>
-  <w:style w:type="paragraph" w:styleId="INNH7">
+  <w:style w:type="paragraph" w:styleId="TOC7">
     <w:name w:val="toc 7"/>
     <w:basedOn w:val="Normal"/>
     <w:next w:val="Normal"/>
@@ -9648,7 +9178,7 @@
       <w:lang w:eastAsia="nb-NO"/>
     </w:rPr>
   </w:style>
-  <w:style w:type="paragraph" w:styleId="INNH8">
+  <w:style w:type="paragraph" w:styleId="TOC8">
     <w:name w:val="toc 8"/>
     <w:basedOn w:val="Normal"/>
     <w:next w:val="Normal"/>
@@ -9667,7 +9197,7 @@
       <w:lang w:eastAsia="nb-NO"/>
     </w:rPr>
   </w:style>
-  <w:style w:type="paragraph" w:styleId="INNH9">
+  <w:style w:type="paragraph" w:styleId="TOC9">
     <w:name w:val="toc 9"/>
     <w:basedOn w:val="Normal"/>
     <w:next w:val="Normal"/>
@@ -9686,9 +9216,9 @@
       <w:lang w:eastAsia="nb-NO"/>
     </w:rPr>
   </w:style>
-  <w:style w:type="character" w:styleId="Fulgthyperkobling">
+  <w:style w:type="character" w:styleId="FollowedHyperlink">
     <w:name w:val="FollowedHyperlink"/>
-    <w:basedOn w:val="Standardskriftforavsnitt"/>
+    <w:basedOn w:val="DefaultParagraphFont"/>
     <w:uiPriority w:val="99"/>
     <w:semiHidden/>
     <w:unhideWhenUsed/>
@@ -9698,7 +9228,7 @@
       <w:u w:val="single"/>
     </w:rPr>
   </w:style>
-  <w:style w:type="paragraph" w:styleId="Revisjon">
+  <w:style w:type="paragraph" w:styleId="Revision">
     <w:name w:val="Revision"/>
     <w:hidden/>
     <w:uiPriority w:val="99"/>
@@ -9715,10 +9245,10 @@
       <w:lang w:val="nb-NO"/>
     </w:rPr>
   </w:style>
-  <w:style w:type="character" w:customStyle="1" w:styleId="Overskrift6Tegn">
-    <w:name w:val="Overskrift 6 Tegn"/>
-    <w:basedOn w:val="Standardskriftforavsnitt"/>
-    <w:link w:val="Overskrift6"/>
+  <w:style w:type="character" w:customStyle="1" w:styleId="Heading6Char">
+    <w:name w:val="Heading 6 Char"/>
+    <w:basedOn w:val="DefaultParagraphFont"/>
+    <w:link w:val="Heading6"/>
     <w:uiPriority w:val="9"/>
     <w:rsid w:val="006A3905"/>
     <w:rPr>
@@ -9731,9 +9261,9 @@
       <w:lang w:val="nb-NO"/>
     </w:rPr>
   </w:style>
-  <w:style w:type="table" w:styleId="Middelsskyggelegging1-uthevingsfarge2">
+  <w:style w:type="table" w:styleId="MediumShading1-Accent2">
     <w:name w:val="Medium Shading 1 Accent 2"/>
-    <w:basedOn w:val="Vanligtabell"/>
+    <w:basedOn w:val="TableNormal"/>
     <w:uiPriority w:val="63"/>
     <w:rsid w:val="00B57586"/>
     <w:pPr>
@@ -9742,7 +9272,6 @@
     <w:tblPr>
       <w:tblStyleRowBandSize w:val="1"/>
       <w:tblStyleColBandSize w:val="1"/>
-      <w:tblInd w:w="0" w:type="dxa"/>
       <w:tblBorders>
         <w:top w:val="single" w:sz="8" w:space="0" w:color="D8CFC9" w:themeColor="accent2" w:themeTint="BF"/>
         <w:left w:val="single" w:sz="8" w:space="0" w:color="D8CFC9" w:themeColor="accent2" w:themeTint="BF"/>
@@ -9750,12 +9279,6 @@
         <w:right w:val="single" w:sz="8" w:space="0" w:color="D8CFC9" w:themeColor="accent2" w:themeTint="BF"/>
         <w:insideH w:val="single" w:sz="8" w:space="0" w:color="D8CFC9" w:themeColor="accent2" w:themeTint="BF"/>
       </w:tblBorders>
-      <w:tblCellMar>
-        <w:top w:w="0" w:type="dxa"/>
-        <w:left w:w="108" w:type="dxa"/>
-        <w:bottom w:w="0" w:type="dxa"/>
-        <w:right w:w="108" w:type="dxa"/>
-      </w:tblCellMar>
     </w:tblPr>
     <w:tblStylePr w:type="firstRow">
       <w:pPr>
@@ -9837,9 +9360,9 @@
       </w:tcPr>
     </w:tblStylePr>
   </w:style>
-  <w:style w:type="character" w:styleId="Svakutheving">
+  <w:style w:type="character" w:styleId="SubtleEmphasis">
     <w:name w:val="Subtle Emphasis"/>
-    <w:basedOn w:val="Standardskriftforavsnitt"/>
+    <w:basedOn w:val="DefaultParagraphFont"/>
     <w:uiPriority w:val="19"/>
     <w:qFormat/>
     <w:rsid w:val="00E040AA"/>
@@ -9848,192 +9371,6 @@
       <w:iCs/>
       <w:color w:val="808080" w:themeColor="text1" w:themeTint="7F"/>
     </w:rPr>
-  </w:style>
-</w:styles>
-</file>
-
-<file path=word/stylesWithEffects.xml><?xml version="1.0" encoding="utf-8"?>
-<w:styles xmlns:wpc="http://schemas.microsoft.com/office/word/2010/wordprocessingCanvas" xmlns:mc="http://schemas.openxmlformats.org/markup-compatibility/2006" xmlns:o="urn:schemas-microsoft-com:office:office" xmlns:r="http://schemas.openxmlformats.org/officeDocument/2006/relationships" xmlns:m="http://schemas.openxmlformats.org/officeDocument/2006/math" xmlns:v="urn:schemas-microsoft-com:vml" xmlns:wp14="http://schemas.microsoft.com/office/word/2010/wordprocessingDrawing" xmlns:wp="http://schemas.openxmlformats.org/drawingml/2006/wordprocessingDrawing" xmlns:w10="urn:schemas-microsoft-com:office:word" xmlns:w="http://schemas.openxmlformats.org/wordprocessingml/2006/main" xmlns:w14="http://schemas.microsoft.com/office/word/2010/wordml" xmlns:wpg="http://schemas.microsoft.com/office/word/2010/wordprocessingGroup" xmlns:wpi="http://schemas.microsoft.com/office/word/2010/wordprocessingInk" xmlns:wne="http://schemas.microsoft.com/office/word/2006/wordml" xmlns:wps="http://schemas.microsoft.com/office/word/2010/wordprocessingShape" mc:Ignorable="w14 wp14">
-  <w:docDefaults>
-    <w:rPrDefault>
-      <w:rPr>
-        <w:rFonts w:asciiTheme="minorHAnsi" w:eastAsiaTheme="minorEastAsia" w:hAnsiTheme="minorHAnsi" w:cstheme="minorBidi"/>
-        <w:sz w:val="24"/>
-        <w:szCs w:val="24"/>
-        <w:lang w:val="en-US" w:eastAsia="ja-JP" w:bidi="ar-SA"/>
-      </w:rPr>
-    </w:rPrDefault>
-    <w:pPrDefault/>
-  </w:docDefaults>
-  <w:latentStyles w:defLockedState="0" w:defUIPriority="99" w:defSemiHidden="1" w:defUnhideWhenUsed="1" w:defQFormat="0" w:count="267">
-    <w:lsdException w:name="Normal" w:semiHidden="0" w:uiPriority="0" w:unhideWhenUsed="0" w:qFormat="1"/>
-    <w:lsdException w:name="heading 1" w:semiHidden="0" w:uiPriority="9" w:unhideWhenUsed="0" w:qFormat="1"/>
-    <w:lsdException w:name="heading 2" w:uiPriority="9" w:qFormat="1"/>
-    <w:lsdException w:name="heading 3" w:uiPriority="9" w:qFormat="1"/>
-    <w:lsdException w:name="heading 4" w:uiPriority="9" w:qFormat="1"/>
-    <w:lsdException w:name="heading 5" w:uiPriority="9" w:qFormat="1"/>
-    <w:lsdException w:name="heading 6" w:uiPriority="9" w:qFormat="1"/>
-    <w:lsdException w:name="heading 7" w:uiPriority="9" w:qFormat="1"/>
-    <w:lsdException w:name="heading 8" w:uiPriority="9" w:qFormat="1"/>
-    <w:lsdException w:name="heading 9" w:uiPriority="9" w:qFormat="1"/>
-    <w:lsdException w:name="toc 1" w:uiPriority="39"/>
-    <w:lsdException w:name="toc 2" w:uiPriority="39"/>
-    <w:lsdException w:name="toc 3" w:uiPriority="39"/>
-    <w:lsdException w:name="toc 4" w:uiPriority="39"/>
-    <w:lsdException w:name="toc 5" w:uiPriority="39"/>
-    <w:lsdException w:name="toc 6" w:uiPriority="39"/>
-    <w:lsdException w:name="toc 7" w:uiPriority="39"/>
-    <w:lsdException w:name="toc 8" w:uiPriority="39"/>
-    <w:lsdException w:name="toc 9" w:uiPriority="39"/>
-    <w:lsdException w:name="caption" w:uiPriority="35" w:qFormat="1"/>
-    <w:lsdException w:name="Title" w:semiHidden="0" w:uiPriority="10" w:unhideWhenUsed="0" w:qFormat="1"/>
-    <w:lsdException w:name="Default Paragraph Font" w:uiPriority="1"/>
-    <w:lsdException w:name="Subtitle" w:semiHidden="0" w:uiPriority="11" w:unhideWhenUsed="0" w:qFormat="1"/>
-    <w:lsdException w:name="Strong" w:semiHidden="0" w:uiPriority="22" w:unhideWhenUsed="0" w:qFormat="1"/>
-    <w:lsdException w:name="Emphasis" w:semiHidden="0" w:uiPriority="20" w:unhideWhenUsed="0" w:qFormat="1"/>
-    <w:lsdException w:name="Table Grid" w:semiHidden="0" w:uiPriority="59" w:unhideWhenUsed="0"/>
-    <w:lsdException w:name="Placeholder Text" w:unhideWhenUsed="0"/>
-    <w:lsdException w:name="No Spacing" w:semiHidden="0" w:uiPriority="1" w:unhideWhenUsed="0" w:qFormat="1"/>
-    <w:lsdException w:name="Light Shading" w:semiHidden="0" w:uiPriority="60" w:unhideWhenUsed="0"/>
-    <w:lsdException w:name="Light List" w:semiHidden="0" w:uiPriority="61" w:unhideWhenUsed="0"/>
-    <w:lsdException w:name="Light Grid" w:semiHidden="0" w:uiPriority="62" w:unhideWhenUsed="0"/>
-    <w:lsdException w:name="Medium Shading 1" w:semiHidden="0" w:uiPriority="63" w:unhideWhenUsed="0"/>
-    <w:lsdException w:name="Medium Shading 2" w:semiHidden="0" w:uiPriority="64" w:unhideWhenUsed="0"/>
-    <w:lsdException w:name="Medium List 1" w:semiHidden="0" w:uiPriority="65" w:unhideWhenUsed="0"/>
-    <w:lsdException w:name="Medium List 2" w:semiHidden="0" w:uiPriority="66" w:unhideWhenUsed="0"/>
-    <w:lsdException w:name="Medium Grid 1" w:semiHidden="0" w:uiPriority="67" w:unhideWhenUsed="0"/>
-    <w:lsdException w:name="Medium Grid 2" w:semiHidden="0" w:uiPriority="68" w:unhideWhenUsed="0"/>
-    <w:lsdException w:name="Medium Grid 3" w:semiHidden="0" w:uiPriority="69" w:unhideWhenUsed="0"/>
-    <w:lsdException w:name="Dark List" w:semiHidden="0" w:uiPriority="70" w:unhideWhenUsed="0"/>
-    <w:lsdException w:name="Colorful Shading" w:semiHidden="0" w:uiPriority="71" w:unhideWhenUsed="0"/>
-    <w:lsdException w:name="Colorful List" w:semiHidden="0" w:uiPriority="72" w:unhideWhenUsed="0"/>
-    <w:lsdException w:name="Colorful Grid" w:semiHidden="0" w:uiPriority="73" w:unhideWhenUsed="0"/>
-    <w:lsdException w:name="Light Shading Accent 1" w:semiHidden="0" w:uiPriority="60" w:unhideWhenUsed="0"/>
-    <w:lsdException w:name="Light List Accent 1" w:semiHidden="0" w:uiPriority="61" w:unhideWhenUsed="0"/>
-    <w:lsdException w:name="Light Grid Accent 1" w:semiHidden="0" w:uiPriority="62" w:unhideWhenUsed="0"/>
-    <w:lsdException w:name="Medium Shading 1 Accent 1" w:semiHidden="0" w:uiPriority="63" w:unhideWhenUsed="0"/>
-    <w:lsdException w:name="Medium Shading 2 Accent 1" w:semiHidden="0" w:uiPriority="64" w:unhideWhenUsed="0"/>
-    <w:lsdException w:name="Medium List 1 Accent 1" w:semiHidden="0" w:uiPriority="65" w:unhideWhenUsed="0"/>
-    <w:lsdException w:name="Revision" w:unhideWhenUsed="0"/>
-    <w:lsdException w:name="List Paragraph" w:semiHidden="0" w:uiPriority="34" w:unhideWhenUsed="0" w:qFormat="1"/>
-    <w:lsdException w:name="Quote" w:semiHidden="0" w:uiPriority="29" w:unhideWhenUsed="0" w:qFormat="1"/>
-    <w:lsdException w:name="Intense Quote" w:semiHidden="0" w:uiPriority="30" w:unhideWhenUsed="0" w:qFormat="1"/>
-    <w:lsdException w:name="Medium List 2 Accent 1" w:semiHidden="0" w:uiPriority="66" w:unhideWhenUsed="0"/>
-    <w:lsdException w:name="Medium Grid 1 Accent 1" w:semiHidden="0" w:uiPriority="67" w:unhideWhenUsed="0"/>
-    <w:lsdException w:name="Medium Grid 2 Accent 1" w:semiHidden="0" w:uiPriority="68" w:unhideWhenUsed="0"/>
-    <w:lsdException w:name="Medium Grid 3 Accent 1" w:semiHidden="0" w:uiPriority="69" w:unhideWhenUsed="0"/>
-    <w:lsdException w:name="Dark List Accent 1" w:semiHidden="0" w:uiPriority="70" w:unhideWhenUsed="0"/>
-    <w:lsdException w:name="Colorful Shading Accent 1" w:semiHidden="0" w:uiPriority="71" w:unhideWhenUsed="0"/>
-    <w:lsdException w:name="Colorful List Accent 1" w:semiHidden="0" w:uiPriority="72" w:unhideWhenUsed="0"/>
-    <w:lsdException w:name="Colorful Grid Accent 1" w:semiHidden="0" w:uiPriority="73" w:unhideWhenUsed="0"/>
-    <w:lsdException w:name="Light Shading Accent 2" w:semiHidden="0" w:uiPriority="60" w:unhideWhenUsed="0"/>
-    <w:lsdException w:name="Light List Accent 2" w:semiHidden="0" w:uiPriority="61" w:unhideWhenUsed="0"/>
-    <w:lsdException w:name="Light Grid Accent 2" w:semiHidden="0" w:uiPriority="62" w:unhideWhenUsed="0"/>
-    <w:lsdException w:name="Medium Shading 1 Accent 2" w:semiHidden="0" w:uiPriority="63" w:unhideWhenUsed="0"/>
-    <w:lsdException w:name="Medium Shading 2 Accent 2" w:semiHidden="0" w:uiPriority="64" w:unhideWhenUsed="0"/>
-    <w:lsdException w:name="Medium List 1 Accent 2" w:semiHidden="0" w:uiPriority="65" w:unhideWhenUsed="0"/>
-    <w:lsdException w:name="Medium List 2 Accent 2" w:semiHidden="0" w:uiPriority="66" w:unhideWhenUsed="0"/>
-    <w:lsdException w:name="Medium Grid 1 Accent 2" w:semiHidden="0" w:uiPriority="67" w:unhideWhenUsed="0"/>
-    <w:lsdException w:name="Medium Grid 2 Accent 2" w:semiHidden="0" w:uiPriority="68" w:unhideWhenUsed="0"/>
-    <w:lsdException w:name="Medium Grid 3 Accent 2" w:semiHidden="0" w:uiPriority="69" w:unhideWhenUsed="0"/>
-    <w:lsdException w:name="Dark List Accent 2" w:semiHidden="0" w:uiPriority="70" w:unhideWhenUsed="0"/>
-    <w:lsdException w:name="Colorful Shading Accent 2" w:semiHidden="0" w:uiPriority="71" w:unhideWhenUsed="0"/>
-    <w:lsdException w:name="Colorful List Accent 2" w:semiHidden="0" w:uiPriority="72" w:unhideWhenUsed="0"/>
-    <w:lsdException w:name="Colorful Grid Accent 2" w:semiHidden="0" w:uiPriority="73" w:unhideWhenUsed="0"/>
-    <w:lsdException w:name="Light Shading Accent 3" w:semiHidden="0" w:uiPriority="60" w:unhideWhenUsed="0"/>
-    <w:lsdException w:name="Light List Accent 3" w:semiHidden="0" w:uiPriority="61" w:unhideWhenUsed="0"/>
-    <w:lsdException w:name="Light Grid Accent 3" w:semiHidden="0" w:uiPriority="62" w:unhideWhenUsed="0"/>
-    <w:lsdException w:name="Medium Shading 1 Accent 3" w:semiHidden="0" w:uiPriority="63" w:unhideWhenUsed="0"/>
-    <w:lsdException w:name="Medium Shading 2 Accent 3" w:semiHidden="0" w:uiPriority="64" w:unhideWhenUsed="0"/>
-    <w:lsdException w:name="Medium List 1 Accent 3" w:semiHidden="0" w:uiPriority="65" w:unhideWhenUsed="0"/>
-    <w:lsdException w:name="Medium List 2 Accent 3" w:semiHidden="0" w:uiPriority="66" w:unhideWhenUsed="0"/>
-    <w:lsdException w:name="Medium Grid 1 Accent 3" w:semiHidden="0" w:uiPriority="67" w:unhideWhenUsed="0"/>
-    <w:lsdException w:name="Medium Grid 2 Accent 3" w:semiHidden="0" w:uiPriority="68" w:unhideWhenUsed="0"/>
-    <w:lsdException w:name="Medium Grid 3 Accent 3" w:semiHidden="0" w:uiPriority="69" w:unhideWhenUsed="0"/>
-    <w:lsdException w:name="Dark List Accent 3" w:semiHidden="0" w:uiPriority="70" w:unhideWhenUsed="0"/>
-    <w:lsdException w:name="Colorful Shading Accent 3" w:semiHidden="0" w:uiPriority="71" w:unhideWhenUsed="0"/>
-    <w:lsdException w:name="Colorful List Accent 3" w:semiHidden="0" w:uiPriority="72" w:unhideWhenUsed="0"/>
-    <w:lsdException w:name="Colorful Grid Accent 3" w:semiHidden="0" w:uiPriority="73" w:unhideWhenUsed="0"/>
-    <w:lsdException w:name="Light Shading Accent 4" w:semiHidden="0" w:uiPriority="60" w:unhideWhenUsed="0"/>
-    <w:lsdException w:name="Light List Accent 4" w:semiHidden="0" w:uiPriority="61" w:unhideWhenUsed="0"/>
-    <w:lsdException w:name="Light Grid Accent 4" w:semiHidden="0" w:uiPriority="62" w:unhideWhenUsed="0"/>
-    <w:lsdException w:name="Medium Shading 1 Accent 4" w:semiHidden="0" w:uiPriority="63" w:unhideWhenUsed="0"/>
-    <w:lsdException w:name="Medium Shading 2 Accent 4" w:semiHidden="0" w:uiPriority="64" w:unhideWhenUsed="0"/>
-    <w:lsdException w:name="Medium List 1 Accent 4" w:semiHidden="0" w:uiPriority="65" w:unhideWhenUsed="0"/>
-    <w:lsdException w:name="Medium List 2 Accent 4" w:semiHidden="0" w:uiPriority="66" w:unhideWhenUsed="0"/>
-    <w:lsdException w:name="Medium Grid 1 Accent 4" w:semiHidden="0" w:uiPriority="67" w:unhideWhenUsed="0"/>
-    <w:lsdException w:name="Medium Grid 2 Accent 4" w:semiHidden="0" w:uiPriority="68" w:unhideWhenUsed="0"/>
-    <w:lsdException w:name="Medium Grid 3 Accent 4" w:semiHidden="0" w:uiPriority="69" w:unhideWhenUsed="0"/>
-    <w:lsdException w:name="Dark List Accent 4" w:semiHidden="0" w:uiPriority="70" w:unhideWhenUsed="0"/>
-    <w:lsdException w:name="Colorful Shading Accent 4" w:semiHidden="0" w:uiPriority="71" w:unhideWhenUsed="0"/>
-    <w:lsdException w:name="Colorful List Accent 4" w:semiHidden="0" w:uiPriority="72" w:unhideWhenUsed="0"/>
-    <w:lsdException w:name="Colorful Grid Accent 4" w:semiHidden="0" w:uiPriority="73" w:unhideWhenUsed="0"/>
-    <w:lsdException w:name="Light Shading Accent 5" w:semiHidden="0" w:uiPriority="60" w:unhideWhenUsed="0"/>
-    <w:lsdException w:name="Light List Accent 5" w:semiHidden="0" w:uiPriority="61" w:unhideWhenUsed="0"/>
-    <w:lsdException w:name="Light Grid Accent 5" w:semiHidden="0" w:uiPriority="62" w:unhideWhenUsed="0"/>
-    <w:lsdException w:name="Medium Shading 1 Accent 5" w:semiHidden="0" w:uiPriority="63" w:unhideWhenUsed="0"/>
-    <w:lsdException w:name="Medium Shading 2 Accent 5" w:semiHidden="0" w:uiPriority="64" w:unhideWhenUsed="0"/>
-    <w:lsdException w:name="Medium List 1 Accent 5" w:semiHidden="0" w:uiPriority="65" w:unhideWhenUsed="0"/>
-    <w:lsdException w:name="Medium List 2 Accent 5" w:semiHidden="0" w:uiPriority="66" w:unhideWhenUsed="0"/>
-    <w:lsdException w:name="Medium Grid 1 Accent 5" w:semiHidden="0" w:uiPriority="67" w:unhideWhenUsed="0"/>
-    <w:lsdException w:name="Medium Grid 2 Accent 5" w:semiHidden="0" w:uiPriority="68" w:unhideWhenUsed="0"/>
-    <w:lsdException w:name="Medium Grid 3 Accent 5" w:semiHidden="0" w:uiPriority="69" w:unhideWhenUsed="0"/>
-    <w:lsdException w:name="Dark List Accent 5" w:semiHidden="0" w:uiPriority="70" w:unhideWhenUsed="0"/>
-    <w:lsdException w:name="Colorful Shading Accent 5" w:semiHidden="0" w:uiPriority="71" w:unhideWhenUsed="0"/>
-    <w:lsdException w:name="Colorful List Accent 5" w:semiHidden="0" w:uiPriority="72" w:unhideWhenUsed="0"/>
-    <w:lsdException w:name="Colorful Grid Accent 5" w:semiHidden="0" w:uiPriority="73" w:unhideWhenUsed="0"/>
-    <w:lsdException w:name="Light Shading Accent 6" w:semiHidden="0" w:uiPriority="60" w:unhideWhenUsed="0"/>
-    <w:lsdException w:name="Light List Accent 6" w:semiHidden="0" w:uiPriority="61" w:unhideWhenUsed="0"/>
-    <w:lsdException w:name="Light Grid Accent 6" w:semiHidden="0" w:uiPriority="62" w:unhideWhenUsed="0"/>
-    <w:lsdException w:name="Medium Shading 1 Accent 6" w:semiHidden="0" w:uiPriority="63" w:unhideWhenUsed="0"/>
-    <w:lsdException w:name="Medium Shading 2 Accent 6" w:semiHidden="0" w:uiPriority="64" w:unhideWhenUsed="0"/>
-    <w:lsdException w:name="Medium List 1 Accent 6" w:semiHidden="0" w:uiPriority="65" w:unhideWhenUsed="0"/>
-    <w:lsdException w:name="Medium List 2 Accent 6" w:semiHidden="0" w:uiPriority="66" w:unhideWhenUsed="0"/>
-    <w:lsdException w:name="Medium Grid 1 Accent 6" w:semiHidden="0" w:uiPriority="67" w:unhideWhenUsed="0"/>
-    <w:lsdException w:name="Medium Grid 2 Accent 6" w:semiHidden="0" w:uiPriority="68" w:unhideWhenUsed="0"/>
-    <w:lsdException w:name="Medium Grid 3 Accent 6" w:semiHidden="0" w:uiPriority="69" w:unhideWhenUsed="0"/>
-    <w:lsdException w:name="Dark List Accent 6" w:semiHidden="0" w:uiPriority="70" w:unhideWhenUsed="0"/>
-    <w:lsdException w:name="Colorful Shading Accent 6" w:semiHidden="0" w:uiPriority="71" w:unhideWhenUsed="0"/>
-    <w:lsdException w:name="Colorful List Accent 6" w:semiHidden="0" w:uiPriority="72" w:unhideWhenUsed="0"/>
-    <w:lsdException w:name="Colorful Grid Accent 6" w:semiHidden="0" w:uiPriority="73" w:unhideWhenUsed="0"/>
-    <w:lsdException w:name="Subtle Emphasis" w:semiHidden="0" w:uiPriority="19" w:unhideWhenUsed="0" w:qFormat="1"/>
-    <w:lsdException w:name="Intense Emphasis" w:semiHidden="0" w:uiPriority="21" w:unhideWhenUsed="0" w:qFormat="1"/>
-    <w:lsdException w:name="Subtle Reference" w:semiHidden="0" w:uiPriority="31" w:unhideWhenUsed="0" w:qFormat="1"/>
-    <w:lsdException w:name="Intense Reference" w:semiHidden="0" w:uiPriority="32" w:unhideWhenUsed="0" w:qFormat="1"/>
-    <w:lsdException w:name="Book Title" w:semiHidden="0" w:uiPriority="33" w:unhideWhenUsed="0" w:qFormat="1"/>
-    <w:lsdException w:name="Bibliography" w:uiPriority="37"/>
-    <w:lsdException w:name="TOC Heading" w:uiPriority="39" w:qFormat="1"/>
-  </w:latentStyles>
-  <w:style w:type="paragraph" w:default="1" w:styleId="Normal">
-    <w:name w:val="Normal"/>
-    <w:qFormat/>
-  </w:style>
-  <w:style w:type="character" w:default="1" w:styleId="Standardskriftforavsnitt">
-    <w:name w:val="Default Paragraph Font"/>
-    <w:uiPriority w:val="1"/>
-    <w:semiHidden/>
-    <w:unhideWhenUsed/>
-  </w:style>
-  <w:style w:type="table" w:default="1" w:styleId="Vanligtabell">
-    <w:name w:val="Normal Table"/>
-    <w:uiPriority w:val="99"/>
-    <w:semiHidden/>
-    <w:unhideWhenUsed/>
-    <w:tblPr>
-      <w:tblInd w:w="0" w:type="dxa"/>
-      <w:tblCellMar>
-        <w:top w:w="0" w:type="dxa"/>
-        <w:left w:w="108" w:type="dxa"/>
-        <w:bottom w:w="0" w:type="dxa"/>
-        <w:right w:w="108" w:type="dxa"/>
-      </w:tblCellMar>
-    </w:tblPr>
-  </w:style>
-  <w:style w:type="numbering" w:default="1" w:styleId="Ingenliste">
-    <w:name w:val="No List"/>
-    <w:uiPriority w:val="99"/>
-    <w:semiHidden/>
-    <w:unhideWhenUsed/>
   </w:style>
 </w:styles>
 </file>
@@ -10268,7 +9605,7 @@
 </file>
 
 <file path=customXml/itemProps1.xml><?xml version="1.0" encoding="utf-8"?>
-<ds:datastoreItem xmlns:ds="http://schemas.openxmlformats.org/officeDocument/2006/customXml" ds:itemID="{258D843B-CF99-4BCB-BF80-5CA6D03CC19A}">
+<ds:datastoreItem xmlns:ds="http://schemas.openxmlformats.org/officeDocument/2006/customXml" ds:itemID="{E4BEC751-4033-4C09-A04E-8981C5B424A7}">
   <ds:schemaRefs>
     <ds:schemaRef ds:uri="http://schemas.openxmlformats.org/officeDocument/2006/bibliography"/>
   </ds:schemaRefs>

</xml_diff>

<commit_message>
Litt mer fokus på metodeparametre, siden dette kan være forvirrende i starten
</commit_message>
<xml_diff>
--- a/BEKK DotNet Introduksjonskurs Oppgaver.docx
+++ b/BEKK DotNet Introduksjonskurs Oppgaver.docx
@@ -2434,6 +2434,12 @@
         </w:rPr>
         <w:t>g legg til to Controllere; Home og Persons. Legg til en Index-action på hver av Controllerne, som returnerer et View.</w:t>
       </w:r>
+      <w:r>
+        <w:rPr>
+          <w:lang w:val="nb-NO"/>
+        </w:rPr>
+        <w:t xml:space="preserve"> Opprett en link som går fra Home-viewet til Persons-viewet og vice versa.</w:t>
+      </w:r>
     </w:p>
     <w:p>
       <w:pPr>
@@ -2643,71 +2649,98 @@
         <w:rPr>
           <w:rFonts w:ascii="Consolas" w:hAnsi="Consolas" w:cs="Consolas"/>
         </w:rPr>
-        <w:t>Install-Package Microsoft.SqlServer.Compact</w:t>
-      </w:r>
-    </w:p>
-    <w:p>
-      <w:pPr>
-        <w:pStyle w:val="ListParagraph"/>
-        <w:numPr>
-          <w:ilvl w:val="0"/>
-          <w:numId w:val="42"/>
-        </w:numPr>
+        <w:t>Install-Package EntityFramework.SqlServerCompact</w:t>
+      </w:r>
+      <w:r>
+        <w:rPr>
+          <w:rFonts w:ascii="Consolas" w:hAnsi="Consolas" w:cs="Consolas"/>
+        </w:rPr>
+        <w:br/>
+      </w:r>
+    </w:p>
+    <w:p>
+      <w:r>
+        <w:t xml:space="preserve">EntityFramework.SqlServerCompact er avhengig av </w:t>
+      </w:r>
+      <w:r>
+        <w:t>Microsoft.SqlServer.Compact</w:t>
+      </w:r>
+      <w:r>
+        <w:t xml:space="preserve"> og vil automatisk hente og installere denne avhengigheten.</w:t>
+      </w:r>
+    </w:p>
+    <w:p/>
+    <w:p>
+      <w:r>
+        <w:t>Opprett en «App_Data» mappe</w:t>
+      </w:r>
+      <w:r>
+        <w:t xml:space="preserve"> i prosjektet hvis det ikke finnes fra før</w:t>
+      </w:r>
+      <w:r>
+        <w:t>. Dette gjør du ved å høyre-</w:t>
+      </w:r>
+      <w:bookmarkStart w:id="1" w:name="_GoBack"/>
+      <w:bookmarkEnd w:id="1"/>
+      <w:r>
+        <w:t xml:space="preserve">klikke på prosjektet og velge «Add </w:t>
+      </w:r>
+      <w:r>
+        <w:t>– ASP.NET Folder – App Data</w:t>
+      </w:r>
+      <w:r>
+        <w:t>»</w:t>
+      </w:r>
+      <w:r>
+        <w:t xml:space="preserve">. </w:t>
+      </w:r>
+    </w:p>
+    <w:p/>
+    <w:p>
+      <w:r>
+        <w:t>Legg til ny Connection String i Web.Config (nederst, før &lt;/Configuration&gt;):</w:t>
+      </w:r>
+    </w:p>
+    <w:p/>
+    <w:p>
+      <w:pPr>
         <w:autoSpaceDE w:val="0"/>
         <w:autoSpaceDN w:val="0"/>
         <w:adjustRightInd w:val="0"/>
         <w:spacing w:line="240" w:lineRule="auto"/>
         <w:rPr>
           <w:rFonts w:ascii="Consolas" w:hAnsi="Consolas" w:cs="Consolas"/>
+          <w:sz w:val="14"/>
+          <w:szCs w:val="28"/>
         </w:rPr>
       </w:pPr>
       <w:r>
         <w:rPr>
           <w:rFonts w:ascii="Consolas" w:hAnsi="Consolas" w:cs="Consolas"/>
-        </w:rPr>
-        <w:t>Install-Package EntityFramework.SqlServerCompact</w:t>
+          <w:color w:val="4F76AC"/>
+          <w:sz w:val="14"/>
+          <w:szCs w:val="28"/>
+        </w:rPr>
+        <w:t xml:space="preserve">  &lt;</w:t>
       </w:r>
       <w:r>
         <w:rPr>
           <w:rFonts w:ascii="Consolas" w:hAnsi="Consolas" w:cs="Consolas"/>
-        </w:rPr>
-        <w:br/>
-      </w:r>
-    </w:p>
-    <w:p>
-      <w:r>
-        <w:t xml:space="preserve">Opprett en «App_Data» mappe. Dette gjør du ved å høyre klikke på prosjektet og velge «Add </w:t>
-      </w:r>
-      <w:r>
-        <w:t>– ASP.NET Folder – App Data</w:t>
-      </w:r>
-      <w:r>
-        <w:t>»</w:t>
-      </w:r>
-      <w:r>
-        <w:t xml:space="preserve">. </w:t>
-      </w:r>
-    </w:p>
-    <w:p/>
-    <w:p>
-      <w:pPr>
-        <w:rPr>
-          <w:lang w:val="en-US"/>
-        </w:rPr>
-      </w:pPr>
-      <w:r>
-        <w:rPr>
-          <w:lang w:val="en-US"/>
-        </w:rPr>
-        <w:t>Legg til ny Connection String i Web.Config (nederst, før &lt;/Configuration&gt;):</w:t>
-      </w:r>
-    </w:p>
-    <w:p>
-      <w:pPr>
-        <w:rPr>
-          <w:lang w:val="en-US"/>
-        </w:rPr>
-      </w:pPr>
+          <w:color w:val="823125"/>
+          <w:sz w:val="14"/>
+          <w:szCs w:val="28"/>
+        </w:rPr>
+        <w:t>connectionStrings</w:t>
+      </w:r>
+      <w:r>
+        <w:rPr>
+          <w:rFonts w:ascii="Consolas" w:hAnsi="Consolas" w:cs="Consolas"/>
+          <w:color w:val="4F76AC"/>
+          <w:sz w:val="14"/>
+          <w:szCs w:val="28"/>
+        </w:rPr>
+        <w:t>&gt;</w:t>
+      </w:r>
     </w:p>
     <w:p>
       <w:pPr>
@@ -2722,6 +2755,68 @@
           <w:lang w:val="en-US"/>
         </w:rPr>
       </w:pPr>
+      <w:r>
+        <w:rPr>
+          <w:rFonts w:ascii="Consolas" w:hAnsi="Consolas" w:cs="Consolas"/>
+          <w:color w:val="4F76AC"/>
+          <w:sz w:val="14"/>
+          <w:szCs w:val="28"/>
+        </w:rPr>
+        <w:t xml:space="preserve">    &lt;</w:t>
+      </w:r>
+      <w:r>
+        <w:rPr>
+          <w:rFonts w:ascii="Consolas" w:hAnsi="Consolas" w:cs="Consolas"/>
+          <w:color w:val="823125"/>
+          <w:sz w:val="14"/>
+          <w:szCs w:val="28"/>
+        </w:rPr>
+        <w:t>add</w:t>
+      </w:r>
+      <w:r>
+        <w:rPr>
+          <w:rFonts w:ascii="Consolas" w:hAnsi="Consolas" w:cs="Consolas"/>
+          <w:color w:val="4F76AC"/>
+          <w:sz w:val="14"/>
+          <w:szCs w:val="28"/>
+        </w:rPr>
+        <w:t xml:space="preserve"> </w:t>
+      </w:r>
+      <w:r>
+        <w:rPr>
+          <w:rFonts w:ascii="Consolas" w:hAnsi="Consolas" w:cs="Consolas"/>
+          <w:color w:val="D75028"/>
+          <w:sz w:val="14"/>
+          <w:szCs w:val="28"/>
+        </w:rPr>
+        <w:t>name</w:t>
+      </w:r>
+      <w:r>
+        <w:rPr>
+          <w:rFonts w:ascii="Consolas" w:hAnsi="Consolas" w:cs="Consolas"/>
+          <w:color w:val="4F76AC"/>
+          <w:sz w:val="14"/>
+          <w:szCs w:val="28"/>
+        </w:rPr>
+        <w:t>=</w:t>
+      </w:r>
+      <w:r>
+        <w:rPr>
+          <w:rFonts w:ascii="Consolas" w:hAnsi="Consolas" w:cs="Consolas"/>
+          <w:sz w:val="14"/>
+          <w:szCs w:val="28"/>
+        </w:rPr>
+        <w:t>"</w:t>
+      </w:r>
+      <w:r>
+        <w:rPr>
+          <w:rFonts w:ascii="Consolas" w:hAnsi="Consolas" w:cs="Consolas"/>
+          <w:color w:val="4F76AC"/>
+          <w:sz w:val="14"/>
+          <w:szCs w:val="28"/>
+        </w:rPr>
+        <w:t>PersonWeb.Mo</w:t>
+      </w:r>
       <w:r>
         <w:rPr>
           <w:rFonts w:ascii="Consolas" w:hAnsi="Consolas" w:cs="Consolas"/>
@@ -2730,17 +2825,16 @@
           <w:szCs w:val="28"/>
           <w:lang w:val="en-US"/>
         </w:rPr>
-        <w:t xml:space="preserve">  &lt;</w:t>
+        <w:t>del.PersonContext</w:t>
       </w:r>
       <w:r>
         <w:rPr>
           <w:rFonts w:ascii="Consolas" w:hAnsi="Consolas" w:cs="Consolas"/>
-          <w:color w:val="823125"/>
           <w:sz w:val="14"/>
           <w:szCs w:val="28"/>
           <w:lang w:val="en-US"/>
         </w:rPr>
-        <w:t>connectionStrings</w:t>
+        <w:t>"</w:t>
       </w:r>
       <w:r>
         <w:rPr>
@@ -2750,22 +2844,8 @@
           <w:szCs w:val="28"/>
           <w:lang w:val="en-US"/>
         </w:rPr>
-        <w:t>&gt;</w:t>
-      </w:r>
-    </w:p>
-    <w:p>
-      <w:pPr>
-        <w:autoSpaceDE w:val="0"/>
-        <w:autoSpaceDN w:val="0"/>
-        <w:adjustRightInd w:val="0"/>
-        <w:spacing w:line="240" w:lineRule="auto"/>
-        <w:rPr>
-          <w:rFonts w:ascii="Consolas" w:hAnsi="Consolas" w:cs="Consolas"/>
-          <w:sz w:val="14"/>
-          <w:szCs w:val="28"/>
-          <w:lang w:val="en-US"/>
-        </w:rPr>
-      </w:pPr>
+        <w:t xml:space="preserve"> </w:t>
+      </w:r>
       <w:r>
         <w:rPr>
           <w:rFonts w:ascii="Consolas" w:hAnsi="Consolas" w:cs="Consolas"/>
@@ -2774,17 +2854,18 @@
           <w:szCs w:val="28"/>
           <w:lang w:val="en-US"/>
         </w:rPr>
-        <w:t xml:space="preserve">    &lt;</w:t>
+        <w:br/>
+        <w:t xml:space="preserve">         </w:t>
       </w:r>
       <w:r>
         <w:rPr>
           <w:rFonts w:ascii="Consolas" w:hAnsi="Consolas" w:cs="Consolas"/>
-          <w:color w:val="823125"/>
+          <w:color w:val="D75028"/>
           <w:sz w:val="14"/>
           <w:szCs w:val="28"/>
           <w:lang w:val="en-US"/>
         </w:rPr>
-        <w:t>add</w:t>
+        <w:t>connectionString</w:t>
       </w:r>
       <w:r>
         <w:rPr>
@@ -2794,7 +2875,46 @@
           <w:szCs w:val="28"/>
           <w:lang w:val="en-US"/>
         </w:rPr>
-        <w:t xml:space="preserve"> </w:t>
+        <w:t>=</w:t>
+      </w:r>
+      <w:r>
+        <w:rPr>
+          <w:rFonts w:ascii="Consolas" w:hAnsi="Consolas" w:cs="Consolas"/>
+          <w:sz w:val="14"/>
+          <w:szCs w:val="28"/>
+          <w:lang w:val="en-US"/>
+        </w:rPr>
+        <w:t>"</w:t>
+      </w:r>
+      <w:r>
+        <w:rPr>
+          <w:rFonts w:ascii="Consolas" w:hAnsi="Consolas" w:cs="Consolas"/>
+          <w:color w:val="4F76AC"/>
+          <w:sz w:val="14"/>
+          <w:szCs w:val="28"/>
+          <w:lang w:val="en-US"/>
+        </w:rPr>
+        <w:t>Data Source=|DataDirectory|PersonWeb.sdf</w:t>
+      </w:r>
+      <w:r>
+        <w:rPr>
+          <w:rFonts w:ascii="Consolas" w:hAnsi="Consolas" w:cs="Consolas"/>
+          <w:sz w:val="14"/>
+          <w:szCs w:val="28"/>
+          <w:lang w:val="en-US"/>
+        </w:rPr>
+        <w:t>"</w:t>
+      </w:r>
+      <w:r>
+        <w:rPr>
+          <w:rFonts w:ascii="Consolas" w:hAnsi="Consolas" w:cs="Consolas"/>
+          <w:color w:val="4F76AC"/>
+          <w:sz w:val="14"/>
+          <w:szCs w:val="28"/>
+          <w:lang w:val="en-US"/>
+        </w:rPr>
+        <w:br/>
+        <w:t xml:space="preserve">         </w:t>
       </w:r>
       <w:r>
         <w:rPr>
@@ -2804,7 +2924,7 @@
           <w:szCs w:val="28"/>
           <w:lang w:val="en-US"/>
         </w:rPr>
-        <w:t>name</w:t>
+        <w:t>providerName</w:t>
       </w:r>
       <w:r>
         <w:rPr>
@@ -2833,7 +2953,7 @@
           <w:szCs w:val="28"/>
           <w:lang w:val="en-US"/>
         </w:rPr>
-        <w:t>PersonWeb.Model.PersonContext</w:t>
+        <w:t>System.Data.SqlServerCe.4.0</w:t>
       </w:r>
       <w:r>
         <w:rPr>
@@ -2852,8 +2972,22 @@
           <w:szCs w:val="28"/>
           <w:lang w:val="en-US"/>
         </w:rPr>
-        <w:t xml:space="preserve"> </w:t>
-      </w:r>
+        <w:t xml:space="preserve"> /&gt;</w:t>
+      </w:r>
+    </w:p>
+    <w:p>
+      <w:pPr>
+        <w:autoSpaceDE w:val="0"/>
+        <w:autoSpaceDN w:val="0"/>
+        <w:adjustRightInd w:val="0"/>
+        <w:spacing w:line="240" w:lineRule="auto"/>
+        <w:rPr>
+          <w:rFonts w:ascii="Consolas" w:hAnsi="Consolas" w:cs="Consolas"/>
+          <w:color w:val="4F76AC"/>
+          <w:sz w:val="14"/>
+          <w:szCs w:val="28"/>
+        </w:rPr>
+      </w:pPr>
       <w:r>
         <w:rPr>
           <w:rFonts w:ascii="Consolas" w:hAnsi="Consolas" w:cs="Consolas"/>
@@ -2862,18 +2996,7 @@
           <w:szCs w:val="28"/>
           <w:lang w:val="en-US"/>
         </w:rPr>
-        <w:br/>
-        <w:t xml:space="preserve">         </w:t>
-      </w:r>
-      <w:r>
-        <w:rPr>
-          <w:rFonts w:ascii="Consolas" w:hAnsi="Consolas" w:cs="Consolas"/>
-          <w:color w:val="D75028"/>
-          <w:sz w:val="14"/>
-          <w:szCs w:val="28"/>
-          <w:lang w:val="en-US"/>
-        </w:rPr>
-        <w:t>connectionString</w:t>
+        <w:t xml:space="preserve">  </w:t>
       </w:r>
       <w:r>
         <w:rPr>
@@ -2881,18 +3004,17 @@
           <w:color w:val="4F76AC"/>
           <w:sz w:val="14"/>
           <w:szCs w:val="28"/>
-          <w:lang w:val="en-US"/>
-        </w:rPr>
-        <w:t>=</w:t>
+        </w:rPr>
+        <w:t>&lt;/</w:t>
       </w:r>
       <w:r>
         <w:rPr>
           <w:rFonts w:ascii="Consolas" w:hAnsi="Consolas" w:cs="Consolas"/>
+          <w:color w:val="823125"/>
           <w:sz w:val="14"/>
           <w:szCs w:val="28"/>
-          <w:lang w:val="en-US"/>
-        </w:rPr>
-        <w:t>"</w:t>
+        </w:rPr>
+        <w:t>connectionStrings</w:t>
       </w:r>
       <w:r>
         <w:rPr>
@@ -2900,162 +3022,23 @@
           <w:color w:val="4F76AC"/>
           <w:sz w:val="14"/>
           <w:szCs w:val="28"/>
-          <w:lang w:val="en-US"/>
-        </w:rPr>
-        <w:t>Data Source=|DataDirectory|PersonWeb.sdf</w:t>
-      </w:r>
-      <w:r>
-        <w:rPr>
-          <w:rFonts w:ascii="Consolas" w:hAnsi="Consolas" w:cs="Consolas"/>
-          <w:sz w:val="14"/>
-          <w:szCs w:val="28"/>
-          <w:lang w:val="en-US"/>
-        </w:rPr>
-        <w:t>"</w:t>
-      </w:r>
-      <w:r>
+        </w:rPr>
+        <w:t>&gt;</w:t>
+      </w:r>
+    </w:p>
+    <w:p>
+      <w:pPr>
+        <w:autoSpaceDE w:val="0"/>
+        <w:autoSpaceDN w:val="0"/>
+        <w:adjustRightInd w:val="0"/>
+        <w:spacing w:line="240" w:lineRule="auto"/>
         <w:rPr>
           <w:rFonts w:ascii="Consolas" w:hAnsi="Consolas" w:cs="Consolas"/>
           <w:color w:val="4F76AC"/>
           <w:sz w:val="14"/>
           <w:szCs w:val="28"/>
-          <w:lang w:val="en-US"/>
-        </w:rPr>
-        <w:br/>
-        <w:t xml:space="preserve">         </w:t>
-      </w:r>
-      <w:r>
-        <w:rPr>
-          <w:rFonts w:ascii="Consolas" w:hAnsi="Consolas" w:cs="Consolas"/>
-          <w:color w:val="D75028"/>
-          <w:sz w:val="14"/>
-          <w:szCs w:val="28"/>
-          <w:lang w:val="en-US"/>
-        </w:rPr>
-        <w:t>providerName</w:t>
-      </w:r>
-      <w:r>
-        <w:rPr>
-          <w:rFonts w:ascii="Consolas" w:hAnsi="Consolas" w:cs="Consolas"/>
-          <w:color w:val="4F76AC"/>
-          <w:sz w:val="14"/>
-          <w:szCs w:val="28"/>
-          <w:lang w:val="en-US"/>
-        </w:rPr>
-        <w:t>=</w:t>
-      </w:r>
-      <w:r>
-        <w:rPr>
-          <w:rFonts w:ascii="Consolas" w:hAnsi="Consolas" w:cs="Consolas"/>
-          <w:sz w:val="14"/>
-          <w:szCs w:val="28"/>
-          <w:lang w:val="en-US"/>
-        </w:rPr>
-        <w:t>"</w:t>
-      </w:r>
-      <w:r>
-        <w:rPr>
-          <w:rFonts w:ascii="Consolas" w:hAnsi="Consolas" w:cs="Consolas"/>
-          <w:color w:val="4F76AC"/>
-          <w:sz w:val="14"/>
-          <w:szCs w:val="28"/>
-          <w:lang w:val="en-US"/>
-        </w:rPr>
-        <w:t>System.Data.SqlServerCe.4.0</w:t>
-      </w:r>
-      <w:r>
-        <w:rPr>
-          <w:rFonts w:ascii="Consolas" w:hAnsi="Consolas" w:cs="Consolas"/>
-          <w:sz w:val="14"/>
-          <w:szCs w:val="28"/>
-          <w:lang w:val="en-US"/>
-        </w:rPr>
-        <w:t>"</w:t>
-      </w:r>
-      <w:r>
-        <w:rPr>
-          <w:rFonts w:ascii="Consolas" w:hAnsi="Consolas" w:cs="Consolas"/>
-          <w:color w:val="4F76AC"/>
-          <w:sz w:val="14"/>
-          <w:szCs w:val="28"/>
-          <w:lang w:val="en-US"/>
-        </w:rPr>
-        <w:t xml:space="preserve"> /&gt;</w:t>
-      </w:r>
-    </w:p>
-    <w:p>
-      <w:pPr>
-        <w:autoSpaceDE w:val="0"/>
-        <w:autoSpaceDN w:val="0"/>
-        <w:adjustRightInd w:val="0"/>
-        <w:spacing w:line="240" w:lineRule="auto"/>
-        <w:rPr>
-          <w:rFonts w:ascii="Consolas" w:hAnsi="Consolas" w:cs="Consolas"/>
-          <w:color w:val="4F76AC"/>
-          <w:sz w:val="14"/>
-          <w:szCs w:val="28"/>
-        </w:rPr>
-      </w:pPr>
-      <w:r>
-        <w:rPr>
-          <w:rFonts w:ascii="Consolas" w:hAnsi="Consolas" w:cs="Consolas"/>
-          <w:color w:val="4F76AC"/>
-          <w:sz w:val="14"/>
-          <w:szCs w:val="28"/>
-          <w:lang w:val="en-US"/>
-        </w:rPr>
-        <w:t xml:space="preserve">  </w:t>
-      </w:r>
-      <w:r>
-        <w:rPr>
-          <w:rFonts w:ascii="Consolas" w:hAnsi="Consolas" w:cs="Consolas"/>
-          <w:color w:val="4F76AC"/>
-          <w:sz w:val="14"/>
-          <w:szCs w:val="28"/>
-        </w:rPr>
-        <w:t>&lt;/</w:t>
-      </w:r>
-      <w:r>
-        <w:rPr>
-          <w:rFonts w:ascii="Consolas" w:hAnsi="Consolas" w:cs="Consolas"/>
-          <w:color w:val="823125"/>
-          <w:sz w:val="14"/>
-          <w:szCs w:val="28"/>
-        </w:rPr>
-        <w:t>connectionStrings</w:t>
-      </w:r>
-      <w:r>
-        <w:rPr>
-          <w:rFonts w:ascii="Consolas" w:hAnsi="Consolas" w:cs="Consolas"/>
-          <w:color w:val="4F76AC"/>
-          <w:sz w:val="14"/>
-          <w:szCs w:val="28"/>
-        </w:rPr>
-        <w:t>&gt;</w:t>
-      </w:r>
-    </w:p>
-    <w:p>
-      <w:pPr>
-        <w:autoSpaceDE w:val="0"/>
-        <w:autoSpaceDN w:val="0"/>
-        <w:adjustRightInd w:val="0"/>
-        <w:spacing w:line="240" w:lineRule="auto"/>
-        <w:rPr>
-          <w:rFonts w:ascii="Consolas" w:hAnsi="Consolas" w:cs="Consolas"/>
-          <w:color w:val="4F76AC"/>
-          <w:sz w:val="14"/>
-          <w:szCs w:val="28"/>
-        </w:rPr>
-      </w:pPr>
-    </w:p>
-    <w:p>
-      <w:pPr>
-        <w:spacing w:before="200" w:after="100"/>
-        <w:ind w:left="1701" w:hanging="567"/>
-      </w:pPr>
-      <w:r>
-        <w:br w:type="page"/>
-      </w:r>
+        </w:rPr>
+      </w:pPr>
     </w:p>
     <w:p>
       <w:pPr>
@@ -3068,8 +3051,25 @@
         <w:rPr>
           <w:lang w:val="nb-NO"/>
         </w:rPr>
-        <w:lastRenderedPageBreak/>
-        <w:t>Du må og lage en DbContext klasse i Model-mappen.</w:t>
+        <w:t>Du må og</w:t>
+      </w:r>
+      <w:r>
+        <w:rPr>
+          <w:lang w:val="nb-NO"/>
+        </w:rPr>
+        <w:t>så</w:t>
+      </w:r>
+      <w:r>
+        <w:rPr>
+          <w:lang w:val="nb-NO"/>
+        </w:rPr>
+        <w:t xml:space="preserve"> lage en DbContext-</w:t>
+      </w:r>
+      <w:r>
+        <w:rPr>
+          <w:lang w:val="nb-NO"/>
+        </w:rPr>
+        <w:t>klasse i Model-mappen.</w:t>
       </w:r>
     </w:p>
     <w:p>
@@ -3093,6 +3093,7 @@
           <w:szCs w:val="28"/>
           <w:lang w:val="en-US"/>
         </w:rPr>
+        <w:lastRenderedPageBreak/>
         <w:t>public</w:t>
       </w:r>
       <w:r>
@@ -3829,8 +3830,6 @@
         </w:rPr>
         <w:t>ikt over alle kundene som JSON.</w:t>
       </w:r>
-      <w:bookmarkStart w:id="1" w:name="_GoBack"/>
-      <w:bookmarkEnd w:id="1"/>
     </w:p>
     <w:sectPr>
       <w:headerReference w:type="default" r:id="rId8"/>
@@ -9605,7 +9604,7 @@
 </file>
 
 <file path=customXml/itemProps1.xml><?xml version="1.0" encoding="utf-8"?>
-<ds:datastoreItem xmlns:ds="http://schemas.openxmlformats.org/officeDocument/2006/customXml" ds:itemID="{E4BEC751-4033-4C09-A04E-8981C5B424A7}">
+<ds:datastoreItem xmlns:ds="http://schemas.openxmlformats.org/officeDocument/2006/customXml" ds:itemID="{E7C09087-C09E-4F91-BE68-D9A7FBA7CFAF}">
   <ds:schemaRefs>
     <ds:schemaRef ds:uri="http://schemas.openxmlformats.org/officeDocument/2006/bibliography"/>
   </ds:schemaRefs>

</xml_diff>

<commit_message>
Oppdatert oppgaver og slides
</commit_message>
<xml_diff>
--- a/BEKK DotNet Introduksjonskurs Oppgaver.docx
+++ b/BEKK DotNet Introduksjonskurs Oppgaver.docx
@@ -55,7 +55,29 @@
         <w:rPr>
           <w:lang w:val="nb-NO"/>
         </w:rPr>
-        <w:t xml:space="preserve">Lag en ’Hello World’ </w:t>
+        <w:t xml:space="preserve">Lag </w:t>
+      </w:r>
+      <w:proofErr w:type="gramStart"/>
+      <w:r>
+        <w:rPr>
+          <w:lang w:val="nb-NO"/>
+        </w:rPr>
+        <w:t>en ’</w:t>
+      </w:r>
+      <w:proofErr w:type="spellStart"/>
+      <w:r>
+        <w:rPr>
+          <w:lang w:val="nb-NO"/>
+        </w:rPr>
+        <w:t>Hello</w:t>
+      </w:r>
+      <w:proofErr w:type="spellEnd"/>
+      <w:proofErr w:type="gramEnd"/>
+      <w:r>
+        <w:rPr>
+          <w:lang w:val="nb-NO"/>
+        </w:rPr>
+        <w:t xml:space="preserve"> World’ </w:t>
       </w:r>
       <w:r>
         <w:rPr>
@@ -196,6 +218,7 @@
         </w:rPr>
         <w:t xml:space="preserve">med </w:t>
       </w:r>
+      <w:proofErr w:type="spellStart"/>
       <w:r>
         <w:rPr>
           <w:lang w:val="nb-NO"/>
@@ -208,6 +231,7 @@
         </w:rPr>
         <w:t>ies</w:t>
       </w:r>
+      <w:proofErr w:type="spellEnd"/>
       <w:r>
         <w:rPr>
           <w:lang w:val="nb-NO"/>
@@ -218,7 +242,21 @@
         <w:rPr>
           <w:lang w:val="nb-NO"/>
         </w:rPr>
-        <w:t xml:space="preserve"> Husk at klassen må overskrive ToString metoden.</w:t>
+        <w:t xml:space="preserve"> Husk at klassen må overskrive </w:t>
+      </w:r>
+      <w:proofErr w:type="spellStart"/>
+      <w:r>
+        <w:rPr>
+          <w:lang w:val="nb-NO"/>
+        </w:rPr>
+        <w:t>ToString</w:t>
+      </w:r>
+      <w:proofErr w:type="spellEnd"/>
+      <w:r>
+        <w:rPr>
+          <w:lang w:val="nb-NO"/>
+        </w:rPr>
+        <w:t xml:space="preserve"> metoden.</w:t>
       </w:r>
     </w:p>
     <w:p>
@@ -267,31 +305,143 @@
         <w:rPr>
           <w:lang w:val="nb-NO"/>
         </w:rPr>
-        <w:t xml:space="preserve"> til konsollet (Console.WriteLine())</w:t>
-      </w:r>
-      <w:r>
-        <w:rPr>
-          <w:lang w:val="nb-NO"/>
-        </w:rPr>
-        <w:t xml:space="preserve">. Metoden skal logge ett eller flere utsagn om gangen. Hvert utsagn skal prefikses med personens navn. </w:t>
-      </w:r>
-      <w:r>
-        <w:rPr>
-          <w:lang w:val="nb-NO"/>
-        </w:rPr>
-        <w:t xml:space="preserve"> ( </w:t>
-      </w:r>
-      <w:r>
-        <w:rPr>
-          <w:lang w:val="nb-NO"/>
-        </w:rPr>
-        <w:t>Bonuspoeng til de som klarer å legge til et default utsagn</w:t>
-      </w:r>
-      <w:r>
-        <w:rPr>
-          <w:lang w:val="nb-NO"/>
-        </w:rPr>
-        <w:t xml:space="preserve">: ”Blah blah blah..” </w:t>
+        <w:t xml:space="preserve"> til </w:t>
+      </w:r>
+      <w:proofErr w:type="spellStart"/>
+      <w:r>
+        <w:rPr>
+          <w:lang w:val="nb-NO"/>
+        </w:rPr>
+        <w:t>konsollet</w:t>
+      </w:r>
+      <w:proofErr w:type="spellEnd"/>
+      <w:r>
+        <w:rPr>
+          <w:lang w:val="nb-NO"/>
+        </w:rPr>
+        <w:t xml:space="preserve"> (</w:t>
+      </w:r>
+      <w:proofErr w:type="spellStart"/>
+      <w:r>
+        <w:rPr>
+          <w:lang w:val="nb-NO"/>
+        </w:rPr>
+        <w:t>Console.WriteLine</w:t>
+      </w:r>
+      <w:proofErr w:type="spellEnd"/>
+      <w:r>
+        <w:rPr>
+          <w:lang w:val="nb-NO"/>
+        </w:rPr>
+        <w:t>())</w:t>
+      </w:r>
+      <w:r>
+        <w:rPr>
+          <w:lang w:val="nb-NO"/>
+        </w:rPr>
+        <w:t xml:space="preserve">. Metoden skal logge ett eller flere utsagn om gangen. Hvert utsagn skal </w:t>
+      </w:r>
+      <w:proofErr w:type="spellStart"/>
+      <w:r>
+        <w:rPr>
+          <w:lang w:val="nb-NO"/>
+        </w:rPr>
+        <w:t>prefikses</w:t>
+      </w:r>
+      <w:proofErr w:type="spellEnd"/>
+      <w:r>
+        <w:rPr>
+          <w:lang w:val="nb-NO"/>
+        </w:rPr>
+        <w:t xml:space="preserve"> med personens navn. </w:t>
+      </w:r>
+      <w:r>
+        <w:rPr>
+          <w:lang w:val="nb-NO"/>
+        </w:rPr>
+        <w:t xml:space="preserve"> </w:t>
+      </w:r>
+      <w:proofErr w:type="gramStart"/>
+      <w:r>
+        <w:rPr>
+          <w:lang w:val="nb-NO"/>
+        </w:rPr>
+        <w:t xml:space="preserve">( </w:t>
+      </w:r>
+      <w:r>
+        <w:rPr>
+          <w:lang w:val="nb-NO"/>
+        </w:rPr>
+        <w:t>Bonuspoeng</w:t>
+      </w:r>
+      <w:proofErr w:type="gramEnd"/>
+      <w:r>
+        <w:rPr>
+          <w:lang w:val="nb-NO"/>
+        </w:rPr>
+        <w:t xml:space="preserve"> til de som klarer å legge til et </w:t>
+      </w:r>
+      <w:proofErr w:type="spellStart"/>
+      <w:r>
+        <w:rPr>
+          <w:lang w:val="nb-NO"/>
+        </w:rPr>
+        <w:t>default</w:t>
+      </w:r>
+      <w:proofErr w:type="spellEnd"/>
+      <w:r>
+        <w:rPr>
+          <w:lang w:val="nb-NO"/>
+        </w:rPr>
+        <w:t xml:space="preserve"> utsagn</w:t>
+      </w:r>
+      <w:r>
+        <w:rPr>
+          <w:lang w:val="nb-NO"/>
+        </w:rPr>
+        <w:t>: ”</w:t>
+      </w:r>
+      <w:proofErr w:type="spellStart"/>
+      <w:r>
+        <w:rPr>
+          <w:lang w:val="nb-NO"/>
+        </w:rPr>
+        <w:t>Blah</w:t>
+      </w:r>
+      <w:proofErr w:type="spellEnd"/>
+      <w:r>
+        <w:rPr>
+          <w:lang w:val="nb-NO"/>
+        </w:rPr>
+        <w:t xml:space="preserve"> </w:t>
+      </w:r>
+      <w:proofErr w:type="spellStart"/>
+      <w:r>
+        <w:rPr>
+          <w:lang w:val="nb-NO"/>
+        </w:rPr>
+        <w:t>blah</w:t>
+      </w:r>
+      <w:proofErr w:type="spellEnd"/>
+      <w:r>
+        <w:rPr>
+          <w:lang w:val="nb-NO"/>
+        </w:rPr>
+        <w:t xml:space="preserve"> </w:t>
+      </w:r>
+      <w:proofErr w:type="spellStart"/>
+      <w:r>
+        <w:rPr>
+          <w:lang w:val="nb-NO"/>
+        </w:rPr>
+        <w:t>blah</w:t>
+      </w:r>
+      <w:proofErr w:type="spellEnd"/>
+      <w:r>
+        <w:rPr>
+          <w:lang w:val="nb-NO"/>
+        </w:rPr>
+        <w:t xml:space="preserve">..” </w:t>
       </w:r>
       <w:r>
         <w:t>)</w:t>
@@ -301,8 +451,13 @@
       <w:pPr>
         <w:pStyle w:val="Body"/>
       </w:pPr>
-      <w:r>
-        <w:t>Eksempellogg:</w:t>
+      <w:proofErr w:type="spellStart"/>
+      <w:r>
+        <w:t>Eksempellogg</w:t>
+      </w:r>
+      <w:proofErr w:type="spellEnd"/>
+      <w:r>
+        <w:t>:</w:t>
       </w:r>
     </w:p>
     <w:tbl>
@@ -338,35 +493,46 @@
               <w:rPr>
                 <w:lang w:val="nb-NO"/>
               </w:rPr>
-              <w:t>Starter loggen…</w:t>
+              <w:t xml:space="preserve">Starter </w:t>
+            </w:r>
+            <w:proofErr w:type="gramStart"/>
+            <w:r>
+              <w:rPr>
+                <w:lang w:val="nb-NO"/>
+              </w:rPr>
+              <w:t>loggen…</w:t>
+            </w:r>
+            <w:proofErr w:type="gramEnd"/>
+          </w:p>
+          <w:p>
+            <w:pPr>
+              <w:pStyle w:val="Body"/>
+            </w:pPr>
+            <w:r>
+              <w:t>Kanye</w:t>
+            </w:r>
+            <w:r>
+              <w:t>: “</w:t>
+            </w:r>
+            <w:r>
+              <w:t>I feel like I'm too busy writing history to read it.</w:t>
+            </w:r>
+            <w:r>
+              <w:t>”</w:t>
             </w:r>
           </w:p>
           <w:p>
             <w:pPr>
               <w:pStyle w:val="Body"/>
-              <w:rPr>
-                <w:lang w:val="nb-NO"/>
-              </w:rPr>
             </w:pPr>
             <w:r>
-              <w:rPr>
-                <w:lang w:val="nb-NO"/>
-              </w:rPr>
-              <w:t>KongenDin: “min karse vokser fortere enn Sonja sin!! YESSSS!!!!!”</w:t>
+              <w:t>Kanye</w:t>
             </w:r>
-          </w:p>
-          <w:p>
-            <w:pPr>
-              <w:pStyle w:val="Body"/>
-              <w:rPr>
-                <w:lang w:val="nb-NO"/>
-              </w:rPr>
-            </w:pPr>
             <w:r>
-              <w:rPr>
-                <w:lang w:val="nb-NO"/>
-              </w:rPr>
-              <w:t>KongenDin: “spilte vri åtter og vridde akkurat med en knekt. Han der lille marius er ikke så veldig observant.”</w:t>
+              <w:t>: “</w:t>
+            </w:r>
+            <w:r>
+              <w:t>I don't even listen to rap. My apartment is too nice to listen to rap in.</w:t>
             </w:r>
           </w:p>
         </w:tc>
@@ -375,9 +541,6 @@
     <w:p>
       <w:pPr>
         <w:pStyle w:val="Body"/>
-        <w:rPr>
-          <w:lang w:val="nb-NO"/>
-        </w:rPr>
       </w:pPr>
     </w:p>
     <w:p>
@@ -389,6 +552,7 @@
           <w:bCs/>
           <w:sz w:val="26"/>
           <w:szCs w:val="26"/>
+          <w:lang w:val="en-US"/>
         </w:rPr>
       </w:pPr>
     </w:p>
@@ -401,9 +565,13 @@
           <w:bCs/>
           <w:sz w:val="26"/>
           <w:szCs w:val="26"/>
-        </w:rPr>
-      </w:pPr>
-      <w:r>
+          <w:lang w:val="en-US"/>
+        </w:rPr>
+      </w:pPr>
+      <w:r>
+        <w:rPr>
+          <w:lang w:val="en-US"/>
+        </w:rPr>
         <w:br w:type="page"/>
       </w:r>
     </w:p>
@@ -419,11 +587,16 @@
         <w:t>4</w:t>
       </w:r>
       <w:r>
-        <w:t xml:space="preserve"> – E</w:t>
+        <w:t xml:space="preserve"> – </w:t>
+      </w:r>
+      <w:proofErr w:type="spellStart"/>
+      <w:r>
+        <w:t>E</w:t>
       </w:r>
       <w:r>
         <w:t>nums</w:t>
       </w:r>
+      <w:proofErr w:type="spellEnd"/>
     </w:p>
     <w:p>
       <w:pPr>
@@ -448,8 +621,16 @@
         <w:rPr>
           <w:lang w:val="nb-NO"/>
         </w:rPr>
-        <w:t>pgaven med å lage en enum</w:t>
-      </w:r>
+        <w:t xml:space="preserve">pgaven med å lage en </w:t>
+      </w:r>
+      <w:proofErr w:type="spellStart"/>
+      <w:r>
+        <w:rPr>
+          <w:lang w:val="nb-NO"/>
+        </w:rPr>
+        <w:t>enum</w:t>
+      </w:r>
+      <w:proofErr w:type="spellEnd"/>
       <w:r>
         <w:rPr>
           <w:lang w:val="nb-NO"/>
@@ -474,7 +655,21 @@
         <w:rPr>
           <w:lang w:val="nb-NO"/>
         </w:rPr>
-        <w:t>Opprett en property på personobjektet som kan lagre en persons oppførsel.</w:t>
+        <w:t xml:space="preserve">Opprett en </w:t>
+      </w:r>
+      <w:proofErr w:type="spellStart"/>
+      <w:r>
+        <w:rPr>
+          <w:lang w:val="nb-NO"/>
+        </w:rPr>
+        <w:t>property</w:t>
+      </w:r>
+      <w:proofErr w:type="spellEnd"/>
+      <w:r>
+        <w:rPr>
+          <w:lang w:val="nb-NO"/>
+        </w:rPr>
+        <w:t xml:space="preserve"> på personobjektet som kan lagre en persons oppførsel.</w:t>
       </w:r>
     </w:p>
     <w:p>
@@ -505,13 +700,56 @@
         <w:rPr>
           <w:lang w:val="nb-NO"/>
         </w:rPr>
-        <w:t>Benytt object initializers til å opprette en array</w:t>
-      </w:r>
-      <w:r>
-        <w:rPr>
-          <w:lang w:val="nb-NO"/>
-        </w:rPr>
-        <w:t xml:space="preserve"> med  </w:t>
+        <w:t xml:space="preserve">Benytt </w:t>
+      </w:r>
+      <w:proofErr w:type="spellStart"/>
+      <w:r>
+        <w:rPr>
+          <w:lang w:val="nb-NO"/>
+        </w:rPr>
+        <w:t>object</w:t>
+      </w:r>
+      <w:proofErr w:type="spellEnd"/>
+      <w:r>
+        <w:rPr>
+          <w:lang w:val="nb-NO"/>
+        </w:rPr>
+        <w:t xml:space="preserve"> </w:t>
+      </w:r>
+      <w:proofErr w:type="spellStart"/>
+      <w:r>
+        <w:rPr>
+          <w:lang w:val="nb-NO"/>
+        </w:rPr>
+        <w:t>initializers</w:t>
+      </w:r>
+      <w:proofErr w:type="spellEnd"/>
+      <w:r>
+        <w:rPr>
+          <w:lang w:val="nb-NO"/>
+        </w:rPr>
+        <w:t xml:space="preserve"> til å opprette en </w:t>
+      </w:r>
+      <w:proofErr w:type="spellStart"/>
+      <w:r>
+        <w:rPr>
+          <w:lang w:val="nb-NO"/>
+        </w:rPr>
+        <w:t>array</w:t>
+      </w:r>
+      <w:proofErr w:type="spellEnd"/>
+      <w:r>
+        <w:rPr>
+          <w:lang w:val="nb-NO"/>
+        </w:rPr>
+        <w:t xml:space="preserve"> </w:t>
+      </w:r>
+      <w:proofErr w:type="gramStart"/>
+      <w:r>
+        <w:rPr>
+          <w:lang w:val="nb-NO"/>
+        </w:rPr>
+        <w:t xml:space="preserve">med  </w:t>
       </w:r>
       <w:r>
         <w:rPr>
@@ -519,6 +757,7 @@
         </w:rPr>
         <w:t>personer</w:t>
       </w:r>
+      <w:proofErr w:type="gramEnd"/>
       <w:r>
         <w:rPr>
           <w:lang w:val="nb-NO"/>
@@ -704,8 +943,16 @@
               <w:rPr>
                 <w:lang w:val="nb-NO"/>
               </w:rPr>
-              <w:t>Patrick Bateman</w:t>
+              <w:t xml:space="preserve">Patrick </w:t>
             </w:r>
+            <w:proofErr w:type="spellStart"/>
+            <w:r>
+              <w:rPr>
+                <w:lang w:val="nb-NO"/>
+              </w:rPr>
+              <w:t>Bateman</w:t>
+            </w:r>
+            <w:proofErr w:type="spellEnd"/>
           </w:p>
         </w:tc>
         <w:tc>
@@ -835,12 +1082,14 @@
                 <w:lang w:val="nb-NO"/>
               </w:rPr>
             </w:pPr>
+            <w:proofErr w:type="spellStart"/>
             <w:r>
               <w:rPr>
                 <w:lang w:val="nb-NO"/>
               </w:rPr>
               <w:t>Mystique</w:t>
             </w:r>
+            <w:proofErr w:type="spellEnd"/>
           </w:p>
         </w:tc>
         <w:tc>
@@ -970,11 +1219,19 @@
                 <w:lang w:val="nb-NO"/>
               </w:rPr>
             </w:pPr>
+            <w:proofErr w:type="spellStart"/>
             <w:r>
               <w:rPr>
                 <w:lang w:val="nb-NO"/>
               </w:rPr>
-              <w:t>Two Face</w:t>
+              <w:t>Two</w:t>
+            </w:r>
+            <w:proofErr w:type="spellEnd"/>
+            <w:r>
+              <w:rPr>
+                <w:lang w:val="nb-NO"/>
+              </w:rPr>
+              <w:t xml:space="preserve"> Face</w:t>
             </w:r>
           </w:p>
         </w:tc>
@@ -1010,9 +1267,11 @@
               <w:jc w:val="center"/>
               <w:cnfStyle w:val="000000100000" w:firstRow="0" w:lastRow="0" w:firstColumn="0" w:lastColumn="0" w:oddVBand="0" w:evenVBand="0" w:oddHBand="1" w:evenHBand="0" w:firstRowFirstColumn="0" w:firstRowLastColumn="0" w:lastRowFirstColumn="0" w:lastRowLastColumn="0"/>
             </w:pPr>
+            <w:proofErr w:type="spellStart"/>
             <w:r>
               <w:t>Brun</w:t>
             </w:r>
+            <w:proofErr w:type="spellEnd"/>
           </w:p>
         </w:tc>
         <w:tc>
@@ -1237,12 +1496,14 @@
                 <w:lang w:val="nb-NO"/>
               </w:rPr>
             </w:pPr>
+            <w:proofErr w:type="spellStart"/>
             <w:r>
               <w:rPr>
                 <w:lang w:val="nb-NO"/>
               </w:rPr>
               <w:t>Orochimaru</w:t>
             </w:r>
+            <w:proofErr w:type="spellEnd"/>
           </w:p>
         </w:tc>
         <w:tc>
@@ -1513,9 +1774,11 @@
               <w:pStyle w:val="Body"/>
               <w:jc w:val="center"/>
             </w:pPr>
+            <w:proofErr w:type="spellStart"/>
             <w:r>
               <w:t>KongenDin</w:t>
             </w:r>
+            <w:proofErr w:type="spellEnd"/>
           </w:p>
         </w:tc>
         <w:tc>
@@ -1669,7 +1932,15 @@
     </w:p>
     <w:p>
       <w:r>
-        <w:t>Iterer igjennom personene i registeret og kall ToString metoden på hvert personobjekt.</w:t>
+        <w:t xml:space="preserve">Iterer igjennom personene i registeret og kall </w:t>
+      </w:r>
+      <w:proofErr w:type="spellStart"/>
+      <w:r>
+        <w:t>ToString</w:t>
+      </w:r>
+      <w:proofErr w:type="spellEnd"/>
+      <w:r>
+        <w:t xml:space="preserve"> metoden på hvert personobjekt.</w:t>
       </w:r>
     </w:p>
     <w:p>
@@ -1852,6 +2123,7 @@
           <w:lang w:val="nb-NO"/>
         </w:rPr>
       </w:pPr>
+      <w:proofErr w:type="spellStart"/>
       <w:r>
         <w:rPr>
           <w:rStyle w:val="SubtleEmphasis"/>
@@ -1859,6 +2131,7 @@
         </w:rPr>
         <w:t>Eeevil</w:t>
       </w:r>
+      <w:proofErr w:type="spellEnd"/>
       <w:r>
         <w:rPr>
           <w:rStyle w:val="SubtleEmphasis"/>
@@ -1905,6 +2178,7 @@
         </w:rPr>
         <w:tab/>
       </w:r>
+      <w:proofErr w:type="spellStart"/>
       <w:r>
         <w:rPr>
           <w:rStyle w:val="SubtleEmphasis"/>
@@ -1912,6 +2186,7 @@
         </w:rPr>
         <w:t>Gretchen</w:t>
       </w:r>
+      <w:proofErr w:type="spellEnd"/>
     </w:p>
     <w:p>
       <w:pPr>
@@ -1921,6 +2196,7 @@
           <w:lang w:val="nb-NO"/>
         </w:rPr>
       </w:pPr>
+      <w:proofErr w:type="spellStart"/>
       <w:r>
         <w:rPr>
           <w:rStyle w:val="SubtleEmphasis"/>
@@ -1928,6 +2204,7 @@
         </w:rPr>
         <w:t>Good</w:t>
       </w:r>
+      <w:proofErr w:type="spellEnd"/>
       <w:r>
         <w:rPr>
           <w:rStyle w:val="SubtleEmphasis"/>
@@ -1978,12 +2255,21 @@
           <w:lang w:val="nb-NO"/>
         </w:rPr>
       </w:pPr>
+      <w:proofErr w:type="spellStart"/>
       <w:r>
         <w:rPr>
           <w:rStyle w:val="SubtleEmphasis"/>
           <w:lang w:val="nb-NO"/>
         </w:rPr>
-        <w:t>Dontknow:</w:t>
+        <w:t>Dontknow</w:t>
+      </w:r>
+      <w:proofErr w:type="spellEnd"/>
+      <w:r>
+        <w:rPr>
+          <w:rStyle w:val="SubtleEmphasis"/>
+          <w:lang w:val="nb-NO"/>
+        </w:rPr>
+        <w:t>:</w:t>
       </w:r>
     </w:p>
     <w:p>
@@ -2027,8 +2313,21 @@
         <w:t>Oppgave 8</w:t>
       </w:r>
       <w:r>
-        <w:t xml:space="preserve"> – Extension methods</w:t>
-      </w:r>
+        <w:t xml:space="preserve"> – </w:t>
+      </w:r>
+      <w:proofErr w:type="spellStart"/>
+      <w:r>
+        <w:t>Extension</w:t>
+      </w:r>
+      <w:proofErr w:type="spellEnd"/>
+      <w:r>
+        <w:t xml:space="preserve"> </w:t>
+      </w:r>
+      <w:proofErr w:type="spellStart"/>
+      <w:r>
+        <w:t>methods</w:t>
+      </w:r>
+      <w:proofErr w:type="spellEnd"/>
     </w:p>
     <w:p>
       <w:pPr>
@@ -2041,14 +2340,44 @@
         <w:rPr>
           <w:lang w:val="nb-NO"/>
         </w:rPr>
-        <w:t xml:space="preserve">Det viser seg at systemet inneholder en del feilregistrerte telefonnummere. I ekstreme tilfeller går systemet ned med en </w:t>
-      </w:r>
-      <w:r>
-        <w:rPr>
-          <w:lang w:val="nb-NO"/>
-        </w:rPr>
-        <w:t>uhåndtert NullReferenceException</w:t>
-      </w:r>
+        <w:t xml:space="preserve">Det viser seg at systemet inneholder en del feilregistrerte </w:t>
+      </w:r>
+      <w:proofErr w:type="spellStart"/>
+      <w:r>
+        <w:rPr>
+          <w:lang w:val="nb-NO"/>
+        </w:rPr>
+        <w:t>telefonnummere</w:t>
+      </w:r>
+      <w:proofErr w:type="spellEnd"/>
+      <w:r>
+        <w:rPr>
+          <w:lang w:val="nb-NO"/>
+        </w:rPr>
+        <w:t xml:space="preserve">. I ekstreme tilfeller går systemet ned med en </w:t>
+      </w:r>
+      <w:proofErr w:type="spellStart"/>
+      <w:r>
+        <w:rPr>
+          <w:lang w:val="nb-NO"/>
+        </w:rPr>
+        <w:t>uhåndtert</w:t>
+      </w:r>
+      <w:proofErr w:type="spellEnd"/>
+      <w:r>
+        <w:rPr>
+          <w:lang w:val="nb-NO"/>
+        </w:rPr>
+        <w:t xml:space="preserve"> </w:t>
+      </w:r>
+      <w:proofErr w:type="spellStart"/>
+      <w:r>
+        <w:rPr>
+          <w:lang w:val="nb-NO"/>
+        </w:rPr>
+        <w:t>NullReferenceException</w:t>
+      </w:r>
+      <w:proofErr w:type="spellEnd"/>
       <w:r>
         <w:rPr>
           <w:lang w:val="nb-NO"/>
@@ -2073,7 +2402,21 @@
         <w:rPr>
           <w:lang w:val="nb-NO"/>
         </w:rPr>
-        <w:t xml:space="preserve"> en extension-</w:t>
+        <w:t xml:space="preserve"> en </w:t>
+      </w:r>
+      <w:proofErr w:type="spellStart"/>
+      <w:r>
+        <w:rPr>
+          <w:lang w:val="nb-NO"/>
+        </w:rPr>
+        <w:t>extension</w:t>
+      </w:r>
+      <w:proofErr w:type="spellEnd"/>
+      <w:r>
+        <w:rPr>
+          <w:lang w:val="nb-NO"/>
+        </w:rPr>
+        <w:t>-</w:t>
       </w:r>
       <w:r>
         <w:rPr>
@@ -2085,13 +2428,55 @@
         <w:rPr>
           <w:lang w:val="nb-NO"/>
         </w:rPr>
-        <w:t xml:space="preserve"> for string-</w:t>
-      </w:r>
-      <w:r>
-        <w:rPr>
-          <w:lang w:val="nb-NO"/>
-        </w:rPr>
-        <w:t>klassen som kan validere telefonnummere. Gi metoden navnet IsValidPhoneNumber.</w:t>
+        <w:t xml:space="preserve"> for </w:t>
+      </w:r>
+      <w:proofErr w:type="spellStart"/>
+      <w:r>
+        <w:rPr>
+          <w:lang w:val="nb-NO"/>
+        </w:rPr>
+        <w:t>string</w:t>
+      </w:r>
+      <w:proofErr w:type="spellEnd"/>
+      <w:r>
+        <w:rPr>
+          <w:lang w:val="nb-NO"/>
+        </w:rPr>
+        <w:t>-</w:t>
+      </w:r>
+      <w:r>
+        <w:rPr>
+          <w:lang w:val="nb-NO"/>
+        </w:rPr>
+        <w:t xml:space="preserve">klassen som kan validere </w:t>
+      </w:r>
+      <w:proofErr w:type="spellStart"/>
+      <w:r>
+        <w:rPr>
+          <w:lang w:val="nb-NO"/>
+        </w:rPr>
+        <w:t>telefonnummere</w:t>
+      </w:r>
+      <w:proofErr w:type="spellEnd"/>
+      <w:r>
+        <w:rPr>
+          <w:lang w:val="nb-NO"/>
+        </w:rPr>
+        <w:t xml:space="preserve">. Gi metoden navnet </w:t>
+      </w:r>
+      <w:proofErr w:type="spellStart"/>
+      <w:r>
+        <w:rPr>
+          <w:lang w:val="nb-NO"/>
+        </w:rPr>
+        <w:t>IsValidPhoneNumber</w:t>
+      </w:r>
+      <w:proofErr w:type="spellEnd"/>
+      <w:r>
+        <w:rPr>
+          <w:lang w:val="nb-NO"/>
+        </w:rPr>
+        <w:t>.</w:t>
       </w:r>
       <w:r>
         <w:rPr>
@@ -2121,11 +2506,19 @@
           <w:lang w:val="nb-NO"/>
         </w:rPr>
       </w:pPr>
-      <w:r>
-        <w:rPr>
-          <w:lang w:val="nb-NO"/>
-        </w:rPr>
-        <w:t xml:space="preserve">Array-klassen har </w:t>
+      <w:proofErr w:type="spellStart"/>
+      <w:r>
+        <w:rPr>
+          <w:lang w:val="nb-NO"/>
+        </w:rPr>
+        <w:t>Array</w:t>
+      </w:r>
+      <w:proofErr w:type="spellEnd"/>
+      <w:r>
+        <w:rPr>
+          <w:lang w:val="nb-NO"/>
+        </w:rPr>
+        <w:t xml:space="preserve">-klassen har </w:t>
       </w:r>
       <w:r>
         <w:rPr>
@@ -2155,8 +2548,16 @@
         <w:rPr>
           <w:lang w:val="nb-NO"/>
         </w:rPr>
-        <w:t xml:space="preserve"> som heter Find</w:t>
-      </w:r>
+        <w:t xml:space="preserve"> som heter </w:t>
+      </w:r>
+      <w:proofErr w:type="spellStart"/>
+      <w:r>
+        <w:rPr>
+          <w:lang w:val="nb-NO"/>
+        </w:rPr>
+        <w:t>Find</w:t>
+      </w:r>
+      <w:proofErr w:type="spellEnd"/>
       <w:r>
         <w:rPr>
           <w:lang w:val="nb-NO"/>
@@ -2167,7 +2568,21 @@
         <w:rPr>
           <w:lang w:val="nb-NO"/>
         </w:rPr>
-        <w:t>tar inn en array og ett predikat.</w:t>
+        <w:t xml:space="preserve">tar inn en </w:t>
+      </w:r>
+      <w:proofErr w:type="spellStart"/>
+      <w:r>
+        <w:rPr>
+          <w:lang w:val="nb-NO"/>
+        </w:rPr>
+        <w:t>array</w:t>
+      </w:r>
+      <w:proofErr w:type="spellEnd"/>
+      <w:r>
+        <w:rPr>
+          <w:lang w:val="nb-NO"/>
+        </w:rPr>
+        <w:t xml:space="preserve"> og ett predikat.</w:t>
       </w:r>
       <w:r>
         <w:rPr>
@@ -2201,7 +2616,21 @@
         <w:rPr>
           <w:lang w:val="nb-NO"/>
         </w:rPr>
-        <w:t>Benytt Find-metoden sammen med lambdauttrykket for å finne en person i lista som er over 80</w:t>
+        <w:t xml:space="preserve">Benytt </w:t>
+      </w:r>
+      <w:proofErr w:type="spellStart"/>
+      <w:r>
+        <w:rPr>
+          <w:lang w:val="nb-NO"/>
+        </w:rPr>
+        <w:t>Find</w:t>
+      </w:r>
+      <w:proofErr w:type="spellEnd"/>
+      <w:r>
+        <w:rPr>
+          <w:lang w:val="nb-NO"/>
+        </w:rPr>
+        <w:t>-metoden sammen med lambdauttrykket for å finne en person i lista som er over 80</w:t>
       </w:r>
       <w:r>
         <w:rPr>
@@ -2251,8 +2680,13 @@
         <w:t>.1</w:t>
       </w:r>
       <w:r>
-        <w:t xml:space="preserve"> Where</w:t>
-      </w:r>
+        <w:t xml:space="preserve"> </w:t>
+      </w:r>
+      <w:proofErr w:type="spellStart"/>
+      <w:r>
+        <w:t>Where</w:t>
+      </w:r>
+      <w:proofErr w:type="spellEnd"/>
     </w:p>
     <w:p>
       <w:pPr>
@@ -2301,7 +2735,21 @@
         <w:rPr>
           <w:lang w:val="nb-NO"/>
         </w:rPr>
-        <w:t xml:space="preserve"> Benytt Where-</w:t>
+        <w:t xml:space="preserve"> Benytt </w:t>
+      </w:r>
+      <w:proofErr w:type="spellStart"/>
+      <w:r>
+        <w:rPr>
+          <w:lang w:val="nb-NO"/>
+        </w:rPr>
+        <w:t>Where</w:t>
+      </w:r>
+      <w:proofErr w:type="spellEnd"/>
+      <w:r>
+        <w:rPr>
+          <w:lang w:val="nb-NO"/>
+        </w:rPr>
+        <w:t>-</w:t>
       </w:r>
       <w:r>
         <w:rPr>
@@ -2350,7 +2798,21 @@
         <w:rPr>
           <w:lang w:val="nb-NO"/>
         </w:rPr>
-        <w:t>operatoren til å hente ut en array med alle navnene til alle i registeret.</w:t>
+        <w:t xml:space="preserve">operatoren til å hente ut en </w:t>
+      </w:r>
+      <w:proofErr w:type="spellStart"/>
+      <w:r>
+        <w:rPr>
+          <w:lang w:val="nb-NO"/>
+        </w:rPr>
+        <w:t>array</w:t>
+      </w:r>
+      <w:proofErr w:type="spellEnd"/>
+      <w:r>
+        <w:rPr>
+          <w:lang w:val="nb-NO"/>
+        </w:rPr>
+        <w:t xml:space="preserve"> med alle navnene til alle i registeret.</w:t>
       </w:r>
     </w:p>
     <w:p>
@@ -2390,138 +2852,211 @@
         <w:rPr>
           <w:lang w:val="nb-NO"/>
         </w:rPr>
-        <w:t xml:space="preserve">Kunden er fornøyd med registeret og ønsker at flere skal kunne bruke det via web. Opprett en ny ASP.NET MVC </w:t>
-      </w:r>
-      <w:r>
-        <w:rPr>
-          <w:lang w:val="nb-NO"/>
-        </w:rPr>
-        <w:t>5</w:t>
-      </w:r>
-      <w:r>
-        <w:rPr>
-          <w:lang w:val="nb-NO"/>
-        </w:rPr>
-        <w:t xml:space="preserve"> </w:t>
-      </w:r>
-      <w:r>
-        <w:rPr>
-          <w:lang w:val="nb-NO"/>
-        </w:rPr>
-        <w:t>app</w:t>
-      </w:r>
-      <w:r>
-        <w:rPr>
-          <w:lang w:val="nb-NO"/>
-        </w:rPr>
-        <w:t xml:space="preserve">likasjon </w:t>
-      </w:r>
-      <w:r>
-        <w:rPr>
-          <w:lang w:val="nb-NO"/>
-        </w:rPr>
-        <w:t xml:space="preserve">(Empty) </w:t>
-      </w:r>
-      <w:r>
-        <w:rPr>
-          <w:lang w:val="nb-NO"/>
-        </w:rPr>
-        <w:t>o</w:t>
-      </w:r>
-      <w:r>
-        <w:rPr>
-          <w:lang w:val="nb-NO"/>
-        </w:rPr>
-        <w:t>g legg til to Controllere; Home og Persons. Legg til en Index-action på hver av Controllerne, som returnerer et View.</w:t>
-      </w:r>
-      <w:r>
-        <w:rPr>
-          <w:lang w:val="nb-NO"/>
-        </w:rPr>
-        <w:t xml:space="preserve"> Opprett en link som går fra Home-viewet til Persons-viewet og vice versa.</w:t>
+        <w:t>Kunden er fornøyd med registeret og ønsker at flere skal kunne bruke det via</w:t>
+      </w:r>
+      <w:r>
+        <w:rPr>
+          <w:lang w:val="nb-NO"/>
+        </w:rPr>
+        <w:t xml:space="preserve"> web.</w:t>
       </w:r>
     </w:p>
     <w:p>
       <w:pPr>
-        <w:pStyle w:val="Heading1"/>
-      </w:pPr>
-      <w:r>
-        <w:t>Oppgave 2 – Utlisting av personer</w:t>
+        <w:pStyle w:val="Body"/>
+        <w:numPr>
+          <w:ilvl w:val="0"/>
+          <w:numId w:val="43"/>
+        </w:numPr>
+        <w:spacing w:after="0"/>
+        <w:ind w:left="714" w:hanging="357"/>
+        <w:rPr>
+          <w:lang w:val="nb-NO"/>
+        </w:rPr>
+      </w:pPr>
+      <w:r>
+        <w:rPr>
+          <w:lang w:val="nb-NO"/>
+        </w:rPr>
+        <w:t>Opprett en ny ASP.NET Web</w:t>
+      </w:r>
+      <w:r>
+        <w:rPr>
+          <w:lang w:val="nb-NO"/>
+        </w:rPr>
+        <w:t xml:space="preserve"> </w:t>
+      </w:r>
+      <w:r>
+        <w:rPr>
+          <w:lang w:val="nb-NO"/>
+        </w:rPr>
+        <w:t>A</w:t>
+      </w:r>
+      <w:r>
+        <w:rPr>
+          <w:lang w:val="nb-NO"/>
+        </w:rPr>
+        <w:t>pp</w:t>
+      </w:r>
+      <w:r>
+        <w:rPr>
+          <w:lang w:val="nb-NO"/>
+        </w:rPr>
+        <w:t>lication</w:t>
       </w:r>
     </w:p>
     <w:p>
       <w:pPr>
         <w:pStyle w:val="Body"/>
-        <w:rPr>
-          <w:lang w:val="nb-NO"/>
-        </w:rPr>
-      </w:pPr>
-      <w:r>
-        <w:rPr>
-          <w:lang w:val="nb-NO"/>
-        </w:rPr>
-        <w:t xml:space="preserve">Kopier Person-klassen fra tidligere oppgaver til Models-mappa i ASP.NET MVC prosjektet. Gjør Index Viewet til Persons Controlleren sterkt typet til en liste av Personer. Gjenbruk koden fra Del 1, Oppgave 5 og send inn disse personene til Viewet. Skriv ut listen av personer </w:t>
-      </w:r>
-      <w:r>
-        <w:rPr>
-          <w:lang w:val="nb-NO"/>
-        </w:rPr>
-        <w:t>i</w:t>
-      </w:r>
-      <w:r>
-        <w:rPr>
-          <w:lang w:val="nb-NO"/>
-        </w:rPr>
-        <w:t xml:space="preserve"> en tabell.</w:t>
+        <w:numPr>
+          <w:ilvl w:val="0"/>
+          <w:numId w:val="43"/>
+        </w:numPr>
+        <w:spacing w:after="0"/>
+        <w:ind w:left="714" w:hanging="357"/>
+        <w:rPr>
+          <w:lang w:val="nb-NO"/>
+        </w:rPr>
+      </w:pPr>
+      <w:r>
+        <w:rPr>
+          <w:lang w:val="nb-NO"/>
+        </w:rPr>
+        <w:t xml:space="preserve">Velg </w:t>
+      </w:r>
+      <w:proofErr w:type="spellStart"/>
+      <w:r>
+        <w:rPr>
+          <w:lang w:val="nb-NO"/>
+        </w:rPr>
+        <w:t>Empty</w:t>
+      </w:r>
+      <w:proofErr w:type="spellEnd"/>
+      <w:r>
+        <w:rPr>
+          <w:lang w:val="nb-NO"/>
+        </w:rPr>
+        <w:t xml:space="preserve"> </w:t>
+      </w:r>
+      <w:proofErr w:type="spellStart"/>
+      <w:r>
+        <w:rPr>
+          <w:lang w:val="nb-NO"/>
+        </w:rPr>
+        <w:t>template</w:t>
       </w:r>
     </w:p>
     <w:p>
       <w:pPr>
         <w:pStyle w:val="Body"/>
-        <w:rPr>
-          <w:lang w:val="nb-NO"/>
-        </w:rPr>
-      </w:pPr>
-      <w:r>
-        <w:rPr>
-          <w:lang w:val="nb-NO"/>
-        </w:rPr>
-        <w:t xml:space="preserve">For </w:t>
-      </w:r>
-      <w:r>
-        <w:rPr>
-          <w:lang w:val="nb-NO"/>
-        </w:rPr>
-        <w:t>enkelhetsskyld dropper</w:t>
-      </w:r>
-      <w:r>
-        <w:rPr>
-          <w:lang w:val="nb-NO"/>
-        </w:rPr>
-        <w:t xml:space="preserve"> vi å registrere om en person er ond/god, så du kan fjerne Enum + Property for dette.</w:t>
+        <w:numPr>
+          <w:ilvl w:val="0"/>
+          <w:numId w:val="43"/>
+        </w:numPr>
+        <w:spacing w:after="0"/>
+        <w:ind w:left="714" w:hanging="357"/>
+        <w:rPr>
+          <w:lang w:val="nb-NO"/>
+        </w:rPr>
+      </w:pPr>
+      <w:proofErr w:type="spellEnd"/>
+      <w:r>
+        <w:rPr>
+          <w:lang w:val="nb-NO"/>
+        </w:rPr>
+        <w:t xml:space="preserve">Huk av for MVC under </w:t>
+      </w:r>
+      <w:proofErr w:type="spellStart"/>
+      <w:r>
+        <w:rPr>
+          <w:lang w:val="nb-NO"/>
+        </w:rPr>
+        <w:t>under</w:t>
+      </w:r>
+      <w:proofErr w:type="spellEnd"/>
+      <w:r>
+        <w:rPr>
+          <w:lang w:val="nb-NO"/>
+        </w:rPr>
+        <w:t xml:space="preserve"> «</w:t>
+      </w:r>
+      <w:proofErr w:type="spellStart"/>
+      <w:r>
+        <w:rPr>
+          <w:lang w:val="nb-NO"/>
+        </w:rPr>
+        <w:t>Add</w:t>
+      </w:r>
+      <w:proofErr w:type="spellEnd"/>
+      <w:r>
+        <w:rPr>
+          <w:lang w:val="nb-NO"/>
+        </w:rPr>
+        <w:t xml:space="preserve"> folders and </w:t>
+      </w:r>
+      <w:proofErr w:type="spellStart"/>
+      <w:r>
+        <w:rPr>
+          <w:lang w:val="nb-NO"/>
+        </w:rPr>
+        <w:t>core</w:t>
+      </w:r>
+      <w:proofErr w:type="spellEnd"/>
+      <w:r>
+        <w:rPr>
+          <w:lang w:val="nb-NO"/>
+        </w:rPr>
+        <w:t xml:space="preserve"> </w:t>
+      </w:r>
+      <w:proofErr w:type="spellStart"/>
+      <w:r>
+        <w:rPr>
+          <w:lang w:val="nb-NO"/>
+        </w:rPr>
+        <w:t>references</w:t>
+      </w:r>
+      <w:proofErr w:type="spellEnd"/>
+      <w:r>
+        <w:rPr>
+          <w:lang w:val="nb-NO"/>
+        </w:rPr>
+        <w:t xml:space="preserve"> for»</w:t>
       </w:r>
     </w:p>
     <w:p>
       <w:pPr>
-        <w:pStyle w:val="Heading1"/>
-      </w:pPr>
-      <w:r>
-        <w:t>Oppgave 3 – Registrere nye personer</w:t>
+        <w:pStyle w:val="Body"/>
+        <w:numPr>
+          <w:ilvl w:val="0"/>
+          <w:numId w:val="43"/>
+        </w:numPr>
+        <w:spacing w:after="0"/>
+        <w:ind w:left="714" w:hanging="357"/>
+      </w:pPr>
+      <w:proofErr w:type="spellStart"/>
+      <w:r>
+        <w:t>Fjern</w:t>
+      </w:r>
+      <w:proofErr w:type="spellEnd"/>
+      <w:r>
+        <w:t xml:space="preserve"> </w:t>
+      </w:r>
+      <w:proofErr w:type="spellStart"/>
+      <w:r>
+        <w:t>haken</w:t>
+      </w:r>
+      <w:proofErr w:type="spellEnd"/>
+      <w:r>
+        <w:t xml:space="preserve"> for «Host in the cloud»</w:t>
       </w:r>
     </w:p>
     <w:p>
       <w:pPr>
         <w:pStyle w:val="Body"/>
-        <w:rPr>
-          <w:lang w:val="nb-NO"/>
-        </w:rPr>
-      </w:pPr>
-      <w:r>
-        <w:rPr>
-          <w:lang w:val="nb-NO"/>
-        </w:rPr>
-        <w:t>Vi har behov for å kunne registrere nye personer i systemet. Lag et nytt Insert View, og en ny Insert Action på Person Controlleren. Viewet burde være sterkt typet til Person-typen. Du må og lage en Insert-action som tar inn en Person, og dekorere den med HttpPost attributet, for å kunne sende en person til serveren.</w:t>
-      </w:r>
+        <w:spacing w:after="0"/>
+      </w:pPr>
+      <w:bookmarkStart w:id="1" w:name="_GoBack"/>
+      <w:bookmarkEnd w:id="1"/>
     </w:p>
     <w:p>
       <w:pPr>
@@ -2534,74 +3069,165 @@
         <w:rPr>
           <w:lang w:val="nb-NO"/>
         </w:rPr>
-        <w:t xml:space="preserve">Legg til valideringsregler som sørger for at </w:t>
-      </w:r>
-      <w:r>
-        <w:rPr>
-          <w:lang w:val="nb-NO"/>
-        </w:rPr>
-        <w:t>en person må være mellom 0 og 15</w:t>
-      </w:r>
-      <w:r>
-        <w:rPr>
-          <w:lang w:val="nb-NO"/>
-        </w:rPr>
-        <w:t xml:space="preserve">0 år, 0 og 250cm, </w:t>
-      </w:r>
-      <w:r>
-        <w:rPr>
-          <w:lang w:val="nb-NO"/>
-        </w:rPr>
-        <w:t>at navn og kjønn er påkrevd, og at kjønn kun kan være verdi</w:t>
-      </w:r>
-      <w:r>
-        <w:rPr>
-          <w:lang w:val="nb-NO"/>
-        </w:rPr>
-        <w:t xml:space="preserve">ene M eller K (hint: </w:t>
-      </w:r>
-      <w:r>
-        <w:rPr>
-          <w:lang w:val="nb-NO"/>
-        </w:rPr>
-        <w:t>^[MK]{1}$</w:t>
-      </w:r>
-      <w:r>
-        <w:rPr>
-          <w:lang w:val="nb-NO"/>
-        </w:rPr>
-        <w:t>).</w:t>
+        <w:t>L</w:t>
+      </w:r>
+      <w:r>
+        <w:rPr>
+          <w:lang w:val="nb-NO"/>
+        </w:rPr>
+        <w:t xml:space="preserve">egg til to </w:t>
+      </w:r>
+      <w:proofErr w:type="spellStart"/>
+      <w:r>
+        <w:rPr>
+          <w:lang w:val="nb-NO"/>
+        </w:rPr>
+        <w:t>Controllere</w:t>
+      </w:r>
+      <w:proofErr w:type="spellEnd"/>
+      <w:r>
+        <w:rPr>
+          <w:lang w:val="nb-NO"/>
+        </w:rPr>
+        <w:t xml:space="preserve">; Home og Persons. Legg til en Index-action på hver av </w:t>
+      </w:r>
+      <w:proofErr w:type="spellStart"/>
+      <w:r>
+        <w:rPr>
+          <w:lang w:val="nb-NO"/>
+        </w:rPr>
+        <w:t>Controllerne</w:t>
+      </w:r>
+      <w:proofErr w:type="spellEnd"/>
+      <w:r>
+        <w:rPr>
+          <w:lang w:val="nb-NO"/>
+        </w:rPr>
+        <w:t xml:space="preserve">, som returnerer et </w:t>
+      </w:r>
+      <w:proofErr w:type="spellStart"/>
+      <w:r>
+        <w:rPr>
+          <w:lang w:val="nb-NO"/>
+        </w:rPr>
+        <w:t>View</w:t>
+      </w:r>
+      <w:proofErr w:type="spellEnd"/>
+      <w:r>
+        <w:rPr>
+          <w:lang w:val="nb-NO"/>
+        </w:rPr>
+        <w:t>.</w:t>
+      </w:r>
+      <w:r>
+        <w:rPr>
+          <w:lang w:val="nb-NO"/>
+        </w:rPr>
+        <w:t xml:space="preserve"> Opprett en link som går fra Home-</w:t>
+      </w:r>
+      <w:proofErr w:type="spellStart"/>
+      <w:r>
+        <w:rPr>
+          <w:lang w:val="nb-NO"/>
+        </w:rPr>
+        <w:t>viewet</w:t>
+      </w:r>
+      <w:proofErr w:type="spellEnd"/>
+      <w:r>
+        <w:rPr>
+          <w:lang w:val="nb-NO"/>
+        </w:rPr>
+        <w:t xml:space="preserve"> til Persons-</w:t>
+      </w:r>
+      <w:proofErr w:type="spellStart"/>
+      <w:r>
+        <w:rPr>
+          <w:lang w:val="nb-NO"/>
+        </w:rPr>
+        <w:t>viewet</w:t>
+      </w:r>
+      <w:proofErr w:type="spellEnd"/>
+      <w:r>
+        <w:rPr>
+          <w:lang w:val="nb-NO"/>
+        </w:rPr>
+        <w:t xml:space="preserve"> og vice versa.</w:t>
       </w:r>
     </w:p>
     <w:p>
       <w:pPr>
-        <w:pStyle w:val="Body"/>
-        <w:rPr>
-          <w:lang w:val="nb-NO"/>
-        </w:rPr>
-      </w:pPr>
-      <w:r>
-        <w:rPr>
-          <w:lang w:val="nb-NO"/>
-        </w:rPr>
-        <w:t>Sett et break-point i Insert-actionen for å sjekke at du får inn et gyldig Person-objekt.</w:t>
-      </w:r>
-      <w:r>
-        <w:rPr>
-          <w:lang w:val="nb-NO"/>
-        </w:rPr>
-        <w:t xml:space="preserve"> Send brukeren tilbake til listen over personer dersom objektet er gyldig.</w:t>
+        <w:pStyle w:val="Heading1"/>
+      </w:pPr>
+      <w:r>
+        <w:t>Oppgave 2 – Utlisting av personer</w:t>
       </w:r>
     </w:p>
     <w:p>
       <w:pPr>
-        <w:pStyle w:val="Heading1"/>
-      </w:pPr>
-      <w:r>
-        <w:t xml:space="preserve">Oppgave 4 – </w:t>
-      </w:r>
-      <w:r>
-        <w:t>Registrere personer i database</w:t>
+        <w:pStyle w:val="Body"/>
+        <w:rPr>
+          <w:lang w:val="nb-NO"/>
+        </w:rPr>
+      </w:pPr>
+      <w:r>
+        <w:rPr>
+          <w:lang w:val="nb-NO"/>
+        </w:rPr>
+        <w:t xml:space="preserve">Kopier Person-klassen fra tidligere oppgaver til Models-mappa i ASP.NET MVC prosjektet. Gjør Index </w:t>
+      </w:r>
+      <w:proofErr w:type="spellStart"/>
+      <w:r>
+        <w:rPr>
+          <w:lang w:val="nb-NO"/>
+        </w:rPr>
+        <w:t>Viewet</w:t>
+      </w:r>
+      <w:proofErr w:type="spellEnd"/>
+      <w:r>
+        <w:rPr>
+          <w:lang w:val="nb-NO"/>
+        </w:rPr>
+        <w:t xml:space="preserve"> til Persons </w:t>
+      </w:r>
+      <w:proofErr w:type="spellStart"/>
+      <w:r>
+        <w:rPr>
+          <w:lang w:val="nb-NO"/>
+        </w:rPr>
+        <w:t>Controlleren</w:t>
+      </w:r>
+      <w:proofErr w:type="spellEnd"/>
+      <w:r>
+        <w:rPr>
+          <w:lang w:val="nb-NO"/>
+        </w:rPr>
+        <w:t xml:space="preserve"> sterkt typet til en liste av Personer. Gjenbruk koden fra Del 1, Oppgave 5 og send inn disse personene til </w:t>
+      </w:r>
+      <w:proofErr w:type="spellStart"/>
+      <w:r>
+        <w:rPr>
+          <w:lang w:val="nb-NO"/>
+        </w:rPr>
+        <w:t>Viewet</w:t>
+      </w:r>
+      <w:proofErr w:type="spellEnd"/>
+      <w:r>
+        <w:rPr>
+          <w:lang w:val="nb-NO"/>
+        </w:rPr>
+        <w:t xml:space="preserve">. Skriv ut listen av personer </w:t>
+      </w:r>
+      <w:r>
+        <w:rPr>
+          <w:lang w:val="nb-NO"/>
+        </w:rPr>
+        <w:t>i</w:t>
+      </w:r>
+      <w:r>
+        <w:rPr>
+          <w:lang w:val="nb-NO"/>
+        </w:rPr>
+        <w:t xml:space="preserve"> en tabell.</w:t>
       </w:r>
     </w:p>
     <w:p>
@@ -2615,14 +3241,341 @@
         <w:rPr>
           <w:lang w:val="nb-NO"/>
         </w:rPr>
-        <w:t>For at systemet skal bli virkelig nyttig må vi kunne registrere nye personer i en database. Legg inn SqlCompact og Entity Framework</w:t>
-      </w:r>
-      <w:r>
-        <w:rPr>
-          <w:lang w:val="nb-NO"/>
-        </w:rPr>
-        <w:t xml:space="preserve"> ved hjelp av NuGet</w:t>
-      </w:r>
+        <w:t xml:space="preserve">For </w:t>
+      </w:r>
+      <w:r>
+        <w:rPr>
+          <w:lang w:val="nb-NO"/>
+        </w:rPr>
+        <w:t>enkelhetsskyld dropper</w:t>
+      </w:r>
+      <w:r>
+        <w:rPr>
+          <w:lang w:val="nb-NO"/>
+        </w:rPr>
+        <w:t xml:space="preserve"> vi å registrere om en person er ond/god, så du kan fjerne </w:t>
+      </w:r>
+      <w:proofErr w:type="spellStart"/>
+      <w:r>
+        <w:rPr>
+          <w:lang w:val="nb-NO"/>
+        </w:rPr>
+        <w:t>Enum</w:t>
+      </w:r>
+      <w:proofErr w:type="spellEnd"/>
+      <w:r>
+        <w:rPr>
+          <w:lang w:val="nb-NO"/>
+        </w:rPr>
+        <w:t xml:space="preserve"> + Property for dette.</w:t>
+      </w:r>
+    </w:p>
+    <w:p>
+      <w:pPr>
+        <w:pStyle w:val="Heading1"/>
+      </w:pPr>
+      <w:r>
+        <w:t>Oppgave 3 – Registrere nye personer</w:t>
+      </w:r>
+    </w:p>
+    <w:p>
+      <w:pPr>
+        <w:pStyle w:val="Body"/>
+        <w:rPr>
+          <w:lang w:val="nb-NO"/>
+        </w:rPr>
+      </w:pPr>
+      <w:r>
+        <w:rPr>
+          <w:lang w:val="nb-NO"/>
+        </w:rPr>
+        <w:t xml:space="preserve">Vi har behov for å kunne registrere nye personer i systemet. Lag et nytt </w:t>
+      </w:r>
+      <w:proofErr w:type="spellStart"/>
+      <w:r>
+        <w:rPr>
+          <w:lang w:val="nb-NO"/>
+        </w:rPr>
+        <w:t>Insert</w:t>
+      </w:r>
+      <w:proofErr w:type="spellEnd"/>
+      <w:r>
+        <w:rPr>
+          <w:lang w:val="nb-NO"/>
+        </w:rPr>
+        <w:t xml:space="preserve"> </w:t>
+      </w:r>
+      <w:proofErr w:type="spellStart"/>
+      <w:r>
+        <w:rPr>
+          <w:lang w:val="nb-NO"/>
+        </w:rPr>
+        <w:t>View</w:t>
+      </w:r>
+      <w:proofErr w:type="spellEnd"/>
+      <w:r>
+        <w:rPr>
+          <w:lang w:val="nb-NO"/>
+        </w:rPr>
+        <w:t xml:space="preserve">, og en ny </w:t>
+      </w:r>
+      <w:proofErr w:type="spellStart"/>
+      <w:r>
+        <w:rPr>
+          <w:lang w:val="nb-NO"/>
+        </w:rPr>
+        <w:t>Insert</w:t>
+      </w:r>
+      <w:proofErr w:type="spellEnd"/>
+      <w:r>
+        <w:rPr>
+          <w:lang w:val="nb-NO"/>
+        </w:rPr>
+        <w:t xml:space="preserve"> Action på Person </w:t>
+      </w:r>
+      <w:proofErr w:type="spellStart"/>
+      <w:r>
+        <w:rPr>
+          <w:lang w:val="nb-NO"/>
+        </w:rPr>
+        <w:t>Controlleren</w:t>
+      </w:r>
+      <w:proofErr w:type="spellEnd"/>
+      <w:r>
+        <w:rPr>
+          <w:lang w:val="nb-NO"/>
+        </w:rPr>
+        <w:t xml:space="preserve">. </w:t>
+      </w:r>
+      <w:proofErr w:type="spellStart"/>
+      <w:r>
+        <w:rPr>
+          <w:lang w:val="nb-NO"/>
+        </w:rPr>
+        <w:t>Viewet</w:t>
+      </w:r>
+      <w:proofErr w:type="spellEnd"/>
+      <w:r>
+        <w:rPr>
+          <w:lang w:val="nb-NO"/>
+        </w:rPr>
+        <w:t xml:space="preserve"> burde være sterkt typet til Person-typen. Du må og lage en </w:t>
+      </w:r>
+      <w:proofErr w:type="spellStart"/>
+      <w:r>
+        <w:rPr>
+          <w:lang w:val="nb-NO"/>
+        </w:rPr>
+        <w:t>Insert</w:t>
+      </w:r>
+      <w:proofErr w:type="spellEnd"/>
+      <w:r>
+        <w:rPr>
+          <w:lang w:val="nb-NO"/>
+        </w:rPr>
+        <w:t xml:space="preserve">-action som tar inn en Person, og dekorere den med </w:t>
+      </w:r>
+      <w:proofErr w:type="spellStart"/>
+      <w:r>
+        <w:rPr>
+          <w:lang w:val="nb-NO"/>
+        </w:rPr>
+        <w:t>HttpPost</w:t>
+      </w:r>
+      <w:proofErr w:type="spellEnd"/>
+      <w:r>
+        <w:rPr>
+          <w:lang w:val="nb-NO"/>
+        </w:rPr>
+        <w:t xml:space="preserve"> </w:t>
+      </w:r>
+      <w:proofErr w:type="spellStart"/>
+      <w:r>
+        <w:rPr>
+          <w:lang w:val="nb-NO"/>
+        </w:rPr>
+        <w:t>attributet</w:t>
+      </w:r>
+      <w:proofErr w:type="spellEnd"/>
+      <w:r>
+        <w:rPr>
+          <w:lang w:val="nb-NO"/>
+        </w:rPr>
+        <w:t>, for å kunne sende en person til serveren.</w:t>
+      </w:r>
+    </w:p>
+    <w:p>
+      <w:pPr>
+        <w:pStyle w:val="Body"/>
+        <w:rPr>
+          <w:lang w:val="nb-NO"/>
+        </w:rPr>
+      </w:pPr>
+      <w:r>
+        <w:rPr>
+          <w:lang w:val="nb-NO"/>
+        </w:rPr>
+        <w:t xml:space="preserve">Legg til valideringsregler som sørger for at </w:t>
+      </w:r>
+      <w:r>
+        <w:rPr>
+          <w:lang w:val="nb-NO"/>
+        </w:rPr>
+        <w:t>en person må være mellom 0 og 15</w:t>
+      </w:r>
+      <w:r>
+        <w:rPr>
+          <w:lang w:val="nb-NO"/>
+        </w:rPr>
+        <w:t xml:space="preserve">0 år, 0 og 250cm, </w:t>
+      </w:r>
+      <w:r>
+        <w:rPr>
+          <w:lang w:val="nb-NO"/>
+        </w:rPr>
+        <w:t>at navn og kjønn er påkrevd, og at kjønn kun kan være verdi</w:t>
+      </w:r>
+      <w:r>
+        <w:rPr>
+          <w:lang w:val="nb-NO"/>
+        </w:rPr>
+        <w:t xml:space="preserve">ene M eller K (hint: </w:t>
+      </w:r>
+      <w:r>
+        <w:rPr>
+          <w:lang w:val="nb-NO"/>
+        </w:rPr>
+        <w:t>^[MK]{</w:t>
+      </w:r>
+      <w:proofErr w:type="gramStart"/>
+      <w:r>
+        <w:rPr>
+          <w:lang w:val="nb-NO"/>
+        </w:rPr>
+        <w:t>1}$</w:t>
+      </w:r>
+      <w:proofErr w:type="gramEnd"/>
+      <w:r>
+        <w:rPr>
+          <w:lang w:val="nb-NO"/>
+        </w:rPr>
+        <w:t>).</w:t>
+      </w:r>
+    </w:p>
+    <w:p>
+      <w:pPr>
+        <w:pStyle w:val="Body"/>
+        <w:rPr>
+          <w:lang w:val="nb-NO"/>
+        </w:rPr>
+      </w:pPr>
+      <w:r>
+        <w:rPr>
+          <w:lang w:val="nb-NO"/>
+        </w:rPr>
+        <w:t>Sett et break-</w:t>
+      </w:r>
+      <w:proofErr w:type="spellStart"/>
+      <w:r>
+        <w:rPr>
+          <w:lang w:val="nb-NO"/>
+        </w:rPr>
+        <w:t>point</w:t>
+      </w:r>
+      <w:proofErr w:type="spellEnd"/>
+      <w:r>
+        <w:rPr>
+          <w:lang w:val="nb-NO"/>
+        </w:rPr>
+        <w:t xml:space="preserve"> i </w:t>
+      </w:r>
+      <w:proofErr w:type="spellStart"/>
+      <w:r>
+        <w:rPr>
+          <w:lang w:val="nb-NO"/>
+        </w:rPr>
+        <w:t>Insert-actionen</w:t>
+      </w:r>
+      <w:proofErr w:type="spellEnd"/>
+      <w:r>
+        <w:rPr>
+          <w:lang w:val="nb-NO"/>
+        </w:rPr>
+        <w:t xml:space="preserve"> for å sjekke at du får inn et gyldig Person-objekt.</w:t>
+      </w:r>
+      <w:r>
+        <w:rPr>
+          <w:lang w:val="nb-NO"/>
+        </w:rPr>
+        <w:t xml:space="preserve"> Send brukeren tilbake til listen over personer dersom objektet er gyldig.</w:t>
+      </w:r>
+    </w:p>
+    <w:p>
+      <w:pPr>
+        <w:pStyle w:val="Heading1"/>
+      </w:pPr>
+      <w:r>
+        <w:t xml:space="preserve">Oppgave 4 – </w:t>
+      </w:r>
+      <w:r>
+        <w:t>Registrere personer i database</w:t>
+      </w:r>
+    </w:p>
+    <w:p>
+      <w:pPr>
+        <w:pStyle w:val="Body"/>
+        <w:rPr>
+          <w:lang w:val="nb-NO"/>
+        </w:rPr>
+      </w:pPr>
+      <w:r>
+        <w:rPr>
+          <w:lang w:val="nb-NO"/>
+        </w:rPr>
+        <w:t xml:space="preserve">For at systemet skal bli virkelig nyttig må vi kunne registrere nye personer i en database. Legg inn </w:t>
+      </w:r>
+      <w:proofErr w:type="spellStart"/>
+      <w:r>
+        <w:rPr>
+          <w:lang w:val="nb-NO"/>
+        </w:rPr>
+        <w:t>SqlCompact</w:t>
+      </w:r>
+      <w:proofErr w:type="spellEnd"/>
+      <w:r>
+        <w:rPr>
+          <w:lang w:val="nb-NO"/>
+        </w:rPr>
+        <w:t xml:space="preserve"> og </w:t>
+      </w:r>
+      <w:proofErr w:type="spellStart"/>
+      <w:r>
+        <w:rPr>
+          <w:lang w:val="nb-NO"/>
+        </w:rPr>
+        <w:t>Entity</w:t>
+      </w:r>
+      <w:proofErr w:type="spellEnd"/>
+      <w:r>
+        <w:rPr>
+          <w:lang w:val="nb-NO"/>
+        </w:rPr>
+        <w:t xml:space="preserve"> Framework</w:t>
+      </w:r>
+      <w:r>
+        <w:rPr>
+          <w:lang w:val="nb-NO"/>
+        </w:rPr>
+        <w:t xml:space="preserve"> ved hjelp av </w:t>
+      </w:r>
+      <w:proofErr w:type="spellStart"/>
+      <w:r>
+        <w:rPr>
+          <w:lang w:val="nb-NO"/>
+        </w:rPr>
+        <w:t>NuGet</w:t>
+      </w:r>
+      <w:proofErr w:type="spellEnd"/>
       <w:r>
         <w:rPr>
           <w:lang w:val="nb-NO"/>
@@ -2645,12 +3598,28 @@
           <w:rFonts w:ascii="Consolas" w:hAnsi="Consolas" w:cs="Consolas"/>
         </w:rPr>
       </w:pPr>
+      <w:proofErr w:type="spellStart"/>
       <w:r>
         <w:rPr>
           <w:rFonts w:ascii="Consolas" w:hAnsi="Consolas" w:cs="Consolas"/>
         </w:rPr>
-        <w:t>Install-Package EntityFramework.SqlServerCompact</w:t>
-      </w:r>
+        <w:t>Install-Package</w:t>
+      </w:r>
+      <w:proofErr w:type="spellEnd"/>
+      <w:r>
+        <w:rPr>
+          <w:rFonts w:ascii="Consolas" w:hAnsi="Consolas" w:cs="Consolas"/>
+        </w:rPr>
+        <w:t xml:space="preserve"> </w:t>
+      </w:r>
+      <w:proofErr w:type="spellStart"/>
+      <w:r>
+        <w:rPr>
+          <w:rFonts w:ascii="Consolas" w:hAnsi="Consolas" w:cs="Consolas"/>
+        </w:rPr>
+        <w:t>EntityFramework.SqlServerCompact</w:t>
+      </w:r>
+      <w:proofErr w:type="spellEnd"/>
       <w:r>
         <w:rPr>
           <w:rFonts w:ascii="Consolas" w:hAnsi="Consolas" w:cs="Consolas"/>
@@ -2659,12 +3628,19 @@
       </w:r>
     </w:p>
     <w:p>
-      <w:r>
-        <w:t xml:space="preserve">EntityFramework.SqlServerCompact er avhengig av </w:t>
-      </w:r>
+      <w:proofErr w:type="spellStart"/>
+      <w:r>
+        <w:t>EntityFramework.SqlServerCompact</w:t>
+      </w:r>
+      <w:proofErr w:type="spellEnd"/>
+      <w:r>
+        <w:t xml:space="preserve"> er avhengig av </w:t>
+      </w:r>
+      <w:proofErr w:type="spellStart"/>
       <w:r>
         <w:t>Microsoft.SqlServer.Compact</w:t>
       </w:r>
+      <w:proofErr w:type="spellEnd"/>
       <w:r>
         <w:t xml:space="preserve"> og vil automatisk hente og installere denne avhengigheten.</w:t>
       </w:r>
@@ -2672,7 +3648,15 @@
     <w:p/>
     <w:p>
       <w:r>
-        <w:t>Opprett en «App_Data» mappe</w:t>
+        <w:t>Opprett en «</w:t>
+      </w:r>
+      <w:proofErr w:type="spellStart"/>
+      <w:r>
+        <w:t>App_Data</w:t>
+      </w:r>
+      <w:proofErr w:type="spellEnd"/>
+      <w:r>
+        <w:t>» mappe</w:t>
       </w:r>
       <w:r>
         <w:t xml:space="preserve"> i prosjektet hvis det ikke finnes fra før</w:t>
@@ -2680,13 +3664,27 @@
       <w:r>
         <w:t>. Dette gjør du ved å høyre-</w:t>
       </w:r>
-      <w:bookmarkStart w:id="1" w:name="_GoBack"/>
-      <w:bookmarkEnd w:id="1"/>
-      <w:r>
-        <w:t xml:space="preserve">klikke på prosjektet og velge «Add </w:t>
-      </w:r>
-      <w:r>
-        <w:t>– ASP.NET Folder – App Data</w:t>
+      <w:r>
+        <w:t>klikke på prosjektet og velge «</w:t>
+      </w:r>
+      <w:proofErr w:type="spellStart"/>
+      <w:r>
+        <w:t>Add</w:t>
+      </w:r>
+      <w:proofErr w:type="spellEnd"/>
+      <w:r>
+        <w:t xml:space="preserve"> </w:t>
+      </w:r>
+      <w:r>
+        <w:t xml:space="preserve">– ASP.NET Folder – </w:t>
+      </w:r>
+      <w:proofErr w:type="spellStart"/>
+      <w:r>
+        <w:t>App</w:t>
+      </w:r>
+      <w:proofErr w:type="spellEnd"/>
+      <w:r>
+        <w:t xml:space="preserve"> Data</w:t>
       </w:r>
       <w:r>
         <w:t>»</w:t>
@@ -2697,11 +3695,111 @@
     </w:p>
     <w:p/>
     <w:p>
-      <w:r>
-        <w:t>Legg til ny Connection String i Web.Config (nederst, før &lt;/Configuration&gt;):</w:t>
+      <w:pPr>
+        <w:rPr>
+          <w:lang w:val="en-US"/>
+        </w:rPr>
+      </w:pPr>
+      <w:r>
+        <w:rPr>
+          <w:lang w:val="en-US"/>
+        </w:rPr>
+        <w:t xml:space="preserve">Legg </w:t>
+      </w:r>
+      <w:proofErr w:type="spellStart"/>
+      <w:r>
+        <w:rPr>
+          <w:lang w:val="en-US"/>
+        </w:rPr>
+        <w:t>til</w:t>
+      </w:r>
+      <w:proofErr w:type="spellEnd"/>
+      <w:r>
+        <w:rPr>
+          <w:lang w:val="en-US"/>
+        </w:rPr>
+        <w:t xml:space="preserve"> </w:t>
+      </w:r>
+      <w:proofErr w:type="spellStart"/>
+      <w:proofErr w:type="gramStart"/>
+      <w:r>
+        <w:rPr>
+          <w:lang w:val="en-US"/>
+        </w:rPr>
+        <w:t>ny</w:t>
+      </w:r>
+      <w:proofErr w:type="spellEnd"/>
+      <w:proofErr w:type="gramEnd"/>
+      <w:r>
+        <w:rPr>
+          <w:lang w:val="en-US"/>
+        </w:rPr>
+        <w:t xml:space="preserve"> Connection String </w:t>
+      </w:r>
+      <w:proofErr w:type="spellStart"/>
+      <w:r>
+        <w:rPr>
+          <w:lang w:val="en-US"/>
+        </w:rPr>
+        <w:t>i</w:t>
+      </w:r>
+      <w:proofErr w:type="spellEnd"/>
+      <w:r>
+        <w:rPr>
+          <w:lang w:val="en-US"/>
+        </w:rPr>
+        <w:t xml:space="preserve"> </w:t>
+      </w:r>
+      <w:proofErr w:type="spellStart"/>
+      <w:r>
+        <w:rPr>
+          <w:lang w:val="en-US"/>
+        </w:rPr>
+        <w:t>Web.Config</w:t>
+      </w:r>
+      <w:proofErr w:type="spellEnd"/>
+      <w:r>
+        <w:rPr>
+          <w:lang w:val="en-US"/>
+        </w:rPr>
+        <w:t xml:space="preserve"> (</w:t>
+      </w:r>
+      <w:proofErr w:type="spellStart"/>
+      <w:r>
+        <w:rPr>
+          <w:lang w:val="en-US"/>
+        </w:rPr>
+        <w:t>nederst</w:t>
+      </w:r>
+      <w:proofErr w:type="spellEnd"/>
+      <w:r>
+        <w:rPr>
+          <w:lang w:val="en-US"/>
+        </w:rPr>
+        <w:t xml:space="preserve">, </w:t>
+      </w:r>
+      <w:proofErr w:type="spellStart"/>
+      <w:r>
+        <w:rPr>
+          <w:lang w:val="en-US"/>
+        </w:rPr>
+        <w:t>før</w:t>
+      </w:r>
+      <w:proofErr w:type="spellEnd"/>
+      <w:r>
+        <w:rPr>
+          <w:lang w:val="en-US"/>
+        </w:rPr>
+        <w:t xml:space="preserve"> &lt;/Configuration&gt;):</w:t>
       </w:r>
     </w:p>
-    <w:p/>
+    <w:p>
+      <w:pPr>
+        <w:rPr>
+          <w:lang w:val="en-US"/>
+        </w:rPr>
+      </w:pPr>
+    </w:p>
     <w:p>
       <w:pPr>
         <w:autoSpaceDE w:val="0"/>
@@ -2712,111 +3810,9 @@
           <w:rFonts w:ascii="Consolas" w:hAnsi="Consolas" w:cs="Consolas"/>
           <w:sz w:val="14"/>
           <w:szCs w:val="28"/>
-        </w:rPr>
-      </w:pPr>
-      <w:r>
-        <w:rPr>
-          <w:rFonts w:ascii="Consolas" w:hAnsi="Consolas" w:cs="Consolas"/>
-          <w:color w:val="4F76AC"/>
-          <w:sz w:val="14"/>
-          <w:szCs w:val="28"/>
-        </w:rPr>
-        <w:t xml:space="preserve">  &lt;</w:t>
-      </w:r>
-      <w:r>
-        <w:rPr>
-          <w:rFonts w:ascii="Consolas" w:hAnsi="Consolas" w:cs="Consolas"/>
-          <w:color w:val="823125"/>
-          <w:sz w:val="14"/>
-          <w:szCs w:val="28"/>
-        </w:rPr>
-        <w:t>connectionStrings</w:t>
-      </w:r>
-      <w:r>
-        <w:rPr>
-          <w:rFonts w:ascii="Consolas" w:hAnsi="Consolas" w:cs="Consolas"/>
-          <w:color w:val="4F76AC"/>
-          <w:sz w:val="14"/>
-          <w:szCs w:val="28"/>
-        </w:rPr>
-        <w:t>&gt;</w:t>
-      </w:r>
-    </w:p>
-    <w:p>
-      <w:pPr>
-        <w:autoSpaceDE w:val="0"/>
-        <w:autoSpaceDN w:val="0"/>
-        <w:adjustRightInd w:val="0"/>
-        <w:spacing w:line="240" w:lineRule="auto"/>
-        <w:rPr>
-          <w:rFonts w:ascii="Consolas" w:hAnsi="Consolas" w:cs="Consolas"/>
-          <w:sz w:val="14"/>
-          <w:szCs w:val="28"/>
           <w:lang w:val="en-US"/>
         </w:rPr>
       </w:pPr>
-      <w:r>
-        <w:rPr>
-          <w:rFonts w:ascii="Consolas" w:hAnsi="Consolas" w:cs="Consolas"/>
-          <w:color w:val="4F76AC"/>
-          <w:sz w:val="14"/>
-          <w:szCs w:val="28"/>
-        </w:rPr>
-        <w:t xml:space="preserve">    &lt;</w:t>
-      </w:r>
-      <w:r>
-        <w:rPr>
-          <w:rFonts w:ascii="Consolas" w:hAnsi="Consolas" w:cs="Consolas"/>
-          <w:color w:val="823125"/>
-          <w:sz w:val="14"/>
-          <w:szCs w:val="28"/>
-        </w:rPr>
-        <w:t>add</w:t>
-      </w:r>
-      <w:r>
-        <w:rPr>
-          <w:rFonts w:ascii="Consolas" w:hAnsi="Consolas" w:cs="Consolas"/>
-          <w:color w:val="4F76AC"/>
-          <w:sz w:val="14"/>
-          <w:szCs w:val="28"/>
-        </w:rPr>
-        <w:t xml:space="preserve"> </w:t>
-      </w:r>
-      <w:r>
-        <w:rPr>
-          <w:rFonts w:ascii="Consolas" w:hAnsi="Consolas" w:cs="Consolas"/>
-          <w:color w:val="D75028"/>
-          <w:sz w:val="14"/>
-          <w:szCs w:val="28"/>
-        </w:rPr>
-        <w:t>name</w:t>
-      </w:r>
-      <w:r>
-        <w:rPr>
-          <w:rFonts w:ascii="Consolas" w:hAnsi="Consolas" w:cs="Consolas"/>
-          <w:color w:val="4F76AC"/>
-          <w:sz w:val="14"/>
-          <w:szCs w:val="28"/>
-        </w:rPr>
-        <w:t>=</w:t>
-      </w:r>
-      <w:r>
-        <w:rPr>
-          <w:rFonts w:ascii="Consolas" w:hAnsi="Consolas" w:cs="Consolas"/>
-          <w:sz w:val="14"/>
-          <w:szCs w:val="28"/>
-        </w:rPr>
-        <w:t>"</w:t>
-      </w:r>
-      <w:r>
-        <w:rPr>
-          <w:rFonts w:ascii="Consolas" w:hAnsi="Consolas" w:cs="Consolas"/>
-          <w:color w:val="4F76AC"/>
-          <w:sz w:val="14"/>
-          <w:szCs w:val="28"/>
-        </w:rPr>
-        <w:t>PersonWeb.Mo</w:t>
-      </w:r>
       <w:r>
         <w:rPr>
           <w:rFonts w:ascii="Consolas" w:hAnsi="Consolas" w:cs="Consolas"/>
@@ -2825,17 +3821,22 @@
           <w:szCs w:val="28"/>
           <w:lang w:val="en-US"/>
         </w:rPr>
-        <w:t>del.PersonContext</w:t>
-      </w:r>
+        <w:t xml:space="preserve">  &lt;</w:t>
+      </w:r>
+      <w:proofErr w:type="spellStart"/>
+      <w:proofErr w:type="gramStart"/>
       <w:r>
         <w:rPr>
           <w:rFonts w:ascii="Consolas" w:hAnsi="Consolas" w:cs="Consolas"/>
+          <w:color w:val="823125"/>
           <w:sz w:val="14"/>
           <w:szCs w:val="28"/>
           <w:lang w:val="en-US"/>
         </w:rPr>
-        <w:t>"</w:t>
-      </w:r>
+        <w:t>connectionStrings</w:t>
+      </w:r>
+      <w:proofErr w:type="spellEnd"/>
+      <w:proofErr w:type="gramEnd"/>
       <w:r>
         <w:rPr>
           <w:rFonts w:ascii="Consolas" w:hAnsi="Consolas" w:cs="Consolas"/>
@@ -2844,8 +3845,22 @@
           <w:szCs w:val="28"/>
           <w:lang w:val="en-US"/>
         </w:rPr>
-        <w:t xml:space="preserve"> </w:t>
-      </w:r>
+        <w:t>&gt;</w:t>
+      </w:r>
+    </w:p>
+    <w:p>
+      <w:pPr>
+        <w:autoSpaceDE w:val="0"/>
+        <w:autoSpaceDN w:val="0"/>
+        <w:adjustRightInd w:val="0"/>
+        <w:spacing w:line="240" w:lineRule="auto"/>
+        <w:rPr>
+          <w:rFonts w:ascii="Consolas" w:hAnsi="Consolas" w:cs="Consolas"/>
+          <w:sz w:val="14"/>
+          <w:szCs w:val="28"/>
+          <w:lang w:val="en-US"/>
+        </w:rPr>
+      </w:pPr>
       <w:r>
         <w:rPr>
           <w:rFonts w:ascii="Consolas" w:hAnsi="Consolas" w:cs="Consolas"/>
@@ -2854,8 +3869,27 @@
           <w:szCs w:val="28"/>
           <w:lang w:val="en-US"/>
         </w:rPr>
-        <w:br/>
-        <w:t xml:space="preserve">         </w:t>
+        <w:t xml:space="preserve">    &lt;</w:t>
+      </w:r>
+      <w:r>
+        <w:rPr>
+          <w:rFonts w:ascii="Consolas" w:hAnsi="Consolas" w:cs="Consolas"/>
+          <w:color w:val="823125"/>
+          <w:sz w:val="14"/>
+          <w:szCs w:val="28"/>
+          <w:lang w:val="en-US"/>
+        </w:rPr>
+        <w:t>add</w:t>
+      </w:r>
+      <w:r>
+        <w:rPr>
+          <w:rFonts w:ascii="Consolas" w:hAnsi="Consolas" w:cs="Consolas"/>
+          <w:color w:val="4F76AC"/>
+          <w:sz w:val="14"/>
+          <w:szCs w:val="28"/>
+          <w:lang w:val="en-US"/>
+        </w:rPr>
+        <w:t xml:space="preserve"> </w:t>
       </w:r>
       <w:r>
         <w:rPr>
@@ -2865,7 +3899,7 @@
           <w:szCs w:val="28"/>
           <w:lang w:val="en-US"/>
         </w:rPr>
-        <w:t>connectionString</w:t>
+        <w:t>name</w:t>
       </w:r>
       <w:r>
         <w:rPr>
@@ -2886,6 +3920,7 @@
         </w:rPr>
         <w:t>"</w:t>
       </w:r>
+      <w:proofErr w:type="spellStart"/>
       <w:r>
         <w:rPr>
           <w:rFonts w:ascii="Consolas" w:hAnsi="Consolas" w:cs="Consolas"/>
@@ -2894,16 +3929,7 @@
           <w:szCs w:val="28"/>
           <w:lang w:val="en-US"/>
         </w:rPr>
-        <w:t>Data Source=|DataDirectory|PersonWeb.sdf</w:t>
-      </w:r>
-      <w:r>
-        <w:rPr>
-          <w:rFonts w:ascii="Consolas" w:hAnsi="Consolas" w:cs="Consolas"/>
-          <w:sz w:val="14"/>
-          <w:szCs w:val="28"/>
-          <w:lang w:val="en-US"/>
-        </w:rPr>
-        <w:t>"</w:t>
+        <w:t>PersonWeb.Mo</w:t>
       </w:r>
       <w:r>
         <w:rPr>
@@ -2913,9 +3939,40 @@
           <w:szCs w:val="28"/>
           <w:lang w:val="en-US"/>
         </w:rPr>
+        <w:t>del.PersonContext</w:t>
+      </w:r>
+      <w:proofErr w:type="spellEnd"/>
+      <w:r>
+        <w:rPr>
+          <w:rFonts w:ascii="Consolas" w:hAnsi="Consolas" w:cs="Consolas"/>
+          <w:sz w:val="14"/>
+          <w:szCs w:val="28"/>
+          <w:lang w:val="en-US"/>
+        </w:rPr>
+        <w:t>"</w:t>
+      </w:r>
+      <w:r>
+        <w:rPr>
+          <w:rFonts w:ascii="Consolas" w:hAnsi="Consolas" w:cs="Consolas"/>
+          <w:color w:val="4F76AC"/>
+          <w:sz w:val="14"/>
+          <w:szCs w:val="28"/>
+          <w:lang w:val="en-US"/>
+        </w:rPr>
+        <w:t xml:space="preserve"> </w:t>
+      </w:r>
+      <w:r>
+        <w:rPr>
+          <w:rFonts w:ascii="Consolas" w:hAnsi="Consolas" w:cs="Consolas"/>
+          <w:color w:val="4F76AC"/>
+          <w:sz w:val="14"/>
+          <w:szCs w:val="28"/>
+          <w:lang w:val="en-US"/>
+        </w:rPr>
         <w:br/>
         <w:t xml:space="preserve">         </w:t>
       </w:r>
+      <w:proofErr w:type="spellStart"/>
       <w:r>
         <w:rPr>
           <w:rFonts w:ascii="Consolas" w:hAnsi="Consolas" w:cs="Consolas"/>
@@ -2924,8 +3981,9 @@
           <w:szCs w:val="28"/>
           <w:lang w:val="en-US"/>
         </w:rPr>
-        <w:t>providerName</w:t>
-      </w:r>
+        <w:t>connectionString</w:t>
+      </w:r>
+      <w:proofErr w:type="spellEnd"/>
       <w:r>
         <w:rPr>
           <w:rFonts w:ascii="Consolas" w:hAnsi="Consolas" w:cs="Consolas"/>
@@ -2953,17 +4011,9 @@
           <w:szCs w:val="28"/>
           <w:lang w:val="en-US"/>
         </w:rPr>
-        <w:t>System.Data.SqlServerCe.4.0</w:t>
-      </w:r>
-      <w:r>
-        <w:rPr>
-          <w:rFonts w:ascii="Consolas" w:hAnsi="Consolas" w:cs="Consolas"/>
-          <w:sz w:val="14"/>
-          <w:szCs w:val="28"/>
-          <w:lang w:val="en-US"/>
-        </w:rPr>
-        <w:t>"</w:t>
-      </w:r>
+        <w:t>Data Source=|</w:t>
+      </w:r>
+      <w:proofErr w:type="spellStart"/>
       <w:r>
         <w:rPr>
           <w:rFonts w:ascii="Consolas" w:hAnsi="Consolas" w:cs="Consolas"/>
@@ -2972,22 +4022,18 @@
           <w:szCs w:val="28"/>
           <w:lang w:val="en-US"/>
         </w:rPr>
-        <w:t xml:space="preserve"> /&gt;</w:t>
-      </w:r>
-    </w:p>
-    <w:p>
-      <w:pPr>
-        <w:autoSpaceDE w:val="0"/>
-        <w:autoSpaceDN w:val="0"/>
-        <w:adjustRightInd w:val="0"/>
-        <w:spacing w:line="240" w:lineRule="auto"/>
+        <w:t>DataDirectory|PersonWeb.sdf</w:t>
+      </w:r>
+      <w:proofErr w:type="spellEnd"/>
+      <w:r>
         <w:rPr>
           <w:rFonts w:ascii="Consolas" w:hAnsi="Consolas" w:cs="Consolas"/>
-          <w:color w:val="4F76AC"/>
           <w:sz w:val="14"/>
           <w:szCs w:val="28"/>
-        </w:rPr>
-      </w:pPr>
+          <w:lang w:val="en-US"/>
+        </w:rPr>
+        <w:t>"</w:t>
+      </w:r>
       <w:r>
         <w:rPr>
           <w:rFonts w:ascii="Consolas" w:hAnsi="Consolas" w:cs="Consolas"/>
@@ -2996,17 +4042,103 @@
           <w:szCs w:val="28"/>
           <w:lang w:val="en-US"/>
         </w:rPr>
-        <w:t xml:space="preserve">  </w:t>
-      </w:r>
+        <w:br/>
+        <w:t xml:space="preserve">         </w:t>
+      </w:r>
+      <w:proofErr w:type="spellStart"/>
+      <w:r>
+        <w:rPr>
+          <w:rFonts w:ascii="Consolas" w:hAnsi="Consolas" w:cs="Consolas"/>
+          <w:color w:val="D75028"/>
+          <w:sz w:val="14"/>
+          <w:szCs w:val="28"/>
+          <w:lang w:val="en-US"/>
+        </w:rPr>
+        <w:t>providerName</w:t>
+      </w:r>
+      <w:proofErr w:type="spellEnd"/>
       <w:r>
         <w:rPr>
           <w:rFonts w:ascii="Consolas" w:hAnsi="Consolas" w:cs="Consolas"/>
           <w:color w:val="4F76AC"/>
           <w:sz w:val="14"/>
           <w:szCs w:val="28"/>
+          <w:lang w:val="en-US"/>
+        </w:rPr>
+        <w:t>=</w:t>
+      </w:r>
+      <w:r>
+        <w:rPr>
+          <w:rFonts w:ascii="Consolas" w:hAnsi="Consolas" w:cs="Consolas"/>
+          <w:sz w:val="14"/>
+          <w:szCs w:val="28"/>
+          <w:lang w:val="en-US"/>
+        </w:rPr>
+        <w:t>"</w:t>
+      </w:r>
+      <w:r>
+        <w:rPr>
+          <w:rFonts w:ascii="Consolas" w:hAnsi="Consolas" w:cs="Consolas"/>
+          <w:color w:val="4F76AC"/>
+          <w:sz w:val="14"/>
+          <w:szCs w:val="28"/>
+          <w:lang w:val="en-US"/>
+        </w:rPr>
+        <w:t>System.Data.SqlServerCe.4.0</w:t>
+      </w:r>
+      <w:r>
+        <w:rPr>
+          <w:rFonts w:ascii="Consolas" w:hAnsi="Consolas" w:cs="Consolas"/>
+          <w:sz w:val="14"/>
+          <w:szCs w:val="28"/>
+          <w:lang w:val="en-US"/>
+        </w:rPr>
+        <w:t>"</w:t>
+      </w:r>
+      <w:r>
+        <w:rPr>
+          <w:rFonts w:ascii="Consolas" w:hAnsi="Consolas" w:cs="Consolas"/>
+          <w:color w:val="4F76AC"/>
+          <w:sz w:val="14"/>
+          <w:szCs w:val="28"/>
+          <w:lang w:val="en-US"/>
+        </w:rPr>
+        <w:t xml:space="preserve"> /&gt;</w:t>
+      </w:r>
+    </w:p>
+    <w:p>
+      <w:pPr>
+        <w:autoSpaceDE w:val="0"/>
+        <w:autoSpaceDN w:val="0"/>
+        <w:adjustRightInd w:val="0"/>
+        <w:spacing w:line="240" w:lineRule="auto"/>
+        <w:rPr>
+          <w:rFonts w:ascii="Consolas" w:hAnsi="Consolas" w:cs="Consolas"/>
+          <w:color w:val="4F76AC"/>
+          <w:sz w:val="14"/>
+          <w:szCs w:val="28"/>
+        </w:rPr>
+      </w:pPr>
+      <w:r>
+        <w:rPr>
+          <w:rFonts w:ascii="Consolas" w:hAnsi="Consolas" w:cs="Consolas"/>
+          <w:color w:val="4F76AC"/>
+          <w:sz w:val="14"/>
+          <w:szCs w:val="28"/>
+          <w:lang w:val="en-US"/>
+        </w:rPr>
+        <w:t xml:space="preserve">  </w:t>
+      </w:r>
+      <w:r>
+        <w:rPr>
+          <w:rFonts w:ascii="Consolas" w:hAnsi="Consolas" w:cs="Consolas"/>
+          <w:color w:val="4F76AC"/>
+          <w:sz w:val="14"/>
+          <w:szCs w:val="28"/>
         </w:rPr>
         <w:t>&lt;/</w:t>
       </w:r>
+      <w:proofErr w:type="spellStart"/>
       <w:r>
         <w:rPr>
           <w:rFonts w:ascii="Consolas" w:hAnsi="Consolas" w:cs="Consolas"/>
@@ -3016,6 +4148,7 @@
         </w:rPr>
         <w:t>connectionStrings</w:t>
       </w:r>
+      <w:proofErr w:type="spellEnd"/>
       <w:r>
         <w:rPr>
           <w:rFonts w:ascii="Consolas" w:hAnsi="Consolas" w:cs="Consolas"/>
@@ -3063,7 +4196,21 @@
         <w:rPr>
           <w:lang w:val="nb-NO"/>
         </w:rPr>
-        <w:t xml:space="preserve"> lage en DbContext-</w:t>
+        <w:t xml:space="preserve"> lage en </w:t>
+      </w:r>
+      <w:proofErr w:type="spellStart"/>
+      <w:r>
+        <w:rPr>
+          <w:lang w:val="nb-NO"/>
+        </w:rPr>
+        <w:t>DbContext</w:t>
+      </w:r>
+      <w:proofErr w:type="spellEnd"/>
+      <w:r>
+        <w:rPr>
+          <w:lang w:val="nb-NO"/>
+        </w:rPr>
+        <w:t>-</w:t>
       </w:r>
       <w:r>
         <w:rPr>
@@ -3085,6 +4232,7 @@
           <w:lang w:val="en-US"/>
         </w:rPr>
       </w:pPr>
+      <w:proofErr w:type="gramStart"/>
       <w:r>
         <w:rPr>
           <w:rFonts w:ascii="Consolas" w:hAnsi="Consolas" w:cs="Consolas"/>
@@ -3093,9 +4241,9 @@
           <w:szCs w:val="28"/>
           <w:lang w:val="en-US"/>
         </w:rPr>
-        <w:lastRenderedPageBreak/>
         <w:t>public</w:t>
       </w:r>
+      <w:proofErr w:type="gramEnd"/>
       <w:r>
         <w:rPr>
           <w:rFonts w:ascii="Consolas" w:hAnsi="Consolas" w:cs="Consolas"/>
@@ -3124,6 +4272,7 @@
         </w:rPr>
         <w:t xml:space="preserve"> </w:t>
       </w:r>
+      <w:proofErr w:type="spellStart"/>
       <w:r>
         <w:rPr>
           <w:rFonts w:ascii="Consolas" w:hAnsi="Consolas" w:cs="Consolas"/>
@@ -3134,6 +4283,7 @@
         </w:rPr>
         <w:t>PersonContext</w:t>
       </w:r>
+      <w:proofErr w:type="spellEnd"/>
       <w:r>
         <w:rPr>
           <w:rFonts w:ascii="Consolas" w:hAnsi="Consolas" w:cs="Consolas"/>
@@ -3143,6 +4293,7 @@
         </w:rPr>
         <w:t xml:space="preserve"> : </w:t>
       </w:r>
+      <w:proofErr w:type="spellStart"/>
       <w:r>
         <w:rPr>
           <w:rFonts w:ascii="Consolas" w:hAnsi="Consolas" w:cs="Consolas"/>
@@ -3153,6 +4304,7 @@
         </w:rPr>
         <w:t>DbContext</w:t>
       </w:r>
+      <w:proofErr w:type="spellEnd"/>
     </w:p>
     <w:p>
       <w:pPr>
@@ -3199,6 +4351,7 @@
         </w:rPr>
         <w:t xml:space="preserve">    </w:t>
       </w:r>
+      <w:proofErr w:type="gramStart"/>
       <w:r>
         <w:rPr>
           <w:rFonts w:ascii="Consolas" w:hAnsi="Consolas" w:cs="Consolas"/>
@@ -3209,6 +4362,7 @@
         </w:rPr>
         <w:t>public</w:t>
       </w:r>
+      <w:proofErr w:type="gramEnd"/>
       <w:r>
         <w:rPr>
           <w:rFonts w:ascii="Consolas" w:hAnsi="Consolas" w:cs="Consolas"/>
@@ -3218,6 +4372,7 @@
         </w:rPr>
         <w:t xml:space="preserve"> </w:t>
       </w:r>
+      <w:proofErr w:type="spellStart"/>
       <w:r>
         <w:rPr>
           <w:rFonts w:ascii="Consolas" w:hAnsi="Consolas" w:cs="Consolas"/>
@@ -3228,6 +4383,7 @@
         </w:rPr>
         <w:t>DbSet</w:t>
       </w:r>
+      <w:proofErr w:type="spellEnd"/>
       <w:r>
         <w:rPr>
           <w:rFonts w:ascii="Consolas" w:hAnsi="Consolas" w:cs="Consolas"/>
@@ -3331,6 +4487,7 @@
         </w:rPr>
         <w:t xml:space="preserve">    </w:t>
       </w:r>
+      <w:proofErr w:type="gramStart"/>
       <w:r>
         <w:rPr>
           <w:rFonts w:ascii="Consolas" w:hAnsi="Consolas" w:cs="Consolas"/>
@@ -3341,6 +4498,7 @@
         </w:rPr>
         <w:t>static</w:t>
       </w:r>
+      <w:proofErr w:type="gramEnd"/>
       <w:r>
         <w:rPr>
           <w:rFonts w:ascii="Consolas" w:hAnsi="Consolas" w:cs="Consolas"/>
@@ -3348,7 +4506,27 @@
           <w:szCs w:val="28"/>
           <w:lang w:val="en-US"/>
         </w:rPr>
-        <w:t xml:space="preserve"> PersonContext()</w:t>
+        <w:t xml:space="preserve"> </w:t>
+      </w:r>
+      <w:proofErr w:type="spellStart"/>
+      <w:r>
+        <w:rPr>
+          <w:rFonts w:ascii="Consolas" w:hAnsi="Consolas" w:cs="Consolas"/>
+          <w:sz w:val="16"/>
+          <w:szCs w:val="28"/>
+          <w:lang w:val="en-US"/>
+        </w:rPr>
+        <w:t>PersonContext</w:t>
+      </w:r>
+      <w:proofErr w:type="spellEnd"/>
+      <w:r>
+        <w:rPr>
+          <w:rFonts w:ascii="Consolas" w:hAnsi="Consolas" w:cs="Consolas"/>
+          <w:sz w:val="16"/>
+          <w:szCs w:val="28"/>
+          <w:lang w:val="en-US"/>
+        </w:rPr>
+        <w:t>()</w:t>
       </w:r>
     </w:p>
     <w:p>
@@ -3396,6 +4574,8 @@
         </w:rPr>
         <w:t xml:space="preserve">        </w:t>
       </w:r>
+      <w:proofErr w:type="spellStart"/>
+      <w:proofErr w:type="gramStart"/>
       <w:r>
         <w:rPr>
           <w:rFonts w:ascii="Consolas" w:hAnsi="Consolas" w:cs="Consolas"/>
@@ -3413,8 +4593,19 @@
           <w:szCs w:val="28"/>
           <w:lang w:val="en-US"/>
         </w:rPr>
-        <w:t>.SetInitializer(</w:t>
-      </w:r>
+        <w:t>.SetInitializer</w:t>
+      </w:r>
+      <w:proofErr w:type="spellEnd"/>
+      <w:r>
+        <w:rPr>
+          <w:rFonts w:ascii="Consolas" w:hAnsi="Consolas" w:cs="Consolas"/>
+          <w:sz w:val="16"/>
+          <w:szCs w:val="28"/>
+          <w:lang w:val="en-US"/>
+        </w:rPr>
+        <w:t>(</w:t>
+      </w:r>
+      <w:proofErr w:type="gramEnd"/>
       <w:r>
         <w:rPr>
           <w:rFonts w:ascii="Consolas" w:hAnsi="Consolas" w:cs="Consolas"/>
@@ -3434,6 +4625,7 @@
         </w:rPr>
         <w:t xml:space="preserve"> </w:t>
       </w:r>
+      <w:proofErr w:type="spellStart"/>
       <w:r>
         <w:rPr>
           <w:rFonts w:ascii="Consolas" w:hAnsi="Consolas" w:cs="Consolas"/>
@@ -3444,6 +4636,7 @@
         </w:rPr>
         <w:t>CreateDatabaseIfNotExists</w:t>
       </w:r>
+      <w:proofErr w:type="spellEnd"/>
       <w:r>
         <w:rPr>
           <w:rFonts w:ascii="Consolas" w:hAnsi="Consolas" w:cs="Consolas"/>
@@ -3453,6 +4646,7 @@
         </w:rPr>
         <w:t>&lt;</w:t>
       </w:r>
+      <w:proofErr w:type="spellStart"/>
       <w:r>
         <w:rPr>
           <w:rFonts w:ascii="Consolas" w:hAnsi="Consolas" w:cs="Consolas"/>
@@ -3463,6 +4657,7 @@
         </w:rPr>
         <w:t>PersonContext</w:t>
       </w:r>
+      <w:proofErr w:type="spellEnd"/>
       <w:r>
         <w:rPr>
           <w:rFonts w:ascii="Consolas" w:hAnsi="Consolas" w:cs="Consolas"/>
@@ -3536,7 +4731,35 @@
           <w:lang w:val="nb-NO"/>
         </w:rPr>
         <w:br/>
-        <w:t xml:space="preserve">Nå er du klar til å begynne å bruke databasen. Oppdater Index Actionen på Persons Controlleren til å lese alle personene fra databasen ved hjelp av LINQ. </w:t>
+        <w:t xml:space="preserve">Nå er du klar til å begynne å bruke databasen. Oppdater Index </w:t>
+      </w:r>
+      <w:proofErr w:type="spellStart"/>
+      <w:r>
+        <w:rPr>
+          <w:lang w:val="nb-NO"/>
+        </w:rPr>
+        <w:t>Actionen</w:t>
+      </w:r>
+      <w:proofErr w:type="spellEnd"/>
+      <w:r>
+        <w:rPr>
+          <w:lang w:val="nb-NO"/>
+        </w:rPr>
+        <w:t xml:space="preserve"> på Persons </w:t>
+      </w:r>
+      <w:proofErr w:type="spellStart"/>
+      <w:r>
+        <w:rPr>
+          <w:lang w:val="nb-NO"/>
+        </w:rPr>
+        <w:t>Controlleren</w:t>
+      </w:r>
+      <w:proofErr w:type="spellEnd"/>
+      <w:r>
+        <w:rPr>
+          <w:lang w:val="nb-NO"/>
+        </w:rPr>
+        <w:t xml:space="preserve"> til å lese alle personene fra databasen ved hjelp av LINQ. </w:t>
       </w:r>
     </w:p>
     <w:p>
@@ -3550,13 +4773,105 @@
         <w:rPr>
           <w:lang w:val="nb-NO"/>
         </w:rPr>
-        <w:t xml:space="preserve">Legg så til en ny Action, Insert og lenke til denne fra Index Viewet. Bruk innebygget scaffolding til å lage et nytt Insert View. Legg til en Insert action som tar en Person </w:t>
-      </w:r>
-      <w:r>
-        <w:rPr>
-          <w:lang w:val="nb-NO"/>
-        </w:rPr>
-        <w:t>model,</w:t>
+        <w:t xml:space="preserve">Legg så til en ny Action, </w:t>
+      </w:r>
+      <w:proofErr w:type="spellStart"/>
+      <w:r>
+        <w:rPr>
+          <w:lang w:val="nb-NO"/>
+        </w:rPr>
+        <w:t>Insert</w:t>
+      </w:r>
+      <w:proofErr w:type="spellEnd"/>
+      <w:r>
+        <w:rPr>
+          <w:lang w:val="nb-NO"/>
+        </w:rPr>
+        <w:t xml:space="preserve"> og lenke til denne fra Index </w:t>
+      </w:r>
+      <w:proofErr w:type="spellStart"/>
+      <w:r>
+        <w:rPr>
+          <w:lang w:val="nb-NO"/>
+        </w:rPr>
+        <w:t>Viewet</w:t>
+      </w:r>
+      <w:proofErr w:type="spellEnd"/>
+      <w:r>
+        <w:rPr>
+          <w:lang w:val="nb-NO"/>
+        </w:rPr>
+        <w:t xml:space="preserve">. Bruk innebygget </w:t>
+      </w:r>
+      <w:proofErr w:type="spellStart"/>
+      <w:r>
+        <w:rPr>
+          <w:lang w:val="nb-NO"/>
+        </w:rPr>
+        <w:t>scaffolding</w:t>
+      </w:r>
+      <w:proofErr w:type="spellEnd"/>
+      <w:r>
+        <w:rPr>
+          <w:lang w:val="nb-NO"/>
+        </w:rPr>
+        <w:t xml:space="preserve"> til å lage et nytt </w:t>
+      </w:r>
+      <w:proofErr w:type="spellStart"/>
+      <w:r>
+        <w:rPr>
+          <w:lang w:val="nb-NO"/>
+        </w:rPr>
+        <w:t>Insert</w:t>
+      </w:r>
+      <w:proofErr w:type="spellEnd"/>
+      <w:r>
+        <w:rPr>
+          <w:lang w:val="nb-NO"/>
+        </w:rPr>
+        <w:t xml:space="preserve"> </w:t>
+      </w:r>
+      <w:proofErr w:type="spellStart"/>
+      <w:r>
+        <w:rPr>
+          <w:lang w:val="nb-NO"/>
+        </w:rPr>
+        <w:t>View</w:t>
+      </w:r>
+      <w:proofErr w:type="spellEnd"/>
+      <w:r>
+        <w:rPr>
+          <w:lang w:val="nb-NO"/>
+        </w:rPr>
+        <w:t xml:space="preserve">. Legg til en </w:t>
+      </w:r>
+      <w:proofErr w:type="spellStart"/>
+      <w:r>
+        <w:rPr>
+          <w:lang w:val="nb-NO"/>
+        </w:rPr>
+        <w:t>Insert</w:t>
+      </w:r>
+      <w:proofErr w:type="spellEnd"/>
+      <w:r>
+        <w:rPr>
+          <w:lang w:val="nb-NO"/>
+        </w:rPr>
+        <w:t xml:space="preserve"> action som tar en Person </w:t>
+      </w:r>
+      <w:proofErr w:type="spellStart"/>
+      <w:r>
+        <w:rPr>
+          <w:lang w:val="nb-NO"/>
+        </w:rPr>
+        <w:t>model</w:t>
+      </w:r>
+      <w:proofErr w:type="spellEnd"/>
+      <w:r>
+        <w:rPr>
+          <w:lang w:val="nb-NO"/>
+        </w:rPr>
+        <w:t>,</w:t>
       </w:r>
       <w:r>
         <w:rPr>
@@ -3590,7 +4905,21 @@
         <w:rPr>
           <w:lang w:val="nb-NO"/>
         </w:rPr>
-        <w:t>Kunden har behov for å kunne oppdatere registrerte personer. Lag en ny Update Action med View. Lenke til denne fra tabellen med personer, f.eks. ved å legge inn en ny kolonne som heter «Rediger» på slutten av hver rad. Husk å sende inn ID til personen som skal redigeres</w:t>
+        <w:t xml:space="preserve">Kunden har behov for å kunne oppdatere registrerte personer. Lag en ny Update Action med </w:t>
+      </w:r>
+      <w:proofErr w:type="spellStart"/>
+      <w:r>
+        <w:rPr>
+          <w:lang w:val="nb-NO"/>
+        </w:rPr>
+        <w:t>View</w:t>
+      </w:r>
+      <w:proofErr w:type="spellEnd"/>
+      <w:r>
+        <w:rPr>
+          <w:lang w:val="nb-NO"/>
+        </w:rPr>
+        <w:t>. Lenke til denne fra tabellen med personer, f.eks. ved å legge inn en ny kolonne som heter «Rediger» på slutten av hver rad. Husk å sende inn ID til personen som skal redigeres</w:t>
       </w:r>
       <w:r>
         <w:rPr>
@@ -3621,6 +4950,7 @@
         </w:rPr>
         <w:t>&lt;</w:t>
       </w:r>
+      <w:proofErr w:type="gramStart"/>
       <w:r>
         <w:rPr>
           <w:rFonts w:ascii="Consolas" w:hAnsi="Consolas" w:cs="Consolas"/>
@@ -3630,6 +4960,7 @@
         </w:rPr>
         <w:t>td</w:t>
       </w:r>
+      <w:proofErr w:type="gramEnd"/>
       <w:r>
         <w:rPr>
           <w:rFonts w:ascii="Consolas" w:hAnsi="Consolas" w:cs="Consolas"/>
@@ -3648,13 +4979,23 @@
         </w:rPr>
         <w:t>@</w:t>
       </w:r>
+      <w:proofErr w:type="spellStart"/>
       <w:r>
         <w:rPr>
           <w:rFonts w:ascii="Consolas" w:hAnsi="Consolas" w:cs="Consolas"/>
           <w:szCs w:val="28"/>
           <w:lang w:val="en-US"/>
         </w:rPr>
-        <w:t>Html.ActionLink(</w:t>
+        <w:t>Html.ActionLink</w:t>
+      </w:r>
+      <w:proofErr w:type="spellEnd"/>
+      <w:r>
+        <w:rPr>
+          <w:rFonts w:ascii="Consolas" w:hAnsi="Consolas" w:cs="Consolas"/>
+          <w:szCs w:val="28"/>
+          <w:lang w:val="en-US"/>
+        </w:rPr>
+        <w:t>(</w:t>
       </w:r>
       <w:r>
         <w:rPr>
@@ -3663,16 +5004,9 @@
           <w:szCs w:val="28"/>
           <w:lang w:val="en-US"/>
         </w:rPr>
-        <w:t>"Rediger"</w:t>
-      </w:r>
-      <w:r>
-        <w:rPr>
-          <w:rFonts w:ascii="Consolas" w:hAnsi="Consolas" w:cs="Consolas"/>
-          <w:szCs w:val="28"/>
-          <w:lang w:val="en-US"/>
-        </w:rPr>
-        <w:t xml:space="preserve">, </w:t>
-      </w:r>
+        <w:t>"</w:t>
+      </w:r>
+      <w:proofErr w:type="spellStart"/>
       <w:r>
         <w:rPr>
           <w:rFonts w:ascii="Consolas" w:hAnsi="Consolas" w:cs="Consolas"/>
@@ -3680,6 +5014,33 @@
           <w:szCs w:val="28"/>
           <w:lang w:val="en-US"/>
         </w:rPr>
+        <w:t>Rediger</w:t>
+      </w:r>
+      <w:proofErr w:type="spellEnd"/>
+      <w:r>
+        <w:rPr>
+          <w:rFonts w:ascii="Consolas" w:hAnsi="Consolas" w:cs="Consolas"/>
+          <w:color w:val="823125"/>
+          <w:szCs w:val="28"/>
+          <w:lang w:val="en-US"/>
+        </w:rPr>
+        <w:t>"</w:t>
+      </w:r>
+      <w:r>
+        <w:rPr>
+          <w:rFonts w:ascii="Consolas" w:hAnsi="Consolas" w:cs="Consolas"/>
+          <w:szCs w:val="28"/>
+          <w:lang w:val="en-US"/>
+        </w:rPr>
+        <w:t xml:space="preserve">, </w:t>
+      </w:r>
+      <w:r>
+        <w:rPr>
+          <w:rFonts w:ascii="Consolas" w:hAnsi="Consolas" w:cs="Consolas"/>
+          <w:color w:val="823125"/>
+          <w:szCs w:val="28"/>
+          <w:lang w:val="en-US"/>
+        </w:rPr>
         <w:t>"Update"</w:t>
       </w:r>
       <w:r>
@@ -3705,7 +5066,25 @@
           <w:szCs w:val="28"/>
           <w:lang w:val="en-US"/>
         </w:rPr>
-        <w:t xml:space="preserve"> {Id = person.Id})</w:t>
+        <w:t xml:space="preserve"> {Id = </w:t>
+      </w:r>
+      <w:proofErr w:type="spellStart"/>
+      <w:r>
+        <w:rPr>
+          <w:rFonts w:ascii="Consolas" w:hAnsi="Consolas" w:cs="Consolas"/>
+          <w:szCs w:val="28"/>
+          <w:lang w:val="en-US"/>
+        </w:rPr>
+        <w:t>person.Id</w:t>
+      </w:r>
+      <w:proofErr w:type="spellEnd"/>
+      <w:r>
+        <w:rPr>
+          <w:rFonts w:ascii="Consolas" w:hAnsi="Consolas" w:cs="Consolas"/>
+          <w:szCs w:val="28"/>
+          <w:lang w:val="en-US"/>
+        </w:rPr>
+        <w:t>})</w:t>
       </w:r>
       <w:r>
         <w:rPr>
@@ -3752,7 +5131,21 @@
         <w:rPr>
           <w:lang w:val="nb-NO"/>
         </w:rPr>
-        <w:t>Her må du og ha to Action som heter Update, en som tar inn en Id og henter personen som skal redigeres fra databasen og sender han til Viewet, og en som tar inn den oppdaterte Personen i en HTTP POST, og lagrer endringene i databasen.</w:t>
+        <w:t xml:space="preserve">Her må du og ha to Action som heter Update, en som tar inn en Id og henter personen som skal redigeres fra databasen og sender han til </w:t>
+      </w:r>
+      <w:proofErr w:type="spellStart"/>
+      <w:r>
+        <w:rPr>
+          <w:lang w:val="nb-NO"/>
+        </w:rPr>
+        <w:t>Viewet</w:t>
+      </w:r>
+      <w:proofErr w:type="spellEnd"/>
+      <w:r>
+        <w:rPr>
+          <w:lang w:val="nb-NO"/>
+        </w:rPr>
+        <w:t>, og en som tar inn den oppdaterte Personen i en HTTP POST, og lagrer endringene i databasen.</w:t>
       </w:r>
     </w:p>
     <w:p>
@@ -3822,7 +5215,21 @@
         <w:rPr>
           <w:lang w:val="nb-NO"/>
         </w:rPr>
-        <w:t>For å kunne bruke systemet fra flest mulig enheter ønsker kunden ett enkelt web api. Lag en ny Action som returnerer en overs</w:t>
+        <w:t xml:space="preserve">For å kunne bruke systemet fra flest mulig enheter ønsker kunden ett enkelt web </w:t>
+      </w:r>
+      <w:proofErr w:type="spellStart"/>
+      <w:r>
+        <w:rPr>
+          <w:lang w:val="nb-NO"/>
+        </w:rPr>
+        <w:t>api</w:t>
+      </w:r>
+      <w:proofErr w:type="spellEnd"/>
+      <w:r>
+        <w:rPr>
+          <w:lang w:val="nb-NO"/>
+        </w:rPr>
+        <w:t>. Lag en ny Action som returnerer en overs</w:t>
       </w:r>
       <w:r>
         <w:rPr>
@@ -3883,7 +5290,27 @@
         <w:szCs w:val="16"/>
         <w:lang w:val="en-US"/>
       </w:rPr>
-      <w:t>.NET, C#, LINQ, ASP.NET MVC, EntityFramework, Windows Phone 7</w:t>
+      <w:t xml:space="preserve">.NET, C#, LINQ, ASP.NET MVC, </w:t>
+    </w:r>
+    <w:proofErr w:type="spellStart"/>
+    <w:r>
+      <w:rPr>
+        <w:color w:val="auto"/>
+        <w:sz w:val="16"/>
+        <w:szCs w:val="16"/>
+        <w:lang w:val="en-US"/>
+      </w:rPr>
+      <w:t>EntityFramework</w:t>
+    </w:r>
+    <w:proofErr w:type="spellEnd"/>
+    <w:r>
+      <w:rPr>
+        <w:color w:val="auto"/>
+        <w:sz w:val="16"/>
+        <w:szCs w:val="16"/>
+        <w:lang w:val="en-US"/>
+      </w:rPr>
+      <w:t>, Windows Phone 7</w:t>
     </w:r>
   </w:p>
 </w:ftr>
@@ -3909,27 +5336,14 @@
     <w:pPr>
       <w:pStyle w:val="Footer"/>
     </w:pPr>
-    <w:r>
-      <w:fldChar w:fldCharType="begin"/>
-    </w:r>
-    <w:r>
-      <w:instrText xml:space="preserve"> FILENAME  \* Lower  \* MERGEFORMAT </w:instrText>
-    </w:r>
-    <w:r>
-      <w:fldChar w:fldCharType="separate"/>
-    </w:r>
-    <w:r>
-      <w:rPr>
-        <w:noProof/>
-      </w:rPr>
-      <w:t>oppgaver v2.docx</w:t>
-    </w:r>
-    <w:r>
-      <w:rPr>
-        <w:noProof/>
-      </w:rPr>
-      <w:fldChar w:fldCharType="end"/>
-    </w:r>
+    <w:fldSimple w:instr=" FILENAME  \* Lower  \* MERGEFORMAT ">
+      <w:r>
+        <w:rPr>
+          <w:noProof/>
+        </w:rPr>
+        <w:t>oppgaver v2.docx</w:t>
+      </w:r>
+    </w:fldSimple>
     <w:r>
       <w:tab/>
       <w:t>KONFIDENSIELT</w:t>
@@ -3964,27 +5378,14 @@
     <w:r>
       <w:t xml:space="preserve"> / </w:t>
     </w:r>
-    <w:r>
-      <w:fldChar w:fldCharType="begin"/>
-    </w:r>
-    <w:r>
-      <w:instrText xml:space="preserve"> NUMPAGES   \* MERGEFORMAT </w:instrText>
-    </w:r>
-    <w:r>
-      <w:fldChar w:fldCharType="separate"/>
-    </w:r>
-    <w:r>
-      <w:rPr>
-        <w:noProof/>
-      </w:rPr>
-      <w:t>4</w:t>
-    </w:r>
-    <w:r>
-      <w:rPr>
-        <w:noProof/>
-      </w:rPr>
-      <w:fldChar w:fldCharType="end"/>
-    </w:r>
+    <w:fldSimple w:instr=" NUMPAGES   \* MERGEFORMAT ">
+      <w:r>
+        <w:rPr>
+          <w:noProof/>
+        </w:rPr>
+        <w:t>4</w:t>
+      </w:r>
+    </w:fldSimple>
   </w:p>
 </w:ftr>
 </file>
@@ -7237,6 +8638,119 @@
     </w:lvl>
   </w:abstractNum>
   <w:abstractNum w:abstractNumId="36" w15:restartNumberingAfterBreak="0">
+    <w:nsid w:val="75811641"/>
+    <w:multiLevelType w:val="hybridMultilevel"/>
+    <w:tmpl w:val="D966C3FC"/>
+    <w:lvl w:ilvl="0" w:tplc="04140001">
+      <w:start w:val="1"/>
+      <w:numFmt w:val="bullet"/>
+      <w:lvlText w:val=""/>
+      <w:lvlJc w:val="left"/>
+      <w:pPr>
+        <w:ind w:left="720" w:hanging="360"/>
+      </w:pPr>
+      <w:rPr>
+        <w:rFonts w:ascii="Symbol" w:hAnsi="Symbol" w:hint="default"/>
+      </w:rPr>
+    </w:lvl>
+    <w:lvl w:ilvl="1" w:tplc="04140003" w:tentative="1">
+      <w:start w:val="1"/>
+      <w:numFmt w:val="bullet"/>
+      <w:lvlText w:val="o"/>
+      <w:lvlJc w:val="left"/>
+      <w:pPr>
+        <w:ind w:left="1440" w:hanging="360"/>
+      </w:pPr>
+      <w:rPr>
+        <w:rFonts w:ascii="Courier New" w:hAnsi="Courier New" w:cs="Courier New" w:hint="default"/>
+      </w:rPr>
+    </w:lvl>
+    <w:lvl w:ilvl="2" w:tplc="04140005" w:tentative="1">
+      <w:start w:val="1"/>
+      <w:numFmt w:val="bullet"/>
+      <w:lvlText w:val=""/>
+      <w:lvlJc w:val="left"/>
+      <w:pPr>
+        <w:ind w:left="2160" w:hanging="360"/>
+      </w:pPr>
+      <w:rPr>
+        <w:rFonts w:ascii="Wingdings" w:hAnsi="Wingdings" w:hint="default"/>
+      </w:rPr>
+    </w:lvl>
+    <w:lvl w:ilvl="3" w:tplc="04140001" w:tentative="1">
+      <w:start w:val="1"/>
+      <w:numFmt w:val="bullet"/>
+      <w:lvlText w:val=""/>
+      <w:lvlJc w:val="left"/>
+      <w:pPr>
+        <w:ind w:left="2880" w:hanging="360"/>
+      </w:pPr>
+      <w:rPr>
+        <w:rFonts w:ascii="Symbol" w:hAnsi="Symbol" w:hint="default"/>
+      </w:rPr>
+    </w:lvl>
+    <w:lvl w:ilvl="4" w:tplc="04140003" w:tentative="1">
+      <w:start w:val="1"/>
+      <w:numFmt w:val="bullet"/>
+      <w:lvlText w:val="o"/>
+      <w:lvlJc w:val="left"/>
+      <w:pPr>
+        <w:ind w:left="3600" w:hanging="360"/>
+      </w:pPr>
+      <w:rPr>
+        <w:rFonts w:ascii="Courier New" w:hAnsi="Courier New" w:cs="Courier New" w:hint="default"/>
+      </w:rPr>
+    </w:lvl>
+    <w:lvl w:ilvl="5" w:tplc="04140005" w:tentative="1">
+      <w:start w:val="1"/>
+      <w:numFmt w:val="bullet"/>
+      <w:lvlText w:val=""/>
+      <w:lvlJc w:val="left"/>
+      <w:pPr>
+        <w:ind w:left="4320" w:hanging="360"/>
+      </w:pPr>
+      <w:rPr>
+        <w:rFonts w:ascii="Wingdings" w:hAnsi="Wingdings" w:hint="default"/>
+      </w:rPr>
+    </w:lvl>
+    <w:lvl w:ilvl="6" w:tplc="04140001" w:tentative="1">
+      <w:start w:val="1"/>
+      <w:numFmt w:val="bullet"/>
+      <w:lvlText w:val=""/>
+      <w:lvlJc w:val="left"/>
+      <w:pPr>
+        <w:ind w:left="5040" w:hanging="360"/>
+      </w:pPr>
+      <w:rPr>
+        <w:rFonts w:ascii="Symbol" w:hAnsi="Symbol" w:hint="default"/>
+      </w:rPr>
+    </w:lvl>
+    <w:lvl w:ilvl="7" w:tplc="04140003" w:tentative="1">
+      <w:start w:val="1"/>
+      <w:numFmt w:val="bullet"/>
+      <w:lvlText w:val="o"/>
+      <w:lvlJc w:val="left"/>
+      <w:pPr>
+        <w:ind w:left="5760" w:hanging="360"/>
+      </w:pPr>
+      <w:rPr>
+        <w:rFonts w:ascii="Courier New" w:hAnsi="Courier New" w:cs="Courier New" w:hint="default"/>
+      </w:rPr>
+    </w:lvl>
+    <w:lvl w:ilvl="8" w:tplc="04140005" w:tentative="1">
+      <w:start w:val="1"/>
+      <w:numFmt w:val="bullet"/>
+      <w:lvlText w:val=""/>
+      <w:lvlJc w:val="left"/>
+      <w:pPr>
+        <w:ind w:left="6480" w:hanging="360"/>
+      </w:pPr>
+      <w:rPr>
+        <w:rFonts w:ascii="Wingdings" w:hAnsi="Wingdings" w:hint="default"/>
+      </w:rPr>
+    </w:lvl>
+  </w:abstractNum>
+  <w:abstractNum w:abstractNumId="37" w15:restartNumberingAfterBreak="0">
     <w:nsid w:val="76252BB8"/>
     <w:multiLevelType w:val="hybridMultilevel"/>
     <w:tmpl w:val="DAA8FB7A"/>
@@ -7494,7 +9008,7 @@
     <w:abstractNumId w:val="33"/>
   </w:num>
   <w:num w:numId="36">
-    <w:abstractNumId w:val="36"/>
+    <w:abstractNumId w:val="37"/>
   </w:num>
   <w:num w:numId="37">
     <w:abstractNumId w:val="30"/>
@@ -7513,6 +9027,9 @@
   </w:num>
   <w:num w:numId="42">
     <w:abstractNumId w:val="11"/>
+  </w:num>
+  <w:num w:numId="43">
+    <w:abstractNumId w:val="36"/>
   </w:num>
 </w:numbering>
 </file>
@@ -7675,6 +9192,11 @@
     <w:lsdException w:name="Table Web 3" w:semiHidden="1" w:unhideWhenUsed="1"/>
     <w:lsdException w:name="Balloon Text" w:semiHidden="1" w:unhideWhenUsed="1"/>
     <w:lsdException w:name="Table Theme" w:semiHidden="1" w:unhideWhenUsed="1"/>
+    <w:lsdException w:name="Light Shading"/>
+    <w:lsdException w:name="Light List"/>
+    <w:lsdException w:name="Light Grid"/>
+    <w:lsdException w:name="Medium Shading 1"/>
+    <w:lsdException w:name="Medium Shading 2"/>
     <w:lsdException w:name="Medium List 1"/>
     <w:lsdException w:name="Medium List 2"/>
     <w:lsdException w:name="Medium Grid 1"/>
@@ -9604,7 +11126,7 @@
 </file>
 
 <file path=customXml/itemProps1.xml><?xml version="1.0" encoding="utf-8"?>
-<ds:datastoreItem xmlns:ds="http://schemas.openxmlformats.org/officeDocument/2006/customXml" ds:itemID="{E7C09087-C09E-4F91-BE68-D9A7FBA7CFAF}">
+<ds:datastoreItem xmlns:ds="http://schemas.openxmlformats.org/officeDocument/2006/customXml" ds:itemID="{40729364-B4A3-473A-B880-48A4AB95CF39}">
   <ds:schemaRefs>
     <ds:schemaRef ds:uri="http://schemas.openxmlformats.org/officeDocument/2006/bibliography"/>
   </ds:schemaRefs>

</xml_diff>

<commit_message>
Et par ekstra oppgaver + litt fiksing på foiler
</commit_message>
<xml_diff>
--- a/BEKK DotNet Introduksjonskurs Oppgaver.docx
+++ b/BEKK DotNet Introduksjonskurs Oppgaver.docx
@@ -55,29 +55,7 @@
         <w:rPr>
           <w:lang w:val="nb-NO"/>
         </w:rPr>
-        <w:t xml:space="preserve">Lag </w:t>
-      </w:r>
-      <w:proofErr w:type="gramStart"/>
-      <w:r>
-        <w:rPr>
-          <w:lang w:val="nb-NO"/>
-        </w:rPr>
-        <w:t>en ’</w:t>
-      </w:r>
-      <w:proofErr w:type="spellStart"/>
-      <w:r>
-        <w:rPr>
-          <w:lang w:val="nb-NO"/>
-        </w:rPr>
-        <w:t>Hello</w:t>
-      </w:r>
-      <w:proofErr w:type="spellEnd"/>
-      <w:proofErr w:type="gramEnd"/>
-      <w:r>
-        <w:rPr>
-          <w:lang w:val="nb-NO"/>
-        </w:rPr>
-        <w:t xml:space="preserve"> World’ </w:t>
+        <w:t xml:space="preserve">Lag en ’Hello World’ </w:t>
       </w:r>
       <w:r>
         <w:rPr>
@@ -218,7 +196,6 @@
         </w:rPr>
         <w:t xml:space="preserve">med </w:t>
       </w:r>
-      <w:proofErr w:type="spellStart"/>
       <w:r>
         <w:rPr>
           <w:lang w:val="nb-NO"/>
@@ -231,7 +208,6 @@
         </w:rPr>
         <w:t>ies</w:t>
       </w:r>
-      <w:proofErr w:type="spellEnd"/>
       <w:r>
         <w:rPr>
           <w:lang w:val="nb-NO"/>
@@ -242,21 +218,7 @@
         <w:rPr>
           <w:lang w:val="nb-NO"/>
         </w:rPr>
-        <w:t xml:space="preserve"> Husk at klassen må overskrive </w:t>
-      </w:r>
-      <w:proofErr w:type="spellStart"/>
-      <w:r>
-        <w:rPr>
-          <w:lang w:val="nb-NO"/>
-        </w:rPr>
-        <w:t>ToString</w:t>
-      </w:r>
-      <w:proofErr w:type="spellEnd"/>
-      <w:r>
-        <w:rPr>
-          <w:lang w:val="nb-NO"/>
-        </w:rPr>
-        <w:t xml:space="preserve"> metoden.</w:t>
+        <w:t xml:space="preserve"> Husk at klassen må overskrive ToString metoden.</w:t>
       </w:r>
     </w:p>
     <w:p>
@@ -294,6 +256,9 @@
     <w:p>
       <w:pPr>
         <w:pStyle w:val="Body"/>
+        <w:rPr>
+          <w:lang w:val="nb-NO"/>
+        </w:rPr>
       </w:pPr>
       <w:r>
         <w:rPr>
@@ -305,159 +270,51 @@
         <w:rPr>
           <w:lang w:val="nb-NO"/>
         </w:rPr>
-        <w:t xml:space="preserve"> til </w:t>
-      </w:r>
-      <w:proofErr w:type="spellStart"/>
-      <w:r>
-        <w:rPr>
-          <w:lang w:val="nb-NO"/>
-        </w:rPr>
-        <w:t>konsollet</w:t>
-      </w:r>
-      <w:proofErr w:type="spellEnd"/>
+        <w:t xml:space="preserve"> til konsollet (Console.WriteLine())</w:t>
+      </w:r>
+      <w:r>
+        <w:rPr>
+          <w:lang w:val="nb-NO"/>
+        </w:rPr>
+        <w:t xml:space="preserve">. Metoden skal logge ett eller flere utsagn om gangen. Hvert utsagn skal prefikses med personens navn. </w:t>
+      </w:r>
       <w:r>
         <w:rPr>
           <w:lang w:val="nb-NO"/>
         </w:rPr>
         <w:t xml:space="preserve"> (</w:t>
       </w:r>
-      <w:proofErr w:type="spellStart"/>
-      <w:r>
-        <w:rPr>
-          <w:lang w:val="nb-NO"/>
-        </w:rPr>
-        <w:t>Console.WriteLine</w:t>
-      </w:r>
-      <w:proofErr w:type="spellEnd"/>
-      <w:r>
-        <w:rPr>
-          <w:lang w:val="nb-NO"/>
-        </w:rPr>
-        <w:t>())</w:t>
-      </w:r>
-      <w:r>
-        <w:rPr>
-          <w:lang w:val="nb-NO"/>
-        </w:rPr>
-        <w:t xml:space="preserve">. Metoden skal logge ett eller flere utsagn om gangen. Hvert utsagn skal </w:t>
-      </w:r>
-      <w:proofErr w:type="spellStart"/>
-      <w:r>
-        <w:rPr>
-          <w:lang w:val="nb-NO"/>
-        </w:rPr>
-        <w:t>prefikses</w:t>
-      </w:r>
-      <w:proofErr w:type="spellEnd"/>
-      <w:r>
-        <w:rPr>
-          <w:lang w:val="nb-NO"/>
-        </w:rPr>
-        <w:t xml:space="preserve"> med personens navn. </w:t>
-      </w:r>
-      <w:r>
-        <w:rPr>
-          <w:lang w:val="nb-NO"/>
-        </w:rPr>
-        <w:t xml:space="preserve"> </w:t>
-      </w:r>
-      <w:proofErr w:type="gramStart"/>
-      <w:r>
-        <w:rPr>
-          <w:lang w:val="nb-NO"/>
-        </w:rPr>
-        <w:t xml:space="preserve">( </w:t>
-      </w:r>
-      <w:r>
-        <w:rPr>
-          <w:lang w:val="nb-NO"/>
-        </w:rPr>
-        <w:t>Bonuspoeng</w:t>
-      </w:r>
-      <w:proofErr w:type="gramEnd"/>
-      <w:r>
-        <w:rPr>
-          <w:lang w:val="nb-NO"/>
-        </w:rPr>
-        <w:t xml:space="preserve"> til de som klarer å legge til et </w:t>
-      </w:r>
-      <w:proofErr w:type="spellStart"/>
-      <w:r>
-        <w:rPr>
-          <w:lang w:val="nb-NO"/>
-        </w:rPr>
-        <w:t>default</w:t>
-      </w:r>
-      <w:proofErr w:type="spellEnd"/>
-      <w:r>
-        <w:rPr>
-          <w:lang w:val="nb-NO"/>
-        </w:rPr>
-        <w:t xml:space="preserve"> utsagn</w:t>
-      </w:r>
-      <w:r>
-        <w:rPr>
-          <w:lang w:val="nb-NO"/>
-        </w:rPr>
-        <w:t>: ”</w:t>
-      </w:r>
-      <w:proofErr w:type="spellStart"/>
-      <w:r>
-        <w:rPr>
-          <w:lang w:val="nb-NO"/>
-        </w:rPr>
-        <w:t>Blah</w:t>
-      </w:r>
-      <w:proofErr w:type="spellEnd"/>
-      <w:r>
-        <w:rPr>
-          <w:lang w:val="nb-NO"/>
-        </w:rPr>
-        <w:t xml:space="preserve"> </w:t>
-      </w:r>
-      <w:proofErr w:type="spellStart"/>
-      <w:r>
-        <w:rPr>
-          <w:lang w:val="nb-NO"/>
-        </w:rPr>
-        <w:t>blah</w:t>
-      </w:r>
-      <w:proofErr w:type="spellEnd"/>
-      <w:r>
-        <w:rPr>
-          <w:lang w:val="nb-NO"/>
-        </w:rPr>
-        <w:t xml:space="preserve"> </w:t>
-      </w:r>
-      <w:proofErr w:type="spellStart"/>
-      <w:r>
-        <w:rPr>
-          <w:lang w:val="nb-NO"/>
-        </w:rPr>
-        <w:t>blah</w:t>
-      </w:r>
-      <w:proofErr w:type="spellEnd"/>
-      <w:r>
-        <w:rPr>
-          <w:lang w:val="nb-NO"/>
-        </w:rPr>
-        <w:t xml:space="preserve">..” </w:t>
-      </w:r>
-      <w:r>
+      <w:r>
+        <w:rPr>
+          <w:lang w:val="nb-NO"/>
+        </w:rPr>
+        <w:t>Bonuspoeng til de som klarer å legge til et default utsagn</w:t>
+      </w:r>
+      <w:r>
+        <w:rPr>
+          <w:lang w:val="nb-NO"/>
+        </w:rPr>
+        <w:t xml:space="preserve">: ”Blah blah blah..” </w:t>
+      </w:r>
+      <w:r>
+        <w:rPr>
+          <w:lang w:val="nb-NO"/>
+        </w:rPr>
         <w:t>)</w:t>
       </w:r>
     </w:p>
     <w:p>
       <w:pPr>
         <w:pStyle w:val="Body"/>
-      </w:pPr>
-      <w:proofErr w:type="spellStart"/>
-      <w:r>
-        <w:t>Eksempellogg</w:t>
-      </w:r>
-      <w:proofErr w:type="spellEnd"/>
-      <w:r>
-        <w:t>:</w:t>
+        <w:rPr>
+          <w:lang w:val="nb-NO"/>
+        </w:rPr>
+      </w:pPr>
+      <w:r>
+        <w:rPr>
+          <w:lang w:val="nb-NO"/>
+        </w:rPr>
+        <w:t>Eksempellogg:</w:t>
       </w:r>
     </w:p>
     <w:tbl>
@@ -485,24 +342,10 @@
           <w:p>
             <w:pPr>
               <w:pStyle w:val="Body"/>
-              <w:rPr>
-                <w:lang w:val="nb-NO"/>
-              </w:rPr>
             </w:pPr>
             <w:r>
-              <w:rPr>
-                <w:lang w:val="nb-NO"/>
-              </w:rPr>
-              <w:t xml:space="preserve">Starter </w:t>
+              <w:t>Starter loggen…</w:t>
             </w:r>
-            <w:proofErr w:type="gramStart"/>
-            <w:r>
-              <w:rPr>
-                <w:lang w:val="nb-NO"/>
-              </w:rPr>
-              <w:t>loggen…</w:t>
-            </w:r>
-            <w:proofErr w:type="gramEnd"/>
           </w:p>
           <w:p>
             <w:pPr>
@@ -534,6 +377,9 @@
             <w:r>
               <w:t>I don't even listen to rap. My apartment is too nice to listen to rap in.</w:t>
             </w:r>
+            <w:r>
+              <w:t>”</w:t>
+            </w:r>
           </w:p>
         </w:tc>
       </w:tr>
@@ -587,16 +433,11 @@
         <w:t>4</w:t>
       </w:r>
       <w:r>
-        <w:t xml:space="preserve"> – </w:t>
-      </w:r>
-      <w:proofErr w:type="spellStart"/>
-      <w:r>
-        <w:t>E</w:t>
+        <w:t xml:space="preserve"> – E</w:t>
       </w:r>
       <w:r>
         <w:t>nums</w:t>
       </w:r>
-      <w:proofErr w:type="spellEnd"/>
     </w:p>
     <w:p>
       <w:pPr>
@@ -621,16 +462,8 @@
         <w:rPr>
           <w:lang w:val="nb-NO"/>
         </w:rPr>
-        <w:t xml:space="preserve">pgaven med å lage en </w:t>
-      </w:r>
-      <w:proofErr w:type="spellStart"/>
-      <w:r>
-        <w:rPr>
-          <w:lang w:val="nb-NO"/>
-        </w:rPr>
-        <w:t>enum</w:t>
-      </w:r>
-      <w:proofErr w:type="spellEnd"/>
+        <w:t>pgaven med å lage en enum</w:t>
+      </w:r>
       <w:r>
         <w:rPr>
           <w:lang w:val="nb-NO"/>
@@ -655,21 +488,7 @@
         <w:rPr>
           <w:lang w:val="nb-NO"/>
         </w:rPr>
-        <w:t xml:space="preserve">Opprett en </w:t>
-      </w:r>
-      <w:proofErr w:type="spellStart"/>
-      <w:r>
-        <w:rPr>
-          <w:lang w:val="nb-NO"/>
-        </w:rPr>
-        <w:t>property</w:t>
-      </w:r>
-      <w:proofErr w:type="spellEnd"/>
-      <w:r>
-        <w:rPr>
-          <w:lang w:val="nb-NO"/>
-        </w:rPr>
-        <w:t xml:space="preserve"> på personobjektet som kan lagre en persons oppførsel.</w:t>
+        <w:t>Opprett en property på personobjektet som kan lagre en persons oppførsel.</w:t>
       </w:r>
     </w:p>
     <w:p>
@@ -700,56 +519,13 @@
         <w:rPr>
           <w:lang w:val="nb-NO"/>
         </w:rPr>
-        <w:t xml:space="preserve">Benytt </w:t>
-      </w:r>
-      <w:proofErr w:type="spellStart"/>
-      <w:r>
-        <w:rPr>
-          <w:lang w:val="nb-NO"/>
-        </w:rPr>
-        <w:t>object</w:t>
-      </w:r>
-      <w:proofErr w:type="spellEnd"/>
-      <w:r>
-        <w:rPr>
-          <w:lang w:val="nb-NO"/>
-        </w:rPr>
-        <w:t xml:space="preserve"> </w:t>
-      </w:r>
-      <w:proofErr w:type="spellStart"/>
-      <w:r>
-        <w:rPr>
-          <w:lang w:val="nb-NO"/>
-        </w:rPr>
-        <w:t>initializers</w:t>
-      </w:r>
-      <w:proofErr w:type="spellEnd"/>
-      <w:r>
-        <w:rPr>
-          <w:lang w:val="nb-NO"/>
-        </w:rPr>
-        <w:t xml:space="preserve"> til å opprette en </w:t>
-      </w:r>
-      <w:proofErr w:type="spellStart"/>
-      <w:r>
-        <w:rPr>
-          <w:lang w:val="nb-NO"/>
-        </w:rPr>
-        <w:t>array</w:t>
-      </w:r>
-      <w:proofErr w:type="spellEnd"/>
-      <w:r>
-        <w:rPr>
-          <w:lang w:val="nb-NO"/>
-        </w:rPr>
-        <w:t xml:space="preserve"> </w:t>
-      </w:r>
-      <w:proofErr w:type="gramStart"/>
-      <w:r>
-        <w:rPr>
-          <w:lang w:val="nb-NO"/>
-        </w:rPr>
-        <w:t xml:space="preserve">med  </w:t>
+        <w:t>Benytt object initializers til å opprette en array</w:t>
+      </w:r>
+      <w:r>
+        <w:rPr>
+          <w:lang w:val="nb-NO"/>
+        </w:rPr>
+        <w:t xml:space="preserve"> med </w:t>
       </w:r>
       <w:r>
         <w:rPr>
@@ -757,7 +533,6 @@
         </w:rPr>
         <w:t>personer</w:t>
       </w:r>
-      <w:proofErr w:type="gramEnd"/>
       <w:r>
         <w:rPr>
           <w:lang w:val="nb-NO"/>
@@ -943,16 +718,8 @@
               <w:rPr>
                 <w:lang w:val="nb-NO"/>
               </w:rPr>
-              <w:t xml:space="preserve">Patrick </w:t>
+              <w:t>Patrick Bateman</w:t>
             </w:r>
-            <w:proofErr w:type="spellStart"/>
-            <w:r>
-              <w:rPr>
-                <w:lang w:val="nb-NO"/>
-              </w:rPr>
-              <w:t>Bateman</w:t>
-            </w:r>
-            <w:proofErr w:type="spellEnd"/>
           </w:p>
         </w:tc>
         <w:tc>
@@ -1082,14 +849,12 @@
                 <w:lang w:val="nb-NO"/>
               </w:rPr>
             </w:pPr>
-            <w:proofErr w:type="spellStart"/>
             <w:r>
               <w:rPr>
                 <w:lang w:val="nb-NO"/>
               </w:rPr>
               <w:t>Mystique</w:t>
             </w:r>
-            <w:proofErr w:type="spellEnd"/>
           </w:p>
         </w:tc>
         <w:tc>
@@ -1219,19 +984,11 @@
                 <w:lang w:val="nb-NO"/>
               </w:rPr>
             </w:pPr>
-            <w:proofErr w:type="spellStart"/>
             <w:r>
               <w:rPr>
                 <w:lang w:val="nb-NO"/>
               </w:rPr>
-              <w:t>Two</w:t>
-            </w:r>
-            <w:proofErr w:type="spellEnd"/>
-            <w:r>
-              <w:rPr>
-                <w:lang w:val="nb-NO"/>
-              </w:rPr>
-              <w:t xml:space="preserve"> Face</w:t>
+              <w:t>Two Face</w:t>
             </w:r>
           </w:p>
         </w:tc>
@@ -1267,11 +1024,9 @@
               <w:jc w:val="center"/>
               <w:cnfStyle w:val="000000100000" w:firstRow="0" w:lastRow="0" w:firstColumn="0" w:lastColumn="0" w:oddVBand="0" w:evenVBand="0" w:oddHBand="1" w:evenHBand="0" w:firstRowFirstColumn="0" w:firstRowLastColumn="0" w:lastRowFirstColumn="0" w:lastRowLastColumn="0"/>
             </w:pPr>
-            <w:proofErr w:type="spellStart"/>
             <w:r>
               <w:t>Brun</w:t>
             </w:r>
-            <w:proofErr w:type="spellEnd"/>
           </w:p>
         </w:tc>
         <w:tc>
@@ -1496,14 +1251,12 @@
                 <w:lang w:val="nb-NO"/>
               </w:rPr>
             </w:pPr>
-            <w:proofErr w:type="spellStart"/>
             <w:r>
               <w:rPr>
                 <w:lang w:val="nb-NO"/>
               </w:rPr>
               <w:t>Orochimaru</w:t>
             </w:r>
-            <w:proofErr w:type="spellEnd"/>
           </w:p>
         </w:tc>
         <w:tc>
@@ -1774,11 +1527,9 @@
               <w:pStyle w:val="Body"/>
               <w:jc w:val="center"/>
             </w:pPr>
-            <w:proofErr w:type="spellStart"/>
             <w:r>
-              <w:t>KongenDin</w:t>
+              <w:t>Kong Harald</w:t>
             </w:r>
-            <w:proofErr w:type="spellEnd"/>
           </w:p>
         </w:tc>
         <w:tc>
@@ -1932,15 +1683,13 @@
     </w:p>
     <w:p>
       <w:r>
-        <w:t xml:space="preserve">Iterer igjennom personene i registeret og kall </w:t>
-      </w:r>
-      <w:proofErr w:type="spellStart"/>
-      <w:r>
-        <w:t>ToString</w:t>
-      </w:r>
-      <w:proofErr w:type="spellEnd"/>
-      <w:r>
-        <w:t xml:space="preserve"> metoden på hvert personobjekt.</w:t>
+        <w:t>Iterer igjennom personen</w:t>
+      </w:r>
+      <w:r>
+        <w:t>e i registeret og kall ToString-</w:t>
+      </w:r>
+      <w:r>
+        <w:t>metoden på hvert personobjekt.</w:t>
       </w:r>
     </w:p>
     <w:p>
@@ -2123,7 +1872,6 @@
           <w:lang w:val="nb-NO"/>
         </w:rPr>
       </w:pPr>
-      <w:proofErr w:type="spellStart"/>
       <w:r>
         <w:rPr>
           <w:rStyle w:val="SubtleEmphasis"/>
@@ -2131,7 +1879,6 @@
         </w:rPr>
         <w:t>Eeevil</w:t>
       </w:r>
-      <w:proofErr w:type="spellEnd"/>
       <w:r>
         <w:rPr>
           <w:rStyle w:val="SubtleEmphasis"/>
@@ -2178,7 +1925,6 @@
         </w:rPr>
         <w:tab/>
       </w:r>
-      <w:proofErr w:type="spellStart"/>
       <w:r>
         <w:rPr>
           <w:rStyle w:val="SubtleEmphasis"/>
@@ -2186,7 +1932,6 @@
         </w:rPr>
         <w:t>Gretchen</w:t>
       </w:r>
-      <w:proofErr w:type="spellEnd"/>
     </w:p>
     <w:p>
       <w:pPr>
@@ -2196,7 +1941,6 @@
           <w:lang w:val="nb-NO"/>
         </w:rPr>
       </w:pPr>
-      <w:proofErr w:type="spellStart"/>
       <w:r>
         <w:rPr>
           <w:rStyle w:val="SubtleEmphasis"/>
@@ -2204,7 +1948,6 @@
         </w:rPr>
         <w:t>Good</w:t>
       </w:r>
-      <w:proofErr w:type="spellEnd"/>
       <w:r>
         <w:rPr>
           <w:rStyle w:val="SubtleEmphasis"/>
@@ -2255,21 +1998,12 @@
           <w:lang w:val="nb-NO"/>
         </w:rPr>
       </w:pPr>
-      <w:proofErr w:type="spellStart"/>
       <w:r>
         <w:rPr>
           <w:rStyle w:val="SubtleEmphasis"/>
           <w:lang w:val="nb-NO"/>
         </w:rPr>
-        <w:t>Dontknow</w:t>
-      </w:r>
-      <w:proofErr w:type="spellEnd"/>
-      <w:r>
-        <w:rPr>
-          <w:rStyle w:val="SubtleEmphasis"/>
-          <w:lang w:val="nb-NO"/>
-        </w:rPr>
-        <w:t>:</w:t>
+        <w:t>Dontknow:</w:t>
       </w:r>
     </w:p>
     <w:p>
@@ -2313,21 +2047,92 @@
         <w:t>Oppgave 8</w:t>
       </w:r>
       <w:r>
-        <w:t xml:space="preserve"> – </w:t>
-      </w:r>
-      <w:proofErr w:type="spellStart"/>
-      <w:r>
-        <w:t>Extension</w:t>
-      </w:r>
-      <w:proofErr w:type="spellEnd"/>
+        <w:t xml:space="preserve"> – Extension methods</w:t>
+      </w:r>
+    </w:p>
+    <w:p>
+      <w:pPr>
+        <w:pStyle w:val="Body"/>
+        <w:rPr>
+          <w:lang w:val="nb-NO"/>
+        </w:rPr>
+      </w:pPr>
+      <w:r>
+        <w:rPr>
+          <w:lang w:val="nb-NO"/>
+        </w:rPr>
+        <w:t xml:space="preserve">Det viser seg at systemet inneholder en del feilregistrerte telefonnummere. I ekstreme tilfeller går systemet ned med en </w:t>
+      </w:r>
+      <w:r>
+        <w:rPr>
+          <w:lang w:val="nb-NO"/>
+        </w:rPr>
+        <w:t>uhåndtert NullReferenceException</w:t>
+      </w:r>
+      <w:r>
+        <w:rPr>
+          <w:lang w:val="nb-NO"/>
+        </w:rPr>
+        <w:t>.</w:t>
+      </w:r>
+    </w:p>
+    <w:p>
+      <w:pPr>
+        <w:pStyle w:val="Body"/>
+        <w:rPr>
+          <w:lang w:val="nb-NO"/>
+        </w:rPr>
+      </w:pPr>
+      <w:r>
+        <w:rPr>
+          <w:lang w:val="nb-NO"/>
+        </w:rPr>
+        <w:t>Lag</w:t>
+      </w:r>
+      <w:r>
+        <w:rPr>
+          <w:lang w:val="nb-NO"/>
+        </w:rPr>
+        <w:t xml:space="preserve"> en extension-</w:t>
+      </w:r>
+      <w:r>
+        <w:rPr>
+          <w:lang w:val="nb-NO"/>
+        </w:rPr>
+        <w:t>metode</w:t>
+      </w:r>
+      <w:r>
+        <w:rPr>
+          <w:lang w:val="nb-NO"/>
+        </w:rPr>
+        <w:t xml:space="preserve"> for string-</w:t>
+      </w:r>
+      <w:r>
+        <w:rPr>
+          <w:lang w:val="nb-NO"/>
+        </w:rPr>
+        <w:t>klassen som kan validere telefonnummere. Gi metoden navnet IsValidPhoneNumber.</w:t>
+      </w:r>
+      <w:r>
+        <w:rPr>
+          <w:lang w:val="nb-NO"/>
+        </w:rPr>
+        <w:t xml:space="preserve"> Det holder å sjekke at nummeret er satt, og at det er minst 8 tegn langt.</w:t>
+      </w:r>
+    </w:p>
+    <w:p>
+      <w:pPr>
+        <w:pStyle w:val="Heading1"/>
+      </w:pPr>
+      <w:r>
+        <w:t>Oppgave 9</w:t>
+      </w:r>
       <w:r>
         <w:t xml:space="preserve"> </w:t>
       </w:r>
-      <w:proofErr w:type="spellStart"/>
-      <w:r>
-        <w:t>methods</w:t>
-      </w:r>
-      <w:proofErr w:type="spellEnd"/>
+      <w:r>
+        <w:t>– Lambda-uttrykk</w:t>
+      </w:r>
     </w:p>
     <w:p>
       <w:pPr>
@@ -2340,44 +2145,84 @@
         <w:rPr>
           <w:lang w:val="nb-NO"/>
         </w:rPr>
-        <w:t xml:space="preserve">Det viser seg at systemet inneholder en del feilregistrerte </w:t>
-      </w:r>
-      <w:proofErr w:type="spellStart"/>
-      <w:r>
-        <w:rPr>
-          <w:lang w:val="nb-NO"/>
-        </w:rPr>
-        <w:t>telefonnummere</w:t>
-      </w:r>
-      <w:proofErr w:type="spellEnd"/>
-      <w:r>
-        <w:rPr>
-          <w:lang w:val="nb-NO"/>
-        </w:rPr>
-        <w:t xml:space="preserve">. I ekstreme tilfeller går systemet ned med en </w:t>
-      </w:r>
-      <w:proofErr w:type="spellStart"/>
-      <w:r>
-        <w:rPr>
-          <w:lang w:val="nb-NO"/>
-        </w:rPr>
-        <w:t>uhåndtert</w:t>
-      </w:r>
-      <w:proofErr w:type="spellEnd"/>
+        <w:t xml:space="preserve">Array-klassen har </w:t>
+      </w:r>
+      <w:r>
+        <w:rPr>
+          <w:lang w:val="nb-NO"/>
+        </w:rPr>
+        <w:t xml:space="preserve">en </w:t>
+      </w:r>
+      <w:r>
+        <w:rPr>
+          <w:lang w:val="nb-NO"/>
+        </w:rPr>
+        <w:t>generisk</w:t>
+      </w:r>
+      <w:r>
+        <w:rPr>
+          <w:lang w:val="nb-NO"/>
+        </w:rPr>
+        <w:t>, statisk</w:t>
+      </w:r>
+      <w:r>
+        <w:rPr>
+          <w:lang w:val="nb-NO"/>
+        </w:rPr>
+        <w:t xml:space="preserve"> metode</w:t>
+      </w:r>
+      <w:r>
+        <w:rPr>
+          <w:lang w:val="nb-NO"/>
+        </w:rPr>
+        <w:t xml:space="preserve"> som heter Find</w:t>
+      </w:r>
+      <w:r>
+        <w:rPr>
+          <w:lang w:val="nb-NO"/>
+        </w:rPr>
+        <w:t xml:space="preserve">. Metoden </w:t>
+      </w:r>
+      <w:r>
+        <w:rPr>
+          <w:lang w:val="nb-NO"/>
+        </w:rPr>
+        <w:t>tar inn en array og ett predikat.</w:t>
+      </w:r>
       <w:r>
         <w:rPr>
           <w:lang w:val="nb-NO"/>
         </w:rPr>
         <w:t xml:space="preserve"> </w:t>
       </w:r>
-      <w:proofErr w:type="spellStart"/>
-      <w:r>
-        <w:rPr>
-          <w:lang w:val="nb-NO"/>
-        </w:rPr>
-        <w:t>NullReferenceException</w:t>
-      </w:r>
-      <w:proofErr w:type="spellEnd"/>
+    </w:p>
+    <w:p>
+      <w:pPr>
+        <w:pStyle w:val="Body"/>
+        <w:rPr>
+          <w:lang w:val="nb-NO"/>
+        </w:rPr>
+      </w:pPr>
+      <w:r>
+        <w:rPr>
+          <w:lang w:val="nb-NO"/>
+        </w:rPr>
+        <w:t>Lag et lambda-uttrykk som returnerer true hvis personen som gis inn er over 80 år.</w:t>
+      </w:r>
+    </w:p>
+    <w:p>
+      <w:pPr>
+        <w:pStyle w:val="Body"/>
+        <w:rPr>
+          <w:lang w:val="nb-NO"/>
+        </w:rPr>
+      </w:pPr>
+      <w:r>
+        <w:rPr>
+          <w:lang w:val="nb-NO"/>
+        </w:rPr>
+        <w:t>Benytt Find-metoden sammen med lambdauttrykket for å finne en person i lista som er over 80</w:t>
+      </w:r>
       <w:r>
         <w:rPr>
           <w:lang w:val="nb-NO"/>
@@ -2389,114 +2234,123 @@
       <w:pPr>
         <w:pStyle w:val="Body"/>
         <w:rPr>
-          <w:lang w:val="nb-NO"/>
-        </w:rPr>
-      </w:pPr>
-      <w:r>
-        <w:rPr>
-          <w:lang w:val="nb-NO"/>
-        </w:rPr>
-        <w:t>Lag</w:t>
-      </w:r>
-      <w:r>
-        <w:rPr>
-          <w:lang w:val="nb-NO"/>
-        </w:rPr>
-        <w:t xml:space="preserve"> en </w:t>
-      </w:r>
-      <w:proofErr w:type="spellStart"/>
-      <w:r>
-        <w:rPr>
-          <w:lang w:val="nb-NO"/>
-        </w:rPr>
-        <w:t>extension</w:t>
-      </w:r>
-      <w:proofErr w:type="spellEnd"/>
-      <w:r>
-        <w:rPr>
-          <w:lang w:val="nb-NO"/>
-        </w:rPr>
-        <w:t>-</w:t>
-      </w:r>
-      <w:r>
-        <w:rPr>
-          <w:lang w:val="nb-NO"/>
-        </w:rPr>
-        <w:t>metode</w:t>
-      </w:r>
-      <w:r>
-        <w:rPr>
-          <w:lang w:val="nb-NO"/>
-        </w:rPr>
-        <w:t xml:space="preserve"> for </w:t>
-      </w:r>
-      <w:proofErr w:type="spellStart"/>
-      <w:r>
-        <w:rPr>
-          <w:lang w:val="nb-NO"/>
-        </w:rPr>
-        <w:t>string</w:t>
-      </w:r>
-      <w:proofErr w:type="spellEnd"/>
-      <w:r>
-        <w:rPr>
-          <w:lang w:val="nb-NO"/>
-        </w:rPr>
-        <w:t>-</w:t>
-      </w:r>
-      <w:r>
-        <w:rPr>
-          <w:lang w:val="nb-NO"/>
-        </w:rPr>
-        <w:t xml:space="preserve">klassen som kan validere </w:t>
-      </w:r>
-      <w:proofErr w:type="spellStart"/>
-      <w:r>
-        <w:rPr>
-          <w:lang w:val="nb-NO"/>
-        </w:rPr>
-        <w:t>telefonnummere</w:t>
-      </w:r>
-      <w:proofErr w:type="spellEnd"/>
-      <w:r>
-        <w:rPr>
-          <w:lang w:val="nb-NO"/>
-        </w:rPr>
-        <w:t xml:space="preserve">. Gi metoden navnet </w:t>
-      </w:r>
-      <w:proofErr w:type="spellStart"/>
-      <w:r>
-        <w:rPr>
-          <w:lang w:val="nb-NO"/>
-        </w:rPr>
-        <w:t>IsValidPhoneNumber</w:t>
-      </w:r>
-      <w:proofErr w:type="spellEnd"/>
+          <w:rStyle w:val="SubtleEmphasis"/>
+          <w:lang w:val="nb-NO"/>
+        </w:rPr>
+      </w:pPr>
+      <w:r>
+        <w:rPr>
+          <w:rStyle w:val="SubtleEmphasis"/>
+          <w:lang w:val="nb-NO"/>
+        </w:rPr>
+        <w:t>Hint: Et predikat er en delegat som tar inn ett objekt og returnerer en boolsk verdi.</w:t>
+      </w:r>
+    </w:p>
+    <w:p>
+      <w:pPr>
+        <w:pStyle w:val="Heading1"/>
+      </w:pPr>
+      <w:r>
+        <w:t>Oppgave 1</w:t>
+      </w:r>
+      <w:r>
+        <w:t>0</w:t>
+      </w:r>
+      <w:r>
+        <w:t xml:space="preserve"> – Spørreoperatorer</w:t>
+      </w:r>
+    </w:p>
+    <w:p>
+      <w:pPr>
+        <w:pStyle w:val="Heading2"/>
+      </w:pPr>
+      <w:r>
+        <w:t>Oppgave 10</w:t>
+      </w:r>
+      <w:r>
+        <w:t>.1</w:t>
+      </w:r>
+      <w:r>
+        <w:t xml:space="preserve"> Where</w:t>
+      </w:r>
+    </w:p>
+    <w:p>
+      <w:pPr>
+        <w:pStyle w:val="Body"/>
+        <w:rPr>
+          <w:lang w:val="nb-NO"/>
+        </w:rPr>
+      </w:pPr>
+      <w:r>
+        <w:rPr>
+          <w:lang w:val="nb-NO"/>
+        </w:rPr>
+        <w:t>En lokal kiosk har blitt ranet, og ransmannen kom seg unna i en stor rød folkevogn. Opptakene fra kioskens overvåkningskamer</w:t>
+      </w:r>
+      <w:r>
+        <w:rPr>
+          <w:lang w:val="nb-NO"/>
+        </w:rPr>
+        <w:t>a</w:t>
+      </w:r>
+      <w:r>
+        <w:rPr>
+          <w:lang w:val="nb-NO"/>
+        </w:rPr>
+        <w:t xml:space="preserve"> viser at raneren var ov</w:t>
+      </w:r>
+      <w:r>
+        <w:rPr>
+          <w:lang w:val="nb-NO"/>
+        </w:rPr>
+        <w:t xml:space="preserve">er 1.80 meter høy og vitner hevder han hadde </w:t>
+      </w:r>
+      <w:r>
+        <w:rPr>
+          <w:lang w:val="nb-NO"/>
+        </w:rPr>
+        <w:t>brunt</w:t>
+      </w:r>
+      <w:r>
+        <w:rPr>
+          <w:lang w:val="nb-NO"/>
+        </w:rPr>
+        <w:t xml:space="preserve"> hår.</w:t>
+      </w:r>
+      <w:r>
+        <w:rPr>
+          <w:lang w:val="nb-NO"/>
+        </w:rPr>
+        <w:t xml:space="preserve"> Benytt Where-</w:t>
+      </w:r>
+      <w:r>
+        <w:rPr>
+          <w:lang w:val="nb-NO"/>
+        </w:rPr>
+        <w:t xml:space="preserve">operatoren til å hente ut en liste over mulige </w:t>
+      </w:r>
+      <w:r>
+        <w:rPr>
+          <w:lang w:val="nb-NO"/>
+        </w:rPr>
+        <w:t>forbrytere</w:t>
+      </w:r>
       <w:r>
         <w:rPr>
           <w:lang w:val="nb-NO"/>
         </w:rPr>
         <w:t>.</w:t>
       </w:r>
-      <w:r>
-        <w:rPr>
-          <w:lang w:val="nb-NO"/>
-        </w:rPr>
-        <w:t xml:space="preserve"> Det holder å sjekke at nummeret er satt, og at det er minst 8 tegn langt.</w:t>
-      </w:r>
-    </w:p>
-    <w:p>
-      <w:pPr>
-        <w:pStyle w:val="Heading1"/>
-      </w:pPr>
-      <w:r>
-        <w:t>Oppgave 9</w:t>
-      </w:r>
-      <w:r>
-        <w:t xml:space="preserve"> </w:t>
-      </w:r>
-      <w:r>
-        <w:t>– Lambda-uttrykk</w:t>
+    </w:p>
+    <w:p>
+      <w:pPr>
+        <w:pStyle w:val="Heading2"/>
+      </w:pPr>
+      <w:r>
+        <w:t>Oppgave 10</w:t>
+      </w:r>
+      <w:r>
+        <w:t>.2</w:t>
       </w:r>
     </w:p>
     <w:p>
@@ -2506,288 +2360,6 @@
           <w:lang w:val="nb-NO"/>
         </w:rPr>
       </w:pPr>
-      <w:proofErr w:type="spellStart"/>
-      <w:r>
-        <w:rPr>
-          <w:lang w:val="nb-NO"/>
-        </w:rPr>
-        <w:t>Array</w:t>
-      </w:r>
-      <w:proofErr w:type="spellEnd"/>
-      <w:r>
-        <w:rPr>
-          <w:lang w:val="nb-NO"/>
-        </w:rPr>
-        <w:t xml:space="preserve">-klassen har </w:t>
-      </w:r>
-      <w:r>
-        <w:rPr>
-          <w:lang w:val="nb-NO"/>
-        </w:rPr>
-        <w:t xml:space="preserve">en </w:t>
-      </w:r>
-      <w:r>
-        <w:rPr>
-          <w:lang w:val="nb-NO"/>
-        </w:rPr>
-        <w:t>generisk</w:t>
-      </w:r>
-      <w:r>
-        <w:rPr>
-          <w:lang w:val="nb-NO"/>
-        </w:rPr>
-        <w:t>, statisk</w:t>
-      </w:r>
-      <w:r>
-        <w:rPr>
-          <w:lang w:val="nb-NO"/>
-        </w:rPr>
-        <w:t xml:space="preserve"> metode</w:t>
-      </w:r>
-      <w:r>
-        <w:rPr>
-          <w:lang w:val="nb-NO"/>
-        </w:rPr>
-        <w:t xml:space="preserve"> som heter </w:t>
-      </w:r>
-      <w:proofErr w:type="spellStart"/>
-      <w:r>
-        <w:rPr>
-          <w:lang w:val="nb-NO"/>
-        </w:rPr>
-        <w:t>Find</w:t>
-      </w:r>
-      <w:proofErr w:type="spellEnd"/>
-      <w:r>
-        <w:rPr>
-          <w:lang w:val="nb-NO"/>
-        </w:rPr>
-        <w:t xml:space="preserve">. Metoden </w:t>
-      </w:r>
-      <w:r>
-        <w:rPr>
-          <w:lang w:val="nb-NO"/>
-        </w:rPr>
-        <w:t xml:space="preserve">tar inn en </w:t>
-      </w:r>
-      <w:proofErr w:type="spellStart"/>
-      <w:r>
-        <w:rPr>
-          <w:lang w:val="nb-NO"/>
-        </w:rPr>
-        <w:t>array</w:t>
-      </w:r>
-      <w:proofErr w:type="spellEnd"/>
-      <w:r>
-        <w:rPr>
-          <w:lang w:val="nb-NO"/>
-        </w:rPr>
-        <w:t xml:space="preserve"> og ett predikat.</w:t>
-      </w:r>
-      <w:r>
-        <w:rPr>
-          <w:lang w:val="nb-NO"/>
-        </w:rPr>
-        <w:t xml:space="preserve"> </w:t>
-      </w:r>
-    </w:p>
-    <w:p>
-      <w:pPr>
-        <w:pStyle w:val="Body"/>
-        <w:rPr>
-          <w:lang w:val="nb-NO"/>
-        </w:rPr>
-      </w:pPr>
-      <w:r>
-        <w:rPr>
-          <w:lang w:val="nb-NO"/>
-        </w:rPr>
-        <w:t>Lag et lambda-uttrykk som returnerer true hvis personen som gis inn er over 80 år.</w:t>
-      </w:r>
-    </w:p>
-    <w:p>
-      <w:pPr>
-        <w:pStyle w:val="Body"/>
-        <w:rPr>
-          <w:lang w:val="nb-NO"/>
-        </w:rPr>
-      </w:pPr>
-      <w:r>
-        <w:rPr>
-          <w:lang w:val="nb-NO"/>
-        </w:rPr>
-        <w:t xml:space="preserve">Benytt </w:t>
-      </w:r>
-      <w:proofErr w:type="spellStart"/>
-      <w:r>
-        <w:rPr>
-          <w:lang w:val="nb-NO"/>
-        </w:rPr>
-        <w:t>Find</w:t>
-      </w:r>
-      <w:proofErr w:type="spellEnd"/>
-      <w:r>
-        <w:rPr>
-          <w:lang w:val="nb-NO"/>
-        </w:rPr>
-        <w:t>-metoden sammen med lambdauttrykket for å finne en person i lista som er over 80</w:t>
-      </w:r>
-      <w:r>
-        <w:rPr>
-          <w:lang w:val="nb-NO"/>
-        </w:rPr>
-        <w:t>.</w:t>
-      </w:r>
-    </w:p>
-    <w:p>
-      <w:pPr>
-        <w:pStyle w:val="Body"/>
-        <w:rPr>
-          <w:rStyle w:val="SubtleEmphasis"/>
-          <w:lang w:val="nb-NO"/>
-        </w:rPr>
-      </w:pPr>
-      <w:r>
-        <w:rPr>
-          <w:rStyle w:val="SubtleEmphasis"/>
-          <w:lang w:val="nb-NO"/>
-        </w:rPr>
-        <w:t>Hint: Et predikat er en delegat som tar inn ett objekt og returnerer en boolsk verdi.</w:t>
-      </w:r>
-    </w:p>
-    <w:p>
-      <w:pPr>
-        <w:pStyle w:val="Heading1"/>
-      </w:pPr>
-      <w:r>
-        <w:t>Oppgave 1</w:t>
-      </w:r>
-      <w:r>
-        <w:t>0</w:t>
-      </w:r>
-      <w:r>
-        <w:t xml:space="preserve"> – Spørreoperatorer</w:t>
-      </w:r>
-    </w:p>
-    <w:p>
-      <w:pPr>
-        <w:pStyle w:val="Heading2"/>
-      </w:pPr>
-      <w:r>
-        <w:t>Oppgave 10</w:t>
-      </w:r>
-      <w:r>
-        <w:t>.1</w:t>
-      </w:r>
-      <w:r>
-        <w:t xml:space="preserve"> </w:t>
-      </w:r>
-      <w:proofErr w:type="spellStart"/>
-      <w:r>
-        <w:t>Where</w:t>
-      </w:r>
-      <w:proofErr w:type="spellEnd"/>
-    </w:p>
-    <w:p>
-      <w:pPr>
-        <w:pStyle w:val="Body"/>
-        <w:rPr>
-          <w:lang w:val="nb-NO"/>
-        </w:rPr>
-      </w:pPr>
-      <w:r>
-        <w:rPr>
-          <w:lang w:val="nb-NO"/>
-        </w:rPr>
-        <w:t>En lokal kiosk har blitt ranet, og ransmannen kom seg unna i en stor rød folkevogn. Opptakene fra kioskens overvåkningskamer</w:t>
-      </w:r>
-      <w:r>
-        <w:rPr>
-          <w:lang w:val="nb-NO"/>
-        </w:rPr>
-        <w:t>a</w:t>
-      </w:r>
-      <w:r>
-        <w:rPr>
-          <w:lang w:val="nb-NO"/>
-        </w:rPr>
-        <w:t xml:space="preserve"> viser at raneren var ov</w:t>
-      </w:r>
-      <w:r>
-        <w:rPr>
-          <w:lang w:val="nb-NO"/>
-        </w:rPr>
-        <w:t xml:space="preserve">er 1.80 meter høy og vitner hevder han hadde </w:t>
-      </w:r>
-      <w:r>
-        <w:rPr>
-          <w:lang w:val="nb-NO"/>
-        </w:rPr>
-        <w:t>brunt</w:t>
-      </w:r>
-      <w:r>
-        <w:rPr>
-          <w:lang w:val="nb-NO"/>
-        </w:rPr>
-        <w:t xml:space="preserve"> hår.</w:t>
-      </w:r>
-      <w:r>
-        <w:rPr>
-          <w:lang w:val="nb-NO"/>
-        </w:rPr>
-        <w:t xml:space="preserve"> Benytt </w:t>
-      </w:r>
-      <w:proofErr w:type="spellStart"/>
-      <w:r>
-        <w:rPr>
-          <w:lang w:val="nb-NO"/>
-        </w:rPr>
-        <w:t>Where</w:t>
-      </w:r>
-      <w:proofErr w:type="spellEnd"/>
-      <w:r>
-        <w:rPr>
-          <w:lang w:val="nb-NO"/>
-        </w:rPr>
-        <w:t>-</w:t>
-      </w:r>
-      <w:r>
-        <w:rPr>
-          <w:lang w:val="nb-NO"/>
-        </w:rPr>
-        <w:t xml:space="preserve">operatoren til å hente ut en liste over mulige </w:t>
-      </w:r>
-      <w:r>
-        <w:rPr>
-          <w:lang w:val="nb-NO"/>
-        </w:rPr>
-        <w:t>forbrytere</w:t>
-      </w:r>
-      <w:r>
-        <w:rPr>
-          <w:lang w:val="nb-NO"/>
-        </w:rPr>
-        <w:t>.</w:t>
-      </w:r>
-    </w:p>
-    <w:p>
-      <w:pPr>
-        <w:pStyle w:val="Heading2"/>
-      </w:pPr>
-      <w:r>
-        <w:t>Oppgave 10</w:t>
-      </w:r>
-      <w:r>
-        <w:t>.2</w:t>
-      </w:r>
-    </w:p>
-    <w:p>
-      <w:pPr>
-        <w:pStyle w:val="Body"/>
-        <w:rPr>
-          <w:lang w:val="nb-NO"/>
-        </w:rPr>
-      </w:pPr>
       <w:r>
         <w:rPr>
           <w:lang w:val="nb-NO"/>
@@ -2798,21 +2370,7 @@
         <w:rPr>
           <w:lang w:val="nb-NO"/>
         </w:rPr>
-        <w:t xml:space="preserve">operatoren til å hente ut en </w:t>
-      </w:r>
-      <w:proofErr w:type="spellStart"/>
-      <w:r>
-        <w:rPr>
-          <w:lang w:val="nb-NO"/>
-        </w:rPr>
-        <w:t>array</w:t>
-      </w:r>
-      <w:proofErr w:type="spellEnd"/>
-      <w:r>
-        <w:rPr>
-          <w:lang w:val="nb-NO"/>
-        </w:rPr>
-        <w:t xml:space="preserve"> med alle navnene til alle i registeret.</w:t>
+        <w:t>operatoren til å hente ut en array med alle navnene til alle i registeret.</w:t>
       </w:r>
     </w:p>
     <w:p>
@@ -2922,28 +2480,7 @@
         <w:rPr>
           <w:lang w:val="nb-NO"/>
         </w:rPr>
-        <w:t xml:space="preserve">Velg </w:t>
-      </w:r>
-      <w:proofErr w:type="spellStart"/>
-      <w:r>
-        <w:rPr>
-          <w:lang w:val="nb-NO"/>
-        </w:rPr>
-        <w:t>Empty</w:t>
-      </w:r>
-      <w:proofErr w:type="spellEnd"/>
-      <w:r>
-        <w:rPr>
-          <w:lang w:val="nb-NO"/>
-        </w:rPr>
-        <w:t xml:space="preserve"> </w:t>
-      </w:r>
-      <w:proofErr w:type="spellStart"/>
-      <w:r>
-        <w:rPr>
-          <w:lang w:val="nb-NO"/>
-        </w:rPr>
-        <w:t>template</w:t>
+        <w:t>Velg Empty template</w:t>
       </w:r>
     </w:p>
     <w:p>
@@ -2959,68 +2496,11 @@
           <w:lang w:val="nb-NO"/>
         </w:rPr>
       </w:pPr>
-      <w:proofErr w:type="spellEnd"/>
-      <w:r>
-        <w:rPr>
-          <w:lang w:val="nb-NO"/>
-        </w:rPr>
-        <w:t xml:space="preserve">Huk av for MVC under </w:t>
-      </w:r>
-      <w:proofErr w:type="spellStart"/>
-      <w:r>
-        <w:rPr>
-          <w:lang w:val="nb-NO"/>
-        </w:rPr>
-        <w:t>under</w:t>
-      </w:r>
-      <w:proofErr w:type="spellEnd"/>
-      <w:r>
-        <w:rPr>
-          <w:lang w:val="nb-NO"/>
-        </w:rPr>
-        <w:t xml:space="preserve"> «</w:t>
-      </w:r>
-      <w:proofErr w:type="spellStart"/>
-      <w:r>
-        <w:rPr>
-          <w:lang w:val="nb-NO"/>
-        </w:rPr>
-        <w:t>Add</w:t>
-      </w:r>
-      <w:proofErr w:type="spellEnd"/>
-      <w:r>
-        <w:rPr>
-          <w:lang w:val="nb-NO"/>
-        </w:rPr>
-        <w:t xml:space="preserve"> folders and </w:t>
-      </w:r>
-      <w:proofErr w:type="spellStart"/>
-      <w:r>
-        <w:rPr>
-          <w:lang w:val="nb-NO"/>
-        </w:rPr>
-        <w:t>core</w:t>
-      </w:r>
-      <w:proofErr w:type="spellEnd"/>
-      <w:r>
-        <w:rPr>
-          <w:lang w:val="nb-NO"/>
-        </w:rPr>
-        <w:t xml:space="preserve"> </w:t>
-      </w:r>
-      <w:proofErr w:type="spellStart"/>
-      <w:r>
-        <w:rPr>
-          <w:lang w:val="nb-NO"/>
-        </w:rPr>
-        <w:t>references</w:t>
-      </w:r>
-      <w:proofErr w:type="spellEnd"/>
-      <w:r>
-        <w:rPr>
-          <w:lang w:val="nb-NO"/>
-        </w:rPr>
-        <w:t xml:space="preserve"> for»</w:t>
+      <w:r>
+        <w:rPr>
+          <w:lang w:val="nb-NO"/>
+        </w:rPr>
+        <w:t>Huk av for MVC under under «Add folders and core references for»</w:t>
       </w:r>
     </w:p>
     <w:p>
@@ -3033,21 +2513,8 @@
         <w:spacing w:after="0"/>
         <w:ind w:left="714" w:hanging="357"/>
       </w:pPr>
-      <w:proofErr w:type="spellStart"/>
-      <w:r>
-        <w:t>Fjern</w:t>
-      </w:r>
-      <w:proofErr w:type="spellEnd"/>
-      <w:r>
-        <w:t xml:space="preserve"> </w:t>
-      </w:r>
-      <w:proofErr w:type="spellStart"/>
-      <w:r>
-        <w:t>haken</w:t>
-      </w:r>
-      <w:proofErr w:type="spellEnd"/>
-      <w:r>
-        <w:t xml:space="preserve"> for «Host in the cloud»</w:t>
+      <w:r>
+        <w:t>Fjern haken for «Host in the cloud»</w:t>
       </w:r>
     </w:p>
     <w:p>
@@ -3055,8 +2522,6 @@
         <w:pStyle w:val="Body"/>
         <w:spacing w:after="0"/>
       </w:pPr>
-      <w:bookmarkStart w:id="1" w:name="_GoBack"/>
-      <w:bookmarkEnd w:id="1"/>
     </w:p>
     <w:p>
       <w:pPr>
@@ -3075,83 +2540,109 @@
         <w:rPr>
           <w:lang w:val="nb-NO"/>
         </w:rPr>
-        <w:t xml:space="preserve">egg til to </w:t>
-      </w:r>
-      <w:proofErr w:type="spellStart"/>
-      <w:r>
-        <w:rPr>
-          <w:lang w:val="nb-NO"/>
-        </w:rPr>
-        <w:t>Controllere</w:t>
-      </w:r>
-      <w:proofErr w:type="spellEnd"/>
-      <w:r>
-        <w:rPr>
-          <w:lang w:val="nb-NO"/>
-        </w:rPr>
-        <w:t xml:space="preserve">; Home og Persons. Legg til en Index-action på hver av </w:t>
-      </w:r>
-      <w:proofErr w:type="spellStart"/>
-      <w:r>
-        <w:rPr>
-          <w:lang w:val="nb-NO"/>
-        </w:rPr>
-        <w:t>Controllerne</w:t>
-      </w:r>
-      <w:proofErr w:type="spellEnd"/>
-      <w:r>
-        <w:rPr>
-          <w:lang w:val="nb-NO"/>
-        </w:rPr>
-        <w:t xml:space="preserve">, som returnerer et </w:t>
-      </w:r>
-      <w:proofErr w:type="spellStart"/>
-      <w:r>
-        <w:rPr>
-          <w:lang w:val="nb-NO"/>
-        </w:rPr>
-        <w:t>View</w:t>
-      </w:r>
-      <w:proofErr w:type="spellEnd"/>
-      <w:r>
-        <w:rPr>
-          <w:lang w:val="nb-NO"/>
-        </w:rPr>
-        <w:t>.</w:t>
-      </w:r>
-      <w:r>
-        <w:rPr>
-          <w:lang w:val="nb-NO"/>
-        </w:rPr>
-        <w:t xml:space="preserve"> Opprett en link som går fra Home-</w:t>
-      </w:r>
-      <w:proofErr w:type="spellStart"/>
-      <w:r>
-        <w:rPr>
-          <w:lang w:val="nb-NO"/>
-        </w:rPr>
-        <w:t>viewet</w:t>
-      </w:r>
-      <w:proofErr w:type="spellEnd"/>
+        <w:t>egg til to Controllere; Home og Persons. Legg til en Index-action på hver av Controllerne, som returnerer et View.</w:t>
+      </w:r>
+      <w:r>
+        <w:rPr>
+          <w:lang w:val="nb-NO"/>
+        </w:rPr>
+        <w:t xml:space="preserve"> Opprett en link som går fra Home-viewet til Persons-viewet og vice versa.</w:t>
+      </w:r>
+    </w:p>
+    <w:p>
+      <w:pPr>
+        <w:pStyle w:val="Heading1"/>
+      </w:pPr>
+      <w:r>
+        <w:t>Oppgave 2 – Utlisting av personer</w:t>
+      </w:r>
+    </w:p>
+    <w:p>
+      <w:pPr>
+        <w:pStyle w:val="Body"/>
+        <w:rPr>
+          <w:lang w:val="nb-NO"/>
+        </w:rPr>
+      </w:pPr>
+      <w:r>
+        <w:rPr>
+          <w:lang w:val="nb-NO"/>
+        </w:rPr>
+        <w:t>Kopier Person-klassen fra tidligere oppgaver til Models-mappa i ASP.</w:t>
+      </w:r>
+      <w:r>
+        <w:rPr>
+          <w:lang w:val="nb-NO"/>
+        </w:rPr>
+        <w:t>NET MVC</w:t>
+      </w:r>
+      <w:r>
+        <w:rPr>
+          <w:lang w:val="nb-NO"/>
+        </w:rPr>
+        <w:t>-</w:t>
+      </w:r>
+      <w:r>
+        <w:rPr>
+          <w:lang w:val="nb-NO"/>
+        </w:rPr>
+        <w:t>prosjektet. Gjør Index-V</w:t>
+      </w:r>
+      <w:r>
+        <w:rPr>
+          <w:lang w:val="nb-NO"/>
+        </w:rPr>
+        <w:t>iewet</w:t>
+      </w:r>
       <w:r>
         <w:rPr>
           <w:lang w:val="nb-NO"/>
         </w:rPr>
         <w:t xml:space="preserve"> til Persons-</w:t>
       </w:r>
-      <w:proofErr w:type="spellStart"/>
-      <w:r>
-        <w:rPr>
-          <w:lang w:val="nb-NO"/>
-        </w:rPr>
-        <w:t>viewet</w:t>
-      </w:r>
-      <w:proofErr w:type="spellEnd"/>
-      <w:r>
-        <w:rPr>
-          <w:lang w:val="nb-NO"/>
-        </w:rPr>
-        <w:t xml:space="preserve"> og vice versa.</w:t>
+      <w:r>
+        <w:rPr>
+          <w:lang w:val="nb-NO"/>
+        </w:rPr>
+        <w:t xml:space="preserve">Controlleren sterkt typet til en liste av Personer. Gjenbruk koden fra Del 1, Oppgave 5 og send inn disse personene til Viewet. Skriv ut listen av personer </w:t>
+      </w:r>
+      <w:r>
+        <w:rPr>
+          <w:lang w:val="nb-NO"/>
+        </w:rPr>
+        <w:t>i</w:t>
+      </w:r>
+      <w:r>
+        <w:rPr>
+          <w:lang w:val="nb-NO"/>
+        </w:rPr>
+        <w:t xml:space="preserve"> en tabell.</w:t>
+      </w:r>
+    </w:p>
+    <w:p>
+      <w:pPr>
+        <w:pStyle w:val="Body"/>
+        <w:rPr>
+          <w:lang w:val="nb-NO"/>
+        </w:rPr>
+      </w:pPr>
+      <w:r>
+        <w:rPr>
+          <w:lang w:val="nb-NO"/>
+        </w:rPr>
+        <w:t xml:space="preserve">For </w:t>
+      </w:r>
+      <w:r>
+        <w:rPr>
+          <w:lang w:val="nb-NO"/>
+        </w:rPr>
+        <w:t>enkelhetsskyld dropper</w:t>
+      </w:r>
+      <w:r>
+        <w:rPr>
+          <w:lang w:val="nb-NO"/>
+        </w:rPr>
+        <w:t xml:space="preserve"> vi å registrere om en person er ond/god, så du kan fjerne Enum + Property for dette.</w:t>
       </w:r>
     </w:p>
     <w:p>
@@ -3159,7 +2650,7 @@
         <w:pStyle w:val="Heading1"/>
       </w:pPr>
       <w:r>
-        <w:t>Oppgave 2 – Utlisting av personer</w:t>
+        <w:t>Oppgave 3 – Registrere nye personer</w:t>
       </w:r>
     </w:p>
     <w:p>
@@ -3173,61 +2664,31 @@
         <w:rPr>
           <w:lang w:val="nb-NO"/>
         </w:rPr>
-        <w:t xml:space="preserve">Kopier Person-klassen fra tidligere oppgaver til Models-mappa i ASP.NET MVC prosjektet. Gjør Index </w:t>
-      </w:r>
-      <w:proofErr w:type="spellStart"/>
-      <w:r>
-        <w:rPr>
-          <w:lang w:val="nb-NO"/>
-        </w:rPr>
-        <w:t>Viewet</w:t>
-      </w:r>
-      <w:proofErr w:type="spellEnd"/>
-      <w:r>
-        <w:rPr>
-          <w:lang w:val="nb-NO"/>
-        </w:rPr>
-        <w:t xml:space="preserve"> til Persons </w:t>
-      </w:r>
-      <w:proofErr w:type="spellStart"/>
-      <w:r>
-        <w:rPr>
-          <w:lang w:val="nb-NO"/>
-        </w:rPr>
-        <w:t>Controlleren</w:t>
-      </w:r>
-      <w:proofErr w:type="spellEnd"/>
-      <w:r>
-        <w:rPr>
-          <w:lang w:val="nb-NO"/>
-        </w:rPr>
-        <w:t xml:space="preserve"> sterkt typet til en liste av Personer. Gjenbruk koden fra Del 1, Oppgave 5 og send inn disse personene til </w:t>
-      </w:r>
-      <w:proofErr w:type="spellStart"/>
-      <w:r>
-        <w:rPr>
-          <w:lang w:val="nb-NO"/>
-        </w:rPr>
-        <w:t>Viewet</w:t>
-      </w:r>
-      <w:proofErr w:type="spellEnd"/>
-      <w:r>
-        <w:rPr>
-          <w:lang w:val="nb-NO"/>
-        </w:rPr>
-        <w:t xml:space="preserve">. Skriv ut listen av personer </w:t>
-      </w:r>
-      <w:r>
-        <w:rPr>
-          <w:lang w:val="nb-NO"/>
-        </w:rPr>
-        <w:t>i</w:t>
-      </w:r>
-      <w:r>
-        <w:rPr>
-          <w:lang w:val="nb-NO"/>
-        </w:rPr>
-        <w:t xml:space="preserve"> en tabell.</w:t>
+        <w:t>Vi har behov for å kunne registrere nye personer i systemet. Lag et nytt Insert View, og en ny Insert Action på Person Controlleren. Viewet burde være sterkt typet til Person-typen. Du må og</w:t>
+      </w:r>
+      <w:r>
+        <w:rPr>
+          <w:lang w:val="nb-NO"/>
+        </w:rPr>
+        <w:t>så</w:t>
+      </w:r>
+      <w:r>
+        <w:rPr>
+          <w:lang w:val="nb-NO"/>
+        </w:rPr>
+        <w:t xml:space="preserve"> lage en Insert-action som tar inn en Perso</w:t>
+      </w:r>
+      <w:r>
+        <w:rPr>
+          <w:lang w:val="nb-NO"/>
+        </w:rPr>
+        <w:t>n, og dekorere den med HttpPost-</w:t>
+      </w:r>
+      <w:r>
+        <w:rPr>
+          <w:lang w:val="nb-NO"/>
+        </w:rPr>
+        <w:t>attributet, for å kunne sende en person til serveren.</w:t>
       </w:r>
     </w:p>
     <w:p>
@@ -3241,33 +2702,63 @@
         <w:rPr>
           <w:lang w:val="nb-NO"/>
         </w:rPr>
-        <w:t xml:space="preserve">For </w:t>
-      </w:r>
-      <w:r>
-        <w:rPr>
-          <w:lang w:val="nb-NO"/>
-        </w:rPr>
-        <w:t>enkelhetsskyld dropper</w:t>
-      </w:r>
-      <w:r>
-        <w:rPr>
-          <w:lang w:val="nb-NO"/>
-        </w:rPr>
-        <w:t xml:space="preserve"> vi å registrere om en person er ond/god, så du kan fjerne </w:t>
-      </w:r>
-      <w:proofErr w:type="spellStart"/>
-      <w:r>
-        <w:rPr>
-          <w:lang w:val="nb-NO"/>
-        </w:rPr>
-        <w:t>Enum</w:t>
-      </w:r>
-      <w:proofErr w:type="spellEnd"/>
-      <w:r>
-        <w:rPr>
-          <w:lang w:val="nb-NO"/>
-        </w:rPr>
-        <w:t xml:space="preserve"> + Property for dette.</w:t>
+        <w:t xml:space="preserve">Legg til valideringsregler som sørger for at </w:t>
+      </w:r>
+      <w:r>
+        <w:rPr>
+          <w:lang w:val="nb-NO"/>
+        </w:rPr>
+        <w:t>en person må være mellom 0 og 15</w:t>
+      </w:r>
+      <w:r>
+        <w:rPr>
+          <w:lang w:val="nb-NO"/>
+        </w:rPr>
+        <w:t xml:space="preserve">0 år, 0 og 250cm, </w:t>
+      </w:r>
+      <w:r>
+        <w:rPr>
+          <w:lang w:val="nb-NO"/>
+        </w:rPr>
+        <w:t>at navn og kjønn er påkrevd, og at kjønn kun kan være verdi</w:t>
+      </w:r>
+      <w:r>
+        <w:rPr>
+          <w:lang w:val="nb-NO"/>
+        </w:rPr>
+        <w:t xml:space="preserve">ene M eller K (hint: </w:t>
+      </w:r>
+      <w:r>
+        <w:rPr>
+          <w:lang w:val="nb-NO"/>
+        </w:rPr>
+        <w:t>^[MK]{1}$</w:t>
+      </w:r>
+      <w:r>
+        <w:rPr>
+          <w:lang w:val="nb-NO"/>
+        </w:rPr>
+        <w:t>).</w:t>
+      </w:r>
+    </w:p>
+    <w:p>
+      <w:pPr>
+        <w:pStyle w:val="Body"/>
+        <w:rPr>
+          <w:lang w:val="nb-NO"/>
+        </w:rPr>
+      </w:pPr>
+      <w:r>
+        <w:rPr>
+          <w:lang w:val="nb-NO"/>
+        </w:rPr>
+        <w:t>Sett et break-point i Insert-actionen for å sjekke at du får inn et gyldig Person-objekt.</w:t>
+      </w:r>
+      <w:r>
+        <w:rPr>
+          <w:lang w:val="nb-NO"/>
+        </w:rPr>
+        <w:t xml:space="preserve"> Send brukeren tilbake til listen over personer dersom objektet er gyldig.</w:t>
       </w:r>
     </w:p>
     <w:p>
@@ -3275,7 +2766,10 @@
         <w:pStyle w:val="Heading1"/>
       </w:pPr>
       <w:r>
-        <w:t>Oppgave 3 – Registrere nye personer</w:t>
+        <w:t xml:space="preserve">Oppgave 4 – </w:t>
+      </w:r>
+      <w:r>
+        <w:t>Registrere personer i database</w:t>
       </w:r>
     </w:p>
     <w:p>
@@ -3289,293 +2783,14 @@
         <w:rPr>
           <w:lang w:val="nb-NO"/>
         </w:rPr>
-        <w:t xml:space="preserve">Vi har behov for å kunne registrere nye personer i systemet. Lag et nytt </w:t>
-      </w:r>
-      <w:proofErr w:type="spellStart"/>
-      <w:r>
-        <w:rPr>
-          <w:lang w:val="nb-NO"/>
-        </w:rPr>
-        <w:t>Insert</w:t>
-      </w:r>
-      <w:proofErr w:type="spellEnd"/>
-      <w:r>
-        <w:rPr>
-          <w:lang w:val="nb-NO"/>
-        </w:rPr>
-        <w:t xml:space="preserve"> </w:t>
-      </w:r>
-      <w:proofErr w:type="spellStart"/>
-      <w:r>
-        <w:rPr>
-          <w:lang w:val="nb-NO"/>
-        </w:rPr>
-        <w:t>View</w:t>
-      </w:r>
-      <w:proofErr w:type="spellEnd"/>
-      <w:r>
-        <w:rPr>
-          <w:lang w:val="nb-NO"/>
-        </w:rPr>
-        <w:t xml:space="preserve">, og en ny </w:t>
-      </w:r>
-      <w:proofErr w:type="spellStart"/>
-      <w:r>
-        <w:rPr>
-          <w:lang w:val="nb-NO"/>
-        </w:rPr>
-        <w:t>Insert</w:t>
-      </w:r>
-      <w:proofErr w:type="spellEnd"/>
-      <w:r>
-        <w:rPr>
-          <w:lang w:val="nb-NO"/>
-        </w:rPr>
-        <w:t xml:space="preserve"> Action på Person </w:t>
-      </w:r>
-      <w:proofErr w:type="spellStart"/>
-      <w:r>
-        <w:rPr>
-          <w:lang w:val="nb-NO"/>
-        </w:rPr>
-        <w:t>Controlleren</w:t>
-      </w:r>
-      <w:proofErr w:type="spellEnd"/>
-      <w:r>
-        <w:rPr>
-          <w:lang w:val="nb-NO"/>
-        </w:rPr>
-        <w:t xml:space="preserve">. </w:t>
-      </w:r>
-      <w:proofErr w:type="spellStart"/>
-      <w:r>
-        <w:rPr>
-          <w:lang w:val="nb-NO"/>
-        </w:rPr>
-        <w:t>Viewet</w:t>
-      </w:r>
-      <w:proofErr w:type="spellEnd"/>
-      <w:r>
-        <w:rPr>
-          <w:lang w:val="nb-NO"/>
-        </w:rPr>
-        <w:t xml:space="preserve"> burde være sterkt typet til Person-typen. Du må og lage en </w:t>
-      </w:r>
-      <w:proofErr w:type="spellStart"/>
-      <w:r>
-        <w:rPr>
-          <w:lang w:val="nb-NO"/>
-        </w:rPr>
-        <w:t>Insert</w:t>
-      </w:r>
-      <w:proofErr w:type="spellEnd"/>
-      <w:r>
-        <w:rPr>
-          <w:lang w:val="nb-NO"/>
-        </w:rPr>
-        <w:t xml:space="preserve">-action som tar inn en Person, og dekorere den med </w:t>
-      </w:r>
-      <w:proofErr w:type="spellStart"/>
-      <w:r>
-        <w:rPr>
-          <w:lang w:val="nb-NO"/>
-        </w:rPr>
-        <w:t>HttpPost</w:t>
-      </w:r>
-      <w:proofErr w:type="spellEnd"/>
-      <w:r>
-        <w:rPr>
-          <w:lang w:val="nb-NO"/>
-        </w:rPr>
-        <w:t xml:space="preserve"> </w:t>
-      </w:r>
-      <w:proofErr w:type="spellStart"/>
-      <w:r>
-        <w:rPr>
-          <w:lang w:val="nb-NO"/>
-        </w:rPr>
-        <w:t>attributet</w:t>
-      </w:r>
-      <w:proofErr w:type="spellEnd"/>
-      <w:r>
-        <w:rPr>
-          <w:lang w:val="nb-NO"/>
-        </w:rPr>
-        <w:t>, for å kunne sende en person til serveren.</w:t>
-      </w:r>
-    </w:p>
-    <w:p>
-      <w:pPr>
-        <w:pStyle w:val="Body"/>
-        <w:rPr>
-          <w:lang w:val="nb-NO"/>
-        </w:rPr>
-      </w:pPr>
-      <w:r>
-        <w:rPr>
-          <w:lang w:val="nb-NO"/>
-        </w:rPr>
-        <w:t xml:space="preserve">Legg til valideringsregler som sørger for at </w:t>
-      </w:r>
-      <w:r>
-        <w:rPr>
-          <w:lang w:val="nb-NO"/>
-        </w:rPr>
-        <w:t>en person må være mellom 0 og 15</w:t>
-      </w:r>
-      <w:r>
-        <w:rPr>
-          <w:lang w:val="nb-NO"/>
-        </w:rPr>
-        <w:t xml:space="preserve">0 år, 0 og 250cm, </w:t>
-      </w:r>
-      <w:r>
-        <w:rPr>
-          <w:lang w:val="nb-NO"/>
-        </w:rPr>
-        <w:t>at navn og kjønn er påkrevd, og at kjønn kun kan være verdi</w:t>
-      </w:r>
-      <w:r>
-        <w:rPr>
-          <w:lang w:val="nb-NO"/>
-        </w:rPr>
-        <w:t xml:space="preserve">ene M eller K (hint: </w:t>
-      </w:r>
-      <w:r>
-        <w:rPr>
-          <w:lang w:val="nb-NO"/>
-        </w:rPr>
-        <w:t>^[MK]{</w:t>
-      </w:r>
-      <w:proofErr w:type="gramStart"/>
-      <w:r>
-        <w:rPr>
-          <w:lang w:val="nb-NO"/>
-        </w:rPr>
-        <w:t>1}$</w:t>
-      </w:r>
-      <w:proofErr w:type="gramEnd"/>
-      <w:r>
-        <w:rPr>
-          <w:lang w:val="nb-NO"/>
-        </w:rPr>
-        <w:t>).</w:t>
-      </w:r>
-    </w:p>
-    <w:p>
-      <w:pPr>
-        <w:pStyle w:val="Body"/>
-        <w:rPr>
-          <w:lang w:val="nb-NO"/>
-        </w:rPr>
-      </w:pPr>
-      <w:r>
-        <w:rPr>
-          <w:lang w:val="nb-NO"/>
-        </w:rPr>
-        <w:t>Sett et break-</w:t>
-      </w:r>
-      <w:proofErr w:type="spellStart"/>
-      <w:r>
-        <w:rPr>
-          <w:lang w:val="nb-NO"/>
-        </w:rPr>
-        <w:t>point</w:t>
-      </w:r>
-      <w:proofErr w:type="spellEnd"/>
-      <w:r>
-        <w:rPr>
-          <w:lang w:val="nb-NO"/>
-        </w:rPr>
-        <w:t xml:space="preserve"> i </w:t>
-      </w:r>
-      <w:proofErr w:type="spellStart"/>
-      <w:r>
-        <w:rPr>
-          <w:lang w:val="nb-NO"/>
-        </w:rPr>
-        <w:t>Insert-actionen</w:t>
-      </w:r>
-      <w:proofErr w:type="spellEnd"/>
-      <w:r>
-        <w:rPr>
-          <w:lang w:val="nb-NO"/>
-        </w:rPr>
-        <w:t xml:space="preserve"> for å sjekke at du får inn et gyldig Person-objekt.</w:t>
-      </w:r>
-      <w:r>
-        <w:rPr>
-          <w:lang w:val="nb-NO"/>
-        </w:rPr>
-        <w:t xml:space="preserve"> Send brukeren tilbake til listen over personer dersom objektet er gyldig.</w:t>
-      </w:r>
-    </w:p>
-    <w:p>
-      <w:pPr>
-        <w:pStyle w:val="Heading1"/>
-      </w:pPr>
-      <w:r>
-        <w:t xml:space="preserve">Oppgave 4 – </w:t>
-      </w:r>
-      <w:r>
-        <w:t>Registrere personer i database</w:t>
-      </w:r>
-    </w:p>
-    <w:p>
-      <w:pPr>
-        <w:pStyle w:val="Body"/>
-        <w:rPr>
-          <w:lang w:val="nb-NO"/>
-        </w:rPr>
-      </w:pPr>
-      <w:r>
-        <w:rPr>
-          <w:lang w:val="nb-NO"/>
-        </w:rPr>
-        <w:t xml:space="preserve">For at systemet skal bli virkelig nyttig må vi kunne registrere nye personer i en database. Legg inn </w:t>
-      </w:r>
-      <w:proofErr w:type="spellStart"/>
-      <w:r>
-        <w:rPr>
-          <w:lang w:val="nb-NO"/>
-        </w:rPr>
-        <w:t>SqlCompact</w:t>
-      </w:r>
-      <w:proofErr w:type="spellEnd"/>
-      <w:r>
-        <w:rPr>
-          <w:lang w:val="nb-NO"/>
-        </w:rPr>
-        <w:t xml:space="preserve"> og </w:t>
-      </w:r>
-      <w:proofErr w:type="spellStart"/>
-      <w:r>
-        <w:rPr>
-          <w:lang w:val="nb-NO"/>
-        </w:rPr>
-        <w:t>Entity</w:t>
-      </w:r>
-      <w:proofErr w:type="spellEnd"/>
-      <w:r>
-        <w:rPr>
-          <w:lang w:val="nb-NO"/>
-        </w:rPr>
-        <w:t xml:space="preserve"> Framework</w:t>
-      </w:r>
-      <w:r>
-        <w:rPr>
-          <w:lang w:val="nb-NO"/>
-        </w:rPr>
-        <w:t xml:space="preserve"> ved hjelp av </w:t>
-      </w:r>
-      <w:proofErr w:type="spellStart"/>
-      <w:r>
-        <w:rPr>
-          <w:lang w:val="nb-NO"/>
-        </w:rPr>
-        <w:t>NuGet</w:t>
-      </w:r>
-      <w:proofErr w:type="spellEnd"/>
+        <w:t>For at systemet skal bli virkelig nyttig må vi kunne registrere nye personer i en database. Legg inn SqlCompact og Entity Framework</w:t>
+      </w:r>
+      <w:r>
+        <w:rPr>
+          <w:lang w:val="nb-NO"/>
+        </w:rPr>
+        <w:t xml:space="preserve"> ved hjelp av NuGet</w:t>
+      </w:r>
       <w:r>
         <w:rPr>
           <w:lang w:val="nb-NO"/>
@@ -3598,207 +2813,29 @@
           <w:rFonts w:ascii="Consolas" w:hAnsi="Consolas" w:cs="Consolas"/>
         </w:rPr>
       </w:pPr>
-      <w:proofErr w:type="spellStart"/>
       <w:r>
         <w:rPr>
           <w:rFonts w:ascii="Consolas" w:hAnsi="Consolas" w:cs="Consolas"/>
         </w:rPr>
-        <w:t>Install-Package</w:t>
-      </w:r>
-      <w:proofErr w:type="spellEnd"/>
+        <w:t>Install-Package EntityFramework.SqlServerCompact</w:t>
+      </w:r>
       <w:r>
         <w:rPr>
           <w:rFonts w:ascii="Consolas" w:hAnsi="Consolas" w:cs="Consolas"/>
         </w:rPr>
-        <w:t xml:space="preserve"> </w:t>
-      </w:r>
-      <w:proofErr w:type="spellStart"/>
-      <w:r>
-        <w:rPr>
-          <w:rFonts w:ascii="Consolas" w:hAnsi="Consolas" w:cs="Consolas"/>
-        </w:rPr>
-        <w:t>EntityFramework.SqlServerCompact</w:t>
-      </w:r>
-      <w:proofErr w:type="spellEnd"/>
-      <w:r>
-        <w:rPr>
-          <w:rFonts w:ascii="Consolas" w:hAnsi="Consolas" w:cs="Consolas"/>
-        </w:rPr>
         <w:br/>
       </w:r>
     </w:p>
     <w:p>
-      <w:proofErr w:type="spellStart"/>
-      <w:r>
-        <w:t>EntityFramework.SqlServerCompact</w:t>
-      </w:r>
-      <w:proofErr w:type="spellEnd"/>
-      <w:r>
-        <w:t xml:space="preserve"> er avhengig av </w:t>
-      </w:r>
-      <w:proofErr w:type="spellStart"/>
+      <w:r>
+        <w:t xml:space="preserve">EntityFramework.SqlServerCompact er avhengig av </w:t>
+      </w:r>
       <w:r>
         <w:t>Microsoft.SqlServer.Compact</w:t>
       </w:r>
-      <w:proofErr w:type="spellEnd"/>
       <w:r>
         <w:t xml:space="preserve"> og vil automatisk hente og installere denne avhengigheten.</w:t>
       </w:r>
-    </w:p>
-    <w:p/>
-    <w:p>
-      <w:r>
-        <w:t>Opprett en «</w:t>
-      </w:r>
-      <w:proofErr w:type="spellStart"/>
-      <w:r>
-        <w:t>App_Data</w:t>
-      </w:r>
-      <w:proofErr w:type="spellEnd"/>
-      <w:r>
-        <w:t>» mappe</w:t>
-      </w:r>
-      <w:r>
-        <w:t xml:space="preserve"> i prosjektet hvis det ikke finnes fra før</w:t>
-      </w:r>
-      <w:r>
-        <w:t>. Dette gjør du ved å høyre-</w:t>
-      </w:r>
-      <w:r>
-        <w:t>klikke på prosjektet og velge «</w:t>
-      </w:r>
-      <w:proofErr w:type="spellStart"/>
-      <w:r>
-        <w:t>Add</w:t>
-      </w:r>
-      <w:proofErr w:type="spellEnd"/>
-      <w:r>
-        <w:t xml:space="preserve"> </w:t>
-      </w:r>
-      <w:r>
-        <w:t xml:space="preserve">– ASP.NET Folder – </w:t>
-      </w:r>
-      <w:proofErr w:type="spellStart"/>
-      <w:r>
-        <w:t>App</w:t>
-      </w:r>
-      <w:proofErr w:type="spellEnd"/>
-      <w:r>
-        <w:t xml:space="preserve"> Data</w:t>
-      </w:r>
-      <w:r>
-        <w:t>»</w:t>
-      </w:r>
-      <w:r>
-        <w:t xml:space="preserve">. </w:t>
-      </w:r>
-    </w:p>
-    <w:p/>
-    <w:p>
-      <w:pPr>
-        <w:rPr>
-          <w:lang w:val="en-US"/>
-        </w:rPr>
-      </w:pPr>
-      <w:r>
-        <w:rPr>
-          <w:lang w:val="en-US"/>
-        </w:rPr>
-        <w:t xml:space="preserve">Legg </w:t>
-      </w:r>
-      <w:proofErr w:type="spellStart"/>
-      <w:r>
-        <w:rPr>
-          <w:lang w:val="en-US"/>
-        </w:rPr>
-        <w:t>til</w:t>
-      </w:r>
-      <w:proofErr w:type="spellEnd"/>
-      <w:r>
-        <w:rPr>
-          <w:lang w:val="en-US"/>
-        </w:rPr>
-        <w:t xml:space="preserve"> </w:t>
-      </w:r>
-      <w:proofErr w:type="spellStart"/>
-      <w:proofErr w:type="gramStart"/>
-      <w:r>
-        <w:rPr>
-          <w:lang w:val="en-US"/>
-        </w:rPr>
-        <w:t>ny</w:t>
-      </w:r>
-      <w:proofErr w:type="spellEnd"/>
-      <w:proofErr w:type="gramEnd"/>
-      <w:r>
-        <w:rPr>
-          <w:lang w:val="en-US"/>
-        </w:rPr>
-        <w:t xml:space="preserve"> Connection String </w:t>
-      </w:r>
-      <w:proofErr w:type="spellStart"/>
-      <w:r>
-        <w:rPr>
-          <w:lang w:val="en-US"/>
-        </w:rPr>
-        <w:t>i</w:t>
-      </w:r>
-      <w:proofErr w:type="spellEnd"/>
-      <w:r>
-        <w:rPr>
-          <w:lang w:val="en-US"/>
-        </w:rPr>
-        <w:t xml:space="preserve"> </w:t>
-      </w:r>
-      <w:proofErr w:type="spellStart"/>
-      <w:r>
-        <w:rPr>
-          <w:lang w:val="en-US"/>
-        </w:rPr>
-        <w:t>Web.Config</w:t>
-      </w:r>
-      <w:proofErr w:type="spellEnd"/>
-      <w:r>
-        <w:rPr>
-          <w:lang w:val="en-US"/>
-        </w:rPr>
-        <w:t xml:space="preserve"> (</w:t>
-      </w:r>
-      <w:proofErr w:type="spellStart"/>
-      <w:r>
-        <w:rPr>
-          <w:lang w:val="en-US"/>
-        </w:rPr>
-        <w:t>nederst</w:t>
-      </w:r>
-      <w:proofErr w:type="spellEnd"/>
-      <w:r>
-        <w:rPr>
-          <w:lang w:val="en-US"/>
-        </w:rPr>
-        <w:t xml:space="preserve">, </w:t>
-      </w:r>
-      <w:proofErr w:type="spellStart"/>
-      <w:r>
-        <w:rPr>
-          <w:lang w:val="en-US"/>
-        </w:rPr>
-        <w:t>før</w:t>
-      </w:r>
-      <w:proofErr w:type="spellEnd"/>
-      <w:r>
-        <w:rPr>
-          <w:lang w:val="en-US"/>
-        </w:rPr>
-        <w:t xml:space="preserve"> &lt;/Configuration&gt;):</w:t>
-      </w:r>
-    </w:p>
-    <w:p>
-      <w:pPr>
-        <w:rPr>
-          <w:lang w:val="en-US"/>
-        </w:rPr>
-      </w:pPr>
     </w:p>
     <w:p>
       <w:pPr>
@@ -3808,44 +2845,42 @@
         <w:spacing w:line="240" w:lineRule="auto"/>
         <w:rPr>
           <w:rFonts w:ascii="Consolas" w:hAnsi="Consolas" w:cs="Consolas"/>
-          <w:sz w:val="14"/>
-          <w:szCs w:val="28"/>
-          <w:lang w:val="en-US"/>
-        </w:rPr>
-      </w:pPr>
-      <w:r>
-        <w:rPr>
-          <w:rFonts w:ascii="Consolas" w:hAnsi="Consolas" w:cs="Consolas"/>
           <w:color w:val="4F76AC"/>
           <w:sz w:val="14"/>
           <w:szCs w:val="28"/>
-          <w:lang w:val="en-US"/>
-        </w:rPr>
-        <w:t xml:space="preserve">  &lt;</w:t>
-      </w:r>
-      <w:proofErr w:type="spellStart"/>
-      <w:proofErr w:type="gramStart"/>
-      <w:r>
-        <w:rPr>
-          <w:rFonts w:ascii="Consolas" w:hAnsi="Consolas" w:cs="Consolas"/>
-          <w:color w:val="823125"/>
-          <w:sz w:val="14"/>
-          <w:szCs w:val="28"/>
-          <w:lang w:val="en-US"/>
-        </w:rPr>
-        <w:t>connectionStrings</w:t>
-      </w:r>
-      <w:proofErr w:type="spellEnd"/>
-      <w:proofErr w:type="gramEnd"/>
-      <w:r>
-        <w:rPr>
-          <w:rFonts w:ascii="Consolas" w:hAnsi="Consolas" w:cs="Consolas"/>
-          <w:color w:val="4F76AC"/>
-          <w:sz w:val="14"/>
-          <w:szCs w:val="28"/>
-          <w:lang w:val="en-US"/>
-        </w:rPr>
-        <w:t>&gt;</w:t>
+        </w:rPr>
+      </w:pPr>
+    </w:p>
+    <w:p>
+      <w:pPr>
+        <w:pStyle w:val="Body"/>
+        <w:rPr>
+          <w:lang w:val="nb-NO"/>
+        </w:rPr>
+      </w:pPr>
+      <w:r>
+        <w:rPr>
+          <w:lang w:val="nb-NO"/>
+        </w:rPr>
+        <w:t>Du må og</w:t>
+      </w:r>
+      <w:r>
+        <w:rPr>
+          <w:lang w:val="nb-NO"/>
+        </w:rPr>
+        <w:t>så</w:t>
+      </w:r>
+      <w:r>
+        <w:rPr>
+          <w:lang w:val="nb-NO"/>
+        </w:rPr>
+        <w:t xml:space="preserve"> lage en DbContext-</w:t>
+      </w:r>
+      <w:r>
+        <w:rPr>
+          <w:lang w:val="nb-NO"/>
+        </w:rPr>
+        <w:t>klasse i Model-mappen.</w:t>
       </w:r>
     </w:p>
     <w:p>
@@ -3856,383 +2891,11 @@
         <w:spacing w:line="240" w:lineRule="auto"/>
         <w:rPr>
           <w:rFonts w:ascii="Consolas" w:hAnsi="Consolas" w:cs="Consolas"/>
-          <w:sz w:val="14"/>
-          <w:szCs w:val="28"/>
-          <w:lang w:val="en-US"/>
-        </w:rPr>
-      </w:pPr>
-      <w:r>
-        <w:rPr>
-          <w:rFonts w:ascii="Consolas" w:hAnsi="Consolas" w:cs="Consolas"/>
-          <w:color w:val="4F76AC"/>
-          <w:sz w:val="14"/>
-          <w:szCs w:val="28"/>
-          <w:lang w:val="en-US"/>
-        </w:rPr>
-        <w:t xml:space="preserve">    &lt;</w:t>
-      </w:r>
-      <w:r>
-        <w:rPr>
-          <w:rFonts w:ascii="Consolas" w:hAnsi="Consolas" w:cs="Consolas"/>
-          <w:color w:val="823125"/>
-          <w:sz w:val="14"/>
-          <w:szCs w:val="28"/>
-          <w:lang w:val="en-US"/>
-        </w:rPr>
-        <w:t>add</w:t>
-      </w:r>
-      <w:r>
-        <w:rPr>
-          <w:rFonts w:ascii="Consolas" w:hAnsi="Consolas" w:cs="Consolas"/>
-          <w:color w:val="4F76AC"/>
-          <w:sz w:val="14"/>
-          <w:szCs w:val="28"/>
-          <w:lang w:val="en-US"/>
-        </w:rPr>
-        <w:t xml:space="preserve"> </w:t>
-      </w:r>
-      <w:r>
-        <w:rPr>
-          <w:rFonts w:ascii="Consolas" w:hAnsi="Consolas" w:cs="Consolas"/>
-          <w:color w:val="D75028"/>
-          <w:sz w:val="14"/>
-          <w:szCs w:val="28"/>
-          <w:lang w:val="en-US"/>
-        </w:rPr>
-        <w:t>name</w:t>
-      </w:r>
-      <w:r>
-        <w:rPr>
-          <w:rFonts w:ascii="Consolas" w:hAnsi="Consolas" w:cs="Consolas"/>
-          <w:color w:val="4F76AC"/>
-          <w:sz w:val="14"/>
-          <w:szCs w:val="28"/>
-          <w:lang w:val="en-US"/>
-        </w:rPr>
-        <w:t>=</w:t>
-      </w:r>
-      <w:r>
-        <w:rPr>
-          <w:rFonts w:ascii="Consolas" w:hAnsi="Consolas" w:cs="Consolas"/>
-          <w:sz w:val="14"/>
-          <w:szCs w:val="28"/>
-          <w:lang w:val="en-US"/>
-        </w:rPr>
-        <w:t>"</w:t>
-      </w:r>
-      <w:proofErr w:type="spellStart"/>
-      <w:r>
-        <w:rPr>
-          <w:rFonts w:ascii="Consolas" w:hAnsi="Consolas" w:cs="Consolas"/>
-          <w:color w:val="4F76AC"/>
-          <w:sz w:val="14"/>
-          <w:szCs w:val="28"/>
-          <w:lang w:val="en-US"/>
-        </w:rPr>
-        <w:t>PersonWeb.Mo</w:t>
-      </w:r>
-      <w:r>
-        <w:rPr>
-          <w:rFonts w:ascii="Consolas" w:hAnsi="Consolas" w:cs="Consolas"/>
-          <w:color w:val="4F76AC"/>
-          <w:sz w:val="14"/>
-          <w:szCs w:val="28"/>
-          <w:lang w:val="en-US"/>
-        </w:rPr>
-        <w:t>del.PersonContext</w:t>
-      </w:r>
-      <w:proofErr w:type="spellEnd"/>
-      <w:r>
-        <w:rPr>
-          <w:rFonts w:ascii="Consolas" w:hAnsi="Consolas" w:cs="Consolas"/>
-          <w:sz w:val="14"/>
-          <w:szCs w:val="28"/>
-          <w:lang w:val="en-US"/>
-        </w:rPr>
-        <w:t>"</w:t>
-      </w:r>
-      <w:r>
-        <w:rPr>
-          <w:rFonts w:ascii="Consolas" w:hAnsi="Consolas" w:cs="Consolas"/>
-          <w:color w:val="4F76AC"/>
-          <w:sz w:val="14"/>
-          <w:szCs w:val="28"/>
-          <w:lang w:val="en-US"/>
-        </w:rPr>
-        <w:t xml:space="preserve"> </w:t>
-      </w:r>
-      <w:r>
-        <w:rPr>
-          <w:rFonts w:ascii="Consolas" w:hAnsi="Consolas" w:cs="Consolas"/>
-          <w:color w:val="4F76AC"/>
-          <w:sz w:val="14"/>
-          <w:szCs w:val="28"/>
-          <w:lang w:val="en-US"/>
-        </w:rPr>
-        <w:br/>
-        <w:t xml:space="preserve">         </w:t>
-      </w:r>
-      <w:proofErr w:type="spellStart"/>
-      <w:r>
-        <w:rPr>
-          <w:rFonts w:ascii="Consolas" w:hAnsi="Consolas" w:cs="Consolas"/>
-          <w:color w:val="D75028"/>
-          <w:sz w:val="14"/>
-          <w:szCs w:val="28"/>
-          <w:lang w:val="en-US"/>
-        </w:rPr>
-        <w:t>connectionString</w:t>
-      </w:r>
-      <w:proofErr w:type="spellEnd"/>
-      <w:r>
-        <w:rPr>
-          <w:rFonts w:ascii="Consolas" w:hAnsi="Consolas" w:cs="Consolas"/>
-          <w:color w:val="4F76AC"/>
-          <w:sz w:val="14"/>
-          <w:szCs w:val="28"/>
-          <w:lang w:val="en-US"/>
-        </w:rPr>
-        <w:t>=</w:t>
-      </w:r>
-      <w:r>
-        <w:rPr>
-          <w:rFonts w:ascii="Consolas" w:hAnsi="Consolas" w:cs="Consolas"/>
-          <w:sz w:val="14"/>
-          <w:szCs w:val="28"/>
-          <w:lang w:val="en-US"/>
-        </w:rPr>
-        <w:t>"</w:t>
-      </w:r>
-      <w:r>
-        <w:rPr>
-          <w:rFonts w:ascii="Consolas" w:hAnsi="Consolas" w:cs="Consolas"/>
-          <w:color w:val="4F76AC"/>
-          <w:sz w:val="14"/>
-          <w:szCs w:val="28"/>
-          <w:lang w:val="en-US"/>
-        </w:rPr>
-        <w:t>Data Source=|</w:t>
-      </w:r>
-      <w:proofErr w:type="spellStart"/>
-      <w:r>
-        <w:rPr>
-          <w:rFonts w:ascii="Consolas" w:hAnsi="Consolas" w:cs="Consolas"/>
-          <w:color w:val="4F76AC"/>
-          <w:sz w:val="14"/>
-          <w:szCs w:val="28"/>
-          <w:lang w:val="en-US"/>
-        </w:rPr>
-        <w:t>DataDirectory|PersonWeb.sdf</w:t>
-      </w:r>
-      <w:proofErr w:type="spellEnd"/>
-      <w:r>
-        <w:rPr>
-          <w:rFonts w:ascii="Consolas" w:hAnsi="Consolas" w:cs="Consolas"/>
-          <w:sz w:val="14"/>
-          <w:szCs w:val="28"/>
-          <w:lang w:val="en-US"/>
-        </w:rPr>
-        <w:t>"</w:t>
-      </w:r>
-      <w:r>
-        <w:rPr>
-          <w:rFonts w:ascii="Consolas" w:hAnsi="Consolas" w:cs="Consolas"/>
-          <w:color w:val="4F76AC"/>
-          <w:sz w:val="14"/>
-          <w:szCs w:val="28"/>
-          <w:lang w:val="en-US"/>
-        </w:rPr>
-        <w:br/>
-        <w:t xml:space="preserve">         </w:t>
-      </w:r>
-      <w:proofErr w:type="spellStart"/>
-      <w:r>
-        <w:rPr>
-          <w:rFonts w:ascii="Consolas" w:hAnsi="Consolas" w:cs="Consolas"/>
-          <w:color w:val="D75028"/>
-          <w:sz w:val="14"/>
-          <w:szCs w:val="28"/>
-          <w:lang w:val="en-US"/>
-        </w:rPr>
-        <w:t>providerName</w:t>
-      </w:r>
-      <w:proofErr w:type="spellEnd"/>
-      <w:r>
-        <w:rPr>
-          <w:rFonts w:ascii="Consolas" w:hAnsi="Consolas" w:cs="Consolas"/>
-          <w:color w:val="4F76AC"/>
-          <w:sz w:val="14"/>
-          <w:szCs w:val="28"/>
-          <w:lang w:val="en-US"/>
-        </w:rPr>
-        <w:t>=</w:t>
-      </w:r>
-      <w:r>
-        <w:rPr>
-          <w:rFonts w:ascii="Consolas" w:hAnsi="Consolas" w:cs="Consolas"/>
-          <w:sz w:val="14"/>
-          <w:szCs w:val="28"/>
-          <w:lang w:val="en-US"/>
-        </w:rPr>
-        <w:t>"</w:t>
-      </w:r>
-      <w:r>
-        <w:rPr>
-          <w:rFonts w:ascii="Consolas" w:hAnsi="Consolas" w:cs="Consolas"/>
-          <w:color w:val="4F76AC"/>
-          <w:sz w:val="14"/>
-          <w:szCs w:val="28"/>
-          <w:lang w:val="en-US"/>
-        </w:rPr>
-        <w:t>System.Data.SqlServerCe.4.0</w:t>
-      </w:r>
-      <w:r>
-        <w:rPr>
-          <w:rFonts w:ascii="Consolas" w:hAnsi="Consolas" w:cs="Consolas"/>
-          <w:sz w:val="14"/>
-          <w:szCs w:val="28"/>
-          <w:lang w:val="en-US"/>
-        </w:rPr>
-        <w:t>"</w:t>
-      </w:r>
-      <w:r>
-        <w:rPr>
-          <w:rFonts w:ascii="Consolas" w:hAnsi="Consolas" w:cs="Consolas"/>
-          <w:color w:val="4F76AC"/>
-          <w:sz w:val="14"/>
-          <w:szCs w:val="28"/>
-          <w:lang w:val="en-US"/>
-        </w:rPr>
-        <w:t xml:space="preserve"> /&gt;</w:t>
-      </w:r>
-    </w:p>
-    <w:p>
-      <w:pPr>
-        <w:autoSpaceDE w:val="0"/>
-        <w:autoSpaceDN w:val="0"/>
-        <w:adjustRightInd w:val="0"/>
-        <w:spacing w:line="240" w:lineRule="auto"/>
-        <w:rPr>
-          <w:rFonts w:ascii="Consolas" w:hAnsi="Consolas" w:cs="Consolas"/>
-          <w:color w:val="4F76AC"/>
-          <w:sz w:val="14"/>
-          <w:szCs w:val="28"/>
-        </w:rPr>
-      </w:pPr>
-      <w:r>
-        <w:rPr>
-          <w:rFonts w:ascii="Consolas" w:hAnsi="Consolas" w:cs="Consolas"/>
-          <w:color w:val="4F76AC"/>
-          <w:sz w:val="14"/>
-          <w:szCs w:val="28"/>
-          <w:lang w:val="en-US"/>
-        </w:rPr>
-        <w:t xml:space="preserve">  </w:t>
-      </w:r>
-      <w:r>
-        <w:rPr>
-          <w:rFonts w:ascii="Consolas" w:hAnsi="Consolas" w:cs="Consolas"/>
-          <w:color w:val="4F76AC"/>
-          <w:sz w:val="14"/>
-          <w:szCs w:val="28"/>
-        </w:rPr>
-        <w:t>&lt;/</w:t>
-      </w:r>
-      <w:proofErr w:type="spellStart"/>
-      <w:r>
-        <w:rPr>
-          <w:rFonts w:ascii="Consolas" w:hAnsi="Consolas" w:cs="Consolas"/>
-          <w:color w:val="823125"/>
-          <w:sz w:val="14"/>
-          <w:szCs w:val="28"/>
-        </w:rPr>
-        <w:t>connectionStrings</w:t>
-      </w:r>
-      <w:proofErr w:type="spellEnd"/>
-      <w:r>
-        <w:rPr>
-          <w:rFonts w:ascii="Consolas" w:hAnsi="Consolas" w:cs="Consolas"/>
-          <w:color w:val="4F76AC"/>
-          <w:sz w:val="14"/>
-          <w:szCs w:val="28"/>
-        </w:rPr>
-        <w:t>&gt;</w:t>
-      </w:r>
-    </w:p>
-    <w:p>
-      <w:pPr>
-        <w:autoSpaceDE w:val="0"/>
-        <w:autoSpaceDN w:val="0"/>
-        <w:adjustRightInd w:val="0"/>
-        <w:spacing w:line="240" w:lineRule="auto"/>
-        <w:rPr>
-          <w:rFonts w:ascii="Consolas" w:hAnsi="Consolas" w:cs="Consolas"/>
-          <w:color w:val="4F76AC"/>
-          <w:sz w:val="14"/>
-          <w:szCs w:val="28"/>
-        </w:rPr>
-      </w:pPr>
-    </w:p>
-    <w:p>
-      <w:pPr>
-        <w:pStyle w:val="Body"/>
-        <w:rPr>
-          <w:lang w:val="nb-NO"/>
-        </w:rPr>
-      </w:pPr>
-      <w:r>
-        <w:rPr>
-          <w:lang w:val="nb-NO"/>
-        </w:rPr>
-        <w:t>Du må og</w:t>
-      </w:r>
-      <w:r>
-        <w:rPr>
-          <w:lang w:val="nb-NO"/>
-        </w:rPr>
-        <w:t>så</w:t>
-      </w:r>
-      <w:r>
-        <w:rPr>
-          <w:lang w:val="nb-NO"/>
-        </w:rPr>
-        <w:t xml:space="preserve"> lage en </w:t>
-      </w:r>
-      <w:proofErr w:type="spellStart"/>
-      <w:r>
-        <w:rPr>
-          <w:lang w:val="nb-NO"/>
-        </w:rPr>
-        <w:t>DbContext</w:t>
-      </w:r>
-      <w:proofErr w:type="spellEnd"/>
-      <w:r>
-        <w:rPr>
-          <w:lang w:val="nb-NO"/>
-        </w:rPr>
-        <w:t>-</w:t>
-      </w:r>
-      <w:r>
-        <w:rPr>
-          <w:lang w:val="nb-NO"/>
-        </w:rPr>
-        <w:t>klasse i Model-mappen.</w:t>
-      </w:r>
-    </w:p>
-    <w:p>
-      <w:pPr>
-        <w:autoSpaceDE w:val="0"/>
-        <w:autoSpaceDN w:val="0"/>
-        <w:adjustRightInd w:val="0"/>
-        <w:spacing w:line="240" w:lineRule="auto"/>
-        <w:rPr>
-          <w:rFonts w:ascii="Consolas" w:hAnsi="Consolas" w:cs="Consolas"/>
           <w:sz w:val="16"/>
           <w:szCs w:val="28"/>
           <w:lang w:val="en-US"/>
         </w:rPr>
       </w:pPr>
-      <w:proofErr w:type="gramStart"/>
       <w:r>
         <w:rPr>
           <w:rFonts w:ascii="Consolas" w:hAnsi="Consolas" w:cs="Consolas"/>
@@ -4243,7 +2906,6 @@
         </w:rPr>
         <w:t>public</w:t>
       </w:r>
-      <w:proofErr w:type="gramEnd"/>
       <w:r>
         <w:rPr>
           <w:rFonts w:ascii="Consolas" w:hAnsi="Consolas" w:cs="Consolas"/>
@@ -4272,7 +2934,6 @@
         </w:rPr>
         <w:t xml:space="preserve"> </w:t>
       </w:r>
-      <w:proofErr w:type="spellStart"/>
       <w:r>
         <w:rPr>
           <w:rFonts w:ascii="Consolas" w:hAnsi="Consolas" w:cs="Consolas"/>
@@ -4283,7 +2944,6 @@
         </w:rPr>
         <w:t>PersonContext</w:t>
       </w:r>
-      <w:proofErr w:type="spellEnd"/>
       <w:r>
         <w:rPr>
           <w:rFonts w:ascii="Consolas" w:hAnsi="Consolas" w:cs="Consolas"/>
@@ -4293,7 +2953,6 @@
         </w:rPr>
         <w:t xml:space="preserve"> : </w:t>
       </w:r>
-      <w:proofErr w:type="spellStart"/>
       <w:r>
         <w:rPr>
           <w:rFonts w:ascii="Consolas" w:hAnsi="Consolas" w:cs="Consolas"/>
@@ -4304,7 +2963,6 @@
         </w:rPr>
         <w:t>DbContext</w:t>
       </w:r>
-      <w:proofErr w:type="spellEnd"/>
     </w:p>
     <w:p>
       <w:pPr>
@@ -4351,7 +3009,6 @@
         </w:rPr>
         <w:t xml:space="preserve">    </w:t>
       </w:r>
-      <w:proofErr w:type="gramStart"/>
       <w:r>
         <w:rPr>
           <w:rFonts w:ascii="Consolas" w:hAnsi="Consolas" w:cs="Consolas"/>
@@ -4362,7 +3019,6 @@
         </w:rPr>
         <w:t>public</w:t>
       </w:r>
-      <w:proofErr w:type="gramEnd"/>
       <w:r>
         <w:rPr>
           <w:rFonts w:ascii="Consolas" w:hAnsi="Consolas" w:cs="Consolas"/>
@@ -4372,7 +3028,6 @@
         </w:rPr>
         <w:t xml:space="preserve"> </w:t>
       </w:r>
-      <w:proofErr w:type="spellStart"/>
       <w:r>
         <w:rPr>
           <w:rFonts w:ascii="Consolas" w:hAnsi="Consolas" w:cs="Consolas"/>
@@ -4383,7 +3038,6 @@
         </w:rPr>
         <w:t>DbSet</w:t>
       </w:r>
-      <w:proofErr w:type="spellEnd"/>
       <w:r>
         <w:rPr>
           <w:rFonts w:ascii="Consolas" w:hAnsi="Consolas" w:cs="Consolas"/>
@@ -4461,9 +3115,140 @@
           <w:rFonts w:ascii="Consolas" w:hAnsi="Consolas" w:cs="Consolas"/>
           <w:sz w:val="16"/>
           <w:szCs w:val="28"/>
-          <w:lang w:val="en-US"/>
-        </w:rPr>
-      </w:pPr>
+        </w:rPr>
+      </w:pPr>
+      <w:r>
+        <w:rPr>
+          <w:rFonts w:ascii="Consolas" w:hAnsi="Consolas" w:cs="Consolas"/>
+          <w:sz w:val="16"/>
+          <w:szCs w:val="28"/>
+        </w:rPr>
+        <w:lastRenderedPageBreak/>
+        <w:t>}</w:t>
+      </w:r>
+    </w:p>
+    <w:p>
+      <w:pPr>
+        <w:pStyle w:val="Body"/>
+        <w:rPr>
+          <w:lang w:val="nb-NO"/>
+        </w:rPr>
+      </w:pPr>
+      <w:r>
+        <w:rPr>
+          <w:lang w:val="nb-NO"/>
+        </w:rPr>
+        <w:br/>
+        <w:t xml:space="preserve">Nå er du klar til å begynne å </w:t>
+      </w:r>
+      <w:r>
+        <w:rPr>
+          <w:lang w:val="nb-NO"/>
+        </w:rPr>
+        <w:t>bruke databasen. Oppdater Index-Actionen på Persons-</w:t>
+      </w:r>
+      <w:r>
+        <w:rPr>
+          <w:lang w:val="nb-NO"/>
+        </w:rPr>
+        <w:t xml:space="preserve">Controlleren til å lese alle personene fra databasen ved hjelp av LINQ. </w:t>
+      </w:r>
+    </w:p>
+    <w:p>
+      <w:pPr>
+        <w:pStyle w:val="Body"/>
+        <w:rPr>
+          <w:lang w:val="nb-NO"/>
+        </w:rPr>
+      </w:pPr>
+      <w:r>
+        <w:rPr>
+          <w:lang w:val="nb-NO"/>
+        </w:rPr>
+        <w:t>Legg så til en ny Action, Inse</w:t>
+      </w:r>
+      <w:r>
+        <w:rPr>
+          <w:lang w:val="nb-NO"/>
+        </w:rPr>
+        <w:t>rt og lenke til denne fra Index-</w:t>
+      </w:r>
+      <w:r>
+        <w:rPr>
+          <w:lang w:val="nb-NO"/>
+        </w:rPr>
+        <w:t>Viewet. Bruk innebygget scaffo</w:t>
+      </w:r>
+      <w:r>
+        <w:rPr>
+          <w:lang w:val="nb-NO"/>
+        </w:rPr>
+        <w:t>lding til å lage et nytt Insert-View. Legg til en Insert-A</w:t>
+      </w:r>
+      <w:r>
+        <w:rPr>
+          <w:lang w:val="nb-NO"/>
+        </w:rPr>
+        <w:t>ction som tar en Person-M</w:t>
+      </w:r>
+      <w:r>
+        <w:rPr>
+          <w:lang w:val="nb-NO"/>
+        </w:rPr>
+        <w:t>odel,</w:t>
+      </w:r>
+      <w:r>
+        <w:rPr>
+          <w:lang w:val="nb-NO"/>
+        </w:rPr>
+        <w:t xml:space="preserve"> og som er satt til HTTP POST. Lagre denn</w:t>
+      </w:r>
+      <w:r>
+        <w:rPr>
+          <w:lang w:val="nb-NO"/>
+        </w:rPr>
+        <w:t>e i databasen ved hjelp av LINQ, og send brukeren tilbake til oversikten.</w:t>
+      </w:r>
+    </w:p>
+    <w:p>
+      <w:pPr>
+        <w:pStyle w:val="Heading1"/>
+      </w:pPr>
+      <w:r>
+        <w:t>Oppgave 5 – Oppdatere en eksisterende person</w:t>
+      </w:r>
+    </w:p>
+    <w:p>
+      <w:pPr>
+        <w:pStyle w:val="Body"/>
+        <w:rPr>
+          <w:lang w:val="nb-NO"/>
+        </w:rPr>
+      </w:pPr>
+      <w:r>
+        <w:rPr>
+          <w:lang w:val="nb-NO"/>
+        </w:rPr>
+        <w:t>Kunden har behov for å kunne oppdatere registr</w:t>
+      </w:r>
+      <w:r>
+        <w:rPr>
+          <w:lang w:val="nb-NO"/>
+        </w:rPr>
+        <w:t>erte personer. Lag en ny Update-</w:t>
+      </w:r>
+      <w:r>
+        <w:rPr>
+          <w:lang w:val="nb-NO"/>
+        </w:rPr>
+        <w:t>Action med View. Lenke til denne fra tabellen med personer, f.eks. ved å legge inn en ny kolonne som heter «Rediger» på slutten av hver rad. Husk å sende inn ID til personen som skal redigeres</w:t>
+      </w:r>
+      <w:r>
+        <w:rPr>
+          <w:lang w:val="nb-NO"/>
+        </w:rPr>
+        <w:t>.</w:t>
+      </w:r>
     </w:p>
     <w:p>
       <w:pPr>
@@ -4473,474 +3258,29 @@
         <w:spacing w:line="240" w:lineRule="auto"/>
         <w:rPr>
           <w:rFonts w:ascii="Consolas" w:hAnsi="Consolas" w:cs="Consolas"/>
-          <w:sz w:val="16"/>
+          <w:color w:val="4F76AC"/>
           <w:szCs w:val="28"/>
           <w:lang w:val="en-US"/>
         </w:rPr>
       </w:pPr>
       <w:r>
-        <w:rPr>
-          <w:rFonts w:ascii="Consolas" w:hAnsi="Consolas" w:cs="Consolas"/>
-          <w:sz w:val="16"/>
-          <w:szCs w:val="28"/>
-          <w:lang w:val="en-US"/>
-        </w:rPr>
-        <w:t xml:space="preserve">    </w:t>
-      </w:r>
-      <w:proofErr w:type="gramStart"/>
-      <w:r>
-        <w:rPr>
-          <w:rFonts w:ascii="Consolas" w:hAnsi="Consolas" w:cs="Consolas"/>
-          <w:color w:val="4F76AC"/>
-          <w:sz w:val="16"/>
-          <w:szCs w:val="28"/>
-          <w:lang w:val="en-US"/>
-        </w:rPr>
-        <w:t>static</w:t>
-      </w:r>
-      <w:proofErr w:type="gramEnd"/>
-      <w:r>
-        <w:rPr>
-          <w:rFonts w:ascii="Consolas" w:hAnsi="Consolas" w:cs="Consolas"/>
-          <w:sz w:val="16"/>
-          <w:szCs w:val="28"/>
-          <w:lang w:val="en-US"/>
-        </w:rPr>
-        <w:t xml:space="preserve"> </w:t>
-      </w:r>
-      <w:proofErr w:type="spellStart"/>
-      <w:r>
-        <w:rPr>
-          <w:rFonts w:ascii="Consolas" w:hAnsi="Consolas" w:cs="Consolas"/>
-          <w:sz w:val="16"/>
-          <w:szCs w:val="28"/>
-          <w:lang w:val="en-US"/>
-        </w:rPr>
-        <w:t>PersonContext</w:t>
-      </w:r>
-      <w:proofErr w:type="spellEnd"/>
-      <w:r>
-        <w:rPr>
-          <w:rFonts w:ascii="Consolas" w:hAnsi="Consolas" w:cs="Consolas"/>
-          <w:sz w:val="16"/>
-          <w:szCs w:val="28"/>
-          <w:lang w:val="en-US"/>
-        </w:rPr>
-        <w:t>()</w:t>
-      </w:r>
-    </w:p>
-    <w:p>
-      <w:pPr>
-        <w:autoSpaceDE w:val="0"/>
-        <w:autoSpaceDN w:val="0"/>
-        <w:adjustRightInd w:val="0"/>
-        <w:spacing w:line="240" w:lineRule="auto"/>
-        <w:rPr>
-          <w:rFonts w:ascii="Consolas" w:hAnsi="Consolas" w:cs="Consolas"/>
-          <w:sz w:val="16"/>
-          <w:szCs w:val="28"/>
-          <w:lang w:val="en-US"/>
-        </w:rPr>
-      </w:pPr>
-      <w:r>
-        <w:rPr>
-          <w:rFonts w:ascii="Consolas" w:hAnsi="Consolas" w:cs="Consolas"/>
-          <w:sz w:val="16"/>
-          <w:szCs w:val="28"/>
-          <w:lang w:val="en-US"/>
-        </w:rPr>
-        <w:t xml:space="preserve">    {</w:t>
-      </w:r>
-    </w:p>
-    <w:p>
-      <w:pPr>
-        <w:autoSpaceDE w:val="0"/>
-        <w:autoSpaceDN w:val="0"/>
-        <w:adjustRightInd w:val="0"/>
-        <w:spacing w:line="240" w:lineRule="auto"/>
-        <w:rPr>
-          <w:rFonts w:ascii="Consolas" w:hAnsi="Consolas" w:cs="Consolas"/>
-          <w:sz w:val="16"/>
-          <w:szCs w:val="28"/>
-          <w:lang w:val="en-US"/>
-        </w:rPr>
-      </w:pPr>
-      <w:r>
-        <w:rPr>
-          <w:rFonts w:ascii="Consolas" w:hAnsi="Consolas" w:cs="Consolas"/>
-          <w:sz w:val="16"/>
-          <w:szCs w:val="28"/>
-          <w:lang w:val="en-US"/>
-        </w:rPr>
-        <w:t xml:space="preserve">        </w:t>
-      </w:r>
-      <w:proofErr w:type="spellStart"/>
-      <w:proofErr w:type="gramStart"/>
-      <w:r>
-        <w:rPr>
-          <w:rFonts w:ascii="Consolas" w:hAnsi="Consolas" w:cs="Consolas"/>
-          <w:color w:val="2B91AF"/>
-          <w:sz w:val="16"/>
-          <w:szCs w:val="28"/>
-          <w:lang w:val="en-US"/>
-        </w:rPr>
-        <w:t>Database</w:t>
-      </w:r>
-      <w:r>
-        <w:rPr>
-          <w:rFonts w:ascii="Consolas" w:hAnsi="Consolas" w:cs="Consolas"/>
-          <w:sz w:val="16"/>
-          <w:szCs w:val="28"/>
-          <w:lang w:val="en-US"/>
-        </w:rPr>
-        <w:t>.SetInitializer</w:t>
-      </w:r>
-      <w:proofErr w:type="spellEnd"/>
-      <w:r>
-        <w:rPr>
-          <w:rFonts w:ascii="Consolas" w:hAnsi="Consolas" w:cs="Consolas"/>
-          <w:sz w:val="16"/>
-          <w:szCs w:val="28"/>
-          <w:lang w:val="en-US"/>
-        </w:rPr>
-        <w:t>(</w:t>
-      </w:r>
-      <w:proofErr w:type="gramEnd"/>
-      <w:r>
-        <w:rPr>
-          <w:rFonts w:ascii="Consolas" w:hAnsi="Consolas" w:cs="Consolas"/>
-          <w:color w:val="4F76AC"/>
-          <w:sz w:val="16"/>
-          <w:szCs w:val="28"/>
-          <w:lang w:val="en-US"/>
-        </w:rPr>
-        <w:t>new</w:t>
-      </w:r>
-      <w:r>
-        <w:rPr>
-          <w:rFonts w:ascii="Consolas" w:hAnsi="Consolas" w:cs="Consolas"/>
-          <w:sz w:val="16"/>
-          <w:szCs w:val="28"/>
-          <w:lang w:val="en-US"/>
-        </w:rPr>
-        <w:t xml:space="preserve"> </w:t>
-      </w:r>
-      <w:proofErr w:type="spellStart"/>
-      <w:r>
-        <w:rPr>
-          <w:rFonts w:ascii="Consolas" w:hAnsi="Consolas" w:cs="Consolas"/>
-          <w:color w:val="2B91AF"/>
-          <w:sz w:val="16"/>
-          <w:szCs w:val="28"/>
-          <w:lang w:val="en-US"/>
-        </w:rPr>
-        <w:t>CreateDatabaseIfNotExists</w:t>
-      </w:r>
-      <w:proofErr w:type="spellEnd"/>
-      <w:r>
-        <w:rPr>
-          <w:rFonts w:ascii="Consolas" w:hAnsi="Consolas" w:cs="Consolas"/>
-          <w:sz w:val="16"/>
-          <w:szCs w:val="28"/>
-          <w:lang w:val="en-US"/>
-        </w:rPr>
-        <w:t>&lt;</w:t>
-      </w:r>
-      <w:proofErr w:type="spellStart"/>
-      <w:r>
-        <w:rPr>
-          <w:rFonts w:ascii="Consolas" w:hAnsi="Consolas" w:cs="Consolas"/>
-          <w:color w:val="2B91AF"/>
-          <w:sz w:val="16"/>
-          <w:szCs w:val="28"/>
-          <w:lang w:val="en-US"/>
-        </w:rPr>
-        <w:t>PersonContext</w:t>
-      </w:r>
-      <w:proofErr w:type="spellEnd"/>
-      <w:r>
-        <w:rPr>
-          <w:rFonts w:ascii="Consolas" w:hAnsi="Consolas" w:cs="Consolas"/>
-          <w:sz w:val="16"/>
-          <w:szCs w:val="28"/>
-          <w:lang w:val="en-US"/>
-        </w:rPr>
-        <w:t>&gt;());</w:t>
-      </w:r>
-    </w:p>
-    <w:p>
-      <w:pPr>
-        <w:autoSpaceDE w:val="0"/>
-        <w:autoSpaceDN w:val="0"/>
-        <w:adjustRightInd w:val="0"/>
-        <w:spacing w:line="240" w:lineRule="auto"/>
-        <w:rPr>
-          <w:rFonts w:ascii="Consolas" w:hAnsi="Consolas" w:cs="Consolas"/>
-          <w:sz w:val="16"/>
-          <w:szCs w:val="28"/>
-        </w:rPr>
-      </w:pPr>
-      <w:r>
-        <w:rPr>
-          <w:rFonts w:ascii="Consolas" w:hAnsi="Consolas" w:cs="Consolas"/>
-          <w:sz w:val="16"/>
-          <w:szCs w:val="28"/>
-          <w:lang w:val="en-US"/>
-        </w:rPr>
-        <w:t xml:space="preserve">    </w:t>
-      </w:r>
-      <w:r>
-        <w:rPr>
-          <w:rFonts w:ascii="Consolas" w:hAnsi="Consolas" w:cs="Consolas"/>
-          <w:sz w:val="16"/>
-          <w:szCs w:val="28"/>
-        </w:rPr>
-        <w:t>}</w:t>
-      </w:r>
-    </w:p>
-    <w:p>
-      <w:pPr>
-        <w:autoSpaceDE w:val="0"/>
-        <w:autoSpaceDN w:val="0"/>
-        <w:adjustRightInd w:val="0"/>
-        <w:spacing w:line="240" w:lineRule="auto"/>
-        <w:rPr>
-          <w:rFonts w:ascii="Consolas" w:hAnsi="Consolas" w:cs="Consolas"/>
-          <w:sz w:val="16"/>
-          <w:szCs w:val="28"/>
-        </w:rPr>
-      </w:pPr>
-      <w:r>
-        <w:rPr>
-          <w:rFonts w:ascii="Consolas" w:hAnsi="Consolas" w:cs="Consolas"/>
-          <w:sz w:val="16"/>
-          <w:szCs w:val="28"/>
-        </w:rPr>
-        <w:t>}</w:t>
-      </w:r>
-    </w:p>
-    <w:p>
-      <w:pPr>
-        <w:pStyle w:val="Body"/>
-        <w:rPr>
-          <w:lang w:val="nb-NO"/>
-        </w:rPr>
-      </w:pPr>
-      <w:r>
-        <w:rPr>
-          <w:lang w:val="nb-NO"/>
-        </w:rPr>
-        <w:br/>
-        <w:t xml:space="preserve">Nå er du klar til å begynne å bruke databasen. Oppdater Index </w:t>
-      </w:r>
-      <w:proofErr w:type="spellStart"/>
-      <w:r>
-        <w:rPr>
-          <w:lang w:val="nb-NO"/>
-        </w:rPr>
-        <w:t>Actionen</w:t>
-      </w:r>
-      <w:proofErr w:type="spellEnd"/>
-      <w:r>
-        <w:rPr>
-          <w:lang w:val="nb-NO"/>
-        </w:rPr>
-        <w:t xml:space="preserve"> på Persons </w:t>
-      </w:r>
-      <w:proofErr w:type="spellStart"/>
-      <w:r>
-        <w:rPr>
-          <w:lang w:val="nb-NO"/>
-        </w:rPr>
-        <w:t>Controlleren</w:t>
-      </w:r>
-      <w:proofErr w:type="spellEnd"/>
-      <w:r>
-        <w:rPr>
-          <w:lang w:val="nb-NO"/>
-        </w:rPr>
-        <w:t xml:space="preserve"> til å lese alle personene fra databasen ved hjelp av LINQ. </w:t>
-      </w:r>
-    </w:p>
-    <w:p>
-      <w:pPr>
-        <w:pStyle w:val="Body"/>
-        <w:rPr>
-          <w:lang w:val="nb-NO"/>
-        </w:rPr>
-      </w:pPr>
-      <w:r>
-        <w:rPr>
-          <w:lang w:val="nb-NO"/>
-        </w:rPr>
-        <w:t xml:space="preserve">Legg så til en ny Action, </w:t>
-      </w:r>
-      <w:proofErr w:type="spellStart"/>
-      <w:r>
-        <w:rPr>
-          <w:lang w:val="nb-NO"/>
-        </w:rPr>
-        <w:t>Insert</w:t>
-      </w:r>
-      <w:proofErr w:type="spellEnd"/>
-      <w:r>
-        <w:rPr>
-          <w:lang w:val="nb-NO"/>
-        </w:rPr>
-        <w:t xml:space="preserve"> og lenke til denne fra Index </w:t>
-      </w:r>
-      <w:proofErr w:type="spellStart"/>
-      <w:r>
-        <w:rPr>
-          <w:lang w:val="nb-NO"/>
-        </w:rPr>
-        <w:t>Viewet</w:t>
-      </w:r>
-      <w:proofErr w:type="spellEnd"/>
-      <w:r>
-        <w:rPr>
-          <w:lang w:val="nb-NO"/>
-        </w:rPr>
-        <w:t xml:space="preserve">. Bruk innebygget </w:t>
-      </w:r>
-      <w:proofErr w:type="spellStart"/>
-      <w:r>
-        <w:rPr>
-          <w:lang w:val="nb-NO"/>
-        </w:rPr>
-        <w:t>scaffolding</w:t>
-      </w:r>
-      <w:proofErr w:type="spellEnd"/>
-      <w:r>
-        <w:rPr>
-          <w:lang w:val="nb-NO"/>
-        </w:rPr>
-        <w:t xml:space="preserve"> til å lage et nytt </w:t>
-      </w:r>
-      <w:proofErr w:type="spellStart"/>
-      <w:r>
-        <w:rPr>
-          <w:lang w:val="nb-NO"/>
-        </w:rPr>
-        <w:t>Insert</w:t>
-      </w:r>
-      <w:proofErr w:type="spellEnd"/>
-      <w:r>
-        <w:rPr>
-          <w:lang w:val="nb-NO"/>
-        </w:rPr>
-        <w:t xml:space="preserve"> </w:t>
-      </w:r>
-      <w:proofErr w:type="spellStart"/>
-      <w:r>
-        <w:rPr>
-          <w:lang w:val="nb-NO"/>
-        </w:rPr>
-        <w:t>View</w:t>
-      </w:r>
-      <w:proofErr w:type="spellEnd"/>
-      <w:r>
-        <w:rPr>
-          <w:lang w:val="nb-NO"/>
-        </w:rPr>
-        <w:t xml:space="preserve">. Legg til en </w:t>
-      </w:r>
-      <w:proofErr w:type="spellStart"/>
-      <w:r>
-        <w:rPr>
-          <w:lang w:val="nb-NO"/>
-        </w:rPr>
-        <w:t>Insert</w:t>
-      </w:r>
-      <w:proofErr w:type="spellEnd"/>
-      <w:r>
-        <w:rPr>
-          <w:lang w:val="nb-NO"/>
-        </w:rPr>
-        <w:t xml:space="preserve"> action som tar en Person </w:t>
-      </w:r>
-      <w:proofErr w:type="spellStart"/>
-      <w:r>
-        <w:rPr>
-          <w:lang w:val="nb-NO"/>
-        </w:rPr>
-        <w:t>model</w:t>
-      </w:r>
-      <w:proofErr w:type="spellEnd"/>
-      <w:r>
-        <w:rPr>
-          <w:lang w:val="nb-NO"/>
-        </w:rPr>
-        <w:t>,</w:t>
-      </w:r>
-      <w:r>
-        <w:rPr>
-          <w:lang w:val="nb-NO"/>
-        </w:rPr>
-        <w:t xml:space="preserve"> og som er satt til HTTP POST. Lagre denn</w:t>
-      </w:r>
-      <w:r>
-        <w:rPr>
-          <w:lang w:val="nb-NO"/>
-        </w:rPr>
-        <w:t>e i databasen ved hjelp av LINQ, og send brukeren tilbake til oversikten.</w:t>
-      </w:r>
-    </w:p>
-    <w:p>
-      <w:pPr>
-        <w:pStyle w:val="Heading1"/>
-      </w:pPr>
-      <w:r>
-        <w:t>Oppgave 5 – Oppdatere en eksisterende person</w:t>
-      </w:r>
-    </w:p>
-    <w:p>
-      <w:pPr>
-        <w:pStyle w:val="Body"/>
-        <w:rPr>
-          <w:lang w:val="nb-NO"/>
-        </w:rPr>
-      </w:pPr>
-      <w:r>
-        <w:rPr>
-          <w:lang w:val="nb-NO"/>
-        </w:rPr>
-        <w:t xml:space="preserve">Kunden har behov for å kunne oppdatere registrerte personer. Lag en ny Update Action med </w:t>
-      </w:r>
-      <w:proofErr w:type="spellStart"/>
-      <w:r>
-        <w:rPr>
-          <w:lang w:val="nb-NO"/>
-        </w:rPr>
-        <w:t>View</w:t>
-      </w:r>
-      <w:proofErr w:type="spellEnd"/>
-      <w:r>
-        <w:rPr>
-          <w:lang w:val="nb-NO"/>
-        </w:rPr>
-        <w:t>. Lenke til denne fra tabellen med personer, f.eks. ved å legge inn en ny kolonne som heter «Rediger» på slutten av hver rad. Husk å sende inn ID til personen som skal redigeres</w:t>
-      </w:r>
-      <w:r>
-        <w:rPr>
-          <w:lang w:val="nb-NO"/>
-        </w:rPr>
-        <w:t>.</w:t>
-      </w:r>
-    </w:p>
-    <w:p>
-      <w:pPr>
-        <w:autoSpaceDE w:val="0"/>
-        <w:autoSpaceDN w:val="0"/>
-        <w:adjustRightInd w:val="0"/>
-        <w:spacing w:line="240" w:lineRule="auto"/>
         <w:rPr>
           <w:rFonts w:ascii="Consolas" w:hAnsi="Consolas" w:cs="Consolas"/>
           <w:color w:val="4F76AC"/>
           <w:szCs w:val="28"/>
           <w:lang w:val="en-US"/>
         </w:rPr>
-      </w:pPr>
+        <w:t>&lt;</w:t>
+      </w:r>
+      <w:r>
+        <w:rPr>
+          <w:rFonts w:ascii="Consolas" w:hAnsi="Consolas" w:cs="Consolas"/>
+          <w:color w:val="823125"/>
+          <w:szCs w:val="28"/>
+          <w:lang w:val="en-US"/>
+        </w:rPr>
+        <w:t>td</w:t>
+      </w:r>
       <w:r>
         <w:rPr>
           <w:rFonts w:ascii="Consolas" w:hAnsi="Consolas" w:cs="Consolas"/>
@@ -4948,9 +3288,25 @@
           <w:szCs w:val="28"/>
           <w:lang w:val="en-US"/>
         </w:rPr>
-        <w:t>&lt;</w:t>
-      </w:r>
-      <w:proofErr w:type="gramStart"/>
+        <w:t>&gt;</w:t>
+      </w:r>
+      <w:r>
+        <w:rPr>
+          <w:rFonts w:ascii="Consolas" w:hAnsi="Consolas" w:cs="Consolas"/>
+          <w:szCs w:val="28"/>
+          <w:highlight w:val="yellow"/>
+          <w:lang w:val="en-US"/>
+        </w:rPr>
+        <w:t>@</w:t>
+      </w:r>
+      <w:r>
+        <w:rPr>
+          <w:rFonts w:ascii="Consolas" w:hAnsi="Consolas" w:cs="Consolas"/>
+          <w:szCs w:val="28"/>
+          <w:lang w:val="en-US"/>
+        </w:rPr>
+        <w:t>Html.ActionLink(</w:t>
+      </w:r>
       <w:r>
         <w:rPr>
           <w:rFonts w:ascii="Consolas" w:hAnsi="Consolas" w:cs="Consolas"/>
@@ -4958,9 +3314,33 @@
           <w:szCs w:val="28"/>
           <w:lang w:val="en-US"/>
         </w:rPr>
-        <w:t>td</w:t>
-      </w:r>
-      <w:proofErr w:type="gramEnd"/>
+        <w:t>"Rediger"</w:t>
+      </w:r>
+      <w:r>
+        <w:rPr>
+          <w:rFonts w:ascii="Consolas" w:hAnsi="Consolas" w:cs="Consolas"/>
+          <w:szCs w:val="28"/>
+          <w:lang w:val="en-US"/>
+        </w:rPr>
+        <w:t xml:space="preserve">, </w:t>
+      </w:r>
+      <w:r>
+        <w:rPr>
+          <w:rFonts w:ascii="Consolas" w:hAnsi="Consolas" w:cs="Consolas"/>
+          <w:color w:val="823125"/>
+          <w:szCs w:val="28"/>
+          <w:lang w:val="en-US"/>
+        </w:rPr>
+        <w:t>"Update"</w:t>
+      </w:r>
+      <w:r>
+        <w:rPr>
+          <w:rFonts w:ascii="Consolas" w:hAnsi="Consolas" w:cs="Consolas"/>
+          <w:szCs w:val="28"/>
+          <w:lang w:val="en-US"/>
+        </w:rPr>
+        <w:t xml:space="preserve">, </w:t>
+      </w:r>
       <w:r>
         <w:rPr>
           <w:rFonts w:ascii="Consolas" w:hAnsi="Consolas" w:cs="Consolas"/>
@@ -4968,34 +3348,24 @@
           <w:szCs w:val="28"/>
           <w:lang w:val="en-US"/>
         </w:rPr>
-        <w:t>&gt;</w:t>
-      </w:r>
-      <w:r>
-        <w:rPr>
-          <w:rFonts w:ascii="Consolas" w:hAnsi="Consolas" w:cs="Consolas"/>
-          <w:szCs w:val="28"/>
-          <w:highlight w:val="yellow"/>
-          <w:lang w:val="en-US"/>
-        </w:rPr>
-        <w:t>@</w:t>
-      </w:r>
-      <w:proofErr w:type="spellStart"/>
+        <w:t>new</w:t>
+      </w:r>
       <w:r>
         <w:rPr>
           <w:rFonts w:ascii="Consolas" w:hAnsi="Consolas" w:cs="Consolas"/>
           <w:szCs w:val="28"/>
           <w:lang w:val="en-US"/>
         </w:rPr>
-        <w:t>Html.ActionLink</w:t>
-      </w:r>
-      <w:proofErr w:type="spellEnd"/>
+        <w:t xml:space="preserve"> {Id = person.Id})</w:t>
+      </w:r>
       <w:r>
         <w:rPr>
           <w:rFonts w:ascii="Consolas" w:hAnsi="Consolas" w:cs="Consolas"/>
+          <w:color w:val="4F76AC"/>
           <w:szCs w:val="28"/>
           <w:lang w:val="en-US"/>
         </w:rPr>
-        <w:t>(</w:t>
+        <w:t>&lt;/</w:t>
       </w:r>
       <w:r>
         <w:rPr>
@@ -5004,52 +3374,7 @@
           <w:szCs w:val="28"/>
           <w:lang w:val="en-US"/>
         </w:rPr>
-        <w:t>"</w:t>
-      </w:r>
-      <w:proofErr w:type="spellStart"/>
-      <w:r>
-        <w:rPr>
-          <w:rFonts w:ascii="Consolas" w:hAnsi="Consolas" w:cs="Consolas"/>
-          <w:color w:val="823125"/>
-          <w:szCs w:val="28"/>
-          <w:lang w:val="en-US"/>
-        </w:rPr>
-        <w:t>Rediger</w:t>
-      </w:r>
-      <w:proofErr w:type="spellEnd"/>
-      <w:r>
-        <w:rPr>
-          <w:rFonts w:ascii="Consolas" w:hAnsi="Consolas" w:cs="Consolas"/>
-          <w:color w:val="823125"/>
-          <w:szCs w:val="28"/>
-          <w:lang w:val="en-US"/>
-        </w:rPr>
-        <w:t>"</w:t>
-      </w:r>
-      <w:r>
-        <w:rPr>
-          <w:rFonts w:ascii="Consolas" w:hAnsi="Consolas" w:cs="Consolas"/>
-          <w:szCs w:val="28"/>
-          <w:lang w:val="en-US"/>
-        </w:rPr>
-        <w:t xml:space="preserve">, </w:t>
-      </w:r>
-      <w:r>
-        <w:rPr>
-          <w:rFonts w:ascii="Consolas" w:hAnsi="Consolas" w:cs="Consolas"/>
-          <w:color w:val="823125"/>
-          <w:szCs w:val="28"/>
-          <w:lang w:val="en-US"/>
-        </w:rPr>
-        <w:t>"Update"</w:t>
-      </w:r>
-      <w:r>
-        <w:rPr>
-          <w:rFonts w:ascii="Consolas" w:hAnsi="Consolas" w:cs="Consolas"/>
-          <w:szCs w:val="28"/>
-          <w:lang w:val="en-US"/>
-        </w:rPr>
-        <w:t xml:space="preserve">, </w:t>
+        <w:t>td</w:t>
       </w:r>
       <w:r>
         <w:rPr>
@@ -5058,59 +3383,6 @@
           <w:szCs w:val="28"/>
           <w:lang w:val="en-US"/>
         </w:rPr>
-        <w:t>new</w:t>
-      </w:r>
-      <w:r>
-        <w:rPr>
-          <w:rFonts w:ascii="Consolas" w:hAnsi="Consolas" w:cs="Consolas"/>
-          <w:szCs w:val="28"/>
-          <w:lang w:val="en-US"/>
-        </w:rPr>
-        <w:t xml:space="preserve"> {Id = </w:t>
-      </w:r>
-      <w:proofErr w:type="spellStart"/>
-      <w:r>
-        <w:rPr>
-          <w:rFonts w:ascii="Consolas" w:hAnsi="Consolas" w:cs="Consolas"/>
-          <w:szCs w:val="28"/>
-          <w:lang w:val="en-US"/>
-        </w:rPr>
-        <w:t>person.Id</w:t>
-      </w:r>
-      <w:proofErr w:type="spellEnd"/>
-      <w:r>
-        <w:rPr>
-          <w:rFonts w:ascii="Consolas" w:hAnsi="Consolas" w:cs="Consolas"/>
-          <w:szCs w:val="28"/>
-          <w:lang w:val="en-US"/>
-        </w:rPr>
-        <w:t>})</w:t>
-      </w:r>
-      <w:r>
-        <w:rPr>
-          <w:rFonts w:ascii="Consolas" w:hAnsi="Consolas" w:cs="Consolas"/>
-          <w:color w:val="4F76AC"/>
-          <w:szCs w:val="28"/>
-          <w:lang w:val="en-US"/>
-        </w:rPr>
-        <w:t>&lt;/</w:t>
-      </w:r>
-      <w:r>
-        <w:rPr>
-          <w:rFonts w:ascii="Consolas" w:hAnsi="Consolas" w:cs="Consolas"/>
-          <w:color w:val="823125"/>
-          <w:szCs w:val="28"/>
-          <w:lang w:val="en-US"/>
-        </w:rPr>
-        <w:t>td</w:t>
-      </w:r>
-      <w:r>
-        <w:rPr>
-          <w:rFonts w:ascii="Consolas" w:hAnsi="Consolas" w:cs="Consolas"/>
-          <w:color w:val="4F76AC"/>
-          <w:szCs w:val="28"/>
-          <w:lang w:val="en-US"/>
-        </w:rPr>
         <w:t>&gt;</w:t>
       </w:r>
     </w:p>
@@ -5131,21 +3403,19 @@
         <w:rPr>
           <w:lang w:val="nb-NO"/>
         </w:rPr>
-        <w:t xml:space="preserve">Her må du og ha to Action som heter Update, en som tar inn en Id og henter personen som skal redigeres fra databasen og sender han til </w:t>
-      </w:r>
-      <w:proofErr w:type="spellStart"/>
-      <w:r>
-        <w:rPr>
-          <w:lang w:val="nb-NO"/>
-        </w:rPr>
-        <w:t>Viewet</w:t>
-      </w:r>
-      <w:proofErr w:type="spellEnd"/>
-      <w:r>
-        <w:rPr>
-          <w:lang w:val="nb-NO"/>
-        </w:rPr>
-        <w:t>, og en som tar inn den oppdaterte Personen i en HTTP POST, og lagrer endringene i databasen.</w:t>
+        <w:t>Her må du og ha to Action som heter Update, en som tar inn en Id og henter personen som skal redig</w:t>
+      </w:r>
+      <w:r>
+        <w:rPr>
+          <w:lang w:val="nb-NO"/>
+        </w:rPr>
+        <w:t>eres fra databasen og sender ham</w:t>
+      </w:r>
+      <w:r>
+        <w:rPr>
+          <w:lang w:val="nb-NO"/>
+        </w:rPr>
+        <w:t xml:space="preserve"> til Viewet, og en som tar inn den oppdaterte Personen i en HTTP POST, og lagrer endringene i databasen.</w:t>
       </w:r>
     </w:p>
     <w:p>
@@ -5170,10 +3440,12 @@
         <w:t>Oppgave 6 –</w:t>
       </w:r>
       <w:r>
-        <w:t xml:space="preserve"> Bonus oppgave:</w:t>
-      </w:r>
-      <w:r>
-        <w:t xml:space="preserve"> Slette en </w:t>
+        <w:t xml:space="preserve"> </w:t>
+      </w:r>
+      <w:bookmarkStart w:id="1" w:name="_GoBack"/>
+      <w:bookmarkEnd w:id="1"/>
+      <w:r>
+        <w:t xml:space="preserve">Slette en </w:t>
       </w:r>
       <w:r>
         <w:t xml:space="preserve">eksisterende </w:t>
@@ -5215,27 +3487,91 @@
         <w:rPr>
           <w:lang w:val="nb-NO"/>
         </w:rPr>
-        <w:t xml:space="preserve">For å kunne bruke systemet fra flest mulig enheter ønsker kunden ett enkelt web </w:t>
-      </w:r>
-      <w:proofErr w:type="spellStart"/>
-      <w:r>
-        <w:rPr>
-          <w:lang w:val="nb-NO"/>
-        </w:rPr>
-        <w:t>api</w:t>
-      </w:r>
-      <w:proofErr w:type="spellEnd"/>
-      <w:r>
-        <w:rPr>
-          <w:lang w:val="nb-NO"/>
-        </w:rPr>
-        <w:t>. Lag en ny Action som returnerer en overs</w:t>
+        <w:t>For å kunne bruke systemet fra flest mulig enheter ønsker kunden ett enkelt web api. Lag en ny Action som returnerer en overs</w:t>
       </w:r>
       <w:r>
         <w:rPr>
           <w:lang w:val="nb-NO"/>
         </w:rPr>
         <w:t>ikt over alle kundene som JSON.</w:t>
+      </w:r>
+    </w:p>
+    <w:p>
+      <w:pPr>
+        <w:pStyle w:val="Heading1"/>
+      </w:pPr>
+      <w:r>
+        <w:t>Oppgave 8 – Lage et ordentlig Web API</w:t>
+      </w:r>
+    </w:p>
+    <w:p>
+      <w:pPr>
+        <w:pStyle w:val="Body"/>
+        <w:rPr>
+          <w:lang w:val="nb-NO"/>
+        </w:rPr>
+      </w:pPr>
+      <w:r>
+        <w:rPr>
+          <w:lang w:val="nb-NO"/>
+        </w:rPr>
+        <w:t>Det viser seg at api-et i forrige oppgave blir for enkelt. Kunden har behov for å kunne svare med JSON til klientene som ønsker dette, XML til de som ønsker det, og på toppen av det hele: URL-ene må være best practice for REST. På tide å bruke ASP.NET Web API.</w:t>
+      </w:r>
+    </w:p>
+    <w:p>
+      <w:pPr>
+        <w:pStyle w:val="Body"/>
+        <w:rPr>
+          <w:lang w:val="nb-NO"/>
+        </w:rPr>
+      </w:pPr>
+      <w:r>
+        <w:rPr>
+          <w:lang w:val="nb-NO"/>
+        </w:rPr>
+        <w:t>Hint: Web Api 2 Controller.</w:t>
+      </w:r>
+    </w:p>
+    <w:p>
+      <w:pPr>
+        <w:pStyle w:val="Heading1"/>
+      </w:pPr>
+      <w:r>
+        <w:t>Oppgave 9 – Legg til rulleblad</w:t>
+      </w:r>
+    </w:p>
+    <w:p>
+      <w:pPr>
+        <w:pStyle w:val="Body"/>
+        <w:rPr>
+          <w:lang w:val="nb-NO"/>
+        </w:rPr>
+      </w:pPr>
+      <w:r>
+        <w:rPr>
+          <w:lang w:val="nb-NO"/>
+        </w:rPr>
+        <w:t xml:space="preserve">De slemmeste av skurkene har et langt rulleblad. Kunden ønsker mulighet til å </w:t>
+      </w:r>
+      <w:r>
+        <w:rPr>
+          <w:lang w:val="nb-NO"/>
+        </w:rPr>
+        <w:t>holde rede på disse. Legg til modellen Crime og koble denne opp mot Person-modellen. Crime skal minst ha en dato for når handlingen skjedde og en tekst som beskriver handlingen. Sørg for at URL-en «/api/persons/1/crimes» returnerer alle kriminelle handlinger for personen med id=1 osv. Crime-modellen skal også persisteres i databasen på lik linje med Persons.</w:t>
+      </w:r>
+    </w:p>
+    <w:p>
+      <w:pPr>
+        <w:pStyle w:val="Body"/>
+        <w:rPr>
+          <w:lang w:val="nb-NO"/>
+        </w:rPr>
+      </w:pPr>
+      <w:r>
+        <w:rPr>
+          <w:lang w:val="nb-NO"/>
+        </w:rPr>
+        <w:t>Hint: Databasemigreringer, Route-attributter</w:t>
       </w:r>
     </w:p>
     <w:sectPr>
@@ -5290,9 +3626,8 @@
         <w:szCs w:val="16"/>
         <w:lang w:val="en-US"/>
       </w:rPr>
-      <w:t xml:space="preserve">.NET, C#, LINQ, ASP.NET MVC, </w:t>
+      <w:t>.NET, C#, LINQ</w:t>
     </w:r>
-    <w:proofErr w:type="spellStart"/>
     <w:r>
       <w:rPr>
         <w:color w:val="auto"/>
@@ -5300,17 +3635,7 @@
         <w:szCs w:val="16"/>
         <w:lang w:val="en-US"/>
       </w:rPr>
-      <w:t>EntityFramework</w:t>
-    </w:r>
-    <w:proofErr w:type="spellEnd"/>
-    <w:r>
-      <w:rPr>
-        <w:color w:val="auto"/>
-        <w:sz w:val="16"/>
-        <w:szCs w:val="16"/>
-        <w:lang w:val="en-US"/>
-      </w:rPr>
-      <w:t>, Windows Phone 7</w:t>
+      <w:t>, ASP.NET MVC, EntityFramework</w:t>
     </w:r>
   </w:p>
 </w:ftr>
@@ -11126,7 +9451,7 @@
 </file>
 
 <file path=customXml/itemProps1.xml><?xml version="1.0" encoding="utf-8"?>
-<ds:datastoreItem xmlns:ds="http://schemas.openxmlformats.org/officeDocument/2006/customXml" ds:itemID="{40729364-B4A3-473A-B880-48A4AB95CF39}">
+<ds:datastoreItem xmlns:ds="http://schemas.openxmlformats.org/officeDocument/2006/customXml" ds:itemID="{E1EB14FA-E045-4715-BF0A-6DA7E567C801}">
   <ds:schemaRefs>
     <ds:schemaRef ds:uri="http://schemas.openxmlformats.org/officeDocument/2006/bibliography"/>
   </ds:schemaRefs>

</xml_diff>

<commit_message>
Mindre endringer på slidene
</commit_message>
<xml_diff>
--- a/BEKK DotNet Introduksjonskurs Oppgaver.docx
+++ b/BEKK DotNet Introduksjonskurs Oppgaver.docx
@@ -55,7 +55,29 @@
         <w:rPr>
           <w:lang w:val="nb-NO"/>
         </w:rPr>
-        <w:t xml:space="preserve">Lag en ’Hello World’ </w:t>
+        <w:t xml:space="preserve">Lag </w:t>
+      </w:r>
+      <w:proofErr w:type="gramStart"/>
+      <w:r>
+        <w:rPr>
+          <w:lang w:val="nb-NO"/>
+        </w:rPr>
+        <w:t>en ’</w:t>
+      </w:r>
+      <w:proofErr w:type="spellStart"/>
+      <w:r>
+        <w:rPr>
+          <w:lang w:val="nb-NO"/>
+        </w:rPr>
+        <w:t>Hello</w:t>
+      </w:r>
+      <w:proofErr w:type="spellEnd"/>
+      <w:proofErr w:type="gramEnd"/>
+      <w:r>
+        <w:rPr>
+          <w:lang w:val="nb-NO"/>
+        </w:rPr>
+        <w:t xml:space="preserve"> World’ </w:t>
       </w:r>
       <w:r>
         <w:rPr>
@@ -196,6 +218,7 @@
         </w:rPr>
         <w:t xml:space="preserve">med </w:t>
       </w:r>
+      <w:proofErr w:type="spellStart"/>
       <w:r>
         <w:rPr>
           <w:lang w:val="nb-NO"/>
@@ -208,6 +231,7 @@
         </w:rPr>
         <w:t>ies</w:t>
       </w:r>
+      <w:proofErr w:type="spellEnd"/>
       <w:r>
         <w:rPr>
           <w:lang w:val="nb-NO"/>
@@ -218,8 +242,36 @@
         <w:rPr>
           <w:lang w:val="nb-NO"/>
         </w:rPr>
-        <w:t xml:space="preserve"> Husk at klassen må overskrive ToString metoden.</w:t>
-      </w:r>
+        <w:t xml:space="preserve"> </w:t>
+      </w:r>
+      <w:r>
+        <w:rPr>
+          <w:lang w:val="nb-NO"/>
+        </w:rPr>
+        <w:t xml:space="preserve">Du kan gjerne overskrive </w:t>
+      </w:r>
+      <w:proofErr w:type="spellStart"/>
+      <w:r>
+        <w:rPr>
+          <w:lang w:val="nb-NO"/>
+        </w:rPr>
+        <w:t>ToString</w:t>
+      </w:r>
+      <w:proofErr w:type="spellEnd"/>
+      <w:r>
+        <w:rPr>
+          <w:lang w:val="nb-NO"/>
+        </w:rPr>
+        <w:t>-metoden. Den vil bli brukt i en senere oppgave</w:t>
+      </w:r>
+      <w:r>
+        <w:rPr>
+          <w:lang w:val="nb-NO"/>
+        </w:rPr>
+        <w:t>.</w:t>
+      </w:r>
+      <w:bookmarkStart w:id="0" w:name="_GoBack"/>
+      <w:bookmarkEnd w:id="0"/>
     </w:p>
     <w:p>
       <w:pPr>
@@ -270,31 +322,131 @@
         <w:rPr>
           <w:lang w:val="nb-NO"/>
         </w:rPr>
-        <w:t xml:space="preserve"> til konsollet (Console.WriteLine())</w:t>
-      </w:r>
-      <w:r>
-        <w:rPr>
-          <w:lang w:val="nb-NO"/>
-        </w:rPr>
-        <w:t xml:space="preserve">. Metoden skal logge ett eller flere utsagn om gangen. Hvert utsagn skal prefikses med personens navn. </w:t>
-      </w:r>
+        <w:t xml:space="preserve"> til </w:t>
+      </w:r>
+      <w:proofErr w:type="spellStart"/>
+      <w:r>
+        <w:rPr>
+          <w:lang w:val="nb-NO"/>
+        </w:rPr>
+        <w:t>konsollet</w:t>
+      </w:r>
+      <w:proofErr w:type="spellEnd"/>
       <w:r>
         <w:rPr>
           <w:lang w:val="nb-NO"/>
         </w:rPr>
         <w:t xml:space="preserve"> (</w:t>
       </w:r>
-      <w:r>
-        <w:rPr>
-          <w:lang w:val="nb-NO"/>
-        </w:rPr>
-        <w:t>Bonuspoeng til de som klarer å legge til et default utsagn</w:t>
-      </w:r>
-      <w:r>
-        <w:rPr>
-          <w:lang w:val="nb-NO"/>
-        </w:rPr>
-        <w:t xml:space="preserve">: ”Blah blah blah..” </w:t>
+      <w:proofErr w:type="spellStart"/>
+      <w:r>
+        <w:rPr>
+          <w:lang w:val="nb-NO"/>
+        </w:rPr>
+        <w:t>Console.WriteLine</w:t>
+      </w:r>
+      <w:proofErr w:type="spellEnd"/>
+      <w:r>
+        <w:rPr>
+          <w:lang w:val="nb-NO"/>
+        </w:rPr>
+        <w:t>())</w:t>
+      </w:r>
+      <w:r>
+        <w:rPr>
+          <w:lang w:val="nb-NO"/>
+        </w:rPr>
+        <w:t xml:space="preserve">. Metoden skal logge ett eller flere utsagn om gangen. Hvert utsagn skal </w:t>
+      </w:r>
+      <w:proofErr w:type="spellStart"/>
+      <w:r>
+        <w:rPr>
+          <w:lang w:val="nb-NO"/>
+        </w:rPr>
+        <w:t>prefikses</w:t>
+      </w:r>
+      <w:proofErr w:type="spellEnd"/>
+      <w:r>
+        <w:rPr>
+          <w:lang w:val="nb-NO"/>
+        </w:rPr>
+        <w:t xml:space="preserve"> med personens navn. </w:t>
+      </w:r>
+      <w:r>
+        <w:rPr>
+          <w:lang w:val="nb-NO"/>
+        </w:rPr>
+        <w:t xml:space="preserve"> (</w:t>
+      </w:r>
+      <w:r>
+        <w:rPr>
+          <w:lang w:val="nb-NO"/>
+        </w:rPr>
+        <w:t xml:space="preserve">Bonuspoeng til de som klarer å legge til et </w:t>
+      </w:r>
+      <w:proofErr w:type="spellStart"/>
+      <w:r>
+        <w:rPr>
+          <w:lang w:val="nb-NO"/>
+        </w:rPr>
+        <w:t>default</w:t>
+      </w:r>
+      <w:proofErr w:type="spellEnd"/>
+      <w:r>
+        <w:rPr>
+          <w:lang w:val="nb-NO"/>
+        </w:rPr>
+        <w:t xml:space="preserve"> utsagn</w:t>
+      </w:r>
+      <w:proofErr w:type="gramStart"/>
+      <w:r>
+        <w:rPr>
+          <w:lang w:val="nb-NO"/>
+        </w:rPr>
+        <w:t>: ”</w:t>
+      </w:r>
+      <w:proofErr w:type="spellStart"/>
+      <w:r>
+        <w:rPr>
+          <w:lang w:val="nb-NO"/>
+        </w:rPr>
+        <w:t>Blah</w:t>
+      </w:r>
+      <w:proofErr w:type="spellEnd"/>
+      <w:proofErr w:type="gramEnd"/>
+      <w:r>
+        <w:rPr>
+          <w:lang w:val="nb-NO"/>
+        </w:rPr>
+        <w:t xml:space="preserve"> </w:t>
+      </w:r>
+      <w:proofErr w:type="spellStart"/>
+      <w:r>
+        <w:rPr>
+          <w:lang w:val="nb-NO"/>
+        </w:rPr>
+        <w:t>blah</w:t>
+      </w:r>
+      <w:proofErr w:type="spellEnd"/>
+      <w:r>
+        <w:rPr>
+          <w:lang w:val="nb-NO"/>
+        </w:rPr>
+        <w:t xml:space="preserve"> </w:t>
+      </w:r>
+      <w:proofErr w:type="spellStart"/>
+      <w:r>
+        <w:rPr>
+          <w:lang w:val="nb-NO"/>
+        </w:rPr>
+        <w:t>blah</w:t>
+      </w:r>
+      <w:proofErr w:type="spellEnd"/>
+      <w:r>
+        <w:rPr>
+          <w:lang w:val="nb-NO"/>
+        </w:rPr>
+        <w:t xml:space="preserve">..” </w:t>
       </w:r>
       <w:r>
         <w:rPr>
@@ -334,9 +486,6 @@
           <w:p>
             <w:pPr>
               <w:pStyle w:val="Body"/>
-              <w:rPr>
-                <w:lang w:val="nb-NO"/>
-              </w:rPr>
             </w:pPr>
           </w:p>
           <w:p>
@@ -344,7 +493,15 @@
               <w:pStyle w:val="Body"/>
             </w:pPr>
             <w:r>
-              <w:t>Starter loggen…</w:t>
+              <w:t xml:space="preserve">Starter </w:t>
+            </w:r>
+            <w:proofErr w:type="spellStart"/>
+            <w:r>
+              <w:t>loggen</w:t>
+            </w:r>
+            <w:proofErr w:type="spellEnd"/>
+            <w:r>
+              <w:t>…</w:t>
             </w:r>
           </w:p>
           <w:p>
@@ -433,11 +590,16 @@
         <w:t>4</w:t>
       </w:r>
       <w:r>
-        <w:t xml:space="preserve"> – E</w:t>
+        <w:t xml:space="preserve"> – </w:t>
+      </w:r>
+      <w:proofErr w:type="spellStart"/>
+      <w:r>
+        <w:t>E</w:t>
       </w:r>
       <w:r>
         <w:t>nums</w:t>
       </w:r>
+      <w:proofErr w:type="spellEnd"/>
     </w:p>
     <w:p>
       <w:pPr>
@@ -462,8 +624,16 @@
         <w:rPr>
           <w:lang w:val="nb-NO"/>
         </w:rPr>
-        <w:t>pgaven med å lage en enum</w:t>
-      </w:r>
+        <w:t xml:space="preserve">pgaven med å lage en </w:t>
+      </w:r>
+      <w:proofErr w:type="spellStart"/>
+      <w:r>
+        <w:rPr>
+          <w:lang w:val="nb-NO"/>
+        </w:rPr>
+        <w:t>enum</w:t>
+      </w:r>
+      <w:proofErr w:type="spellEnd"/>
       <w:r>
         <w:rPr>
           <w:lang w:val="nb-NO"/>
@@ -488,7 +658,21 @@
         <w:rPr>
           <w:lang w:val="nb-NO"/>
         </w:rPr>
-        <w:t>Opprett en property på personobjektet som kan lagre en persons oppførsel.</w:t>
+        <w:t xml:space="preserve">Opprett en </w:t>
+      </w:r>
+      <w:proofErr w:type="spellStart"/>
+      <w:r>
+        <w:rPr>
+          <w:lang w:val="nb-NO"/>
+        </w:rPr>
+        <w:t>property</w:t>
+      </w:r>
+      <w:proofErr w:type="spellEnd"/>
+      <w:r>
+        <w:rPr>
+          <w:lang w:val="nb-NO"/>
+        </w:rPr>
+        <w:t xml:space="preserve"> på personobjektet som kan lagre en persons oppførsel.</w:t>
       </w:r>
     </w:p>
     <w:p>
@@ -519,8 +703,44 @@
         <w:rPr>
           <w:lang w:val="nb-NO"/>
         </w:rPr>
-        <w:t>Benytt object initializers til å opprette en array</w:t>
-      </w:r>
+        <w:t xml:space="preserve">Benytt </w:t>
+      </w:r>
+      <w:proofErr w:type="spellStart"/>
+      <w:r>
+        <w:rPr>
+          <w:lang w:val="nb-NO"/>
+        </w:rPr>
+        <w:t>object</w:t>
+      </w:r>
+      <w:proofErr w:type="spellEnd"/>
+      <w:r>
+        <w:rPr>
+          <w:lang w:val="nb-NO"/>
+        </w:rPr>
+        <w:t xml:space="preserve"> </w:t>
+      </w:r>
+      <w:proofErr w:type="spellStart"/>
+      <w:r>
+        <w:rPr>
+          <w:lang w:val="nb-NO"/>
+        </w:rPr>
+        <w:t>initializers</w:t>
+      </w:r>
+      <w:proofErr w:type="spellEnd"/>
+      <w:r>
+        <w:rPr>
+          <w:lang w:val="nb-NO"/>
+        </w:rPr>
+        <w:t xml:space="preserve"> til å opprette en </w:t>
+      </w:r>
+      <w:proofErr w:type="spellStart"/>
+      <w:r>
+        <w:rPr>
+          <w:lang w:val="nb-NO"/>
+        </w:rPr>
+        <w:t>array</w:t>
+      </w:r>
+      <w:proofErr w:type="spellEnd"/>
       <w:r>
         <w:rPr>
           <w:lang w:val="nb-NO"/>
@@ -713,13 +933,21 @@
                 <w:lang w:val="nb-NO"/>
               </w:rPr>
             </w:pPr>
-            <w:bookmarkStart w:id="0" w:name="_Hlk331669752"/>
+            <w:bookmarkStart w:id="1" w:name="_Hlk331669752"/>
             <w:r>
               <w:rPr>
                 <w:lang w:val="nb-NO"/>
               </w:rPr>
-              <w:t>Patrick Bateman</w:t>
+              <w:t xml:space="preserve">Patrick </w:t>
             </w:r>
+            <w:proofErr w:type="spellStart"/>
+            <w:r>
+              <w:rPr>
+                <w:lang w:val="nb-NO"/>
+              </w:rPr>
+              <w:t>Bateman</w:t>
+            </w:r>
+            <w:proofErr w:type="spellEnd"/>
           </w:p>
         </w:tc>
         <w:tc>
@@ -849,12 +1077,14 @@
                 <w:lang w:val="nb-NO"/>
               </w:rPr>
             </w:pPr>
+            <w:proofErr w:type="spellStart"/>
             <w:r>
               <w:rPr>
                 <w:lang w:val="nb-NO"/>
               </w:rPr>
               <w:t>Mystique</w:t>
             </w:r>
+            <w:proofErr w:type="spellEnd"/>
           </w:p>
         </w:tc>
         <w:tc>
@@ -984,11 +1214,19 @@
                 <w:lang w:val="nb-NO"/>
               </w:rPr>
             </w:pPr>
+            <w:proofErr w:type="spellStart"/>
             <w:r>
               <w:rPr>
                 <w:lang w:val="nb-NO"/>
               </w:rPr>
-              <w:t>Two Face</w:t>
+              <w:t>Two</w:t>
+            </w:r>
+            <w:proofErr w:type="spellEnd"/>
+            <w:r>
+              <w:rPr>
+                <w:lang w:val="nb-NO"/>
+              </w:rPr>
+              <w:t xml:space="preserve"> Face</w:t>
             </w:r>
           </w:p>
         </w:tc>
@@ -1024,9 +1262,11 @@
               <w:jc w:val="center"/>
               <w:cnfStyle w:val="000000100000" w:firstRow="0" w:lastRow="0" w:firstColumn="0" w:lastColumn="0" w:oddVBand="0" w:evenVBand="0" w:oddHBand="1" w:evenHBand="0" w:firstRowFirstColumn="0" w:firstRowLastColumn="0" w:lastRowFirstColumn="0" w:lastRowLastColumn="0"/>
             </w:pPr>
+            <w:proofErr w:type="spellStart"/>
             <w:r>
               <w:t>Brun</w:t>
             </w:r>
+            <w:proofErr w:type="spellEnd"/>
           </w:p>
         </w:tc>
         <w:tc>
@@ -1251,12 +1491,14 @@
                 <w:lang w:val="nb-NO"/>
               </w:rPr>
             </w:pPr>
+            <w:proofErr w:type="spellStart"/>
             <w:r>
               <w:rPr>
                 <w:lang w:val="nb-NO"/>
               </w:rPr>
               <w:t>Orochimaru</w:t>
             </w:r>
+            <w:proofErr w:type="spellEnd"/>
           </w:p>
         </w:tc>
         <w:tc>
@@ -1641,7 +1883,7 @@
           </w:p>
         </w:tc>
       </w:tr>
-      <w:bookmarkEnd w:id="0"/>
+      <w:bookmarkEnd w:id="1"/>
     </w:tbl>
     <w:p>
       <w:pPr>
@@ -1686,7 +1928,15 @@
         <w:t>Iterer igjennom personen</w:t>
       </w:r>
       <w:r>
-        <w:t>e i registeret og kall ToString-</w:t>
+        <w:t xml:space="preserve">e i registeret og kall </w:t>
+      </w:r>
+      <w:proofErr w:type="spellStart"/>
+      <w:r>
+        <w:t>ToString</w:t>
+      </w:r>
+      <w:proofErr w:type="spellEnd"/>
+      <w:r>
+        <w:t>-</w:t>
       </w:r>
       <w:r>
         <w:t>metoden på hvert personobjekt.</w:t>
@@ -1872,6 +2122,7 @@
           <w:lang w:val="nb-NO"/>
         </w:rPr>
       </w:pPr>
+      <w:proofErr w:type="spellStart"/>
       <w:r>
         <w:rPr>
           <w:rStyle w:val="SubtleEmphasis"/>
@@ -1879,6 +2130,7 @@
         </w:rPr>
         <w:t>Eeevil</w:t>
       </w:r>
+      <w:proofErr w:type="spellEnd"/>
       <w:r>
         <w:rPr>
           <w:rStyle w:val="SubtleEmphasis"/>
@@ -1925,6 +2177,7 @@
         </w:rPr>
         <w:tab/>
       </w:r>
+      <w:proofErr w:type="spellStart"/>
       <w:r>
         <w:rPr>
           <w:rStyle w:val="SubtleEmphasis"/>
@@ -1932,6 +2185,7 @@
         </w:rPr>
         <w:t>Gretchen</w:t>
       </w:r>
+      <w:proofErr w:type="spellEnd"/>
     </w:p>
     <w:p>
       <w:pPr>
@@ -1941,6 +2195,7 @@
           <w:lang w:val="nb-NO"/>
         </w:rPr>
       </w:pPr>
+      <w:proofErr w:type="spellStart"/>
       <w:r>
         <w:rPr>
           <w:rStyle w:val="SubtleEmphasis"/>
@@ -1948,6 +2203,7 @@
         </w:rPr>
         <w:t>Good</w:t>
       </w:r>
+      <w:proofErr w:type="spellEnd"/>
       <w:r>
         <w:rPr>
           <w:rStyle w:val="SubtleEmphasis"/>
@@ -1998,12 +2254,21 @@
           <w:lang w:val="nb-NO"/>
         </w:rPr>
       </w:pPr>
+      <w:proofErr w:type="spellStart"/>
       <w:r>
         <w:rPr>
           <w:rStyle w:val="SubtleEmphasis"/>
           <w:lang w:val="nb-NO"/>
         </w:rPr>
-        <w:t>Dontknow:</w:t>
+        <w:t>Dontknow</w:t>
+      </w:r>
+      <w:proofErr w:type="spellEnd"/>
+      <w:r>
+        <w:rPr>
+          <w:rStyle w:val="SubtleEmphasis"/>
+          <w:lang w:val="nb-NO"/>
+        </w:rPr>
+        <w:t>:</w:t>
       </w:r>
     </w:p>
     <w:p>
@@ -2047,8 +2312,21 @@
         <w:t>Oppgave 8</w:t>
       </w:r>
       <w:r>
-        <w:t xml:space="preserve"> – Extension methods</w:t>
-      </w:r>
+        <w:t xml:space="preserve"> – </w:t>
+      </w:r>
+      <w:proofErr w:type="spellStart"/>
+      <w:r>
+        <w:t>Extension</w:t>
+      </w:r>
+      <w:proofErr w:type="spellEnd"/>
+      <w:r>
+        <w:t xml:space="preserve"> </w:t>
+      </w:r>
+      <w:proofErr w:type="spellStart"/>
+      <w:r>
+        <w:t>methods</w:t>
+      </w:r>
+      <w:proofErr w:type="spellEnd"/>
     </w:p>
     <w:p>
       <w:pPr>
@@ -2061,14 +2339,44 @@
         <w:rPr>
           <w:lang w:val="nb-NO"/>
         </w:rPr>
-        <w:t xml:space="preserve">Det viser seg at systemet inneholder en del feilregistrerte telefonnummere. I ekstreme tilfeller går systemet ned med en </w:t>
-      </w:r>
-      <w:r>
-        <w:rPr>
-          <w:lang w:val="nb-NO"/>
-        </w:rPr>
-        <w:t>uhåndtert NullReferenceException</w:t>
-      </w:r>
+        <w:t xml:space="preserve">Det viser seg at systemet inneholder en del feilregistrerte </w:t>
+      </w:r>
+      <w:proofErr w:type="spellStart"/>
+      <w:r>
+        <w:rPr>
+          <w:lang w:val="nb-NO"/>
+        </w:rPr>
+        <w:t>telefonnummere</w:t>
+      </w:r>
+      <w:proofErr w:type="spellEnd"/>
+      <w:r>
+        <w:rPr>
+          <w:lang w:val="nb-NO"/>
+        </w:rPr>
+        <w:t xml:space="preserve">. I ekstreme tilfeller går systemet ned med en </w:t>
+      </w:r>
+      <w:proofErr w:type="spellStart"/>
+      <w:r>
+        <w:rPr>
+          <w:lang w:val="nb-NO"/>
+        </w:rPr>
+        <w:t>uhåndtert</w:t>
+      </w:r>
+      <w:proofErr w:type="spellEnd"/>
+      <w:r>
+        <w:rPr>
+          <w:lang w:val="nb-NO"/>
+        </w:rPr>
+        <w:t xml:space="preserve"> </w:t>
+      </w:r>
+      <w:proofErr w:type="spellStart"/>
+      <w:r>
+        <w:rPr>
+          <w:lang w:val="nb-NO"/>
+        </w:rPr>
+        <w:t>NullReferenceException</w:t>
+      </w:r>
+      <w:proofErr w:type="spellEnd"/>
       <w:r>
         <w:rPr>
           <w:lang w:val="nb-NO"/>
@@ -2093,7 +2401,21 @@
         <w:rPr>
           <w:lang w:val="nb-NO"/>
         </w:rPr>
-        <w:t xml:space="preserve"> en extension-</w:t>
+        <w:t xml:space="preserve"> en </w:t>
+      </w:r>
+      <w:proofErr w:type="spellStart"/>
+      <w:r>
+        <w:rPr>
+          <w:lang w:val="nb-NO"/>
+        </w:rPr>
+        <w:t>extension</w:t>
+      </w:r>
+      <w:proofErr w:type="spellEnd"/>
+      <w:r>
+        <w:rPr>
+          <w:lang w:val="nb-NO"/>
+        </w:rPr>
+        <w:t>-</w:t>
       </w:r>
       <w:r>
         <w:rPr>
@@ -2105,13 +2427,55 @@
         <w:rPr>
           <w:lang w:val="nb-NO"/>
         </w:rPr>
-        <w:t xml:space="preserve"> for string-</w:t>
-      </w:r>
-      <w:r>
-        <w:rPr>
-          <w:lang w:val="nb-NO"/>
-        </w:rPr>
-        <w:t>klassen som kan validere telefonnummere. Gi metoden navnet IsValidPhoneNumber.</w:t>
+        <w:t xml:space="preserve"> for </w:t>
+      </w:r>
+      <w:proofErr w:type="spellStart"/>
+      <w:r>
+        <w:rPr>
+          <w:lang w:val="nb-NO"/>
+        </w:rPr>
+        <w:t>string</w:t>
+      </w:r>
+      <w:proofErr w:type="spellEnd"/>
+      <w:r>
+        <w:rPr>
+          <w:lang w:val="nb-NO"/>
+        </w:rPr>
+        <w:t>-</w:t>
+      </w:r>
+      <w:r>
+        <w:rPr>
+          <w:lang w:val="nb-NO"/>
+        </w:rPr>
+        <w:t xml:space="preserve">klassen som kan validere </w:t>
+      </w:r>
+      <w:proofErr w:type="spellStart"/>
+      <w:r>
+        <w:rPr>
+          <w:lang w:val="nb-NO"/>
+        </w:rPr>
+        <w:t>telefonnummere</w:t>
+      </w:r>
+      <w:proofErr w:type="spellEnd"/>
+      <w:r>
+        <w:rPr>
+          <w:lang w:val="nb-NO"/>
+        </w:rPr>
+        <w:t xml:space="preserve">. Gi metoden navnet </w:t>
+      </w:r>
+      <w:proofErr w:type="spellStart"/>
+      <w:r>
+        <w:rPr>
+          <w:lang w:val="nb-NO"/>
+        </w:rPr>
+        <w:t>IsValidPhoneNumber</w:t>
+      </w:r>
+      <w:proofErr w:type="spellEnd"/>
+      <w:r>
+        <w:rPr>
+          <w:lang w:val="nb-NO"/>
+        </w:rPr>
+        <w:t>.</w:t>
       </w:r>
       <w:r>
         <w:rPr>
@@ -2141,11 +2505,19 @@
           <w:lang w:val="nb-NO"/>
         </w:rPr>
       </w:pPr>
-      <w:r>
-        <w:rPr>
-          <w:lang w:val="nb-NO"/>
-        </w:rPr>
-        <w:t xml:space="preserve">Array-klassen har </w:t>
+      <w:proofErr w:type="spellStart"/>
+      <w:r>
+        <w:rPr>
+          <w:lang w:val="nb-NO"/>
+        </w:rPr>
+        <w:t>Array</w:t>
+      </w:r>
+      <w:proofErr w:type="spellEnd"/>
+      <w:r>
+        <w:rPr>
+          <w:lang w:val="nb-NO"/>
+        </w:rPr>
+        <w:t xml:space="preserve">-klassen har </w:t>
       </w:r>
       <w:r>
         <w:rPr>
@@ -2175,8 +2547,16 @@
         <w:rPr>
           <w:lang w:val="nb-NO"/>
         </w:rPr>
-        <w:t xml:space="preserve"> som heter Find</w:t>
-      </w:r>
+        <w:t xml:space="preserve"> som heter </w:t>
+      </w:r>
+      <w:proofErr w:type="spellStart"/>
+      <w:r>
+        <w:rPr>
+          <w:lang w:val="nb-NO"/>
+        </w:rPr>
+        <w:t>Find</w:t>
+      </w:r>
+      <w:proofErr w:type="spellEnd"/>
       <w:r>
         <w:rPr>
           <w:lang w:val="nb-NO"/>
@@ -2187,7 +2567,21 @@
         <w:rPr>
           <w:lang w:val="nb-NO"/>
         </w:rPr>
-        <w:t>tar inn en array og ett predikat.</w:t>
+        <w:t xml:space="preserve">tar inn en </w:t>
+      </w:r>
+      <w:proofErr w:type="spellStart"/>
+      <w:r>
+        <w:rPr>
+          <w:lang w:val="nb-NO"/>
+        </w:rPr>
+        <w:t>array</w:t>
+      </w:r>
+      <w:proofErr w:type="spellEnd"/>
+      <w:r>
+        <w:rPr>
+          <w:lang w:val="nb-NO"/>
+        </w:rPr>
+        <w:t xml:space="preserve"> og ett predikat.</w:t>
       </w:r>
       <w:r>
         <w:rPr>
@@ -2221,7 +2615,21 @@
         <w:rPr>
           <w:lang w:val="nb-NO"/>
         </w:rPr>
-        <w:t>Benytt Find-metoden sammen med lambdauttrykket for å finne en person i lista som er over 80</w:t>
+        <w:t xml:space="preserve">Benytt </w:t>
+      </w:r>
+      <w:proofErr w:type="spellStart"/>
+      <w:r>
+        <w:rPr>
+          <w:lang w:val="nb-NO"/>
+        </w:rPr>
+        <w:t>Find</w:t>
+      </w:r>
+      <w:proofErr w:type="spellEnd"/>
+      <w:r>
+        <w:rPr>
+          <w:lang w:val="nb-NO"/>
+        </w:rPr>
+        <w:t>-metoden sammen med lambdauttrykket for å finne en person i lista som er over 80</w:t>
       </w:r>
       <w:r>
         <w:rPr>
@@ -2271,8 +2679,13 @@
         <w:t>.1</w:t>
       </w:r>
       <w:r>
-        <w:t xml:space="preserve"> Where</w:t>
-      </w:r>
+        <w:t xml:space="preserve"> </w:t>
+      </w:r>
+      <w:proofErr w:type="spellStart"/>
+      <w:r>
+        <w:t>Where</w:t>
+      </w:r>
+      <w:proofErr w:type="spellEnd"/>
     </w:p>
     <w:p>
       <w:pPr>
@@ -2321,7 +2734,21 @@
         <w:rPr>
           <w:lang w:val="nb-NO"/>
         </w:rPr>
-        <w:t xml:space="preserve"> Benytt Where-</w:t>
+        <w:t xml:space="preserve"> Benytt </w:t>
+      </w:r>
+      <w:proofErr w:type="spellStart"/>
+      <w:r>
+        <w:rPr>
+          <w:lang w:val="nb-NO"/>
+        </w:rPr>
+        <w:t>Where</w:t>
+      </w:r>
+      <w:proofErr w:type="spellEnd"/>
+      <w:r>
+        <w:rPr>
+          <w:lang w:val="nb-NO"/>
+        </w:rPr>
+        <w:t>-</w:t>
       </w:r>
       <w:r>
         <w:rPr>
@@ -2370,7 +2797,21 @@
         <w:rPr>
           <w:lang w:val="nb-NO"/>
         </w:rPr>
-        <w:t>operatoren til å hente ut en array med alle navnene til alle i registeret.</w:t>
+        <w:t xml:space="preserve">operatoren til å hente ut en </w:t>
+      </w:r>
+      <w:proofErr w:type="spellStart"/>
+      <w:r>
+        <w:rPr>
+          <w:lang w:val="nb-NO"/>
+        </w:rPr>
+        <w:t>array</w:t>
+      </w:r>
+      <w:proofErr w:type="spellEnd"/>
+      <w:r>
+        <w:rPr>
+          <w:lang w:val="nb-NO"/>
+        </w:rPr>
+        <w:t xml:space="preserve"> med alle navnene til alle i registeret.</w:t>
       </w:r>
     </w:p>
     <w:p>
@@ -2480,8 +2921,30 @@
         <w:rPr>
           <w:lang w:val="nb-NO"/>
         </w:rPr>
-        <w:t>Velg Empty template</w:t>
-      </w:r>
+        <w:t xml:space="preserve">Velg </w:t>
+      </w:r>
+      <w:proofErr w:type="spellStart"/>
+      <w:r>
+        <w:rPr>
+          <w:lang w:val="nb-NO"/>
+        </w:rPr>
+        <w:t>Empty</w:t>
+      </w:r>
+      <w:proofErr w:type="spellEnd"/>
+      <w:r>
+        <w:rPr>
+          <w:lang w:val="nb-NO"/>
+        </w:rPr>
+        <w:t xml:space="preserve"> </w:t>
+      </w:r>
+      <w:proofErr w:type="spellStart"/>
+      <w:r>
+        <w:rPr>
+          <w:lang w:val="nb-NO"/>
+        </w:rPr>
+        <w:t>template</w:t>
+      </w:r>
+      <w:proofErr w:type="spellEnd"/>
     </w:p>
     <w:p>
       <w:pPr>
@@ -2500,7 +2963,63 @@
         <w:rPr>
           <w:lang w:val="nb-NO"/>
         </w:rPr>
-        <w:t>Huk av for MVC under under «Add folders and core references for»</w:t>
+        <w:t xml:space="preserve">Huk av for MVC under </w:t>
+      </w:r>
+      <w:proofErr w:type="spellStart"/>
+      <w:r>
+        <w:rPr>
+          <w:lang w:val="nb-NO"/>
+        </w:rPr>
+        <w:t>under</w:t>
+      </w:r>
+      <w:proofErr w:type="spellEnd"/>
+      <w:r>
+        <w:rPr>
+          <w:lang w:val="nb-NO"/>
+        </w:rPr>
+        <w:t xml:space="preserve"> «</w:t>
+      </w:r>
+      <w:proofErr w:type="spellStart"/>
+      <w:r>
+        <w:rPr>
+          <w:lang w:val="nb-NO"/>
+        </w:rPr>
+        <w:t>Add</w:t>
+      </w:r>
+      <w:proofErr w:type="spellEnd"/>
+      <w:r>
+        <w:rPr>
+          <w:lang w:val="nb-NO"/>
+        </w:rPr>
+        <w:t xml:space="preserve"> folders and </w:t>
+      </w:r>
+      <w:proofErr w:type="spellStart"/>
+      <w:r>
+        <w:rPr>
+          <w:lang w:val="nb-NO"/>
+        </w:rPr>
+        <w:t>core</w:t>
+      </w:r>
+      <w:proofErr w:type="spellEnd"/>
+      <w:r>
+        <w:rPr>
+          <w:lang w:val="nb-NO"/>
+        </w:rPr>
+        <w:t xml:space="preserve"> </w:t>
+      </w:r>
+      <w:proofErr w:type="spellStart"/>
+      <w:r>
+        <w:rPr>
+          <w:lang w:val="nb-NO"/>
+        </w:rPr>
+        <w:t>references</w:t>
+      </w:r>
+      <w:proofErr w:type="spellEnd"/>
+      <w:r>
+        <w:rPr>
+          <w:lang w:val="nb-NO"/>
+        </w:rPr>
+        <w:t xml:space="preserve"> for»</w:t>
       </w:r>
     </w:p>
     <w:p>
@@ -2513,8 +3032,21 @@
         <w:spacing w:after="0"/>
         <w:ind w:left="714" w:hanging="357"/>
       </w:pPr>
-      <w:r>
-        <w:t>Fjern haken for «Host in the cloud»</w:t>
+      <w:proofErr w:type="spellStart"/>
+      <w:r>
+        <w:t>Fjern</w:t>
+      </w:r>
+      <w:proofErr w:type="spellEnd"/>
+      <w:r>
+        <w:t xml:space="preserve"> </w:t>
+      </w:r>
+      <w:proofErr w:type="spellStart"/>
+      <w:r>
+        <w:t>haken</w:t>
+      </w:r>
+      <w:proofErr w:type="spellEnd"/>
+      <w:r>
+        <w:t xml:space="preserve"> for «Host in the cloud»</w:t>
       </w:r>
     </w:p>
     <w:p>
@@ -2540,13 +3072,83 @@
         <w:rPr>
           <w:lang w:val="nb-NO"/>
         </w:rPr>
-        <w:t>egg til to Controllere; Home og Persons. Legg til en Index-action på hver av Controllerne, som returnerer et View.</w:t>
-      </w:r>
-      <w:r>
-        <w:rPr>
-          <w:lang w:val="nb-NO"/>
-        </w:rPr>
-        <w:t xml:space="preserve"> Opprett en link som går fra Home-viewet til Persons-viewet og vice versa.</w:t>
+        <w:t xml:space="preserve">egg til to </w:t>
+      </w:r>
+      <w:proofErr w:type="spellStart"/>
+      <w:r>
+        <w:rPr>
+          <w:lang w:val="nb-NO"/>
+        </w:rPr>
+        <w:t>Controllere</w:t>
+      </w:r>
+      <w:proofErr w:type="spellEnd"/>
+      <w:r>
+        <w:rPr>
+          <w:lang w:val="nb-NO"/>
+        </w:rPr>
+        <w:t xml:space="preserve">; Home og Persons. Legg til en Index-action på hver av </w:t>
+      </w:r>
+      <w:proofErr w:type="spellStart"/>
+      <w:r>
+        <w:rPr>
+          <w:lang w:val="nb-NO"/>
+        </w:rPr>
+        <w:t>Controllerne</w:t>
+      </w:r>
+      <w:proofErr w:type="spellEnd"/>
+      <w:r>
+        <w:rPr>
+          <w:lang w:val="nb-NO"/>
+        </w:rPr>
+        <w:t xml:space="preserve">, som returnerer et </w:t>
+      </w:r>
+      <w:proofErr w:type="spellStart"/>
+      <w:r>
+        <w:rPr>
+          <w:lang w:val="nb-NO"/>
+        </w:rPr>
+        <w:t>View</w:t>
+      </w:r>
+      <w:proofErr w:type="spellEnd"/>
+      <w:r>
+        <w:rPr>
+          <w:lang w:val="nb-NO"/>
+        </w:rPr>
+        <w:t>.</w:t>
+      </w:r>
+      <w:r>
+        <w:rPr>
+          <w:lang w:val="nb-NO"/>
+        </w:rPr>
+        <w:t xml:space="preserve"> Opprett en link som går fra Home-</w:t>
+      </w:r>
+      <w:proofErr w:type="spellStart"/>
+      <w:r>
+        <w:rPr>
+          <w:lang w:val="nb-NO"/>
+        </w:rPr>
+        <w:t>viewet</w:t>
+      </w:r>
+      <w:proofErr w:type="spellEnd"/>
+      <w:r>
+        <w:rPr>
+          <w:lang w:val="nb-NO"/>
+        </w:rPr>
+        <w:t xml:space="preserve"> til Persons-</w:t>
+      </w:r>
+      <w:proofErr w:type="spellStart"/>
+      <w:r>
+        <w:rPr>
+          <w:lang w:val="nb-NO"/>
+        </w:rPr>
+        <w:t>viewet</w:t>
+      </w:r>
+      <w:proofErr w:type="spellEnd"/>
+      <w:r>
+        <w:rPr>
+          <w:lang w:val="nb-NO"/>
+        </w:rPr>
+        <w:t xml:space="preserve"> og vice versa.</w:t>
       </w:r>
     </w:p>
     <w:p>
@@ -2586,7 +3188,14 @@
         <w:rPr>
           <w:lang w:val="nb-NO"/>
         </w:rPr>
-        <w:t>prosjektet. Gjør Index-V</w:t>
+        <w:t>prosjektet. Gjør Index-</w:t>
+      </w:r>
+      <w:proofErr w:type="spellStart"/>
+      <w:r>
+        <w:rPr>
+          <w:lang w:val="nb-NO"/>
+        </w:rPr>
+        <w:t>V</w:t>
       </w:r>
       <w:r>
         <w:rPr>
@@ -2594,17 +3203,40 @@
         </w:rPr>
         <w:t>iewet</w:t>
       </w:r>
+      <w:proofErr w:type="spellEnd"/>
       <w:r>
         <w:rPr>
           <w:lang w:val="nb-NO"/>
         </w:rPr>
         <w:t xml:space="preserve"> til Persons-</w:t>
       </w:r>
-      <w:r>
-        <w:rPr>
-          <w:lang w:val="nb-NO"/>
-        </w:rPr>
-        <w:t xml:space="preserve">Controlleren sterkt typet til en liste av Personer. Gjenbruk koden fra Del 1, Oppgave 5 og send inn disse personene til Viewet. Skriv ut listen av personer </w:t>
+      <w:proofErr w:type="spellStart"/>
+      <w:r>
+        <w:rPr>
+          <w:lang w:val="nb-NO"/>
+        </w:rPr>
+        <w:t>Controlleren</w:t>
+      </w:r>
+      <w:proofErr w:type="spellEnd"/>
+      <w:r>
+        <w:rPr>
+          <w:lang w:val="nb-NO"/>
+        </w:rPr>
+        <w:t xml:space="preserve"> sterkt typet til en liste av Personer. Gjenbruk koden fra Del 1, Oppgave 5 og send inn disse personene til </w:t>
+      </w:r>
+      <w:proofErr w:type="spellStart"/>
+      <w:r>
+        <w:rPr>
+          <w:lang w:val="nb-NO"/>
+        </w:rPr>
+        <w:t>Viewet</w:t>
+      </w:r>
+      <w:proofErr w:type="spellEnd"/>
+      <w:r>
+        <w:rPr>
+          <w:lang w:val="nb-NO"/>
+        </w:rPr>
+        <w:t xml:space="preserve">. Skriv ut listen av personer </w:t>
       </w:r>
       <w:r>
         <w:rPr>
@@ -2642,7 +3274,21 @@
         <w:rPr>
           <w:lang w:val="nb-NO"/>
         </w:rPr>
-        <w:t xml:space="preserve"> vi å registrere om en person er ond/god, så du kan fjerne Enum + Property for dette.</w:t>
+        <w:t xml:space="preserve"> vi å registrere om en person er ond/god, så du kan fjerne </w:t>
+      </w:r>
+      <w:proofErr w:type="spellStart"/>
+      <w:r>
+        <w:rPr>
+          <w:lang w:val="nb-NO"/>
+        </w:rPr>
+        <w:t>Enum</w:t>
+      </w:r>
+      <w:proofErr w:type="spellEnd"/>
+      <w:r>
+        <w:rPr>
+          <w:lang w:val="nb-NO"/>
+        </w:rPr>
+        <w:t xml:space="preserve"> + Property for dette.</w:t>
       </w:r>
     </w:p>
     <w:p>
@@ -2664,7 +3310,77 @@
         <w:rPr>
           <w:lang w:val="nb-NO"/>
         </w:rPr>
-        <w:t>Vi har behov for å kunne registrere nye personer i systemet. Lag et nytt Insert View, og en ny Insert Action på Person Controlleren. Viewet burde være sterkt typet til Person-typen. Du må og</w:t>
+        <w:t xml:space="preserve">Vi har behov for å kunne registrere nye personer i systemet. Lag et nytt </w:t>
+      </w:r>
+      <w:proofErr w:type="spellStart"/>
+      <w:r>
+        <w:rPr>
+          <w:lang w:val="nb-NO"/>
+        </w:rPr>
+        <w:t>Insert</w:t>
+      </w:r>
+      <w:proofErr w:type="spellEnd"/>
+      <w:r>
+        <w:rPr>
+          <w:lang w:val="nb-NO"/>
+        </w:rPr>
+        <w:t xml:space="preserve"> </w:t>
+      </w:r>
+      <w:proofErr w:type="spellStart"/>
+      <w:r>
+        <w:rPr>
+          <w:lang w:val="nb-NO"/>
+        </w:rPr>
+        <w:t>View</w:t>
+      </w:r>
+      <w:proofErr w:type="spellEnd"/>
+      <w:r>
+        <w:rPr>
+          <w:lang w:val="nb-NO"/>
+        </w:rPr>
+        <w:t xml:space="preserve">, og en ny </w:t>
+      </w:r>
+      <w:proofErr w:type="spellStart"/>
+      <w:r>
+        <w:rPr>
+          <w:lang w:val="nb-NO"/>
+        </w:rPr>
+        <w:t>Insert</w:t>
+      </w:r>
+      <w:proofErr w:type="spellEnd"/>
+      <w:r>
+        <w:rPr>
+          <w:lang w:val="nb-NO"/>
+        </w:rPr>
+        <w:t xml:space="preserve"> Action på Person </w:t>
+      </w:r>
+      <w:proofErr w:type="spellStart"/>
+      <w:r>
+        <w:rPr>
+          <w:lang w:val="nb-NO"/>
+        </w:rPr>
+        <w:t>Controlleren</w:t>
+      </w:r>
+      <w:proofErr w:type="spellEnd"/>
+      <w:r>
+        <w:rPr>
+          <w:lang w:val="nb-NO"/>
+        </w:rPr>
+        <w:t xml:space="preserve">. </w:t>
+      </w:r>
+      <w:proofErr w:type="spellStart"/>
+      <w:r>
+        <w:rPr>
+          <w:lang w:val="nb-NO"/>
+        </w:rPr>
+        <w:t>Viewet</w:t>
+      </w:r>
+      <w:proofErr w:type="spellEnd"/>
+      <w:r>
+        <w:rPr>
+          <w:lang w:val="nb-NO"/>
+        </w:rPr>
+        <w:t xml:space="preserve"> burde være sterkt typet til Person-typen. Du må og</w:t>
       </w:r>
       <w:r>
         <w:rPr>
@@ -2676,19 +3392,47 @@
         <w:rPr>
           <w:lang w:val="nb-NO"/>
         </w:rPr>
-        <w:t xml:space="preserve"> lage en Insert-action som tar inn en Perso</w:t>
-      </w:r>
-      <w:r>
-        <w:rPr>
-          <w:lang w:val="nb-NO"/>
-        </w:rPr>
-        <w:t>n, og dekorere den med HttpPost-</w:t>
-      </w:r>
-      <w:r>
-        <w:rPr>
-          <w:lang w:val="nb-NO"/>
-        </w:rPr>
-        <w:t>attributet, for å kunne sende en person til serveren.</w:t>
+        <w:t xml:space="preserve"> lage en </w:t>
+      </w:r>
+      <w:proofErr w:type="spellStart"/>
+      <w:r>
+        <w:rPr>
+          <w:lang w:val="nb-NO"/>
+        </w:rPr>
+        <w:t>Insert</w:t>
+      </w:r>
+      <w:proofErr w:type="spellEnd"/>
+      <w:r>
+        <w:rPr>
+          <w:lang w:val="nb-NO"/>
+        </w:rPr>
+        <w:t>-action som tar inn en Perso</w:t>
+      </w:r>
+      <w:r>
+        <w:rPr>
+          <w:lang w:val="nb-NO"/>
+        </w:rPr>
+        <w:t xml:space="preserve">n, og dekorere den med </w:t>
+      </w:r>
+      <w:proofErr w:type="spellStart"/>
+      <w:r>
+        <w:rPr>
+          <w:lang w:val="nb-NO"/>
+        </w:rPr>
+        <w:t>HttpPost-</w:t>
+      </w:r>
+      <w:r>
+        <w:rPr>
+          <w:lang w:val="nb-NO"/>
+        </w:rPr>
+        <w:t>attributet</w:t>
+      </w:r>
+      <w:proofErr w:type="spellEnd"/>
+      <w:r>
+        <w:rPr>
+          <w:lang w:val="nb-NO"/>
+        </w:rPr>
+        <w:t>, for å kunne sende en person til serveren.</w:t>
       </w:r>
     </w:p>
     <w:p>
@@ -2732,8 +3476,16 @@
         <w:rPr>
           <w:lang w:val="nb-NO"/>
         </w:rPr>
-        <w:t>^[MK]{1}$</w:t>
-      </w:r>
+        <w:t>^[MK]{</w:t>
+      </w:r>
+      <w:proofErr w:type="gramStart"/>
+      <w:r>
+        <w:rPr>
+          <w:lang w:val="nb-NO"/>
+        </w:rPr>
+        <w:t>1}$</w:t>
+      </w:r>
+      <w:proofErr w:type="gramEnd"/>
       <w:r>
         <w:rPr>
           <w:lang w:val="nb-NO"/>
@@ -2752,7 +3504,35 @@
         <w:rPr>
           <w:lang w:val="nb-NO"/>
         </w:rPr>
-        <w:t>Sett et break-point i Insert-actionen for å sjekke at du får inn et gyldig Person-objekt.</w:t>
+        <w:t>Sett et break-</w:t>
+      </w:r>
+      <w:proofErr w:type="spellStart"/>
+      <w:r>
+        <w:rPr>
+          <w:lang w:val="nb-NO"/>
+        </w:rPr>
+        <w:t>point</w:t>
+      </w:r>
+      <w:proofErr w:type="spellEnd"/>
+      <w:r>
+        <w:rPr>
+          <w:lang w:val="nb-NO"/>
+        </w:rPr>
+        <w:t xml:space="preserve"> i </w:t>
+      </w:r>
+      <w:proofErr w:type="spellStart"/>
+      <w:r>
+        <w:rPr>
+          <w:lang w:val="nb-NO"/>
+        </w:rPr>
+        <w:t>Insert-actionen</w:t>
+      </w:r>
+      <w:proofErr w:type="spellEnd"/>
+      <w:r>
+        <w:rPr>
+          <w:lang w:val="nb-NO"/>
+        </w:rPr>
+        <w:t xml:space="preserve"> for å sjekke at du får inn et gyldig Person-objekt.</w:t>
       </w:r>
       <w:r>
         <w:rPr>
@@ -2783,14 +3563,50 @@
         <w:rPr>
           <w:lang w:val="nb-NO"/>
         </w:rPr>
-        <w:t>For at systemet skal bli virkelig nyttig må vi kunne registrere nye personer i en database. Legg inn SqlCompact og Entity Framework</w:t>
-      </w:r>
-      <w:r>
-        <w:rPr>
-          <w:lang w:val="nb-NO"/>
-        </w:rPr>
-        <w:t xml:space="preserve"> ved hjelp av NuGet</w:t>
-      </w:r>
+        <w:t xml:space="preserve">For at systemet skal bli virkelig nyttig må vi kunne registrere nye personer i en database. Legg inn </w:t>
+      </w:r>
+      <w:proofErr w:type="spellStart"/>
+      <w:r>
+        <w:rPr>
+          <w:lang w:val="nb-NO"/>
+        </w:rPr>
+        <w:t>SqlCompact</w:t>
+      </w:r>
+      <w:proofErr w:type="spellEnd"/>
+      <w:r>
+        <w:rPr>
+          <w:lang w:val="nb-NO"/>
+        </w:rPr>
+        <w:t xml:space="preserve"> og </w:t>
+      </w:r>
+      <w:proofErr w:type="spellStart"/>
+      <w:r>
+        <w:rPr>
+          <w:lang w:val="nb-NO"/>
+        </w:rPr>
+        <w:t>Entity</w:t>
+      </w:r>
+      <w:proofErr w:type="spellEnd"/>
+      <w:r>
+        <w:rPr>
+          <w:lang w:val="nb-NO"/>
+        </w:rPr>
+        <w:t xml:space="preserve"> Framework</w:t>
+      </w:r>
+      <w:r>
+        <w:rPr>
+          <w:lang w:val="nb-NO"/>
+        </w:rPr>
+        <w:t xml:space="preserve"> ved hjelp av </w:t>
+      </w:r>
+      <w:proofErr w:type="spellStart"/>
+      <w:r>
+        <w:rPr>
+          <w:lang w:val="nb-NO"/>
+        </w:rPr>
+        <w:t>NuGet</w:t>
+      </w:r>
+      <w:proofErr w:type="spellEnd"/>
       <w:r>
         <w:rPr>
           <w:lang w:val="nb-NO"/>
@@ -2813,12 +3629,28 @@
           <w:rFonts w:ascii="Consolas" w:hAnsi="Consolas" w:cs="Consolas"/>
         </w:rPr>
       </w:pPr>
+      <w:proofErr w:type="spellStart"/>
       <w:r>
         <w:rPr>
           <w:rFonts w:ascii="Consolas" w:hAnsi="Consolas" w:cs="Consolas"/>
         </w:rPr>
-        <w:t>Install-Package EntityFramework.SqlServerCompact</w:t>
-      </w:r>
+        <w:t>Install-Package</w:t>
+      </w:r>
+      <w:proofErr w:type="spellEnd"/>
+      <w:r>
+        <w:rPr>
+          <w:rFonts w:ascii="Consolas" w:hAnsi="Consolas" w:cs="Consolas"/>
+        </w:rPr>
+        <w:t xml:space="preserve"> </w:t>
+      </w:r>
+      <w:proofErr w:type="spellStart"/>
+      <w:r>
+        <w:rPr>
+          <w:rFonts w:ascii="Consolas" w:hAnsi="Consolas" w:cs="Consolas"/>
+        </w:rPr>
+        <w:t>EntityFramework.SqlServerCompact</w:t>
+      </w:r>
+      <w:proofErr w:type="spellEnd"/>
       <w:r>
         <w:rPr>
           <w:rFonts w:ascii="Consolas" w:hAnsi="Consolas" w:cs="Consolas"/>
@@ -2827,12 +3659,19 @@
       </w:r>
     </w:p>
     <w:p>
-      <w:r>
-        <w:t xml:space="preserve">EntityFramework.SqlServerCompact er avhengig av </w:t>
-      </w:r>
+      <w:proofErr w:type="spellStart"/>
+      <w:r>
+        <w:t>EntityFramework.SqlServerCompact</w:t>
+      </w:r>
+      <w:proofErr w:type="spellEnd"/>
+      <w:r>
+        <w:t xml:space="preserve"> er avhengig av </w:t>
+      </w:r>
+      <w:proofErr w:type="spellStart"/>
       <w:r>
         <w:t>Microsoft.SqlServer.Compact</w:t>
       </w:r>
+      <w:proofErr w:type="spellEnd"/>
       <w:r>
         <w:t xml:space="preserve"> og vil automatisk hente og installere denne avhengigheten.</w:t>
       </w:r>
@@ -2874,7 +3713,21 @@
         <w:rPr>
           <w:lang w:val="nb-NO"/>
         </w:rPr>
-        <w:t xml:space="preserve"> lage en DbContext-</w:t>
+        <w:t xml:space="preserve"> lage en </w:t>
+      </w:r>
+      <w:proofErr w:type="spellStart"/>
+      <w:r>
+        <w:rPr>
+          <w:lang w:val="nb-NO"/>
+        </w:rPr>
+        <w:t>DbContext</w:t>
+      </w:r>
+      <w:proofErr w:type="spellEnd"/>
+      <w:r>
+        <w:rPr>
+          <w:lang w:val="nb-NO"/>
+        </w:rPr>
+        <w:t>-</w:t>
       </w:r>
       <w:r>
         <w:rPr>
@@ -2896,6 +3749,7 @@
           <w:lang w:val="en-US"/>
         </w:rPr>
       </w:pPr>
+      <w:proofErr w:type="gramStart"/>
       <w:r>
         <w:rPr>
           <w:rFonts w:ascii="Consolas" w:hAnsi="Consolas" w:cs="Consolas"/>
@@ -2906,6 +3760,7 @@
         </w:rPr>
         <w:t>public</w:t>
       </w:r>
+      <w:proofErr w:type="gramEnd"/>
       <w:r>
         <w:rPr>
           <w:rFonts w:ascii="Consolas" w:hAnsi="Consolas" w:cs="Consolas"/>
@@ -2934,6 +3789,7 @@
         </w:rPr>
         <w:t xml:space="preserve"> </w:t>
       </w:r>
+      <w:proofErr w:type="spellStart"/>
       <w:r>
         <w:rPr>
           <w:rFonts w:ascii="Consolas" w:hAnsi="Consolas" w:cs="Consolas"/>
@@ -2944,6 +3800,7 @@
         </w:rPr>
         <w:t>PersonContext</w:t>
       </w:r>
+      <w:proofErr w:type="spellEnd"/>
       <w:r>
         <w:rPr>
           <w:rFonts w:ascii="Consolas" w:hAnsi="Consolas" w:cs="Consolas"/>
@@ -2953,6 +3810,7 @@
         </w:rPr>
         <w:t xml:space="preserve"> : </w:t>
       </w:r>
+      <w:proofErr w:type="spellStart"/>
       <w:r>
         <w:rPr>
           <w:rFonts w:ascii="Consolas" w:hAnsi="Consolas" w:cs="Consolas"/>
@@ -2963,6 +3821,7 @@
         </w:rPr>
         <w:t>DbContext</w:t>
       </w:r>
+      <w:proofErr w:type="spellEnd"/>
     </w:p>
     <w:p>
       <w:pPr>
@@ -3009,6 +3868,7 @@
         </w:rPr>
         <w:t xml:space="preserve">    </w:t>
       </w:r>
+      <w:proofErr w:type="gramStart"/>
       <w:r>
         <w:rPr>
           <w:rFonts w:ascii="Consolas" w:hAnsi="Consolas" w:cs="Consolas"/>
@@ -3019,6 +3879,7 @@
         </w:rPr>
         <w:t>public</w:t>
       </w:r>
+      <w:proofErr w:type="gramEnd"/>
       <w:r>
         <w:rPr>
           <w:rFonts w:ascii="Consolas" w:hAnsi="Consolas" w:cs="Consolas"/>
@@ -3028,6 +3889,7 @@
         </w:rPr>
         <w:t xml:space="preserve"> </w:t>
       </w:r>
+      <w:proofErr w:type="spellStart"/>
       <w:r>
         <w:rPr>
           <w:rFonts w:ascii="Consolas" w:hAnsi="Consolas" w:cs="Consolas"/>
@@ -3038,6 +3900,7 @@
         </w:rPr>
         <w:t>DbSet</w:t>
       </w:r>
+      <w:proofErr w:type="spellEnd"/>
       <w:r>
         <w:rPr>
           <w:rFonts w:ascii="Consolas" w:hAnsi="Consolas" w:cs="Consolas"/>
@@ -3145,13 +4008,35 @@
         <w:rPr>
           <w:lang w:val="nb-NO"/>
         </w:rPr>
-        <w:t>bruke databasen. Oppdater Index-Actionen på Persons-</w:t>
-      </w:r>
-      <w:r>
-        <w:rPr>
-          <w:lang w:val="nb-NO"/>
-        </w:rPr>
-        <w:t xml:space="preserve">Controlleren til å lese alle personene fra databasen ved hjelp av LINQ. </w:t>
+        <w:t>bruke databasen. Oppdater Index-</w:t>
+      </w:r>
+      <w:proofErr w:type="spellStart"/>
+      <w:r>
+        <w:rPr>
+          <w:lang w:val="nb-NO"/>
+        </w:rPr>
+        <w:t>Actionen</w:t>
+      </w:r>
+      <w:proofErr w:type="spellEnd"/>
+      <w:r>
+        <w:rPr>
+          <w:lang w:val="nb-NO"/>
+        </w:rPr>
+        <w:t xml:space="preserve"> på Persons-</w:t>
+      </w:r>
+      <w:proofErr w:type="spellStart"/>
+      <w:r>
+        <w:rPr>
+          <w:lang w:val="nb-NO"/>
+        </w:rPr>
+        <w:t>Controlleren</w:t>
+      </w:r>
+      <w:proofErr w:type="spellEnd"/>
+      <w:r>
+        <w:rPr>
+          <w:lang w:val="nb-NO"/>
+        </w:rPr>
+        <w:t xml:space="preserve"> til å lese alle personene fra databasen ved hjelp av LINQ. </w:t>
       </w:r>
     </w:p>
     <w:p>
@@ -3165,25 +4050,89 @@
         <w:rPr>
           <w:lang w:val="nb-NO"/>
         </w:rPr>
-        <w:t>Legg så til en ny Action, Inse</w:t>
-      </w:r>
-      <w:r>
-        <w:rPr>
-          <w:lang w:val="nb-NO"/>
-        </w:rPr>
-        <w:t>rt og lenke til denne fra Index-</w:t>
-      </w:r>
-      <w:r>
-        <w:rPr>
-          <w:lang w:val="nb-NO"/>
-        </w:rPr>
-        <w:t>Viewet. Bruk innebygget scaffo</w:t>
-      </w:r>
-      <w:r>
-        <w:rPr>
-          <w:lang w:val="nb-NO"/>
-        </w:rPr>
-        <w:t>lding til å lage et nytt Insert-View. Legg til en Insert-A</w:t>
+        <w:t xml:space="preserve">Legg så til en ny Action, </w:t>
+      </w:r>
+      <w:proofErr w:type="spellStart"/>
+      <w:r>
+        <w:rPr>
+          <w:lang w:val="nb-NO"/>
+        </w:rPr>
+        <w:t>Inse</w:t>
+      </w:r>
+      <w:r>
+        <w:rPr>
+          <w:lang w:val="nb-NO"/>
+        </w:rPr>
+        <w:t>rt</w:t>
+      </w:r>
+      <w:proofErr w:type="spellEnd"/>
+      <w:r>
+        <w:rPr>
+          <w:lang w:val="nb-NO"/>
+        </w:rPr>
+        <w:t xml:space="preserve"> og lenke til denne fra Index-</w:t>
+      </w:r>
+      <w:proofErr w:type="spellStart"/>
+      <w:r>
+        <w:rPr>
+          <w:lang w:val="nb-NO"/>
+        </w:rPr>
+        <w:t>Viewet</w:t>
+      </w:r>
+      <w:proofErr w:type="spellEnd"/>
+      <w:r>
+        <w:rPr>
+          <w:lang w:val="nb-NO"/>
+        </w:rPr>
+        <w:t xml:space="preserve">. Bruk innebygget </w:t>
+      </w:r>
+      <w:proofErr w:type="spellStart"/>
+      <w:r>
+        <w:rPr>
+          <w:lang w:val="nb-NO"/>
+        </w:rPr>
+        <w:t>scaffo</w:t>
+      </w:r>
+      <w:r>
+        <w:rPr>
+          <w:lang w:val="nb-NO"/>
+        </w:rPr>
+        <w:t>lding</w:t>
+      </w:r>
+      <w:proofErr w:type="spellEnd"/>
+      <w:r>
+        <w:rPr>
+          <w:lang w:val="nb-NO"/>
+        </w:rPr>
+        <w:t xml:space="preserve"> til å lage et nytt </w:t>
+      </w:r>
+      <w:proofErr w:type="spellStart"/>
+      <w:r>
+        <w:rPr>
+          <w:lang w:val="nb-NO"/>
+        </w:rPr>
+        <w:t>Insert-View</w:t>
+      </w:r>
+      <w:proofErr w:type="spellEnd"/>
+      <w:r>
+        <w:rPr>
+          <w:lang w:val="nb-NO"/>
+        </w:rPr>
+        <w:t xml:space="preserve">. Legg til en </w:t>
+      </w:r>
+      <w:proofErr w:type="spellStart"/>
+      <w:r>
+        <w:rPr>
+          <w:lang w:val="nb-NO"/>
+        </w:rPr>
+        <w:t>Insert</w:t>
+      </w:r>
+      <w:proofErr w:type="spellEnd"/>
+      <w:r>
+        <w:rPr>
+          <w:lang w:val="nb-NO"/>
+        </w:rPr>
+        <w:t>-A</w:t>
       </w:r>
       <w:r>
         <w:rPr>
@@ -3241,7 +4190,21 @@
         <w:rPr>
           <w:lang w:val="nb-NO"/>
         </w:rPr>
-        <w:t>Action med View. Lenke til denne fra tabellen med personer, f.eks. ved å legge inn en ny kolonne som heter «Rediger» på slutten av hver rad. Husk å sende inn ID til personen som skal redigeres</w:t>
+        <w:t xml:space="preserve">Action med </w:t>
+      </w:r>
+      <w:proofErr w:type="spellStart"/>
+      <w:r>
+        <w:rPr>
+          <w:lang w:val="nb-NO"/>
+        </w:rPr>
+        <w:t>View</w:t>
+      </w:r>
+      <w:proofErr w:type="spellEnd"/>
+      <w:r>
+        <w:rPr>
+          <w:lang w:val="nb-NO"/>
+        </w:rPr>
+        <w:t>. Lenke til denne fra tabellen med personer, f.eks. ved å legge inn en ny kolonne som heter «Rediger» på slutten av hver rad. Husk å sende inn ID til personen som skal redigeres</w:t>
       </w:r>
       <w:r>
         <w:rPr>
@@ -3272,6 +4235,7 @@
         </w:rPr>
         <w:t>&lt;</w:t>
       </w:r>
+      <w:proofErr w:type="gramStart"/>
       <w:r>
         <w:rPr>
           <w:rFonts w:ascii="Consolas" w:hAnsi="Consolas" w:cs="Consolas"/>
@@ -3281,6 +4245,7 @@
         </w:rPr>
         <w:t>td</w:t>
       </w:r>
+      <w:proofErr w:type="gramEnd"/>
       <w:r>
         <w:rPr>
           <w:rFonts w:ascii="Consolas" w:hAnsi="Consolas" w:cs="Consolas"/>
@@ -3299,13 +4264,23 @@
         </w:rPr>
         <w:t>@</w:t>
       </w:r>
+      <w:proofErr w:type="spellStart"/>
       <w:r>
         <w:rPr>
           <w:rFonts w:ascii="Consolas" w:hAnsi="Consolas" w:cs="Consolas"/>
           <w:szCs w:val="28"/>
           <w:lang w:val="en-US"/>
         </w:rPr>
-        <w:t>Html.ActionLink(</w:t>
+        <w:t>Html.ActionLink</w:t>
+      </w:r>
+      <w:proofErr w:type="spellEnd"/>
+      <w:r>
+        <w:rPr>
+          <w:rFonts w:ascii="Consolas" w:hAnsi="Consolas" w:cs="Consolas"/>
+          <w:szCs w:val="28"/>
+          <w:lang w:val="en-US"/>
+        </w:rPr>
+        <w:t>(</w:t>
       </w:r>
       <w:r>
         <w:rPr>
@@ -3314,16 +4289,9 @@
           <w:szCs w:val="28"/>
           <w:lang w:val="en-US"/>
         </w:rPr>
-        <w:t>"Rediger"</w:t>
-      </w:r>
-      <w:r>
-        <w:rPr>
-          <w:rFonts w:ascii="Consolas" w:hAnsi="Consolas" w:cs="Consolas"/>
-          <w:szCs w:val="28"/>
-          <w:lang w:val="en-US"/>
-        </w:rPr>
-        <w:t xml:space="preserve">, </w:t>
-      </w:r>
+        <w:t>"</w:t>
+      </w:r>
+      <w:proofErr w:type="spellStart"/>
       <w:r>
         <w:rPr>
           <w:rFonts w:ascii="Consolas" w:hAnsi="Consolas" w:cs="Consolas"/>
@@ -3331,6 +4299,33 @@
           <w:szCs w:val="28"/>
           <w:lang w:val="en-US"/>
         </w:rPr>
+        <w:t>Rediger</w:t>
+      </w:r>
+      <w:proofErr w:type="spellEnd"/>
+      <w:r>
+        <w:rPr>
+          <w:rFonts w:ascii="Consolas" w:hAnsi="Consolas" w:cs="Consolas"/>
+          <w:color w:val="823125"/>
+          <w:szCs w:val="28"/>
+          <w:lang w:val="en-US"/>
+        </w:rPr>
+        <w:t>"</w:t>
+      </w:r>
+      <w:r>
+        <w:rPr>
+          <w:rFonts w:ascii="Consolas" w:hAnsi="Consolas" w:cs="Consolas"/>
+          <w:szCs w:val="28"/>
+          <w:lang w:val="en-US"/>
+        </w:rPr>
+        <w:t xml:space="preserve">, </w:t>
+      </w:r>
+      <w:r>
+        <w:rPr>
+          <w:rFonts w:ascii="Consolas" w:hAnsi="Consolas" w:cs="Consolas"/>
+          <w:color w:val="823125"/>
+          <w:szCs w:val="28"/>
+          <w:lang w:val="en-US"/>
+        </w:rPr>
         <w:t>"Update"</w:t>
       </w:r>
       <w:r>
@@ -3356,7 +4351,25 @@
           <w:szCs w:val="28"/>
           <w:lang w:val="en-US"/>
         </w:rPr>
-        <w:t xml:space="preserve"> {Id = person.Id})</w:t>
+        <w:t xml:space="preserve"> {Id = </w:t>
+      </w:r>
+      <w:proofErr w:type="spellStart"/>
+      <w:r>
+        <w:rPr>
+          <w:rFonts w:ascii="Consolas" w:hAnsi="Consolas" w:cs="Consolas"/>
+          <w:szCs w:val="28"/>
+          <w:lang w:val="en-US"/>
+        </w:rPr>
+        <w:t>person.Id</w:t>
+      </w:r>
+      <w:proofErr w:type="spellEnd"/>
+      <w:r>
+        <w:rPr>
+          <w:rFonts w:ascii="Consolas" w:hAnsi="Consolas" w:cs="Consolas"/>
+          <w:szCs w:val="28"/>
+          <w:lang w:val="en-US"/>
+        </w:rPr>
+        <w:t>})</w:t>
       </w:r>
       <w:r>
         <w:rPr>
@@ -3415,7 +4428,21 @@
         <w:rPr>
           <w:lang w:val="nb-NO"/>
         </w:rPr>
-        <w:t xml:space="preserve"> til Viewet, og en som tar inn den oppdaterte Personen i en HTTP POST, og lagrer endringene i databasen.</w:t>
+        <w:t xml:space="preserve"> til </w:t>
+      </w:r>
+      <w:proofErr w:type="spellStart"/>
+      <w:r>
+        <w:rPr>
+          <w:lang w:val="nb-NO"/>
+        </w:rPr>
+        <w:t>Viewet</w:t>
+      </w:r>
+      <w:proofErr w:type="spellEnd"/>
+      <w:r>
+        <w:rPr>
+          <w:lang w:val="nb-NO"/>
+        </w:rPr>
+        <w:t>, og en som tar inn den oppdaterte Personen i en HTTP POST, og lagrer endringene i databasen.</w:t>
       </w:r>
     </w:p>
     <w:p>
@@ -3442,8 +4469,6 @@
       <w:r>
         <w:t xml:space="preserve"> </w:t>
       </w:r>
-      <w:bookmarkStart w:id="1" w:name="_GoBack"/>
-      <w:bookmarkEnd w:id="1"/>
       <w:r>
         <w:t xml:space="preserve">Slette en </w:t>
       </w:r>
@@ -3487,7 +4512,21 @@
         <w:rPr>
           <w:lang w:val="nb-NO"/>
         </w:rPr>
-        <w:t>For å kunne bruke systemet fra flest mulig enheter ønsker kunden ett enkelt web api. Lag en ny Action som returnerer en overs</w:t>
+        <w:t xml:space="preserve">For å kunne bruke systemet fra flest mulig enheter ønsker kunden ett enkelt web </w:t>
+      </w:r>
+      <w:proofErr w:type="spellStart"/>
+      <w:r>
+        <w:rPr>
+          <w:lang w:val="nb-NO"/>
+        </w:rPr>
+        <w:t>api</w:t>
+      </w:r>
+      <w:proofErr w:type="spellEnd"/>
+      <w:r>
+        <w:rPr>
+          <w:lang w:val="nb-NO"/>
+        </w:rPr>
+        <w:t>. Lag en ny Action som returnerer en overs</w:t>
       </w:r>
       <w:r>
         <w:rPr>
@@ -3515,7 +4554,35 @@
         <w:rPr>
           <w:lang w:val="nb-NO"/>
         </w:rPr>
-        <w:t>Det viser seg at api-et i forrige oppgave blir for enkelt. Kunden har behov for å kunne svare med JSON til klientene som ønsker dette, XML til de som ønsker det, og på toppen av det hele: URL-ene må være best practice for REST. På tide å bruke ASP.NET Web API.</w:t>
+        <w:t xml:space="preserve">Det viser seg at </w:t>
+      </w:r>
+      <w:proofErr w:type="spellStart"/>
+      <w:r>
+        <w:rPr>
+          <w:lang w:val="nb-NO"/>
+        </w:rPr>
+        <w:t>api</w:t>
+      </w:r>
+      <w:proofErr w:type="spellEnd"/>
+      <w:r>
+        <w:rPr>
+          <w:lang w:val="nb-NO"/>
+        </w:rPr>
+        <w:t xml:space="preserve">-et i forrige oppgave blir for enkelt. Kunden har behov for å kunne svare med JSON til klientene som ønsker dette, XML til de som ønsker det, og på toppen av det hele: URL-ene må være best </w:t>
+      </w:r>
+      <w:proofErr w:type="spellStart"/>
+      <w:r>
+        <w:rPr>
+          <w:lang w:val="nb-NO"/>
+        </w:rPr>
+        <w:t>practice</w:t>
+      </w:r>
+      <w:proofErr w:type="spellEnd"/>
+      <w:r>
+        <w:rPr>
+          <w:lang w:val="nb-NO"/>
+        </w:rPr>
+        <w:t xml:space="preserve"> for REST. På tide å bruke ASP.NET Web API.</w:t>
       </w:r>
     </w:p>
     <w:p>
@@ -3529,7 +4596,21 @@
         <w:rPr>
           <w:lang w:val="nb-NO"/>
         </w:rPr>
-        <w:t>Hint: Web Api 2 Controller.</w:t>
+        <w:t xml:space="preserve">Hint: Web </w:t>
+      </w:r>
+      <w:proofErr w:type="spellStart"/>
+      <w:r>
+        <w:rPr>
+          <w:lang w:val="nb-NO"/>
+        </w:rPr>
+        <w:t>Api</w:t>
+      </w:r>
+      <w:proofErr w:type="spellEnd"/>
+      <w:r>
+        <w:rPr>
+          <w:lang w:val="nb-NO"/>
+        </w:rPr>
+        <w:t xml:space="preserve"> 2 Controller.</w:t>
       </w:r>
     </w:p>
     <w:p>
@@ -3557,7 +4638,77 @@
         <w:rPr>
           <w:lang w:val="nb-NO"/>
         </w:rPr>
-        <w:t>holde rede på disse. Legg til modellen Crime og koble denne opp mot Person-modellen. Crime skal minst ha en dato for når handlingen skjedde og en tekst som beskriver handlingen. Sørg for at URL-en «/api/persons/1/crimes» returnerer alle kriminelle handlinger for personen med id=1 osv. Crime-modellen skal også persisteres i databasen på lik linje med Persons.</w:t>
+        <w:t xml:space="preserve">holde rede på disse. Legg til modellen </w:t>
+      </w:r>
+      <w:proofErr w:type="spellStart"/>
+      <w:r>
+        <w:rPr>
+          <w:lang w:val="nb-NO"/>
+        </w:rPr>
+        <w:t>Crime</w:t>
+      </w:r>
+      <w:proofErr w:type="spellEnd"/>
+      <w:r>
+        <w:rPr>
+          <w:lang w:val="nb-NO"/>
+        </w:rPr>
+        <w:t xml:space="preserve"> og koble denne opp mot Person-modellen. </w:t>
+      </w:r>
+      <w:proofErr w:type="spellStart"/>
+      <w:r>
+        <w:rPr>
+          <w:lang w:val="nb-NO"/>
+        </w:rPr>
+        <w:t>Crime</w:t>
+      </w:r>
+      <w:proofErr w:type="spellEnd"/>
+      <w:r>
+        <w:rPr>
+          <w:lang w:val="nb-NO"/>
+        </w:rPr>
+        <w:t xml:space="preserve"> skal minst ha en dato for når handlingen skjedde og en tekst som beskriver handlingen. Sørg for at URL-en «/</w:t>
+      </w:r>
+      <w:proofErr w:type="spellStart"/>
+      <w:r>
+        <w:rPr>
+          <w:lang w:val="nb-NO"/>
+        </w:rPr>
+        <w:t>api</w:t>
+      </w:r>
+      <w:proofErr w:type="spellEnd"/>
+      <w:r>
+        <w:rPr>
+          <w:lang w:val="nb-NO"/>
+        </w:rPr>
+        <w:t>/persons/1/</w:t>
+      </w:r>
+      <w:proofErr w:type="spellStart"/>
+      <w:r>
+        <w:rPr>
+          <w:lang w:val="nb-NO"/>
+        </w:rPr>
+        <w:t>crimes</w:t>
+      </w:r>
+      <w:proofErr w:type="spellEnd"/>
+      <w:r>
+        <w:rPr>
+          <w:lang w:val="nb-NO"/>
+        </w:rPr>
+        <w:t xml:space="preserve">» returnerer alle kriminelle handlinger for personen med id=1 osv. </w:t>
+      </w:r>
+      <w:proofErr w:type="spellStart"/>
+      <w:r>
+        <w:rPr>
+          <w:lang w:val="nb-NO"/>
+        </w:rPr>
+        <w:t>Crime</w:t>
+      </w:r>
+      <w:proofErr w:type="spellEnd"/>
+      <w:r>
+        <w:rPr>
+          <w:lang w:val="nb-NO"/>
+        </w:rPr>
+        <w:t>-modellen skal også persisteres i databasen på lik linje med Persons.</w:t>
       </w:r>
     </w:p>
     <w:p>
@@ -3571,7 +4722,21 @@
         <w:rPr>
           <w:lang w:val="nb-NO"/>
         </w:rPr>
-        <w:t>Hint: Databasemigreringer, Route-attributter</w:t>
+        <w:t xml:space="preserve">Hint: Databasemigreringer, </w:t>
+      </w:r>
+      <w:proofErr w:type="spellStart"/>
+      <w:r>
+        <w:rPr>
+          <w:lang w:val="nb-NO"/>
+        </w:rPr>
+        <w:t>Route</w:t>
+      </w:r>
+      <w:proofErr w:type="spellEnd"/>
+      <w:r>
+        <w:rPr>
+          <w:lang w:val="nb-NO"/>
+        </w:rPr>
+        <w:t>-attributter</w:t>
       </w:r>
     </w:p>
     <w:sectPr>
@@ -3635,8 +4800,19 @@
         <w:szCs w:val="16"/>
         <w:lang w:val="en-US"/>
       </w:rPr>
-      <w:t>, ASP.NET MVC, EntityFramework</w:t>
+      <w:t xml:space="preserve">, ASP.NET MVC, </w:t>
     </w:r>
+    <w:proofErr w:type="spellStart"/>
+    <w:r>
+      <w:rPr>
+        <w:color w:val="auto"/>
+        <w:sz w:val="16"/>
+        <w:szCs w:val="16"/>
+        <w:lang w:val="en-US"/>
+      </w:rPr>
+      <w:t>EntityFramework</w:t>
+    </w:r>
+    <w:proofErr w:type="spellEnd"/>
   </w:p>
 </w:ftr>
 </file>
@@ -3661,14 +4837,27 @@
     <w:pPr>
       <w:pStyle w:val="Footer"/>
     </w:pPr>
-    <w:fldSimple w:instr=" FILENAME  \* Lower  \* MERGEFORMAT ">
-      <w:r>
-        <w:rPr>
-          <w:noProof/>
-        </w:rPr>
-        <w:t>oppgaver v2.docx</w:t>
-      </w:r>
-    </w:fldSimple>
+    <w:r>
+      <w:fldChar w:fldCharType="begin"/>
+    </w:r>
+    <w:r>
+      <w:instrText xml:space="preserve"> FILENAME  \* Lower  \* MERGEFORMAT </w:instrText>
+    </w:r>
+    <w:r>
+      <w:fldChar w:fldCharType="separate"/>
+    </w:r>
+    <w:r>
+      <w:rPr>
+        <w:noProof/>
+      </w:rPr>
+      <w:t>oppgaver v2.docx</w:t>
+    </w:r>
+    <w:r>
+      <w:rPr>
+        <w:noProof/>
+      </w:rPr>
+      <w:fldChar w:fldCharType="end"/>
+    </w:r>
     <w:r>
       <w:tab/>
       <w:t>KONFIDENSIELT</w:t>
@@ -3703,14 +4892,27 @@
     <w:r>
       <w:t xml:space="preserve"> / </w:t>
     </w:r>
-    <w:fldSimple w:instr=" NUMPAGES   \* MERGEFORMAT ">
-      <w:r>
-        <w:rPr>
-          <w:noProof/>
-        </w:rPr>
-        <w:t>4</w:t>
-      </w:r>
-    </w:fldSimple>
+    <w:r>
+      <w:fldChar w:fldCharType="begin"/>
+    </w:r>
+    <w:r>
+      <w:instrText xml:space="preserve"> NUMPAGES   \* MERGEFORMAT </w:instrText>
+    </w:r>
+    <w:r>
+      <w:fldChar w:fldCharType="separate"/>
+    </w:r>
+    <w:r>
+      <w:rPr>
+        <w:noProof/>
+      </w:rPr>
+      <w:t>4</w:t>
+    </w:r>
+    <w:r>
+      <w:rPr>
+        <w:noProof/>
+      </w:rPr>
+      <w:fldChar w:fldCharType="end"/>
+    </w:r>
   </w:p>
 </w:ftr>
 </file>
@@ -9451,7 +10653,7 @@
 </file>
 
 <file path=customXml/itemProps1.xml><?xml version="1.0" encoding="utf-8"?>
-<ds:datastoreItem xmlns:ds="http://schemas.openxmlformats.org/officeDocument/2006/customXml" ds:itemID="{E1EB14FA-E045-4715-BF0A-6DA7E567C801}">
+<ds:datastoreItem xmlns:ds="http://schemas.openxmlformats.org/officeDocument/2006/customXml" ds:itemID="{BEE8F5A6-B5CD-43EB-A772-1554C0394D37}">
   <ds:schemaRefs>
     <ds:schemaRef ds:uri="http://schemas.openxmlformats.org/officeDocument/2006/bibliography"/>
   </ds:schemaRefs>

</xml_diff>